<commit_message>
updated instructions to take new evaluation into account
 Please enter the commit message for your changes. Lines starting
</commit_message>
<xml_diff>
--- a/exercises_document.docx
+++ b/exercises_document.docx
@@ -91,7 +91,15 @@
         </w:numPr>
       </w:pPr>
       <w:r>
-        <w:t>Brain data are obtained from BrainWeb.</w:t>
+        <w:t xml:space="preserve">Brain data are obtained from </w:t>
+      </w:r>
+      <w:proofErr w:type="spellStart"/>
+      <w:r>
+        <w:t>BrainWeb</w:t>
+      </w:r>
+      <w:proofErr w:type="spellEnd"/>
+      <w:r>
+        <w:t>.</w:t>
       </w:r>
       <w:r>
         <w:br/>
@@ -173,7 +181,103 @@
         <w:t>We are using Python for some of the exercises. Python is an open-source interactive language, a bit like MATLAB. We provide Python scripts for the evaluation, so you should be fine. It would be best to read a Python tutorial before the course.</w:t>
       </w:r>
       <w:r>
-        <w:t xml:space="preserve"> We will use Spyder as our Python environment. You can start it from the terminal with</w:t>
+        <w:t xml:space="preserve"> We will use </w:t>
+      </w:r>
+      <w:proofErr w:type="spellStart"/>
+      <w:r>
+        <w:t>Spyder</w:t>
+      </w:r>
+      <w:proofErr w:type="spellEnd"/>
+      <w:r>
+        <w:t xml:space="preserve"> as our Python environment. </w:t>
+      </w:r>
+    </w:p>
+    <w:p/>
+    <w:p>
+      <w:r>
+        <w:t xml:space="preserve">As an alternative to Python, we also provide instructions </w:t>
+      </w:r>
+      <w:r>
+        <w:t xml:space="preserve">(in the sections “command line evaluation”) </w:t>
+      </w:r>
+      <w:r>
+        <w:t xml:space="preserve">for </w:t>
+      </w:r>
+      <w:r>
+        <w:t xml:space="preserve">loading sinograms and images in a display program. </w:t>
+      </w:r>
+      <w:r>
+        <w:t>Note that in the text below we’re using AMIDE for display. ImageJ would work as well</w:t>
+      </w:r>
+      <w:r>
+        <w:t xml:space="preserve"> (see the end of the document).</w:t>
+      </w:r>
+    </w:p>
+    <w:p/>
+    <w:p>
+      <w:pPr>
+        <w:rPr>
+          <w:b/>
+          <w:i/>
+        </w:rPr>
+      </w:pPr>
+      <w:r>
+        <w:t>See the appendices at the end of this document for some information to get started</w:t>
+      </w:r>
+      <w:r>
+        <w:t xml:space="preserve">. </w:t>
+      </w:r>
+      <w:r>
+        <w:rPr>
+          <w:b/>
+          <w:i/>
+        </w:rPr>
+        <w:t>Please read this before the course.</w:t>
+      </w:r>
+    </w:p>
+    <w:p/>
+    <w:p>
+      <w:r>
+        <w:t>Authors:</w:t>
+      </w:r>
+    </w:p>
+    <w:p>
+      <w:proofErr w:type="spellStart"/>
+      <w:r>
+        <w:t>Elisabetta</w:t>
+      </w:r>
+      <w:proofErr w:type="spellEnd"/>
+      <w:r>
+        <w:t xml:space="preserve"> </w:t>
+      </w:r>
+      <w:proofErr w:type="spellStart"/>
+      <w:r>
+        <w:t>Grecchi</w:t>
+      </w:r>
+      <w:proofErr w:type="spellEnd"/>
+      <w:r>
+        <w:t xml:space="preserve">, Irene </w:t>
+      </w:r>
+      <w:proofErr w:type="spellStart"/>
+      <w:r>
+        <w:t>Polycarpou</w:t>
+      </w:r>
+      <w:proofErr w:type="spellEnd"/>
+      <w:r>
+        <w:t>, Charalampos Tsoumpas, Kris Thielemans</w:t>
+      </w:r>
+    </w:p>
+    <w:p>
+      <w:pPr>
+        <w:pStyle w:val="Heading1"/>
+      </w:pPr>
+      <w:r>
+        <w:t>Start of exercises</w:t>
+      </w:r>
+    </w:p>
+    <w:p>
+      <w:r>
+        <w:t>Open a terminal and type</w:t>
       </w:r>
     </w:p>
     <w:p/>
@@ -181,48 +285,42 @@
       <w:pPr>
         <w:pStyle w:val="Code"/>
       </w:pPr>
-      <w:r>
-        <w:t>cd ~/exercises</w:t>
+      <w:proofErr w:type="gramStart"/>
+      <w:r>
+        <w:t>cd</w:t>
+      </w:r>
+      <w:proofErr w:type="gramEnd"/>
+      <w:r>
+        <w:t xml:space="preserve"> ~/exercises</w:t>
       </w:r>
     </w:p>
     <w:p>
       <w:pPr>
         <w:pStyle w:val="Code"/>
       </w:pPr>
-      <w:r>
-        <w:t>spyder&amp;</w:t>
-      </w:r>
-    </w:p>
-    <w:p/>
-    <w:p>
-      <w:r>
-        <w:t xml:space="preserve">As an alternative to Python, we also provide instructions for </w:t>
-      </w:r>
-      <w:r>
-        <w:t xml:space="preserve">loading sinograms and images in a display program. </w:t>
-      </w:r>
-      <w:r>
-        <w:t>Note that in the text below we’re using AMIDE for display. ImageJ would work as well</w:t>
-      </w:r>
-      <w:r>
-        <w:t xml:space="preserve"> (see the end of the document).</w:t>
-      </w:r>
-    </w:p>
-    <w:p/>
-    <w:p>
-      <w:r>
-        <w:t>See the appendices at the end of this document for some information to get started</w:t>
-      </w:r>
-    </w:p>
-    <w:p/>
-    <w:p>
-      <w:r>
-        <w:t>Authors:</w:t>
-      </w:r>
-    </w:p>
-    <w:p>
-      <w:r>
-        <w:t>Elisabetta Grecchi, Irene Polycarpou, Charalampos Tsoumpas, Kris Thielemans</w:t>
+      <w:proofErr w:type="spellStart"/>
+      <w:proofErr w:type="gramStart"/>
+      <w:r>
+        <w:t>spyder</w:t>
+      </w:r>
+      <w:proofErr w:type="spellEnd"/>
+      <w:proofErr w:type="gramEnd"/>
+      <w:r>
+        <w:t>&amp;</w:t>
+      </w:r>
+    </w:p>
+    <w:p/>
+    <w:p>
+      <w:r>
+        <w:t xml:space="preserve">You will then alternate between the terminal (to run shell scripts that execute STIR commands) and the </w:t>
+      </w:r>
+      <w:proofErr w:type="spellStart"/>
+      <w:r>
+        <w:t>spyder</w:t>
+      </w:r>
+      <w:proofErr w:type="spellEnd"/>
+      <w:r>
+        <w:t xml:space="preserve"> window (to run Python scripts that read in data and make plots).</w:t>
       </w:r>
     </w:p>
     <w:p>
@@ -230,7 +328,13 @@
         <w:pStyle w:val="Heading1"/>
       </w:pPr>
       <w:r>
-        <w:t>Exercise: Data Simulation</w:t>
+        <w:t>Exercise</w:t>
+      </w:r>
+      <w:r>
+        <w:t xml:space="preserve"> 1</w:t>
+      </w:r>
+      <w:r>
+        <w:t>: Data Simulation</w:t>
       </w:r>
       <w:r>
         <w:t xml:space="preserve"> Brain</w:t>
@@ -250,7 +354,28 @@
         <w:t xml:space="preserve">PSF is incorporated. </w:t>
       </w:r>
       <w:r>
-        <w:t>Scatter is set to zero. Randoms are constant.</w:t>
+        <w:t xml:space="preserve">Scatter is set to zero. </w:t>
+      </w:r>
+      <w:proofErr w:type="spellStart"/>
+      <w:r>
+        <w:t>Randoms</w:t>
+      </w:r>
+      <w:proofErr w:type="spellEnd"/>
+      <w:r>
+        <w:t xml:space="preserve"> are constant.</w:t>
+      </w:r>
+    </w:p>
+    <w:p>
+      <w:r>
+        <w:t xml:space="preserve">The aim of the exercise is get familiar with the scripts and evaluation environment, and to look at projection data in different ways (sinograms, by view </w:t>
+      </w:r>
+      <w:proofErr w:type="spellStart"/>
+      <w:r>
+        <w:t>etc</w:t>
+      </w:r>
+      <w:proofErr w:type="spellEnd"/>
+      <w:r>
+        <w:t>)</w:t>
       </w:r>
     </w:p>
     <w:p/>
@@ -267,11 +392,16 @@
         </w:rPr>
       </w:pPr>
       <w:r>
-        <w:t>./r</w:t>
+        <w:t>./</w:t>
+      </w:r>
+      <w:proofErr w:type="spellStart"/>
+      <w:r>
+        <w:t>r</w:t>
       </w:r>
       <w:r>
         <w:t>un_simulation</w:t>
       </w:r>
+      <w:proofErr w:type="spellEnd"/>
       <w:r>
         <w:rPr>
           <w:lang w:val="en-GB"/>
@@ -279,11 +409,16 @@
         <w:t>_brain</w:t>
       </w:r>
       <w:r>
-        <w:t>.s</w:t>
+        <w:t>.</w:t>
+      </w:r>
+      <w:proofErr w:type="spellStart"/>
+      <w:r>
+        <w:t>s</w:t>
       </w:r>
       <w:r>
         <w:t>h</w:t>
       </w:r>
+      <w:proofErr w:type="spellEnd"/>
     </w:p>
     <w:p/>
     <w:p>
@@ -291,25 +426,54 @@
         <w:pStyle w:val="Heading2"/>
       </w:pPr>
       <w:r>
+        <w:lastRenderedPageBreak/>
         <w:t>Python evaluation</w:t>
       </w:r>
     </w:p>
     <w:p>
       <w:r>
-        <w:t>Start spyder with the evaluation script</w:t>
+        <w:t>Open the file /home/stir/exercises/</w:t>
+      </w:r>
+      <w:r>
+        <w:t>evaluate_simulation_brain.</w:t>
+      </w:r>
+      <w:r>
+        <w:t xml:space="preserve">py in </w:t>
+      </w:r>
+      <w:proofErr w:type="spellStart"/>
+      <w:r>
+        <w:t>Spyder</w:t>
+      </w:r>
+      <w:proofErr w:type="spellEnd"/>
+      <w:r>
+        <w:t>.</w:t>
+      </w:r>
+      <w:r>
+        <w:t xml:space="preserve"> You can do this via its menus, or by typing in the terminal:</w:t>
       </w:r>
     </w:p>
     <w:p>
       <w:pPr>
         <w:pStyle w:val="Code"/>
       </w:pPr>
-      <w:r>
-        <w:t>spyder evaluate_simulation_brain.py&amp;</w:t>
-      </w:r>
-    </w:p>
-    <w:p>
-      <w:r>
-        <w:t>or if spyder is running, just open the file.</w:t>
+      <w:proofErr w:type="spellStart"/>
+      <w:proofErr w:type="gramStart"/>
+      <w:r>
+        <w:t>spyder</w:t>
+      </w:r>
+      <w:proofErr w:type="spellEnd"/>
+      <w:proofErr w:type="gramEnd"/>
+      <w:r>
+        <w:t xml:space="preserve"> </w:t>
+      </w:r>
+      <w:r>
+        <w:t>evaluate_simulation_brain.</w:t>
+      </w:r>
+      <w:r>
+        <w:t>py</w:t>
+      </w:r>
+      <w:r>
+        <w:t>&amp;</w:t>
       </w:r>
     </w:p>
     <w:p/>
@@ -334,23 +498,45 @@
       <w:pPr>
         <w:pStyle w:val="Code"/>
       </w:pPr>
-      <w:r>
-        <w:lastRenderedPageBreak/>
-        <w:t>cd working_folder/brain</w:t>
+      <w:proofErr w:type="gramStart"/>
+      <w:r>
+        <w:t>cd</w:t>
+      </w:r>
+      <w:proofErr w:type="gramEnd"/>
+      <w:r>
+        <w:t xml:space="preserve"> </w:t>
+      </w:r>
+      <w:proofErr w:type="spellStart"/>
+      <w:r>
+        <w:t>working_folder</w:t>
+      </w:r>
+      <w:proofErr w:type="spellEnd"/>
+      <w:r>
+        <w:t>/brain</w:t>
       </w:r>
     </w:p>
     <w:p>
       <w:pPr>
         <w:pStyle w:val="Code"/>
       </w:pPr>
+      <w:proofErr w:type="spellStart"/>
       <w:r>
         <w:t>extract_s</w:t>
       </w:r>
       <w:r>
         <w:t>egments</w:t>
       </w:r>
-      <w:r>
-        <w:t xml:space="preserve"> my_prompts.hs </w:t>
+      <w:proofErr w:type="spellEnd"/>
+      <w:r>
+        <w:t xml:space="preserve"> </w:t>
+      </w:r>
+      <w:proofErr w:type="spellStart"/>
+      <w:r>
+        <w:t>my_prompts.hs</w:t>
+      </w:r>
+      <w:proofErr w:type="spellEnd"/>
+      <w:r>
+        <w:t xml:space="preserve"> </w:t>
       </w:r>
     </w:p>
     <w:p>
@@ -358,7 +544,31 @@
         <w:pStyle w:val="Code"/>
       </w:pPr>
       <w:r>
-        <w:t>Extract as SegmentByView (0) or BySinogram (1)?[0,1 D:0]: 1</w:t>
+        <w:t xml:space="preserve">Extract as </w:t>
+      </w:r>
+      <w:proofErr w:type="spellStart"/>
+      <w:r>
+        <w:t>SegmentByView</w:t>
+      </w:r>
+      <w:proofErr w:type="spellEnd"/>
+      <w:r>
+        <w:t xml:space="preserve"> (0) or </w:t>
+      </w:r>
+      <w:proofErr w:type="spellStart"/>
+      <w:r>
+        <w:t>BySinogram</w:t>
+      </w:r>
+      <w:proofErr w:type="spellEnd"/>
+      <w:r>
+        <w:t xml:space="preserve"> (1)</w:t>
+      </w:r>
+      <w:proofErr w:type="gramStart"/>
+      <w:r>
+        <w:t>?[</w:t>
+      </w:r>
+      <w:proofErr w:type="gramEnd"/>
+      <w:r>
+        <w:t>0,1 D:0]: 1</w:t>
       </w:r>
     </w:p>
     <w:p/>
@@ -407,8 +617,13 @@
       <w:pPr>
         <w:pStyle w:val="Code"/>
       </w:pPr>
-      <w:r>
-        <w:t xml:space="preserve">amide </w:t>
+      <w:proofErr w:type="gramStart"/>
+      <w:r>
+        <w:t>amide</w:t>
+      </w:r>
+      <w:proofErr w:type="gramEnd"/>
+      <w:r>
+        <w:t xml:space="preserve"> </w:t>
       </w:r>
       <w:r>
         <w:t>my_promptsseg0_by_sino.hv</w:t>
@@ -448,9 +663,11 @@
       <w:pPr>
         <w:pStyle w:val="Code"/>
       </w:pPr>
+      <w:proofErr w:type="gramStart"/>
       <w:r>
         <w:t>cd ..</w:t>
       </w:r>
+      <w:proofErr w:type="gramEnd"/>
       <w:r>
         <w:t>/..</w:t>
       </w:r>
@@ -460,8 +677,13 @@
       <w:r>
         <w:t xml:space="preserve">We can also extract profiles through the sinogram to display these in Excel or </w:t>
       </w:r>
-      <w:r>
-        <w:t xml:space="preserve">GNUmeric or </w:t>
+      <w:proofErr w:type="spellStart"/>
+      <w:r>
+        <w:t>GNUmeric</w:t>
+      </w:r>
+      <w:proofErr w:type="spellEnd"/>
+      <w:r>
+        <w:t xml:space="preserve"> or </w:t>
       </w:r>
       <w:r>
         <w:t xml:space="preserve">similar. </w:t>
@@ -485,8 +707,13 @@
       </w:r>
     </w:p>
     <w:p>
-      <w:r>
-        <w:t>which will</w:t>
+      <w:proofErr w:type="gramStart"/>
+      <w:r>
+        <w:t>which</w:t>
+      </w:r>
+      <w:proofErr w:type="gramEnd"/>
+      <w:r>
+        <w:t xml:space="preserve"> will</w:t>
       </w:r>
       <w:r>
         <w:t xml:space="preserve"> extract </w:t>
@@ -508,11 +735,19 @@
           <w:rFonts w:ascii="Lucida Console" w:hAnsi="Lucida Console"/>
         </w:rPr>
       </w:pPr>
+      <w:proofErr w:type="spellStart"/>
       <w:r>
         <w:rPr>
           <w:rFonts w:ascii="Lucida Console" w:hAnsi="Lucida Console"/>
         </w:rPr>
-        <w:t>working_folder/brain/profile_prompts.txt</w:t>
+        <w:t>working_folder</w:t>
+      </w:r>
+      <w:proofErr w:type="spellEnd"/>
+      <w:r>
+        <w:rPr>
+          <w:rFonts w:ascii="Lucida Console" w:hAnsi="Lucida Console"/>
+        </w:rPr>
+        <w:t>/brain/profile_prompts.txt</w:t>
       </w:r>
     </w:p>
     <w:p>
@@ -522,11 +757,19 @@
           <w:rFonts w:ascii="Lucida Console" w:hAnsi="Lucida Console"/>
         </w:rPr>
       </w:pPr>
+      <w:proofErr w:type="spellStart"/>
       <w:r>
         <w:rPr>
           <w:rFonts w:ascii="Lucida Console" w:hAnsi="Lucida Console"/>
         </w:rPr>
-        <w:t>working_folder/brain/profile_randoms.txt</w:t>
+        <w:t>working_folder</w:t>
+      </w:r>
+      <w:proofErr w:type="spellEnd"/>
+      <w:r>
+        <w:rPr>
+          <w:rFonts w:ascii="Lucida Console" w:hAnsi="Lucida Console"/>
+        </w:rPr>
+        <w:t>/brain/profile_randoms.txt</w:t>
       </w:r>
     </w:p>
     <w:p/>
@@ -535,7 +778,13 @@
         <w:pStyle w:val="Heading1"/>
       </w:pPr>
       <w:r>
-        <w:t>Exercise:</w:t>
+        <w:t>Exercise</w:t>
+      </w:r>
+      <w:r>
+        <w:t xml:space="preserve"> 2</w:t>
+      </w:r>
+      <w:r>
+        <w:t>:</w:t>
       </w:r>
       <w:r>
         <w:t xml:space="preserve"> </w:t>
@@ -564,71 +813,223 @@
         <w:t xml:space="preserve">PSF is not incorporated. </w:t>
       </w:r>
       <w:r>
-        <w:t>Scatter is simulated using STIR. Randoms are constant.</w:t>
-      </w:r>
-    </w:p>
-    <w:p/>
-    <w:p>
-      <w:r>
-        <w:t>Read and r</w:t>
-      </w:r>
-      <w:r>
-        <w:t>un</w:t>
-      </w:r>
-      <w:r>
-        <w:t xml:space="preserve"> script</w:t>
-      </w:r>
-      <w:r>
-        <w:t>:</w:t>
-      </w:r>
+        <w:t xml:space="preserve">Scatter is simulated using STIR. </w:t>
+      </w:r>
+      <w:proofErr w:type="spellStart"/>
+      <w:r>
+        <w:t>Randoms</w:t>
+      </w:r>
+      <w:proofErr w:type="spellEnd"/>
+      <w:r>
+        <w:t xml:space="preserve"> are constant.</w:t>
+      </w:r>
+    </w:p>
+    <w:p>
+      <w:r>
+        <w:t xml:space="preserve">The aim of the exercise is </w:t>
+      </w:r>
+      <w:r>
+        <w:t xml:space="preserve">first to do the same things as for the brain, to see differences in sinograms </w:t>
+      </w:r>
+      <w:proofErr w:type="spellStart"/>
+      <w:r>
+        <w:t>etc</w:t>
+      </w:r>
+      <w:proofErr w:type="spellEnd"/>
+      <w:r>
+        <w:t xml:space="preserve">, </w:t>
+      </w:r>
+      <w:r>
+        <w:t xml:space="preserve">get </w:t>
+      </w:r>
+      <w:r>
+        <w:t>a first view on scatter, but then to move on to seeing the effect of motion.</w:t>
+      </w:r>
+    </w:p>
+    <w:p/>
+    <w:p>
+      <w:r>
+        <w:t xml:space="preserve">Read and run script: </w:t>
+      </w:r>
+    </w:p>
+    <w:p>
+      <w:pPr>
+        <w:pStyle w:val="Code"/>
+        <w:rPr>
+          <w:rFonts w:ascii="Arial" w:hAnsi="Arial"/>
+        </w:rPr>
+      </w:pPr>
+      <w:r>
+        <w:t>./</w:t>
+      </w:r>
+      <w:proofErr w:type="spellStart"/>
+      <w:r>
+        <w:t>r</w:t>
+      </w:r>
+      <w:r>
+        <w:t>un_simulations</w:t>
+      </w:r>
+      <w:proofErr w:type="spellEnd"/>
+      <w:r>
+        <w:rPr>
+          <w:lang w:val="en-GB"/>
+        </w:rPr>
+        <w:t>_thorax</w:t>
+      </w:r>
+      <w:r>
+        <w:t>.</w:t>
+      </w:r>
+      <w:proofErr w:type="spellStart"/>
+      <w:r>
+        <w:t>s</w:t>
+      </w:r>
+      <w:r>
+        <w:t>h</w:t>
+      </w:r>
+      <w:proofErr w:type="spellEnd"/>
+    </w:p>
+    <w:p/>
+    <w:p>
+      <w:pPr>
+        <w:pStyle w:val="Heading2"/>
+      </w:pPr>
+      <w:r>
+        <w:t>Python evaluation</w:t>
+      </w:r>
+    </w:p>
+    <w:p>
+      <w:r>
+        <w:t xml:space="preserve">Start </w:t>
+      </w:r>
+      <w:proofErr w:type="spellStart"/>
+      <w:r>
+        <w:t>spyder</w:t>
+      </w:r>
+      <w:proofErr w:type="spellEnd"/>
+      <w:r>
+        <w:t xml:space="preserve"> with the evaluation script</w:t>
+      </w:r>
+    </w:p>
+    <w:p>
+      <w:pPr>
+        <w:pStyle w:val="Code"/>
+      </w:pPr>
+      <w:proofErr w:type="spellStart"/>
+      <w:proofErr w:type="gramStart"/>
+      <w:r>
+        <w:t>spyder</w:t>
+      </w:r>
+      <w:proofErr w:type="spellEnd"/>
+      <w:proofErr w:type="gramEnd"/>
+      <w:r>
+        <w:t xml:space="preserve"> evaluate_simulation_</w:t>
+      </w:r>
+      <w:r>
+        <w:t>thorax</w:t>
+      </w:r>
+      <w:r>
+        <w:t>.py&amp;</w:t>
+      </w:r>
+    </w:p>
+    <w:p>
+      <w:proofErr w:type="gramStart"/>
+      <w:r>
+        <w:t>or</w:t>
+      </w:r>
+      <w:proofErr w:type="gramEnd"/>
+      <w:r>
+        <w:t xml:space="preserve"> if </w:t>
+      </w:r>
+      <w:proofErr w:type="spellStart"/>
+      <w:r>
+        <w:t>spyder</w:t>
+      </w:r>
+      <w:proofErr w:type="spellEnd"/>
+      <w:r>
+        <w:t xml:space="preserve"> is running, just open the file.</w:t>
+      </w:r>
+    </w:p>
+    <w:p/>
+    <w:p>
+      <w:pPr>
+        <w:pStyle w:val="Heading2"/>
+      </w:pPr>
+      <w:r>
+        <w:t>Command line evaluation</w:t>
+      </w:r>
+    </w:p>
+    <w:p/>
+    <w:p>
+      <w:r>
+        <w:t>You will need to extract</w:t>
+      </w:r>
+      <w:r>
+        <w:t xml:space="preserve"> the sinograms i</w:t>
+      </w:r>
+      <w:r>
+        <w:t>n an “image</w:t>
+      </w:r>
+      <w:r>
+        <w:t>” Interfile</w:t>
+      </w:r>
+      <w:r>
+        <w:t xml:space="preserve"> to be able to load them in AMIDE</w:t>
+      </w:r>
+    </w:p>
+    <w:p/>
+    <w:p>
+      <w:pPr>
+        <w:pStyle w:val="Code"/>
+      </w:pPr>
+      <w:proofErr w:type="gramStart"/>
+      <w:r>
+        <w:t>cd</w:t>
+      </w:r>
+      <w:proofErr w:type="gramEnd"/>
       <w:r>
         <w:t xml:space="preserve"> </w:t>
       </w:r>
+      <w:proofErr w:type="spellStart"/>
+      <w:r>
+        <w:t>working_folder</w:t>
+      </w:r>
+      <w:proofErr w:type="spellEnd"/>
+      <w:r>
+        <w:t>/GATE</w:t>
+      </w:r>
+      <w:r>
+        <w:t>1/</w:t>
+      </w:r>
     </w:p>
     <w:p>
       <w:pPr>
         <w:pStyle w:val="Code"/>
-        <w:rPr>
-          <w:rFonts w:ascii="Arial" w:hAnsi="Arial"/>
-        </w:rPr>
-      </w:pPr>
-      <w:r>
-        <w:t>./</w:t>
-      </w:r>
-      <w:r>
-        <w:t>r</w:t>
-      </w:r>
-      <w:r>
-        <w:t>un_</w:t>
-      </w:r>
-      <w:r>
-        <w:t>simulations</w:t>
-      </w:r>
-      <w:r>
-        <w:rPr>
-          <w:lang w:val="en-GB"/>
-        </w:rPr>
-        <w:t>_thorax</w:t>
-      </w:r>
-      <w:r>
-        <w:t>.s</w:t>
-      </w:r>
-      <w:r>
-        <w:t>h</w:t>
-      </w:r>
-    </w:p>
-    <w:p/>
-    <w:p>
-      <w:pPr>
-        <w:pStyle w:val="Heading2"/>
-      </w:pPr>
-      <w:r>
-        <w:t>Python evaluation</w:t>
-      </w:r>
-    </w:p>
-    <w:p>
-      <w:r>
-        <w:t>Start spyder with the evaluation script</w:t>
+      </w:pPr>
+      <w:proofErr w:type="spellStart"/>
+      <w:r>
+        <w:t>extract_</w:t>
+      </w:r>
+      <w:r>
+        <w:t>s</w:t>
+      </w:r>
+      <w:r>
+        <w:t>egments</w:t>
+      </w:r>
+      <w:proofErr w:type="spellEnd"/>
+      <w:r>
+        <w:t xml:space="preserve"> </w:t>
+      </w:r>
+      <w:r>
+        <w:t>my_</w:t>
+      </w:r>
+      <w:r>
+        <w:t>prompts</w:t>
+      </w:r>
+      <w:r>
+        <w:t>_g1</w:t>
+      </w:r>
+      <w:r>
+        <w:t xml:space="preserve">.hs </w:t>
       </w:r>
     </w:p>
     <w:p>
@@ -636,137 +1037,116 @@
         <w:pStyle w:val="Code"/>
       </w:pPr>
       <w:r>
-        <w:t>spyder evaluate_simulation_</w:t>
-      </w:r>
-      <w:r>
-        <w:t>thorax</w:t>
-      </w:r>
-      <w:r>
-        <w:t>.py&amp;</w:t>
-      </w:r>
-    </w:p>
-    <w:p>
-      <w:r>
-        <w:t>or if spyder is running, just open the file.</w:t>
-      </w:r>
-    </w:p>
-    <w:p/>
-    <w:p>
-      <w:pPr>
-        <w:pStyle w:val="Heading2"/>
-      </w:pPr>
-      <w:r>
-        <w:t>Command line evaluation</w:t>
-      </w:r>
-    </w:p>
-    <w:p/>
-    <w:p>
-      <w:r>
-        <w:t>You will need to extract</w:t>
-      </w:r>
-      <w:r>
-        <w:t xml:space="preserve"> the sinograms i</w:t>
-      </w:r>
-      <w:r>
-        <w:t>n an “image</w:t>
-      </w:r>
-      <w:r>
-        <w:t>” Interfile</w:t>
-      </w:r>
-      <w:r>
-        <w:t xml:space="preserve"> to be able to load them in AMIDE</w:t>
-      </w:r>
-    </w:p>
-    <w:p/>
+        <w:t>TODO ENTER 1</w:t>
+      </w:r>
+    </w:p>
     <w:p>
       <w:pPr>
         <w:pStyle w:val="Code"/>
       </w:pPr>
       <w:r>
-        <w:t>cd working_folder/GATE</w:t>
-      </w:r>
-      <w:r>
-        <w:t>1/</w:t>
-      </w:r>
-    </w:p>
+        <w:t xml:space="preserve">Extract as </w:t>
+      </w:r>
+      <w:proofErr w:type="spellStart"/>
+      <w:r>
+        <w:t>SegmentByView</w:t>
+      </w:r>
+      <w:proofErr w:type="spellEnd"/>
+      <w:r>
+        <w:t xml:space="preserve"> (0) or </w:t>
+      </w:r>
+      <w:proofErr w:type="spellStart"/>
+      <w:r>
+        <w:t>BySinogram</w:t>
+      </w:r>
+      <w:proofErr w:type="spellEnd"/>
+      <w:r>
+        <w:t xml:space="preserve"> (1)</w:t>
+      </w:r>
+      <w:proofErr w:type="gramStart"/>
+      <w:r>
+        <w:t>?[</w:t>
+      </w:r>
+      <w:proofErr w:type="gramEnd"/>
+      <w:r>
+        <w:t>0,1 D:0]: 1</w:t>
+      </w:r>
+    </w:p>
+    <w:p/>
     <w:p>
       <w:pPr>
         <w:pStyle w:val="Code"/>
       </w:pPr>
-      <w:r>
-        <w:t>extract_</w:t>
-      </w:r>
-      <w:r>
-        <w:t>s</w:t>
-      </w:r>
-      <w:r>
-        <w:t>egments</w:t>
-      </w:r>
-      <w:r>
-        <w:t xml:space="preserve"> </w:t>
-      </w:r>
-      <w:r>
-        <w:t>my_</w:t>
-      </w:r>
-      <w:r>
-        <w:t>prompts</w:t>
-      </w:r>
-      <w:r>
-        <w:t>_g1</w:t>
-      </w:r>
-      <w:r>
-        <w:t xml:space="preserve">.hs </w:t>
+      <w:proofErr w:type="gramStart"/>
+      <w:r>
+        <w:t xml:space="preserve">cd </w:t>
+      </w:r>
+      <w:r>
+        <w:t>..</w:t>
+      </w:r>
+      <w:proofErr w:type="gramEnd"/>
+      <w:r>
+        <w:t>/</w:t>
+      </w:r>
+      <w:r>
+        <w:t>GATE2/</w:t>
       </w:r>
     </w:p>
     <w:p>
       <w:pPr>
         <w:pStyle w:val="Code"/>
       </w:pPr>
-      <w:r>
-        <w:t>Extract as SegmentByView (0) or BySinogram (1)?[0,1 D:0]: 1</w:t>
-      </w:r>
-    </w:p>
-    <w:p/>
+      <w:proofErr w:type="spellStart"/>
+      <w:r>
+        <w:t>extract_segments</w:t>
+      </w:r>
+      <w:proofErr w:type="spellEnd"/>
+      <w:r>
+        <w:t xml:space="preserve"> my_prompts_g2.hs </w:t>
+      </w:r>
+    </w:p>
     <w:p>
       <w:pPr>
         <w:pStyle w:val="Code"/>
       </w:pPr>
       <w:r>
-        <w:t xml:space="preserve">cd </w:t>
-      </w:r>
-      <w:r>
-        <w:t>../</w:t>
-      </w:r>
-      <w:r>
-        <w:t>GATE2/</w:t>
+        <w:lastRenderedPageBreak/>
+        <w:t xml:space="preserve">Extract as </w:t>
+      </w:r>
+      <w:proofErr w:type="spellStart"/>
+      <w:r>
+        <w:t>SegmentByView</w:t>
+      </w:r>
+      <w:proofErr w:type="spellEnd"/>
+      <w:r>
+        <w:t xml:space="preserve"> (0) or </w:t>
+      </w:r>
+      <w:proofErr w:type="spellStart"/>
+      <w:r>
+        <w:t>BySinogram</w:t>
+      </w:r>
+      <w:proofErr w:type="spellEnd"/>
+      <w:r>
+        <w:t xml:space="preserve"> (1)</w:t>
+      </w:r>
+      <w:proofErr w:type="gramStart"/>
+      <w:r>
+        <w:t>?[</w:t>
+      </w:r>
+      <w:proofErr w:type="gramEnd"/>
+      <w:r>
+        <w:t>0,1 D:0]: 1</w:t>
       </w:r>
     </w:p>
     <w:p>
       <w:pPr>
         <w:pStyle w:val="Code"/>
       </w:pPr>
-      <w:r>
-        <w:t>extract_segments</w:t>
-      </w:r>
-      <w:r>
-        <w:t xml:space="preserve"> my_prompts_g2.hs </w:t>
-      </w:r>
-    </w:p>
-    <w:p>
-      <w:pPr>
-        <w:pStyle w:val="Code"/>
-      </w:pPr>
-      <w:r>
-        <w:t>Extract as SegmentByView (0) or BySinogram (1)?[0,1 D:0]: 1</w:t>
-      </w:r>
-    </w:p>
-    <w:p>
-      <w:pPr>
-        <w:pStyle w:val="Code"/>
-      </w:pPr>
+      <w:proofErr w:type="gramStart"/>
       <w:r>
         <w:t>cd ..</w:t>
       </w:r>
+      <w:proofErr w:type="gramEnd"/>
     </w:p>
     <w:p/>
     <w:p/>
@@ -873,14 +1253,27 @@
       <w:pPr>
         <w:pStyle w:val="Code"/>
       </w:pPr>
-      <w:r>
-        <w:t>stir_subtract -</w:t>
-      </w:r>
-      <w:r>
-        <w:t>s diff</w:t>
-      </w:r>
-      <w:r>
-        <w:t xml:space="preserve">.hs </w:t>
+      <w:proofErr w:type="spellStart"/>
+      <w:r>
+        <w:t>stir_subtract</w:t>
+      </w:r>
+      <w:proofErr w:type="spellEnd"/>
+      <w:r>
+        <w:t xml:space="preserve"> -</w:t>
+      </w:r>
+      <w:r>
+        <w:t xml:space="preserve">s </w:t>
+      </w:r>
+      <w:proofErr w:type="spellStart"/>
+      <w:r>
+        <w:t>diff</w:t>
+      </w:r>
+      <w:r>
+        <w:t>.hs</w:t>
+      </w:r>
+      <w:proofErr w:type="spellEnd"/>
+      <w:r>
+        <w:t xml:space="preserve"> </w:t>
       </w:r>
       <w:r>
         <w:t xml:space="preserve">GATE1/my_prompts_g1.hs </w:t>
@@ -902,14 +1295,24 @@
       <w:pPr>
         <w:pStyle w:val="Code"/>
       </w:pPr>
+      <w:proofErr w:type="spellStart"/>
       <w:r>
         <w:t>extract_segments</w:t>
       </w:r>
-      <w:r>
-        <w:t xml:space="preserve"> diff</w:t>
-      </w:r>
-      <w:r>
-        <w:t xml:space="preserve">.hs </w:t>
+      <w:proofErr w:type="spellEnd"/>
+      <w:r>
+        <w:t xml:space="preserve"> </w:t>
+      </w:r>
+      <w:proofErr w:type="spellStart"/>
+      <w:r>
+        <w:t>diff</w:t>
+      </w:r>
+      <w:r>
+        <w:t>.hs</w:t>
+      </w:r>
+      <w:proofErr w:type="spellEnd"/>
+      <w:r>
+        <w:t xml:space="preserve"> </w:t>
       </w:r>
     </w:p>
     <w:p>
@@ -917,264 +1320,468 @@
         <w:pStyle w:val="Code"/>
       </w:pPr>
       <w:r>
+        <w:t xml:space="preserve">Extract as </w:t>
+      </w:r>
+      <w:proofErr w:type="spellStart"/>
+      <w:r>
+        <w:t>SegmentByView</w:t>
+      </w:r>
+      <w:proofErr w:type="spellEnd"/>
+      <w:r>
+        <w:t xml:space="preserve"> (0) or </w:t>
+      </w:r>
+      <w:proofErr w:type="spellStart"/>
+      <w:r>
+        <w:t>BySinogram</w:t>
+      </w:r>
+      <w:proofErr w:type="spellEnd"/>
+      <w:r>
+        <w:t xml:space="preserve"> (1)</w:t>
+      </w:r>
+      <w:proofErr w:type="gramStart"/>
+      <w:r>
+        <w:t>?[</w:t>
+      </w:r>
+      <w:proofErr w:type="gramEnd"/>
+      <w:r>
+        <w:t>0,1 D:0]: 1</w:t>
+      </w:r>
+    </w:p>
+    <w:p/>
+    <w:p>
+      <w:r>
+        <w:t xml:space="preserve">(Note: when using copy-paste of the above lines, please make sure that the “-s” option of </w:t>
+      </w:r>
+      <w:proofErr w:type="spellStart"/>
+      <w:r>
+        <w:t>stir_subtract</w:t>
+      </w:r>
+      <w:proofErr w:type="spellEnd"/>
+      <w:r>
+        <w:t xml:space="preserve"> uses a minus sign. On some systems it copies as a character which looks the same but isn’t…)</w:t>
+      </w:r>
+    </w:p>
+    <w:p/>
+    <w:p>
+      <w:r>
+        <w:t xml:space="preserve">How </w:t>
+      </w:r>
+      <w:r>
+        <w:t xml:space="preserve">does </w:t>
+      </w:r>
+      <w:r>
+        <w:t>the difference look</w:t>
+      </w:r>
+      <w:r>
+        <w:t xml:space="preserve"> like in</w:t>
+      </w:r>
+      <w:r>
+        <w:t xml:space="preserve"> </w:t>
+      </w:r>
+      <w:r>
+        <w:t xml:space="preserve">sinogram space? </w:t>
+      </w:r>
+    </w:p>
+    <w:p/>
+    <w:p>
+      <w:r>
+        <w:t>Go back to main directory</w:t>
+      </w:r>
+    </w:p>
+    <w:p/>
+    <w:p>
+      <w:pPr>
+        <w:pStyle w:val="Code"/>
+      </w:pPr>
+      <w:proofErr w:type="gramStart"/>
+      <w:r>
+        <w:t>cd ..</w:t>
+      </w:r>
+      <w:proofErr w:type="gramEnd"/>
+    </w:p>
+    <w:p/>
+    <w:p>
+      <w:r>
+        <w:t xml:space="preserve">We can also extract profiles through the sinogram to display these in Excel or similar. You could run </w:t>
+      </w:r>
+    </w:p>
+    <w:p>
+      <w:pPr>
+        <w:pStyle w:val="Code"/>
+      </w:pPr>
+      <w:r>
+        <w:rPr>
+          <w:lang w:val="en-GB"/>
+        </w:rPr>
+        <w:t>./evaluate_simulation</w:t>
+      </w:r>
+      <w:r>
+        <w:rPr>
+          <w:lang w:val="en-GB"/>
+        </w:rPr>
+        <w:t>_thorax</w:t>
+      </w:r>
+      <w:r>
+        <w:rPr>
+          <w:lang w:val="en-GB"/>
+        </w:rPr>
+        <w:t>.sh</w:t>
+      </w:r>
+    </w:p>
+    <w:p>
+      <w:proofErr w:type="gramStart"/>
+      <w:r>
+        <w:t>to</w:t>
+      </w:r>
+      <w:proofErr w:type="gramEnd"/>
+      <w:r>
+        <w:t xml:space="preserve"> extract the segments and create profiles for you.</w:t>
+      </w:r>
+    </w:p>
+    <w:p/>
+    <w:p>
+      <w:pPr>
+        <w:pStyle w:val="Heading1"/>
+      </w:pPr>
+      <w:r>
+        <w:t xml:space="preserve">Exercise 3: </w:t>
+      </w:r>
+      <w:r>
+        <w:t>Preparation for Image reconstruction</w:t>
+      </w:r>
+      <w:r>
+        <w:t xml:space="preserve"> exercise</w:t>
+      </w:r>
+    </w:p>
+    <w:p>
+      <w:r>
+        <w:t>For the</w:t>
+      </w:r>
+      <w:r>
+        <w:t xml:space="preserve"> thorax</w:t>
+      </w:r>
+      <w:r>
+        <w:t xml:space="preserve"> reconstruction exercise, we first need to generate a new simulation data set. This time just a single slice to speed things up. Scatter is also set to zero for simplicity here.</w:t>
+      </w:r>
+    </w:p>
+    <w:p/>
+    <w:p>
+      <w:pPr>
+        <w:pStyle w:val="Code"/>
+        <w:rPr>
+          <w:rFonts w:ascii="Arial" w:hAnsi="Arial"/>
+        </w:rPr>
+      </w:pPr>
+      <w:r>
+        <w:t>./r</w:t>
+      </w:r>
+      <w:r>
+        <w:t>un_simulation</w:t>
+      </w:r>
+      <w:r>
+        <w:t>_single_slice</w:t>
+      </w:r>
+      <w:r>
+        <w:t>.s</w:t>
+      </w:r>
+      <w:r>
+        <w:t>h</w:t>
+      </w:r>
+    </w:p>
+    <w:p/>
+    <w:p>
+      <w:r>
+        <w:t xml:space="preserve">Output is in </w:t>
+      </w:r>
+      <w:proofErr w:type="spellStart"/>
+      <w:r>
+        <w:t>working_folder</w:t>
+      </w:r>
+      <w:proofErr w:type="spellEnd"/>
+      <w:r>
+        <w:t>/</w:t>
+      </w:r>
+      <w:proofErr w:type="spellStart"/>
+      <w:r>
+        <w:t>single_slice</w:t>
+      </w:r>
+      <w:proofErr w:type="spellEnd"/>
+      <w:r>
+        <w:t>. There is no real need to look at the generated results as they are a single sinogram of the thorax simulation (but without scatter and with PSF).</w:t>
+      </w:r>
+    </w:p>
+    <w:p/>
+    <w:p>
+      <w:pPr>
+        <w:pStyle w:val="Heading1"/>
+      </w:pPr>
+      <w:r>
+        <w:t>Exercise</w:t>
+      </w:r>
+      <w:r>
+        <w:t xml:space="preserve"> 4</w:t>
+      </w:r>
+      <w:r>
+        <w:t xml:space="preserve">: </w:t>
+      </w:r>
+      <w:r>
+        <w:t xml:space="preserve">Image reconstruction </w:t>
+      </w:r>
+      <w:r>
+        <w:t xml:space="preserve">part </w:t>
+      </w:r>
+      <w:r>
+        <w:t>1</w:t>
+      </w:r>
+      <w:r>
+        <w:t>: EMML and OSEM</w:t>
+      </w:r>
+    </w:p>
+    <w:p>
+      <w:r>
+        <w:t>(Always run scripts from the exercises directory)</w:t>
+      </w:r>
+    </w:p>
+    <w:p>
+      <w:r>
+        <w:t xml:space="preserve">You will need to have run the corresponding simulation script from the previous section. Output is in </w:t>
+      </w:r>
+      <w:proofErr w:type="spellStart"/>
+      <w:r>
+        <w:t>working_folder</w:t>
+      </w:r>
+      <w:proofErr w:type="spellEnd"/>
+      <w:r>
+        <w:t>/</w:t>
+      </w:r>
+      <w:proofErr w:type="spellStart"/>
+      <w:r>
+        <w:t>single_slice</w:t>
+      </w:r>
+      <w:proofErr w:type="spellEnd"/>
+      <w:r>
+        <w:t xml:space="preserve"> or </w:t>
+      </w:r>
+      <w:proofErr w:type="spellStart"/>
+      <w:r>
+        <w:t>working_folder</w:t>
+      </w:r>
+      <w:proofErr w:type="spellEnd"/>
+      <w:r>
+        <w:t>/brain</w:t>
+      </w:r>
+    </w:p>
+    <w:p/>
+    <w:p/>
+    <w:p>
+      <w:r>
+        <w:t>We will now look at EMML, OSEM and OSEM with PSF. A sample script is provided to generate results</w:t>
+      </w:r>
+    </w:p>
+    <w:p/>
+    <w:p>
+      <w:pPr>
+        <w:pStyle w:val="Code"/>
+      </w:pPr>
+      <w:r>
+        <w:t>./</w:t>
+      </w:r>
+      <w:proofErr w:type="spellStart"/>
+      <w:r>
+        <w:t>run_</w:t>
+      </w:r>
+      <w:r>
+        <w:t>reconstruction</w:t>
+      </w:r>
+      <w:proofErr w:type="spellEnd"/>
+      <w:r>
+        <w:rPr>
+          <w:lang w:val="en-GB"/>
+        </w:rPr>
+        <w:t>_thorax</w:t>
+      </w:r>
+      <w:r>
+        <w:t>.</w:t>
+      </w:r>
+      <w:proofErr w:type="spellStart"/>
+      <w:r>
+        <w:t>sh</w:t>
+      </w:r>
+      <w:proofErr w:type="spellEnd"/>
+    </w:p>
+    <w:p>
+      <w:r>
+        <w:t>Or</w:t>
+      </w:r>
+    </w:p>
+    <w:p>
+      <w:pPr>
+        <w:pStyle w:val="Code"/>
+      </w:pPr>
+      <w:r>
+        <w:t>./</w:t>
+      </w:r>
+      <w:proofErr w:type="spellStart"/>
+      <w:r>
+        <w:t>run_</w:t>
+      </w:r>
+      <w:r>
+        <w:t>reconstruction</w:t>
+      </w:r>
+      <w:proofErr w:type="spellEnd"/>
+      <w:r>
+        <w:rPr>
+          <w:lang w:val="en-GB"/>
+        </w:rPr>
+        <w:t>_brain</w:t>
+      </w:r>
+      <w:r>
+        <w:t>.</w:t>
+      </w:r>
+      <w:proofErr w:type="spellStart"/>
+      <w:r>
+        <w:t>sh</w:t>
+      </w:r>
+      <w:proofErr w:type="spellEnd"/>
+    </w:p>
+    <w:p>
+      <w:r>
+        <w:t>Or</w:t>
+      </w:r>
+    </w:p>
+    <w:p>
+      <w:pPr>
+        <w:pStyle w:val="Code"/>
+      </w:pPr>
+      <w:r>
+        <w:t>./</w:t>
+      </w:r>
+      <w:proofErr w:type="spellStart"/>
+      <w:r>
+        <w:t>run_</w:t>
+      </w:r>
+      <w:r>
+        <w:t>reconstruction</w:t>
+      </w:r>
+      <w:proofErr w:type="spellEnd"/>
+      <w:r>
+        <w:rPr>
+          <w:lang w:val="en-GB"/>
+        </w:rPr>
+        <w:t>_</w:t>
+      </w:r>
+      <w:r>
+        <w:rPr>
+          <w:lang w:val="en-GB"/>
+        </w:rPr>
+        <w:t>SPECT</w:t>
+      </w:r>
+      <w:r>
+        <w:t>.</w:t>
+      </w:r>
+      <w:proofErr w:type="spellStart"/>
+      <w:r>
+        <w:t>sh</w:t>
+      </w:r>
+      <w:proofErr w:type="spellEnd"/>
+    </w:p>
+    <w:p>
+      <w:pPr>
+        <w:pStyle w:val="Code"/>
+      </w:pPr>
+    </w:p>
+    <w:p>
+      <w:pPr>
+        <w:pStyle w:val="Code"/>
+      </w:pPr>
+    </w:p>
+    <w:p>
+      <w:r>
+        <w:t xml:space="preserve">This will run EMML for 240 iterations and OSEM for 240 iterations. It will also continue OSEM from there and write images at every </w:t>
+      </w:r>
+      <w:proofErr w:type="spellStart"/>
+      <w:r>
+        <w:t>subiterations</w:t>
+      </w:r>
+      <w:proofErr w:type="spellEnd"/>
+      <w:r>
+        <w:t xml:space="preserve">. Finally, PSF reconstruction will also be performed. </w:t>
+      </w:r>
+    </w:p>
+    <w:p>
+      <w:r>
+        <w:t xml:space="preserve">Output is in </w:t>
+      </w:r>
+      <w:proofErr w:type="spellStart"/>
+      <w:r>
+        <w:t>working_folder</w:t>
+      </w:r>
+      <w:proofErr w:type="spellEnd"/>
+      <w:r>
+        <w:t>/</w:t>
+      </w:r>
+      <w:proofErr w:type="spellStart"/>
+      <w:r>
+        <w:t>single_slice</w:t>
+      </w:r>
+      <w:proofErr w:type="spellEnd"/>
+      <w:r>
+        <w:t xml:space="preserve"> or </w:t>
+      </w:r>
+      <w:proofErr w:type="spellStart"/>
+      <w:r>
+        <w:t>working_folder</w:t>
+      </w:r>
+      <w:proofErr w:type="spellEnd"/>
+      <w:r>
+        <w:t>/brain</w:t>
+      </w:r>
+      <w:r>
+        <w:t xml:space="preserve"> or</w:t>
+      </w:r>
+      <w:r>
+        <w:t xml:space="preserve"> </w:t>
+      </w:r>
+      <w:proofErr w:type="spellStart"/>
+      <w:r>
+        <w:t>working_folder</w:t>
+      </w:r>
+      <w:proofErr w:type="spellEnd"/>
+      <w:r>
+        <w:t>/</w:t>
+      </w:r>
+      <w:proofErr w:type="spellStart"/>
+      <w:r>
+        <w:t>single_slice</w:t>
+      </w:r>
+      <w:r>
+        <w:t>_SPECT</w:t>
+      </w:r>
+      <w:proofErr w:type="spellEnd"/>
+      <w:r>
+        <w:t xml:space="preserve"> </w:t>
+      </w:r>
+      <w:r>
+        <w:rPr>
+          <w:i/>
+        </w:rPr>
+        <w:t>resp</w:t>
+      </w:r>
+      <w:r>
+        <w:t>.</w:t>
+      </w:r>
+    </w:p>
+    <w:p/>
+    <w:p>
+      <w:r>
         <w:lastRenderedPageBreak/>
-        <w:t>Extract as SegmentByView (0) or BySinogram (1)?[0,1 D:0]: 1</w:t>
-      </w:r>
-    </w:p>
-    <w:p/>
-    <w:p>
-      <w:r>
-        <w:t>(Note: when using copy-paste of the above lines, please make sure that the “-s” option of stir_subtract uses a minus sign. On some systems it copies as a character which looks the same but isn’t…)</w:t>
-      </w:r>
-    </w:p>
-    <w:p/>
-    <w:p>
-      <w:r>
-        <w:t xml:space="preserve">How </w:t>
-      </w:r>
-      <w:r>
-        <w:t xml:space="preserve">does </w:t>
-      </w:r>
-      <w:r>
-        <w:t>the difference look</w:t>
-      </w:r>
-      <w:r>
-        <w:t xml:space="preserve"> like in</w:t>
-      </w:r>
-      <w:r>
-        <w:t xml:space="preserve"> </w:t>
-      </w:r>
-      <w:r>
-        <w:t xml:space="preserve">sinogram space? </w:t>
-      </w:r>
-    </w:p>
-    <w:p/>
-    <w:p>
-      <w:r>
-        <w:t>Go back to main directory</w:t>
-      </w:r>
-    </w:p>
-    <w:p/>
-    <w:p>
-      <w:pPr>
-        <w:pStyle w:val="Code"/>
-      </w:pPr>
-      <w:r>
-        <w:t>cd ..</w:t>
-      </w:r>
-    </w:p>
-    <w:p/>
-    <w:p>
-      <w:r>
-        <w:t xml:space="preserve">We can also extract profiles through the sinogram to display these in Excel or similar. You could run </w:t>
-      </w:r>
-    </w:p>
-    <w:p>
-      <w:pPr>
-        <w:pStyle w:val="Code"/>
-      </w:pPr>
-      <w:r>
-        <w:rPr>
-          <w:lang w:val="en-GB"/>
-        </w:rPr>
-        <w:t>./evaluate_simulation</w:t>
-      </w:r>
-      <w:r>
-        <w:rPr>
-          <w:lang w:val="en-GB"/>
-        </w:rPr>
-        <w:t>_thorax</w:t>
-      </w:r>
-      <w:r>
-        <w:rPr>
-          <w:lang w:val="en-GB"/>
-        </w:rPr>
-        <w:t>.sh</w:t>
-      </w:r>
-    </w:p>
-    <w:p>
-      <w:r>
-        <w:t>to extract the segments and create profiles for you.</w:t>
-      </w:r>
-    </w:p>
-    <w:p/>
-    <w:p>
-      <w:pPr>
-        <w:pStyle w:val="Heading1"/>
-      </w:pPr>
-      <w:r>
-        <w:t xml:space="preserve">Preparation for </w:t>
-      </w:r>
-      <w:r>
-        <w:t>Image reconstruct</w:t>
-      </w:r>
-      <w:r>
-        <w:t>ion</w:t>
-      </w:r>
-    </w:p>
-    <w:p>
-      <w:r>
-        <w:t>For the</w:t>
-      </w:r>
-      <w:r>
-        <w:t xml:space="preserve"> thorax</w:t>
-      </w:r>
-      <w:bookmarkStart w:id="0" w:name="_GoBack"/>
-      <w:bookmarkEnd w:id="0"/>
-      <w:r>
-        <w:t xml:space="preserve"> reconstruction exercise, we first need to generate a new simulation data set. This time just a single slice to speed things up. Scatter is also set to zero for simplicity here.</w:t>
-      </w:r>
-    </w:p>
-    <w:p/>
-    <w:p>
-      <w:pPr>
-        <w:pStyle w:val="Code"/>
-        <w:rPr>
-          <w:rFonts w:ascii="Arial" w:hAnsi="Arial"/>
-        </w:rPr>
-      </w:pPr>
-      <w:r>
-        <w:t>./r</w:t>
-      </w:r>
-      <w:r>
-        <w:t>un_simulation</w:t>
-      </w:r>
-      <w:r>
-        <w:t>_single_slice</w:t>
-      </w:r>
-      <w:r>
-        <w:t>.s</w:t>
-      </w:r>
-      <w:r>
-        <w:t>h</w:t>
-      </w:r>
-    </w:p>
-    <w:p>
-      <w:r>
-        <w:t>Output is in working_folder/single_slice</w:t>
-      </w:r>
-    </w:p>
-    <w:p/>
-    <w:p>
-      <w:pPr>
-        <w:pStyle w:val="Heading1"/>
-      </w:pPr>
-      <w:r>
-        <w:t xml:space="preserve">Exercise: </w:t>
-      </w:r>
-      <w:r>
-        <w:t xml:space="preserve">Image reconstruction </w:t>
-      </w:r>
-      <w:r>
-        <w:t xml:space="preserve">part </w:t>
-      </w:r>
-      <w:r>
-        <w:t>1</w:t>
-      </w:r>
-    </w:p>
-    <w:p>
-      <w:r>
-        <w:t>(Always run scripts from the exercises directory)</w:t>
-      </w:r>
-    </w:p>
-    <w:p>
-      <w:r>
-        <w:t>You will need to have run the corresponding simulation script from the previous section. Output is in working_folder/single_slice or working_folder/brain</w:t>
-      </w:r>
-    </w:p>
-    <w:p/>
-    <w:p/>
-    <w:p>
-      <w:r>
-        <w:t>We will now look at EMML, OSEM and OSEM with PSF. A sample script is provided to generate results</w:t>
-      </w:r>
-    </w:p>
-    <w:p/>
-    <w:p>
-      <w:pPr>
-        <w:pStyle w:val="Code"/>
-      </w:pPr>
-      <w:r>
-        <w:t>./run_</w:t>
-      </w:r>
-      <w:r>
-        <w:t>reconstruction</w:t>
-      </w:r>
-      <w:r>
-        <w:rPr>
-          <w:lang w:val="en-GB"/>
-        </w:rPr>
-        <w:t>_thorax</w:t>
-      </w:r>
-      <w:r>
-        <w:t>.sh</w:t>
-      </w:r>
-    </w:p>
-    <w:p>
-      <w:r>
-        <w:t>Or</w:t>
-      </w:r>
-    </w:p>
-    <w:p>
-      <w:pPr>
-        <w:pStyle w:val="Code"/>
-      </w:pPr>
-      <w:r>
-        <w:t>./run_</w:t>
-      </w:r>
-      <w:r>
-        <w:t>reconstruction</w:t>
-      </w:r>
-      <w:r>
-        <w:rPr>
-          <w:lang w:val="en-GB"/>
-        </w:rPr>
-        <w:t>_brain</w:t>
-      </w:r>
-      <w:r>
-        <w:t>.sh</w:t>
-      </w:r>
-    </w:p>
-    <w:p>
-      <w:pPr>
-        <w:pStyle w:val="Code"/>
-      </w:pPr>
-    </w:p>
-    <w:p>
-      <w:r>
-        <w:t>This will run EMML for 240 iterations and OSEM for 240 iterations. It will also continue OSEM from there and write images at every subiterations. Finally, PSF reconstruction will also be performed. The script generates some differences images</w:t>
-      </w:r>
-      <w:r>
-        <w:t xml:space="preserve"> and launches AMIDE</w:t>
-      </w:r>
-      <w:r>
-        <w:t>.</w:t>
-      </w:r>
-    </w:p>
-    <w:p>
-      <w:r>
-        <w:t xml:space="preserve">You could decide to run only a subset of these exercises and modify the </w:t>
-      </w:r>
-      <w:r>
-        <w:t xml:space="preserve">script </w:t>
-      </w:r>
-      <w:r>
-        <w:t>for yourself.</w:t>
-      </w:r>
-    </w:p>
-    <w:p/>
-    <w:p>
-      <w:r>
-        <w:t>Sample q</w:t>
-      </w:r>
-      <w:r>
-        <w:t>uestions</w:t>
-      </w:r>
-      <w:r>
-        <w:t xml:space="preserve"> to address</w:t>
-      </w:r>
-      <w:r>
-        <w:t>:</w:t>
+        <w:t>The current script runs the reconstruction on the noiseless simulations. See the Advanced Exercise below for adding noise.</w:t>
+      </w:r>
+    </w:p>
+    <w:p/>
+    <w:p>
+      <w:r>
+        <w:t>Sample questions to address:</w:t>
       </w:r>
     </w:p>
     <w:p>
@@ -1213,34 +1820,729 @@
         <w:t>When using PSF reconstruction, can you see effects discussed during the lecture?</w:t>
       </w:r>
     </w:p>
-    <w:p>
-      <w:pPr>
-        <w:pStyle w:val="ListParagraph"/>
-      </w:pPr>
-    </w:p>
+    <w:p/>
+    <w:p>
+      <w:pPr>
+        <w:pStyle w:val="Heading2"/>
+      </w:pPr>
+      <w:r>
+        <w:t>Python evaluation</w:t>
+      </w:r>
+    </w:p>
+    <w:p>
+      <w:r>
+        <w:t xml:space="preserve">Start </w:t>
+      </w:r>
+      <w:proofErr w:type="spellStart"/>
+      <w:r>
+        <w:t>spyder</w:t>
+      </w:r>
+      <w:proofErr w:type="spellEnd"/>
+      <w:r>
+        <w:t xml:space="preserve"> with the evaluation script</w:t>
+      </w:r>
+    </w:p>
+    <w:p>
+      <w:pPr>
+        <w:pStyle w:val="Code"/>
+      </w:pPr>
+      <w:proofErr w:type="spellStart"/>
+      <w:proofErr w:type="gramStart"/>
+      <w:r>
+        <w:t>spyder</w:t>
+      </w:r>
+      <w:proofErr w:type="spellEnd"/>
+      <w:proofErr w:type="gramEnd"/>
+      <w:r>
+        <w:t xml:space="preserve"> evaluate_</w:t>
+      </w:r>
+      <w:r>
+        <w:t>reconstruction_brain</w:t>
+      </w:r>
+      <w:r>
+        <w:t>.py&amp;</w:t>
+      </w:r>
+    </w:p>
+    <w:p>
+      <w:proofErr w:type="gramStart"/>
+      <w:r>
+        <w:t>or</w:t>
+      </w:r>
+      <w:proofErr w:type="gramEnd"/>
+      <w:r>
+        <w:t xml:space="preserve"> if </w:t>
+      </w:r>
+      <w:proofErr w:type="spellStart"/>
+      <w:r>
+        <w:t>spyder</w:t>
+      </w:r>
+      <w:proofErr w:type="spellEnd"/>
+      <w:r>
+        <w:t xml:space="preserve"> is running, just open the file.</w:t>
+      </w:r>
+      <w:r>
+        <w:t xml:space="preserve"> </w:t>
+      </w:r>
+      <w:r>
+        <w:t xml:space="preserve">If you have run the thorax or SPECT simulation, just adjust the path in Line 23 (or there </w:t>
+      </w:r>
+      <w:proofErr w:type="spellStart"/>
+      <w:r>
+        <w:t>abouts</w:t>
+      </w:r>
+      <w:proofErr w:type="spellEnd"/>
+      <w:r>
+        <w:t>)</w:t>
+      </w:r>
+    </w:p>
+    <w:p>
+      <w:pPr>
+        <w:pStyle w:val="Code"/>
+      </w:pPr>
+      <w:proofErr w:type="spellStart"/>
+      <w:proofErr w:type="gramStart"/>
+      <w:r>
+        <w:t>os.chdir</w:t>
+      </w:r>
+      <w:proofErr w:type="spellEnd"/>
+      <w:r>
+        <w:t>(</w:t>
+      </w:r>
+      <w:proofErr w:type="gramEnd"/>
+      <w:r>
+        <w:t>'</w:t>
+      </w:r>
+      <w:proofErr w:type="spellStart"/>
+      <w:r>
+        <w:t>working_folder</w:t>
+      </w:r>
+      <w:proofErr w:type="spellEnd"/>
+      <w:r>
+        <w:t>/brain')</w:t>
+      </w:r>
+    </w:p>
+    <w:p>
+      <w:proofErr w:type="gramStart"/>
+      <w:r>
+        <w:t>to</w:t>
+      </w:r>
+      <w:proofErr w:type="gramEnd"/>
+      <w:r>
+        <w:t xml:space="preserve"> the appropriate location.</w:t>
+      </w:r>
+    </w:p>
+    <w:p/>
+    <w:p>
+      <w:pPr>
+        <w:pStyle w:val="Heading2"/>
+      </w:pPr>
+      <w:r>
+        <w:t>Command line evaluation</w:t>
+      </w:r>
+    </w:p>
+    <w:p>
+      <w:r>
+        <w:t>Run</w:t>
+      </w:r>
+    </w:p>
+    <w:p>
+      <w:pPr>
+        <w:pStyle w:val="Code"/>
+      </w:pPr>
+      <w:r>
+        <w:t>./</w:t>
+      </w:r>
+      <w:proofErr w:type="spellStart"/>
+      <w:r>
+        <w:t>evaluate</w:t>
+      </w:r>
+      <w:r>
+        <w:t>_</w:t>
+      </w:r>
+      <w:r>
+        <w:t>reconstruction</w:t>
+      </w:r>
+      <w:proofErr w:type="spellEnd"/>
+      <w:r>
+        <w:rPr>
+          <w:lang w:val="en-GB"/>
+        </w:rPr>
+        <w:t>_brain</w:t>
+      </w:r>
+      <w:r>
+        <w:t>.</w:t>
+      </w:r>
+      <w:proofErr w:type="spellStart"/>
+      <w:r>
+        <w:t>sh</w:t>
+      </w:r>
+      <w:proofErr w:type="spellEnd"/>
+    </w:p>
+    <w:p/>
+    <w:p>
+      <w:r>
+        <w:t>(</w:t>
+      </w:r>
+      <w:proofErr w:type="gramStart"/>
+      <w:r>
+        <w:t>or</w:t>
+      </w:r>
+      <w:proofErr w:type="gramEnd"/>
+      <w:r>
+        <w:t xml:space="preserve"> choose </w:t>
+      </w:r>
+      <w:r>
+        <w:t>evaluate_</w:t>
+      </w:r>
+      <w:r>
+        <w:t>reconstruction_</w:t>
+      </w:r>
+      <w:r>
+        <w:t>thorax</w:t>
+      </w:r>
+      <w:r>
+        <w:t>.sh</w:t>
+      </w:r>
+      <w:r>
+        <w:t xml:space="preserve"> or </w:t>
+      </w:r>
+      <w:r>
+        <w:t>evaluate_</w:t>
+      </w:r>
+      <w:r>
+        <w:t>reconstruction_</w:t>
+      </w:r>
+      <w:r>
+        <w:t>SPECT</w:t>
+      </w:r>
+      <w:r>
+        <w:t>.sh</w:t>
+      </w:r>
+      <w:r>
+        <w:t>)</w:t>
+      </w:r>
+      <w:r>
+        <w:t>.</w:t>
+      </w:r>
+    </w:p>
+    <w:p/>
+    <w:p>
+      <w:r>
+        <w:t>The script generates some differences images</w:t>
+      </w:r>
+      <w:r>
+        <w:t xml:space="preserve"> and launches AMIDE</w:t>
+      </w:r>
+      <w:r>
+        <w:t>.</w:t>
+      </w:r>
+      <w:r>
+        <w:t xml:space="preserve"> </w:t>
+      </w:r>
+      <w:r>
+        <w:t xml:space="preserve">You </w:t>
+      </w:r>
+      <w:r>
+        <w:t>can of course</w:t>
+      </w:r>
+      <w:r>
+        <w:t xml:space="preserve"> modify the </w:t>
+      </w:r>
+      <w:r>
+        <w:t xml:space="preserve">script </w:t>
+      </w:r>
+      <w:r>
+        <w:t>for yourself or type commands on the command line.</w:t>
+      </w:r>
+    </w:p>
+    <w:p/>
     <w:p>
       <w:pPr>
         <w:pStyle w:val="Heading1"/>
       </w:pPr>
       <w:r>
-        <w:t xml:space="preserve">Exercise: </w:t>
-      </w:r>
-      <w:r>
-        <w:t>Image reconstruction part 2 (MAP)</w:t>
-      </w:r>
-    </w:p>
-    <w:p>
-      <w:r>
-        <w:t>This exercise needs results from the previous step</w:t>
-      </w:r>
-      <w:r>
-        <w:t xml:space="preserve"> (as the MAP reconstruction starts from an OSEM image in this exercise)</w:t>
-      </w:r>
-      <w:r>
-        <w:t>. Output is in working_folder/single_slice</w:t>
-      </w:r>
-      <w:r>
-        <w:t xml:space="preserve"> or working_folder/brain</w:t>
+        <w:t>Exercise</w:t>
+      </w:r>
+      <w:r>
+        <w:t xml:space="preserve"> 5</w:t>
+      </w:r>
+      <w:r>
+        <w:t xml:space="preserve">: </w:t>
+      </w:r>
+      <w:r>
+        <w:t xml:space="preserve">Image reconstruction part </w:t>
+      </w:r>
+      <w:r>
+        <w:t>2</w:t>
+      </w:r>
+      <w:r>
+        <w:t>:</w:t>
+      </w:r>
+      <w:r>
+        <w:t xml:space="preserve"> a</w:t>
+      </w:r>
+      <w:r>
+        <w:t>dding Poisson noise</w:t>
+      </w:r>
+    </w:p>
+    <w:p>
+      <w:r>
+        <w:t>(</w:t>
+      </w:r>
+      <w:r>
+        <w:t>You will have to run the simulation and reconstruction scripts first.</w:t>
+      </w:r>
+      <w:r>
+        <w:t>)</w:t>
+      </w:r>
+    </w:p>
+    <w:p/>
+    <w:p>
+      <w:r>
+        <w:t>We can make the simulation more realistic by adding noise to the data. An example would be</w:t>
+      </w:r>
+    </w:p>
+    <w:p/>
+    <w:p>
+      <w:pPr>
+        <w:rPr>
+          <w:rFonts w:ascii="Monaco" w:hAnsi="Monaco" w:cs="Monaco"/>
+          <w:sz w:val="20"/>
+          <w:szCs w:val="20"/>
+        </w:rPr>
+      </w:pPr>
+      <w:proofErr w:type="gramStart"/>
+      <w:r>
+        <w:rPr>
+          <w:rFonts w:ascii="Monaco" w:hAnsi="Monaco" w:cs="Monaco"/>
+          <w:sz w:val="20"/>
+          <w:szCs w:val="20"/>
+        </w:rPr>
+        <w:t>cd</w:t>
+      </w:r>
+      <w:proofErr w:type="gramEnd"/>
+      <w:r>
+        <w:rPr>
+          <w:rFonts w:ascii="Monaco" w:hAnsi="Monaco" w:cs="Monaco"/>
+          <w:sz w:val="20"/>
+          <w:szCs w:val="20"/>
+        </w:rPr>
+        <w:t xml:space="preserve"> </w:t>
+      </w:r>
+      <w:proofErr w:type="spellStart"/>
+      <w:r>
+        <w:rPr>
+          <w:rFonts w:ascii="Monaco" w:hAnsi="Monaco" w:cs="Monaco"/>
+          <w:sz w:val="20"/>
+          <w:szCs w:val="20"/>
+        </w:rPr>
+        <w:t>working_folder</w:t>
+      </w:r>
+      <w:proofErr w:type="spellEnd"/>
+      <w:r>
+        <w:rPr>
+          <w:rFonts w:ascii="Monaco" w:hAnsi="Monaco" w:cs="Monaco"/>
+          <w:sz w:val="20"/>
+          <w:szCs w:val="20"/>
+        </w:rPr>
+        <w:t>/</w:t>
+      </w:r>
+      <w:proofErr w:type="spellStart"/>
+      <w:r>
+        <w:rPr>
+          <w:rFonts w:ascii="Monaco" w:hAnsi="Monaco" w:cs="Monaco"/>
+          <w:sz w:val="20"/>
+          <w:szCs w:val="20"/>
+        </w:rPr>
+        <w:t>single_slice</w:t>
+      </w:r>
+      <w:proofErr w:type="spellEnd"/>
+      <w:r>
+        <w:rPr>
+          <w:rFonts w:ascii="Monaco" w:hAnsi="Monaco" w:cs="Monaco"/>
+          <w:sz w:val="20"/>
+          <w:szCs w:val="20"/>
+        </w:rPr>
+        <w:t xml:space="preserve"> </w:t>
+      </w:r>
+    </w:p>
+    <w:p>
+      <w:pPr>
+        <w:rPr>
+          <w:rFonts w:ascii="Monaco" w:hAnsi="Monaco" w:cs="Monaco"/>
+          <w:sz w:val="20"/>
+          <w:szCs w:val="20"/>
+        </w:rPr>
+      </w:pPr>
+      <w:proofErr w:type="spellStart"/>
+      <w:r>
+        <w:rPr>
+          <w:rFonts w:ascii="Monaco" w:hAnsi="Monaco" w:cs="Monaco"/>
+          <w:sz w:val="20"/>
+          <w:szCs w:val="20"/>
+        </w:rPr>
+        <w:t>poisson_noise</w:t>
+      </w:r>
+      <w:proofErr w:type="spellEnd"/>
+      <w:r>
+        <w:rPr>
+          <w:rFonts w:ascii="Monaco" w:hAnsi="Monaco" w:cs="Monaco"/>
+          <w:sz w:val="20"/>
+          <w:szCs w:val="20"/>
+        </w:rPr>
+        <w:t xml:space="preserve"> -p </w:t>
+      </w:r>
+      <w:proofErr w:type="spellStart"/>
+      <w:r>
+        <w:rPr>
+          <w:rFonts w:ascii="Monaco" w:hAnsi="Monaco" w:cs="Monaco"/>
+          <w:sz w:val="20"/>
+          <w:szCs w:val="20"/>
+        </w:rPr>
+        <w:t>my_noisy_</w:t>
+      </w:r>
+      <w:proofErr w:type="gramStart"/>
+      <w:r>
+        <w:rPr>
+          <w:rFonts w:ascii="Monaco" w:hAnsi="Monaco" w:cs="Monaco"/>
+          <w:sz w:val="20"/>
+          <w:szCs w:val="20"/>
+        </w:rPr>
+        <w:t>data</w:t>
+      </w:r>
+      <w:r>
+        <w:rPr>
+          <w:rFonts w:ascii="Monaco" w:hAnsi="Monaco" w:cs="Monaco"/>
+          <w:sz w:val="20"/>
+          <w:szCs w:val="20"/>
+        </w:rPr>
+        <w:t>.hs</w:t>
+      </w:r>
+      <w:proofErr w:type="spellEnd"/>
+      <w:r>
+        <w:rPr>
+          <w:rFonts w:ascii="Monaco" w:hAnsi="Monaco" w:cs="Monaco"/>
+          <w:sz w:val="20"/>
+          <w:szCs w:val="20"/>
+        </w:rPr>
+        <w:t xml:space="preserve"> </w:t>
+      </w:r>
+      <w:r>
+        <w:rPr>
+          <w:rFonts w:ascii="Monaco" w:hAnsi="Monaco" w:cs="Monaco"/>
+          <w:sz w:val="20"/>
+          <w:szCs w:val="20"/>
+        </w:rPr>
+        <w:t xml:space="preserve"> </w:t>
+      </w:r>
+      <w:proofErr w:type="spellStart"/>
+      <w:r>
+        <w:rPr>
+          <w:rFonts w:ascii="Monaco" w:hAnsi="Monaco" w:cs="Monaco"/>
+          <w:sz w:val="20"/>
+          <w:szCs w:val="20"/>
+        </w:rPr>
+        <w:t>my</w:t>
+      </w:r>
+      <w:proofErr w:type="gramEnd"/>
+      <w:r>
+        <w:rPr>
+          <w:rFonts w:ascii="Monaco" w:hAnsi="Monaco" w:cs="Monaco"/>
+          <w:sz w:val="20"/>
+          <w:szCs w:val="20"/>
+        </w:rPr>
+        <w:t>_</w:t>
+      </w:r>
+      <w:r>
+        <w:rPr>
+          <w:rFonts w:ascii="Monaco" w:hAnsi="Monaco" w:cs="Monaco"/>
+          <w:sz w:val="20"/>
+          <w:szCs w:val="20"/>
+        </w:rPr>
+        <w:t>prompts</w:t>
+      </w:r>
+      <w:r>
+        <w:rPr>
+          <w:rFonts w:ascii="Monaco" w:hAnsi="Monaco" w:cs="Monaco"/>
+          <w:sz w:val="20"/>
+          <w:szCs w:val="20"/>
+        </w:rPr>
+        <w:t>.hs</w:t>
+      </w:r>
+      <w:proofErr w:type="spellEnd"/>
+      <w:r>
+        <w:rPr>
+          <w:rFonts w:ascii="Monaco" w:hAnsi="Monaco" w:cs="Monaco"/>
+          <w:sz w:val="20"/>
+          <w:szCs w:val="20"/>
+        </w:rPr>
+        <w:t xml:space="preserve"> </w:t>
+      </w:r>
+      <w:r>
+        <w:rPr>
+          <w:rFonts w:ascii="Monaco" w:hAnsi="Monaco" w:cs="Monaco"/>
+          <w:sz w:val="20"/>
+          <w:szCs w:val="20"/>
+        </w:rPr>
+        <w:t>0.</w:t>
+      </w:r>
+      <w:r>
+        <w:rPr>
+          <w:rFonts w:ascii="Monaco" w:hAnsi="Monaco" w:cs="Monaco"/>
+          <w:sz w:val="20"/>
+          <w:szCs w:val="20"/>
+        </w:rPr>
+        <w:t>1 1</w:t>
+      </w:r>
+    </w:p>
+    <w:p>
+      <w:pPr>
+        <w:rPr>
+          <w:rFonts w:ascii="Monaco" w:hAnsi="Monaco" w:cs="Monaco"/>
+          <w:sz w:val="20"/>
+          <w:szCs w:val="20"/>
+        </w:rPr>
+      </w:pPr>
+      <w:r>
+        <w:rPr>
+          <w:rFonts w:ascii="Monaco" w:hAnsi="Monaco" w:cs="Monaco"/>
+          <w:sz w:val="20"/>
+          <w:szCs w:val="20"/>
+        </w:rPr>
+        <w:t># overwrite the noiseless data with the noisy ones</w:t>
+      </w:r>
+    </w:p>
+    <w:p>
+      <w:pPr>
+        <w:rPr>
+          <w:rFonts w:ascii="Monaco" w:hAnsi="Monaco" w:cs="Monaco"/>
+          <w:sz w:val="20"/>
+          <w:szCs w:val="20"/>
+        </w:rPr>
+      </w:pPr>
+      <w:proofErr w:type="spellStart"/>
+      <w:proofErr w:type="gramStart"/>
+      <w:r>
+        <w:rPr>
+          <w:rFonts w:ascii="Monaco" w:hAnsi="Monaco" w:cs="Monaco"/>
+          <w:sz w:val="20"/>
+          <w:szCs w:val="20"/>
+        </w:rPr>
+        <w:t>cp</w:t>
+      </w:r>
+      <w:proofErr w:type="spellEnd"/>
+      <w:proofErr w:type="gramEnd"/>
+      <w:r>
+        <w:rPr>
+          <w:rFonts w:ascii="Monaco" w:hAnsi="Monaco" w:cs="Monaco"/>
+          <w:sz w:val="20"/>
+          <w:szCs w:val="20"/>
+        </w:rPr>
+        <w:t xml:space="preserve"> </w:t>
+      </w:r>
+      <w:proofErr w:type="spellStart"/>
+      <w:r>
+        <w:rPr>
+          <w:rFonts w:ascii="Monaco" w:hAnsi="Monaco" w:cs="Monaco"/>
+          <w:sz w:val="20"/>
+          <w:szCs w:val="20"/>
+        </w:rPr>
+        <w:t>my_noise_data.hs</w:t>
+      </w:r>
+      <w:proofErr w:type="spellEnd"/>
+      <w:r>
+        <w:rPr>
+          <w:rFonts w:ascii="Monaco" w:hAnsi="Monaco" w:cs="Monaco"/>
+          <w:sz w:val="20"/>
+          <w:szCs w:val="20"/>
+        </w:rPr>
+        <w:t xml:space="preserve"> </w:t>
+      </w:r>
+      <w:proofErr w:type="spellStart"/>
+      <w:r>
+        <w:rPr>
+          <w:rFonts w:ascii="Monaco" w:hAnsi="Monaco" w:cs="Monaco"/>
+          <w:sz w:val="20"/>
+          <w:szCs w:val="20"/>
+        </w:rPr>
+        <w:t>my_prompts.hs</w:t>
+      </w:r>
+      <w:proofErr w:type="spellEnd"/>
+    </w:p>
+    <w:p>
+      <w:pPr>
+        <w:rPr>
+          <w:rFonts w:ascii="Monaco" w:hAnsi="Monaco" w:cs="Monaco"/>
+          <w:sz w:val="20"/>
+          <w:szCs w:val="20"/>
+        </w:rPr>
+      </w:pPr>
+      <w:proofErr w:type="gramStart"/>
+      <w:r>
+        <w:rPr>
+          <w:rFonts w:ascii="Monaco" w:hAnsi="Monaco" w:cs="Monaco"/>
+          <w:sz w:val="20"/>
+          <w:szCs w:val="20"/>
+        </w:rPr>
+        <w:t>cd ..</w:t>
+      </w:r>
+      <w:proofErr w:type="gramEnd"/>
+      <w:r>
+        <w:rPr>
+          <w:rFonts w:ascii="Monaco" w:hAnsi="Monaco" w:cs="Monaco"/>
+          <w:sz w:val="20"/>
+          <w:szCs w:val="20"/>
+        </w:rPr>
+        <w:t>/..</w:t>
+      </w:r>
+    </w:p>
+    <w:p>
+      <w:pPr>
+        <w:rPr>
+          <w:rFonts w:ascii="Monaco" w:hAnsi="Monaco" w:cs="Monaco"/>
+          <w:sz w:val="20"/>
+          <w:szCs w:val="20"/>
+        </w:rPr>
+      </w:pPr>
+    </w:p>
+    <w:p>
+      <w:r>
+        <w:t xml:space="preserve">Run </w:t>
+      </w:r>
+      <w:proofErr w:type="spellStart"/>
+      <w:r>
+        <w:rPr>
+          <w:rStyle w:val="CodeChar"/>
+        </w:rPr>
+        <w:t>poisson_noise</w:t>
+      </w:r>
+      <w:proofErr w:type="spellEnd"/>
+      <w:r>
+        <w:t xml:space="preserve"> to understand what these arguments mean</w:t>
+      </w:r>
+      <w:r>
+        <w:t xml:space="preserve">. </w:t>
+      </w:r>
+      <w:r>
+        <w:t xml:space="preserve">Check if you added “enough” noise (). </w:t>
+      </w:r>
+    </w:p>
+    <w:p/>
+    <w:p>
+      <w:r>
+        <w:t xml:space="preserve">As we </w:t>
+      </w:r>
+      <w:r>
+        <w:t>overwrite the data</w:t>
+      </w:r>
+      <w:r>
+        <w:rPr>
+          <w:rStyle w:val="FootnoteReference"/>
+        </w:rPr>
+        <w:footnoteReference w:id="1"/>
+      </w:r>
+      <w:r>
+        <w:t xml:space="preserve">, we </w:t>
+      </w:r>
+      <w:r>
+        <w:t>can just use the same reconstruction and evaluation scripts as before. An alternative would be to a</w:t>
+      </w:r>
+      <w:r>
+        <w:t>djust the reconstruction parameter files to use your new noisy data (input) and change th</w:t>
+      </w:r>
+      <w:r>
+        <w:t>e filename used for the output, and change your evaluation scripts.</w:t>
+      </w:r>
+    </w:p>
+    <w:p/>
+    <w:p/>
+    <w:p>
+      <w:pPr>
+        <w:pStyle w:val="Heading1"/>
+      </w:pPr>
+      <w:r>
+        <w:t>Exercise</w:t>
+      </w:r>
+      <w:r>
+        <w:t xml:space="preserve"> 6</w:t>
+      </w:r>
+      <w:r>
+        <w:t xml:space="preserve">: </w:t>
+      </w:r>
+      <w:r>
+        <w:t xml:space="preserve">Image reconstruction part </w:t>
+      </w:r>
+      <w:r>
+        <w:t>3</w:t>
+      </w:r>
+      <w:r>
+        <w:t>:</w:t>
+      </w:r>
+      <w:r>
+        <w:t xml:space="preserve"> </w:t>
+      </w:r>
+      <w:r>
+        <w:t>MAP</w:t>
+      </w:r>
+    </w:p>
+    <w:p>
+      <w:r>
+        <w:t xml:space="preserve">This exercise needs results from the previous step (as the MAP reconstruction starts from an OSEM image in this exercise). Output is in </w:t>
+      </w:r>
+      <w:proofErr w:type="spellStart"/>
+      <w:r>
+        <w:t>working_folder</w:t>
+      </w:r>
+      <w:proofErr w:type="spellEnd"/>
+      <w:r>
+        <w:t>/</w:t>
+      </w:r>
+      <w:proofErr w:type="spellStart"/>
+      <w:r>
+        <w:t>single_slice</w:t>
+      </w:r>
+      <w:proofErr w:type="spellEnd"/>
+      <w:r>
+        <w:t xml:space="preserve"> or </w:t>
+      </w:r>
+      <w:proofErr w:type="spellStart"/>
+      <w:r>
+        <w:t>working_folder</w:t>
+      </w:r>
+      <w:proofErr w:type="spellEnd"/>
+      <w:r>
+        <w:t>/brain or</w:t>
+      </w:r>
+      <w:r>
+        <w:t xml:space="preserve"> </w:t>
+      </w:r>
+      <w:proofErr w:type="spellStart"/>
+      <w:r>
+        <w:t>working_folder</w:t>
+      </w:r>
+      <w:proofErr w:type="spellEnd"/>
+      <w:r>
+        <w:t>/</w:t>
+      </w:r>
+      <w:proofErr w:type="spellStart"/>
+      <w:r>
+        <w:t>single_slice_SPECT</w:t>
+      </w:r>
+      <w:proofErr w:type="spellEnd"/>
+      <w:r>
+        <w:t xml:space="preserve"> </w:t>
+      </w:r>
+      <w:r>
+        <w:rPr>
+          <w:i/>
+        </w:rPr>
+        <w:t>resp</w:t>
+      </w:r>
+      <w:r>
+        <w:rPr>
+          <w:i/>
+        </w:rPr>
+        <w:t>.</w:t>
       </w:r>
     </w:p>
     <w:p/>
@@ -1258,39 +2560,53 @@
         <w:t>./run_</w:t>
       </w:r>
       <w:r>
-        <w:t>reconstruction_</w:t>
-      </w:r>
-      <w:r>
-        <w:t>thorax_</w:t>
-      </w:r>
-      <w:r>
-        <w:t>MAP.sh</w:t>
-      </w:r>
-    </w:p>
-    <w:p>
+        <w:t>reconstruction_thorax_MAP.sh</w:t>
+      </w:r>
+    </w:p>
+    <w:p>
+      <w:proofErr w:type="gramStart"/>
       <w:r>
         <w:t>or</w:t>
       </w:r>
+      <w:proofErr w:type="gramEnd"/>
     </w:p>
     <w:p>
       <w:pPr>
         <w:pStyle w:val="Code"/>
       </w:pPr>
       <w:r>
-        <w:t>./run_</w:t>
+        <w:t>./</w:t>
+      </w:r>
+      <w:proofErr w:type="spellStart"/>
+      <w:r>
+        <w:t>run_</w:t>
       </w:r>
       <w:r>
         <w:t>reconstruction</w:t>
       </w:r>
+      <w:proofErr w:type="spellEnd"/>
       <w:r>
         <w:rPr>
           <w:lang w:val="en-GB"/>
         </w:rPr>
-        <w:t>_brain_MAP</w:t>
-      </w:r>
-      <w:r>
-        <w:t>.sh</w:t>
-      </w:r>
+        <w:t>_</w:t>
+      </w:r>
+      <w:proofErr w:type="spellStart"/>
+      <w:r>
+        <w:rPr>
+          <w:lang w:val="en-GB"/>
+        </w:rPr>
+        <w:t>brain_MAP</w:t>
+      </w:r>
+      <w:proofErr w:type="spellEnd"/>
+      <w:r>
+        <w:t>.</w:t>
+      </w:r>
+      <w:proofErr w:type="spellStart"/>
+      <w:r>
+        <w:t>sh</w:t>
+      </w:r>
+      <w:proofErr w:type="spellEnd"/>
     </w:p>
     <w:p>
       <w:pPr>
@@ -1299,6 +2615,7 @@
     </w:p>
     <w:p>
       <w:r>
+        <w:lastRenderedPageBreak/>
         <w:t xml:space="preserve">This will run OSL and OSSPS (continuing from a previous OSEM image). </w:t>
       </w:r>
     </w:p>
@@ -1330,7 +2647,15 @@
         </w:numPr>
       </w:pPr>
       <w:r>
-        <w:t>Does this depend on the penalty factor? Noise level? Iteration number? Initialisation (try to remove the initial estimate for instance).</w:t>
+        <w:t xml:space="preserve">Does this depend on the penalty factor? Noise level? Iteration number? </w:t>
+      </w:r>
+      <w:proofErr w:type="spellStart"/>
+      <w:r>
+        <w:t>Initialisation</w:t>
+      </w:r>
+      <w:proofErr w:type="spellEnd"/>
+      <w:r>
+        <w:t xml:space="preserve"> (try to remove the initial estimate for instance).</w:t>
       </w:r>
     </w:p>
     <w:p>
@@ -1338,100 +2663,13 @@
         <w:pStyle w:val="Heading1"/>
       </w:pPr>
       <w:r>
-        <w:t xml:space="preserve">Exercise: </w:t>
-      </w:r>
-      <w:r>
-        <w:t>Adding Poisson noise</w:t>
-      </w:r>
-    </w:p>
-    <w:p>
-      <w:r>
-        <w:t>(advanced exercise</w:t>
-      </w:r>
-      <w:r>
-        <w:t>. You will have to run the brain simulation and reconstruction scripts first.</w:t>
-      </w:r>
-      <w:r>
-        <w:t>)</w:t>
-      </w:r>
-    </w:p>
-    <w:p/>
-    <w:p>
-      <w:r>
-        <w:t>We can make the simulation more realistic by adding noise to the data. An example would be</w:t>
-      </w:r>
-    </w:p>
-    <w:p/>
-    <w:p>
-      <w:pPr>
-        <w:rPr>
-          <w:rFonts w:ascii="Monaco" w:hAnsi="Monaco" w:cs="Monaco"/>
-          <w:sz w:val="20"/>
-          <w:szCs w:val="20"/>
-        </w:rPr>
-      </w:pPr>
-      <w:r>
-        <w:rPr>
-          <w:rFonts w:ascii="Monaco" w:hAnsi="Monaco" w:cs="Monaco"/>
-          <w:sz w:val="20"/>
-          <w:szCs w:val="20"/>
-        </w:rPr>
-        <w:t xml:space="preserve">poisson_noise -p my_noisy_data </w:t>
-      </w:r>
-      <w:r>
-        <w:rPr>
-          <w:rFonts w:ascii="Monaco" w:hAnsi="Monaco" w:cs="Monaco"/>
-          <w:sz w:val="20"/>
-          <w:szCs w:val="20"/>
-        </w:rPr>
-        <w:t xml:space="preserve"> my_</w:t>
-      </w:r>
-      <w:r>
-        <w:rPr>
-          <w:rFonts w:ascii="Monaco" w:hAnsi="Monaco" w:cs="Monaco"/>
-          <w:sz w:val="20"/>
-          <w:szCs w:val="20"/>
-        </w:rPr>
-        <w:t>prompts</w:t>
-      </w:r>
-      <w:r>
-        <w:rPr>
-          <w:rFonts w:ascii="Monaco" w:hAnsi="Monaco" w:cs="Monaco"/>
-          <w:sz w:val="20"/>
-          <w:szCs w:val="20"/>
-        </w:rPr>
-        <w:t xml:space="preserve">.hs </w:t>
-      </w:r>
-      <w:r>
-        <w:rPr>
-          <w:rFonts w:ascii="Monaco" w:hAnsi="Monaco" w:cs="Monaco"/>
-          <w:sz w:val="20"/>
-          <w:szCs w:val="20"/>
-        </w:rPr>
-        <w:t>0.</w:t>
-      </w:r>
-      <w:r>
-        <w:rPr>
-          <w:rFonts w:ascii="Monaco" w:hAnsi="Monaco" w:cs="Monaco"/>
-          <w:sz w:val="20"/>
-          <w:szCs w:val="20"/>
-        </w:rPr>
-        <w:t>1 1</w:t>
-      </w:r>
-    </w:p>
-    <w:p/>
-    <w:p>
-      <w:r>
-        <w:t>Run poisson_noise to understand what these arguments mean. Execute a similar command in working_folder/brain to create a noisy simulation. Check if you added “enough” noise (use extract_segments to display for instance). Adjust the reconstruction parameter files to use your new noisy data (input) and change the filename used for the output. Run some reconstructions to see what noisy does to your images.</w:t>
-      </w:r>
-    </w:p>
-    <w:p/>
-    <w:p>
-      <w:pPr>
-        <w:pStyle w:val="Heading1"/>
-      </w:pPr>
-      <w:r>
-        <w:t>Exercise: Scatter Correction</w:t>
+        <w:t>Exercise</w:t>
+      </w:r>
+      <w:r>
+        <w:t xml:space="preserve"> 7</w:t>
+      </w:r>
+      <w:r>
+        <w:t>: Scatter Correction</w:t>
       </w:r>
     </w:p>
     <w:p>
@@ -1460,7 +2698,13 @@
         <w:rPr>
           <w:b/>
         </w:rPr>
-        <w:t>N = 0</w:t>
+        <w:t>Run</w:t>
+      </w:r>
+      <w:r>
+        <w:rPr>
+          <w:b/>
+        </w:rPr>
+        <w:t xml:space="preserve"> 0</w:t>
       </w:r>
       <w:r>
         <w:t xml:space="preserve"> </w:t>
@@ -1486,7 +2730,13 @@
         <w:rPr>
           <w:b/>
         </w:rPr>
-        <w:t>N = 1</w:t>
+        <w:t xml:space="preserve">Run </w:t>
+      </w:r>
+      <w:r>
+        <w:rPr>
+          <w:b/>
+        </w:rPr>
+        <w:t>1</w:t>
       </w:r>
       <w:r>
         <w:t xml:space="preserve"> </w:t>
@@ -1549,16 +2799,28 @@
           <w:b/>
           <w:strike/>
         </w:rPr>
-        <w:t>N = 2</w:t>
-      </w:r>
-      <w:r>
-        <w:rPr>
+        <w:t xml:space="preserve">Run </w:t>
+      </w:r>
+      <w:proofErr w:type="gramStart"/>
+      <w:r>
+        <w:rPr>
+          <w:b/>
           <w:strike/>
         </w:rPr>
+        <w:t>2</w:t>
+      </w:r>
+      <w:r>
+        <w:rPr>
+          <w:strike/>
+        </w:rPr>
         <w:t xml:space="preserve">  </w:t>
       </w:r>
       <w:r>
-        <w:t>(this is currently not available)</w:t>
+        <w:t>(</w:t>
+      </w:r>
+      <w:proofErr w:type="gramEnd"/>
+      <w:r>
+        <w:t>this is currently not available)</w:t>
       </w:r>
     </w:p>
     <w:p>
@@ -1661,13 +2923,27 @@
         <w:rPr>
           <w:strike/>
         </w:rPr>
-        <w:t>how sensitive is scatter in choosin</w:t>
-      </w:r>
+        <w:t xml:space="preserve">how sensitive </w:t>
+      </w:r>
+      <w:proofErr w:type="gramStart"/>
       <w:r>
         <w:rPr>
           <w:strike/>
         </w:rPr>
-        <w:t>g different but adjacent gates.</w:t>
+        <w:t>is scatter in choosin</w:t>
+      </w:r>
+      <w:r>
+        <w:rPr>
+          <w:strike/>
+        </w:rPr>
+        <w:t>g different but adjacent gates</w:t>
+      </w:r>
+      <w:proofErr w:type="gramEnd"/>
+      <w:r>
+        <w:rPr>
+          <w:strike/>
+        </w:rPr>
+        <w:t>.</w:t>
       </w:r>
     </w:p>
     <w:p/>
@@ -1676,7 +2952,7 @@
         <w:rPr>
           <w:b/>
         </w:rPr>
-        <w:t xml:space="preserve">N = </w:t>
+        <w:t xml:space="preserve">Run </w:t>
       </w:r>
       <w:r>
         <w:rPr>
@@ -1720,14 +2996,13 @@
     <w:p/>
     <w:p>
       <w:r>
-        <w:t xml:space="preserve">You should </w:t>
-      </w:r>
-      <w:r>
-        <w:t xml:space="preserve">run </w:t>
-      </w:r>
-      <w:r>
-        <w:t>the scripts as folllows</w:t>
-      </w:r>
+        <w:t xml:space="preserve">You should run the scripts as </w:t>
+      </w:r>
+      <w:proofErr w:type="spellStart"/>
+      <w:r>
+        <w:t>folllows</w:t>
+      </w:r>
+      <w:proofErr w:type="spellEnd"/>
       <w:r>
         <w:t xml:space="preserve"> (you can try reading it but these scripts are relatively complicated): </w:t>
       </w:r>
@@ -1760,11 +3035,19 @@
       <w:r>
         <w:t xml:space="preserve">The scripts make the following files in </w:t>
       </w:r>
+      <w:proofErr w:type="spellStart"/>
       <w:r>
         <w:rPr>
           <w:rFonts w:ascii="Lucida Console" w:hAnsi="Lucida Console"/>
         </w:rPr>
-        <w:t>working_folder/GATE1</w:t>
+        <w:t>working_folder</w:t>
+      </w:r>
+      <w:proofErr w:type="spellEnd"/>
+      <w:r>
+        <w:rPr>
+          <w:rFonts w:ascii="Lucida Console" w:hAnsi="Lucida Console"/>
+        </w:rPr>
+        <w:t>/GATE1</w:t>
       </w:r>
       <w:r>
         <w:t xml:space="preserve"> </w:t>
@@ -1778,11 +3061,19 @@
       <w:r>
         <w:t xml:space="preserve">similar in </w:t>
       </w:r>
+      <w:proofErr w:type="spellStart"/>
       <w:r>
         <w:rPr>
           <w:rFonts w:ascii="Lucida Console" w:hAnsi="Lucida Console"/>
         </w:rPr>
-        <w:t>working_folder/GATE2</w:t>
+        <w:t>working_folder</w:t>
+      </w:r>
+      <w:proofErr w:type="spellEnd"/>
+      <w:r>
+        <w:rPr>
+          <w:rFonts w:ascii="Lucida Console" w:hAnsi="Lucida Console"/>
+        </w:rPr>
+        <w:t>/GATE2</w:t>
       </w:r>
       <w:r>
         <w:rPr>
@@ -1822,7 +3113,15 @@
         <w:t>:</w:t>
       </w:r>
       <w:r>
-        <w:t xml:space="preserve"> “measured” sinogram after randoms correction</w:t>
+        <w:t xml:space="preserve"> “measured” sinogram after </w:t>
+      </w:r>
+      <w:proofErr w:type="spellStart"/>
+      <w:r>
+        <w:t>randoms</w:t>
+      </w:r>
+      <w:proofErr w:type="spellEnd"/>
+      <w:r>
+        <w:t xml:space="preserve"> correction</w:t>
       </w:r>
     </w:p>
     <w:p>
@@ -1833,12 +3132,14 @@
           <w:numId w:val="4"/>
         </w:numPr>
       </w:pPr>
+      <w:proofErr w:type="spellStart"/>
       <w:r>
         <w:rPr>
           <w:rFonts w:ascii="Lucida Console" w:hAnsi="Lucida Console"/>
         </w:rPr>
         <w:t>my_scatter.hs</w:t>
       </w:r>
+      <w:proofErr w:type="spellEnd"/>
       <w:r>
         <w:t>: sinogram output of the simulation (i.e. ground truth)</w:t>
       </w:r>
@@ -1863,9 +3164,11 @@
         </w:rPr>
         <w:t xml:space="preserve"> </w:t>
       </w:r>
+      <w:proofErr w:type="spellStart"/>
       <w:r>
         <w:t>etc</w:t>
       </w:r>
+      <w:proofErr w:type="spellEnd"/>
       <w:r>
         <w:t>:</w:t>
       </w:r>
@@ -1912,7 +3215,6 @@
     <w:p/>
     <w:p>
       <w:r>
-        <w:lastRenderedPageBreak/>
         <w:t>Example questions to answer:</w:t>
       </w:r>
     </w:p>
@@ -1955,19 +3257,7 @@
         <w:t xml:space="preserve"> </w:t>
       </w:r>
       <w:r>
-        <w:t xml:space="preserve">different is the scatter (and its estimate) </w:t>
-      </w:r>
-      <w:r>
-        <w:t>if you have a wrong estimate of the energy dependence of the detection efficiency</w:t>
-      </w:r>
-      <w:r>
-        <w:t>?</w:t>
-      </w:r>
-      <w:r>
-        <w:t xml:space="preserve"> (run1</w:t>
-      </w:r>
-      <w:r>
-        <w:t>)</w:t>
+        <w:t>different is the scatter (and its estimate) if you have a wrong estimate of the energy dependence of the detection efficiency? (run1)</w:t>
       </w:r>
     </w:p>
     <w:p>
@@ -2011,25 +3301,7 @@
         <w:t>evaluate_scatter_run0.py</w:t>
       </w:r>
       <w:r>
-        <w:t xml:space="preserve"> which </w:t>
-      </w:r>
-      <w:r>
-        <w:t>reads results from run_scatter0</w:t>
-      </w:r>
-      <w:r>
-        <w:t>.sh</w:t>
-      </w:r>
-      <w:r>
-        <w:t xml:space="preserve"> and displays them comparing</w:t>
-      </w:r>
-      <w:r>
-        <w:t xml:space="preserve"> </w:t>
-      </w:r>
-      <w:r>
-        <w:t>with the truth (i.e. simulation input and simulation scatter output)</w:t>
-      </w:r>
-      <w:r>
-        <w:t xml:space="preserve"> for GATE1</w:t>
+        <w:t xml:space="preserve"> which reads results from run_scatter0.sh and displays them comparing with the truth (i.e. simulation input and simulation scatter output) for GATE1</w:t>
       </w:r>
     </w:p>
     <w:p>
@@ -2040,9 +3312,12 @@
           <w:numId w:val="5"/>
         </w:numPr>
       </w:pPr>
-      <w:r>
+      <w:proofErr w:type="gramStart"/>
+      <w:r>
+        <w:lastRenderedPageBreak/>
         <w:t>evaluate_scatter_run3.py</w:t>
       </w:r>
+      <w:proofErr w:type="gramEnd"/>
       <w:r>
         <w:t xml:space="preserve"> </w:t>
       </w:r>
@@ -2052,6 +3327,17 @@
       <w:r>
         <w:t xml:space="preserve"> (also for GATE1)</w:t>
       </w:r>
+      <w:r>
+        <w:t>. You should be able to use this script with small modification to look at results from run 2. (</w:t>
+      </w:r>
+      <w:proofErr w:type="gramStart"/>
+      <w:r>
+        <w:t>make</w:t>
+      </w:r>
+      <w:proofErr w:type="gramEnd"/>
+      <w:r>
+        <w:t xml:space="preserve"> a copy, don’t overwrite the existing one).</w:t>
+      </w:r>
     </w:p>
     <w:p/>
     <w:p>
@@ -2114,12 +3400,14 @@
       <w:r>
         <w:t xml:space="preserve">(e.g. using </w:t>
       </w:r>
+      <w:proofErr w:type="spellStart"/>
       <w:r>
         <w:rPr>
           <w:rFonts w:ascii="Courier New" w:hAnsi="Courier New" w:cs="Courier New"/>
         </w:rPr>
         <w:t>stir_subtract</w:t>
       </w:r>
+      <w:proofErr w:type="spellEnd"/>
       <w:r>
         <w:t xml:space="preserve">) </w:t>
       </w:r>
@@ -2132,10 +3420,7 @@
         <w:t xml:space="preserve">How much motion do you see in the </w:t>
       </w:r>
       <w:r>
-        <w:t>reconstructed images</w:t>
-      </w:r>
-      <w:r>
-        <w:t>?</w:t>
+        <w:t>reconstructed images?</w:t>
       </w:r>
     </w:p>
     <w:p/>
@@ -2166,17 +3451,31 @@
       <w:pPr>
         <w:pStyle w:val="Code"/>
       </w:pPr>
-      <w:r>
-        <w:t>cd working_folder</w:t>
-      </w:r>
+      <w:proofErr w:type="gramStart"/>
+      <w:r>
+        <w:t>cd</w:t>
+      </w:r>
+      <w:proofErr w:type="gramEnd"/>
+      <w:r>
+        <w:t xml:space="preserve"> </w:t>
+      </w:r>
+      <w:proofErr w:type="spellStart"/>
+      <w:r>
+        <w:t>working_folder</w:t>
+      </w:r>
+      <w:proofErr w:type="spellEnd"/>
     </w:p>
     <w:p>
       <w:pPr>
         <w:pStyle w:val="Code"/>
       </w:pPr>
+      <w:proofErr w:type="spellStart"/>
+      <w:proofErr w:type="gramStart"/>
       <w:r>
         <w:t>extract_segments</w:t>
       </w:r>
+      <w:proofErr w:type="spellEnd"/>
+      <w:proofErr w:type="gramEnd"/>
       <w:r>
         <w:t xml:space="preserve"> </w:t>
       </w:r>
@@ -2197,9 +3496,13 @@
       <w:pPr>
         <w:pStyle w:val="Code"/>
       </w:pPr>
+      <w:proofErr w:type="spellStart"/>
+      <w:proofErr w:type="gramStart"/>
       <w:r>
         <w:t>extract_segments</w:t>
       </w:r>
+      <w:proofErr w:type="spellEnd"/>
+      <w:proofErr w:type="gramEnd"/>
       <w:r>
         <w:t xml:space="preserve"> </w:t>
       </w:r>
@@ -2224,12 +3527,14 @@
       <w:r>
         <w:t xml:space="preserve">Can you display the difference of the two sinograms e.g. using </w:t>
       </w:r>
+      <w:proofErr w:type="spellStart"/>
       <w:r>
         <w:rPr>
           <w:rFonts w:ascii="Courier New" w:hAnsi="Courier New" w:cs="Courier New"/>
         </w:rPr>
         <w:t>stir_subtract</w:t>
       </w:r>
+      <w:proofErr w:type="spellEnd"/>
       <w:r>
         <w:rPr>
           <w:rFonts w:ascii="Courier New" w:hAnsi="Courier New" w:cs="Courier New"/>
@@ -2252,329 +3557,384 @@
         <w:t xml:space="preserve">? Can you see motion in the </w:t>
       </w:r>
       <w:r>
-        <w:t>original sinograms? Scatter sinogram</w:t>
+        <w:t xml:space="preserve">original sinograms? Scatter sinograms? </w:t>
+      </w:r>
+    </w:p>
+    <w:p/>
+    <w:p/>
+    <w:p>
+      <w:pPr>
+        <w:pStyle w:val="Heading1"/>
+      </w:pPr>
+      <w:r>
+        <w:t>Exercise</w:t>
+      </w:r>
+      <w:r>
+        <w:t xml:space="preserve"> 8</w:t>
+      </w:r>
+      <w:bookmarkStart w:id="0" w:name="_GoBack"/>
+      <w:bookmarkEnd w:id="0"/>
+      <w:r>
+        <w:t xml:space="preserve">: </w:t>
+      </w:r>
+      <w:r>
+        <w:t>Motion Correction</w:t>
+      </w:r>
+      <w:r>
+        <w:t xml:space="preserve"> </w:t>
+      </w:r>
+    </w:p>
+    <w:p>
+      <w:r>
+        <w:t>(Always run scripts from the exercises directory</w:t>
+      </w:r>
+      <w:r>
+        <w:t xml:space="preserve">. This exercise depends on the output of </w:t>
+      </w:r>
+      <w:proofErr w:type="spellStart"/>
+      <w:r>
+        <w:rPr>
+          <w:rFonts w:ascii="Lucida Console" w:hAnsi="Lucida Console"/>
+        </w:rPr>
+        <w:t>run_simulations</w:t>
+      </w:r>
+      <w:proofErr w:type="spellEnd"/>
+      <w:r>
+        <w:rPr>
+          <w:lang w:val="en-GB"/>
+        </w:rPr>
+        <w:t>_thorax</w:t>
+      </w:r>
+      <w:r>
+        <w:rPr>
+          <w:rFonts w:ascii="Lucida Console" w:hAnsi="Lucida Console"/>
+        </w:rPr>
+        <w:t>.</w:t>
+      </w:r>
+      <w:proofErr w:type="spellStart"/>
+      <w:r>
+        <w:rPr>
+          <w:rFonts w:ascii="Lucida Console" w:hAnsi="Lucida Console"/>
+        </w:rPr>
+        <w:t>sh</w:t>
+      </w:r>
+      <w:proofErr w:type="spellEnd"/>
+      <w:r>
+        <w:t>)</w:t>
+      </w:r>
+    </w:p>
+    <w:p>
+      <w:r>
+        <w:t xml:space="preserve"> </w:t>
+      </w:r>
+    </w:p>
+    <w:p>
+      <w:r>
+        <w:t xml:space="preserve">There are 2 scripts: </w:t>
+      </w:r>
+    </w:p>
+    <w:p>
+      <w:pPr>
+        <w:rPr>
+          <w:rFonts w:ascii="Lucida Console" w:hAnsi="Lucida Console"/>
+        </w:rPr>
+      </w:pPr>
+      <w:r>
+        <w:rPr>
+          <w:rFonts w:ascii="Lucida Console" w:hAnsi="Lucida Console"/>
+        </w:rPr>
+        <w:t>run_MCIR_0.sh</w:t>
+      </w:r>
+    </w:p>
+    <w:p>
+      <w:pPr>
+        <w:ind w:firstLine="720"/>
+      </w:pPr>
+      <w:r>
+        <w:t>Correct for motion using valid motion vectors and the previously calculated scatter background</w:t>
+      </w:r>
+    </w:p>
+    <w:p>
+      <w:pPr>
+        <w:rPr>
+          <w:rFonts w:ascii="Lucida Console" w:hAnsi="Lucida Console"/>
+        </w:rPr>
+      </w:pPr>
+      <w:r>
+        <w:rPr>
+          <w:rFonts w:ascii="Lucida Console" w:hAnsi="Lucida Console"/>
+        </w:rPr>
+        <w:t>run_</w:t>
+      </w:r>
+      <w:r>
+        <w:rPr>
+          <w:rFonts w:ascii="Lucida Console" w:hAnsi="Lucida Console"/>
+        </w:rPr>
+        <w:t>MCIR_1</w:t>
+      </w:r>
+      <w:r>
+        <w:rPr>
+          <w:rFonts w:ascii="Lucida Console" w:hAnsi="Lucida Console"/>
+        </w:rPr>
+        <w:t>.sh</w:t>
+      </w:r>
+    </w:p>
+    <w:p>
+      <w:pPr>
+        <w:ind w:firstLine="720"/>
+      </w:pPr>
+      <w:r>
+        <w:t xml:space="preserve">Do not correct for motion </w:t>
+      </w:r>
+    </w:p>
+    <w:p/>
+    <w:p>
+      <w:r>
+        <w:t>Read and run scripts,</w:t>
+      </w:r>
+      <w:r>
+        <w:t xml:space="preserve"> e.g.: </w:t>
+      </w:r>
+    </w:p>
+    <w:p>
+      <w:pPr>
+        <w:pStyle w:val="Code"/>
+      </w:pPr>
+      <w:r>
+        <w:t>./r</w:t>
+      </w:r>
+      <w:r>
+        <w:t>un_</w:t>
+      </w:r>
+      <w:r>
+        <w:t>MCIR_0</w:t>
+      </w:r>
+      <w:r>
+        <w:t>.s</w:t>
+      </w:r>
+      <w:r>
+        <w:t xml:space="preserve">h </w:t>
+      </w:r>
+      <w:r>
+        <w:t>&amp;</w:t>
+      </w:r>
+    </w:p>
+    <w:p>
+      <w:pPr>
+        <w:pStyle w:val="Code"/>
+        <w:rPr>
+          <w:rFonts w:ascii="Arial" w:hAnsi="Arial"/>
+        </w:rPr>
+      </w:pPr>
+      <w:r>
+        <w:t>./r</w:t>
+      </w:r>
+      <w:r>
+        <w:t>un_</w:t>
+      </w:r>
+      <w:r>
+        <w:t>MCIR_1</w:t>
+      </w:r>
+      <w:r>
+        <w:t>.s</w:t>
+      </w:r>
+      <w:r>
+        <w:t>h &amp;</w:t>
+      </w:r>
+    </w:p>
+    <w:p>
+      <w:pPr>
+        <w:pStyle w:val="Code"/>
+        <w:rPr>
+          <w:rFonts w:ascii="Arial" w:hAnsi="Arial"/>
+        </w:rPr>
+      </w:pPr>
+    </w:p>
+    <w:p>
+      <w:r>
+        <w:t xml:space="preserve">This will run everything in the “background”, i.e. you will be immediately have the prompt back. </w:t>
+      </w:r>
+      <w:r>
+        <w:t xml:space="preserve">It takes about 30seconds to </w:t>
+      </w:r>
+      <w:r>
+        <w:t>complete each</w:t>
+      </w:r>
+      <w:r>
+        <w:t xml:space="preserve"> reconstruction. </w:t>
+      </w:r>
+      <w:r>
+        <w:t xml:space="preserve">If nothing happens, you can </w:t>
+      </w:r>
+      <w:r>
+        <w:t>confirm the scripts run</w:t>
+      </w:r>
+      <w:r>
+        <w:t xml:space="preserve"> OK: </w:t>
+      </w:r>
+    </w:p>
+    <w:p>
+      <w:pPr>
+        <w:pStyle w:val="Code"/>
+      </w:pPr>
+      <w:proofErr w:type="gramStart"/>
+      <w:r>
+        <w:t>less</w:t>
+      </w:r>
+      <w:proofErr w:type="gramEnd"/>
+      <w:r>
+        <w:t xml:space="preserve"> </w:t>
+      </w:r>
+      <w:proofErr w:type="spellStart"/>
+      <w:r>
+        <w:t>working_folder</w:t>
+      </w:r>
+      <w:proofErr w:type="spellEnd"/>
+      <w:r>
+        <w:t>/MCIR/</w:t>
+      </w:r>
+      <w:r>
+        <w:t>MCIR.log</w:t>
+      </w:r>
+    </w:p>
+    <w:p>
+      <w:pPr>
+        <w:pStyle w:val="Code"/>
+      </w:pPr>
+      <w:proofErr w:type="gramStart"/>
+      <w:r>
+        <w:t>less</w:t>
+      </w:r>
+      <w:proofErr w:type="gramEnd"/>
+      <w:r>
+        <w:t xml:space="preserve"> </w:t>
+      </w:r>
+      <w:proofErr w:type="spellStart"/>
+      <w:r>
+        <w:t>working_folder</w:t>
+      </w:r>
+      <w:proofErr w:type="spellEnd"/>
+      <w:r>
+        <w:t>/</w:t>
+      </w:r>
+      <w:proofErr w:type="spellStart"/>
+      <w:r>
+        <w:t>noMC</w:t>
+      </w:r>
+      <w:proofErr w:type="spellEnd"/>
+      <w:r>
+        <w:t>/noMC</w:t>
+      </w:r>
+      <w:r>
+        <w:t>.log</w:t>
+      </w:r>
+    </w:p>
+    <w:p/>
+    <w:p>
+      <w:r>
+        <w:t>(</w:t>
+      </w:r>
+      <w:proofErr w:type="gramStart"/>
+      <w:r>
+        <w:t>quit</w:t>
+      </w:r>
+      <w:proofErr w:type="gramEnd"/>
+      <w:r>
+        <w:t xml:space="preserve"> </w:t>
+      </w:r>
+      <w:r>
+        <w:rPr>
+          <w:rFonts w:ascii="Lucida Console" w:hAnsi="Lucida Console"/>
+        </w:rPr>
+        <w:t>less</w:t>
+      </w:r>
+      <w:r>
+        <w:t xml:space="preserve"> </w:t>
+      </w:r>
+      <w:r>
+        <w:t>by pressing q)</w:t>
+      </w:r>
+    </w:p>
+    <w:p/>
+    <w:p>
+      <w:r>
+        <w:t>Each team uses AMIDE to v</w:t>
+      </w:r>
+      <w:r>
+        <w:t xml:space="preserve">isualize </w:t>
+      </w:r>
+      <w:r>
+        <w:t xml:space="preserve">the </w:t>
+      </w:r>
+      <w:r>
+        <w:t>corresponding</w:t>
+      </w:r>
+      <w:r>
+        <w:t xml:space="preserve"> image</w:t>
       </w:r>
       <w:r>
         <w:t>s</w:t>
       </w:r>
       <w:r>
-        <w:t xml:space="preserve">? </w:t>
-      </w:r>
-    </w:p>
-    <w:p/>
+        <w:t xml:space="preserve"> (</w:t>
+      </w:r>
+      <w:r>
+        <w:t xml:space="preserve">e.g. </w:t>
+      </w:r>
+      <w:proofErr w:type="spellStart"/>
+      <w:r>
+        <w:t>working_folder</w:t>
+      </w:r>
+      <w:proofErr w:type="spellEnd"/>
+      <w:r>
+        <w:t>/MCIR/</w:t>
+      </w:r>
+      <w:r>
+        <w:t>MCIR_16.hv</w:t>
+      </w:r>
+      <w:r>
+        <w:t xml:space="preserve"> or a </w:t>
+      </w:r>
+      <w:r>
+        <w:t xml:space="preserve">later iteration </w:t>
+      </w:r>
+      <w:r>
+        <w:t>32, 48, 64)</w:t>
+      </w:r>
+      <w:r>
+        <w:t xml:space="preserve">.  Choose the iteration </w:t>
+      </w:r>
+      <w:r>
+        <w:t xml:space="preserve">depending on the computational speed of the computer. </w:t>
+      </w:r>
+      <w:r>
+        <w:t>S</w:t>
+      </w:r>
+      <w:r>
+        <w:t xml:space="preserve">elect </w:t>
+      </w:r>
+      <w:r>
+        <w:t xml:space="preserve">a </w:t>
+      </w:r>
+      <w:r>
+        <w:t>transverse</w:t>
+      </w:r>
+      <w:r>
+        <w:t xml:space="preserve"> slice showing the myocardium (preferably z=12.15mm)</w:t>
+      </w:r>
+      <w:r>
+        <w:t xml:space="preserve">. </w:t>
+      </w:r>
+      <w:r>
+        <w:t xml:space="preserve">Maximum scale value: 25. </w:t>
+      </w:r>
+    </w:p>
     <w:p/>
     <w:p>
       <w:pPr>
         <w:pStyle w:val="Heading1"/>
       </w:pPr>
       <w:r>
-        <w:t xml:space="preserve">Exercise: </w:t>
-      </w:r>
-      <w:r>
-        <w:t>Motion Correction</w:t>
-      </w:r>
-      <w:r>
-        <w:t xml:space="preserve"> </w:t>
-      </w:r>
-    </w:p>
-    <w:p>
-      <w:r>
-        <w:t>(Always run scripts from the exercises directory</w:t>
-      </w:r>
-      <w:r>
-        <w:t xml:space="preserve">. This exercise depends on the output of </w:t>
-      </w:r>
-      <w:r>
-        <w:rPr>
-          <w:rFonts w:ascii="Lucida Console" w:hAnsi="Lucida Console"/>
-        </w:rPr>
-        <w:t>run_simulations</w:t>
-      </w:r>
-      <w:r>
-        <w:rPr>
-          <w:lang w:val="en-GB"/>
-        </w:rPr>
-        <w:t>_thorax</w:t>
-      </w:r>
-      <w:r>
-        <w:rPr>
-          <w:rFonts w:ascii="Lucida Console" w:hAnsi="Lucida Console"/>
-        </w:rPr>
-        <w:t>.sh</w:t>
-      </w:r>
-      <w:r>
-        <w:t>)</w:t>
-      </w:r>
-    </w:p>
-    <w:p>
-      <w:r>
-        <w:t xml:space="preserve"> </w:t>
-      </w:r>
-    </w:p>
-    <w:p>
-      <w:r>
-        <w:t xml:space="preserve">There are 2 scripts: </w:t>
-      </w:r>
-    </w:p>
-    <w:p>
-      <w:pPr>
-        <w:rPr>
-          <w:rFonts w:ascii="Lucida Console" w:hAnsi="Lucida Console"/>
-        </w:rPr>
-      </w:pPr>
-      <w:r>
-        <w:rPr>
-          <w:rFonts w:ascii="Lucida Console" w:hAnsi="Lucida Console"/>
-        </w:rPr>
-        <w:t>run_MCIR_0.sh</w:t>
-      </w:r>
-    </w:p>
-    <w:p>
-      <w:pPr>
-        <w:ind w:firstLine="720"/>
-      </w:pPr>
-      <w:r>
-        <w:t>Correct for motion using valid motion vectors and the previously calculated scatter background</w:t>
-      </w:r>
-    </w:p>
-    <w:p>
-      <w:pPr>
-        <w:rPr>
-          <w:rFonts w:ascii="Lucida Console" w:hAnsi="Lucida Console"/>
-        </w:rPr>
-      </w:pPr>
-      <w:r>
-        <w:rPr>
-          <w:rFonts w:ascii="Lucida Console" w:hAnsi="Lucida Console"/>
-        </w:rPr>
-        <w:t>run_</w:t>
-      </w:r>
-      <w:r>
-        <w:rPr>
-          <w:rFonts w:ascii="Lucida Console" w:hAnsi="Lucida Console"/>
-        </w:rPr>
-        <w:t>MCIR_1</w:t>
-      </w:r>
-      <w:r>
-        <w:rPr>
-          <w:rFonts w:ascii="Lucida Console" w:hAnsi="Lucida Console"/>
-        </w:rPr>
-        <w:t>.sh</w:t>
-      </w:r>
-    </w:p>
-    <w:p>
-      <w:pPr>
-        <w:ind w:firstLine="720"/>
-      </w:pPr>
-      <w:r>
-        <w:t xml:space="preserve">Do not correct for motion </w:t>
-      </w:r>
-    </w:p>
-    <w:p/>
-    <w:p>
-      <w:r>
-        <w:t>Read and run scripts,</w:t>
-      </w:r>
-      <w:r>
-        <w:t xml:space="preserve"> e.g.: </w:t>
-      </w:r>
-    </w:p>
-    <w:p>
-      <w:pPr>
-        <w:pStyle w:val="Code"/>
-      </w:pPr>
-      <w:r>
-        <w:t>./r</w:t>
-      </w:r>
-      <w:r>
-        <w:t>un_</w:t>
-      </w:r>
-      <w:r>
-        <w:t>MCIR_0</w:t>
-      </w:r>
-      <w:r>
-        <w:t>.s</w:t>
-      </w:r>
-      <w:r>
-        <w:t xml:space="preserve">h </w:t>
-      </w:r>
-      <w:r>
-        <w:t>&amp;</w:t>
-      </w:r>
-    </w:p>
-    <w:p>
-      <w:pPr>
-        <w:pStyle w:val="Code"/>
-        <w:rPr>
-          <w:rFonts w:ascii="Arial" w:hAnsi="Arial"/>
-        </w:rPr>
-      </w:pPr>
-      <w:r>
-        <w:t>./r</w:t>
-      </w:r>
-      <w:r>
-        <w:t>un_</w:t>
-      </w:r>
-      <w:r>
-        <w:t>MCIR_1</w:t>
-      </w:r>
-      <w:r>
-        <w:t>.s</w:t>
-      </w:r>
-      <w:r>
-        <w:t>h &amp;</w:t>
-      </w:r>
-    </w:p>
-    <w:p>
-      <w:pPr>
-        <w:pStyle w:val="Code"/>
-        <w:rPr>
-          <w:rFonts w:ascii="Arial" w:hAnsi="Arial"/>
-        </w:rPr>
-      </w:pPr>
-    </w:p>
-    <w:p>
-      <w:r>
-        <w:t xml:space="preserve">This will run everything in the “background”, i.e. you will be immediately have the prompt back. </w:t>
-      </w:r>
-      <w:r>
-        <w:t xml:space="preserve">It takes about 30seconds to </w:t>
-      </w:r>
-      <w:r>
-        <w:t>complete each</w:t>
-      </w:r>
-      <w:r>
-        <w:t xml:space="preserve"> reconstruction. </w:t>
-      </w:r>
-      <w:r>
-        <w:t xml:space="preserve">If nothing happens, you can </w:t>
-      </w:r>
-      <w:r>
-        <w:t>confirm the scripts run</w:t>
-      </w:r>
-      <w:r>
-        <w:t xml:space="preserve"> OK: </w:t>
-      </w:r>
-    </w:p>
-    <w:p>
-      <w:pPr>
-        <w:pStyle w:val="Code"/>
-      </w:pPr>
-      <w:r>
-        <w:t xml:space="preserve">less </w:t>
-      </w:r>
-      <w:r>
-        <w:t>working_folder/MCIR/</w:t>
-      </w:r>
-      <w:r>
-        <w:t>MCIR.log</w:t>
-      </w:r>
-    </w:p>
-    <w:p>
-      <w:pPr>
-        <w:pStyle w:val="Code"/>
-      </w:pPr>
-      <w:r>
-        <w:t xml:space="preserve">less </w:t>
-      </w:r>
-      <w:r>
-        <w:t>working_folder/noMC/noMC</w:t>
-      </w:r>
-      <w:r>
-        <w:t>.log</w:t>
-      </w:r>
-    </w:p>
-    <w:p/>
-    <w:p>
-      <w:r>
-        <w:t xml:space="preserve">(quit </w:t>
-      </w:r>
-      <w:r>
-        <w:rPr>
-          <w:rFonts w:ascii="Lucida Console" w:hAnsi="Lucida Console"/>
-        </w:rPr>
-        <w:t>less</w:t>
-      </w:r>
-      <w:r>
-        <w:t xml:space="preserve"> </w:t>
-      </w:r>
-      <w:r>
-        <w:t>by pressing q)</w:t>
-      </w:r>
-    </w:p>
-    <w:p/>
-    <w:p>
-      <w:r>
-        <w:t>Each team uses AMIDE to v</w:t>
-      </w:r>
-      <w:r>
-        <w:t xml:space="preserve">isualize </w:t>
-      </w:r>
-      <w:r>
-        <w:t xml:space="preserve">the </w:t>
-      </w:r>
-      <w:r>
-        <w:t>corresponding</w:t>
-      </w:r>
-      <w:r>
-        <w:t xml:space="preserve"> image</w:t>
-      </w:r>
-      <w:r>
-        <w:t>s</w:t>
-      </w:r>
-      <w:r>
-        <w:t xml:space="preserve"> (</w:t>
-      </w:r>
-      <w:r>
-        <w:t>e.g. working_folder/MCIR/</w:t>
-      </w:r>
-      <w:r>
-        <w:t>MCIR_16.hv</w:t>
-      </w:r>
-      <w:r>
-        <w:t xml:space="preserve"> or a </w:t>
-      </w:r>
-      <w:r>
-        <w:t xml:space="preserve">later iteration </w:t>
-      </w:r>
-      <w:r>
-        <w:t>32, 48, 64)</w:t>
-      </w:r>
-      <w:r>
-        <w:t xml:space="preserve">.  Choose the iteration </w:t>
-      </w:r>
-      <w:r>
-        <w:t xml:space="preserve">depending on the computational speed of the computer. </w:t>
-      </w:r>
-      <w:r>
-        <w:t>S</w:t>
-      </w:r>
-      <w:r>
-        <w:t xml:space="preserve">elect </w:t>
-      </w:r>
-      <w:r>
-        <w:t xml:space="preserve">a </w:t>
-      </w:r>
-      <w:r>
-        <w:t>transverse</w:t>
-      </w:r>
-      <w:r>
-        <w:t xml:space="preserve"> slice showing the myocardium (preferably z=12.15mm)</w:t>
-      </w:r>
-      <w:r>
-        <w:t xml:space="preserve">. </w:t>
-      </w:r>
-      <w:r>
-        <w:t xml:space="preserve">Maximum scale value: 25. </w:t>
-      </w:r>
-    </w:p>
-    <w:p/>
-    <w:p>
-      <w:pPr>
-        <w:pStyle w:val="Heading1"/>
-      </w:pPr>
-      <w:r>
-        <w:lastRenderedPageBreak/>
         <w:t>Appendices</w:t>
       </w:r>
     </w:p>
@@ -2857,12 +4217,28 @@
     <w:p/>
     <w:p>
       <w:r>
-        <w:t>.hv: Interfile header for image (volume)</w:t>
-      </w:r>
-    </w:p>
-    <w:p>
-      <w:r>
-        <w:t>.ahv: (ignore) old-style Interfile header for image</w:t>
+        <w:t>.</w:t>
+      </w:r>
+      <w:proofErr w:type="spellStart"/>
+      <w:r>
+        <w:t>hv</w:t>
+      </w:r>
+      <w:proofErr w:type="spellEnd"/>
+      <w:r>
+        <w:t>: Interfile header for image (volume)</w:t>
+      </w:r>
+    </w:p>
+    <w:p>
+      <w:r>
+        <w:t>.</w:t>
+      </w:r>
+      <w:proofErr w:type="spellStart"/>
+      <w:r>
+        <w:t>ahv</w:t>
+      </w:r>
+      <w:proofErr w:type="spellEnd"/>
+      <w:r>
+        <w:t>: (ignore) old-style Interfile header for image</w:t>
       </w:r>
     </w:p>
     <w:p>
@@ -2873,11 +4249,20 @@
     <w:p/>
     <w:p>
       <w:r>
-        <w:t>.hs: Interfile header projection data (sinograms)</w:t>
-      </w:r>
-    </w:p>
-    <w:p>
-      <w:r>
+        <w:t>.</w:t>
+      </w:r>
+      <w:proofErr w:type="spellStart"/>
+      <w:r>
+        <w:t>hs</w:t>
+      </w:r>
+      <w:proofErr w:type="spellEnd"/>
+      <w:r>
+        <w:t>: Interfile header projection data (sinograms)</w:t>
+      </w:r>
+    </w:p>
+    <w:p>
+      <w:r>
+        <w:lastRenderedPageBreak/>
         <w:t>.s: raw data of projection data (in floats)</w:t>
       </w:r>
     </w:p>
@@ -2890,7 +4275,15 @@
     <w:p/>
     <w:p>
       <w:r>
-        <w:t>.sh: Shell script (sequence of commands)</w:t>
+        <w:t>.</w:t>
+      </w:r>
+      <w:proofErr w:type="spellStart"/>
+      <w:r>
+        <w:t>sh</w:t>
+      </w:r>
+      <w:proofErr w:type="spellEnd"/>
+      <w:r>
+        <w:t>: Shell script (sequence of commands)</w:t>
       </w:r>
     </w:p>
     <w:p/>
@@ -2916,7 +4309,23 @@
     </w:p>
     <w:p>
       <w:r>
-        <w:t>We use Spyder as a nice IDE for Python (actually iPython which is a slightly friendlier version of Python).</w:t>
+        <w:t xml:space="preserve">We use </w:t>
+      </w:r>
+      <w:proofErr w:type="spellStart"/>
+      <w:r>
+        <w:t>Spyder</w:t>
+      </w:r>
+      <w:proofErr w:type="spellEnd"/>
+      <w:r>
+        <w:t xml:space="preserve"> as a nice IDE for Python (actually </w:t>
+      </w:r>
+      <w:proofErr w:type="spellStart"/>
+      <w:r>
+        <w:t>iPython</w:t>
+      </w:r>
+      <w:proofErr w:type="spellEnd"/>
+      <w:r>
+        <w:t xml:space="preserve"> which is a slightly friendlier version of Python).</w:t>
       </w:r>
       <w:r>
         <w:t xml:space="preserve"> You need only minimal knowledge of Python for this course, but of course it would be good to read-up a bit</w:t>
@@ -2931,13 +4340,21 @@
     <w:p/>
     <w:p>
       <w:r>
-        <w:t>You will normally work by loading an example script in Spyder in the editor, executing it bit by bit, and then editing it to do some more work. Useful shortcuts for in the editor (these are in Windows-style, including the usual copy-paste shortcuts Ctrl-C and Ctrl-V).</w:t>
+        <w:t xml:space="preserve">You will normally work by loading an example script in </w:t>
+      </w:r>
+      <w:proofErr w:type="spellStart"/>
+      <w:r>
+        <w:t>Spyder</w:t>
+      </w:r>
+      <w:proofErr w:type="spellEnd"/>
+      <w:r>
+        <w:t xml:space="preserve"> in the editor, executing it bit by bit, and then editing it to do some more work. Useful shortcuts for in the editor (these are in Windows-style, including the usual copy-paste shortcuts Ctrl-C and Ctrl-V).</w:t>
       </w:r>
       <w:r>
         <w:rPr>
           <w:rStyle w:val="FootnoteReference"/>
         </w:rPr>
-        <w:footnoteReference w:id="1"/>
+        <w:footnoteReference w:id="2"/>
       </w:r>
     </w:p>
     <w:p>
@@ -2970,13 +4387,7 @@
         <w:t>CTRL + &lt;RETURN&gt;</w:t>
       </w:r>
       <w:r>
-        <w:t xml:space="preserve"> executes the current cell (menu ent</w:t>
-      </w:r>
-      <w:r>
-        <w:t>r</w:t>
-      </w:r>
-      <w:r>
-        <w:t xml:space="preserve">y </w:t>
+        <w:t xml:space="preserve"> executes the current cell (menu entry </w:t>
       </w:r>
       <w:r>
         <w:rPr>
@@ -3062,13 +4473,23 @@
         <w:t xml:space="preserve">And here </w:t>
       </w:r>
       <w:r>
-        <w:t>are some u</w:t>
-      </w:r>
-      <w:r>
-        <w:t>seful ipython "magic" commands</w:t>
-      </w:r>
-      <w:r>
-        <w:t xml:space="preserve"> that you can use in the ipython console on the right</w:t>
+        <w:t xml:space="preserve">are some useful </w:t>
+      </w:r>
+      <w:proofErr w:type="spellStart"/>
+      <w:r>
+        <w:t>ipython</w:t>
+      </w:r>
+      <w:proofErr w:type="spellEnd"/>
+      <w:r>
+        <w:t xml:space="preserve"> "magic" commands that you can use in the </w:t>
+      </w:r>
+      <w:proofErr w:type="spellStart"/>
+      <w:r>
+        <w:t>ipython</w:t>
+      </w:r>
+      <w:proofErr w:type="spellEnd"/>
+      <w:r>
+        <w:t xml:space="preserve"> console on the right</w:t>
       </w:r>
       <w:r>
         <w:t xml:space="preserve"> (but not in the scripts). M</w:t>
@@ -3098,8 +4519,30 @@
         <w:rPr>
           <w:rFonts w:ascii="Lucida Console" w:hAnsi="Lucida Console"/>
         </w:rPr>
-        <w:t>cd some_dir/another_subdir</w:t>
-      </w:r>
+        <w:t xml:space="preserve">cd </w:t>
+      </w:r>
+      <w:proofErr w:type="spellStart"/>
+      <w:r>
+        <w:rPr>
+          <w:rFonts w:ascii="Lucida Console" w:hAnsi="Lucida Console"/>
+        </w:rPr>
+        <w:t>some_dir</w:t>
+      </w:r>
+      <w:proofErr w:type="spellEnd"/>
+      <w:r>
+        <w:rPr>
+          <w:rFonts w:ascii="Lucida Console" w:hAnsi="Lucida Console"/>
+        </w:rPr>
+        <w:t>/</w:t>
+      </w:r>
+      <w:proofErr w:type="spellStart"/>
+      <w:r>
+        <w:rPr>
+          <w:rFonts w:ascii="Lucida Console" w:hAnsi="Lucida Console"/>
+        </w:rPr>
+        <w:t>another_subdir</w:t>
+      </w:r>
+      <w:proofErr w:type="spellEnd"/>
     </w:p>
     <w:p>
       <w:pPr>
@@ -3112,8 +4555,13 @@
           <w:rFonts w:ascii="Lucida Console" w:hAnsi="Lucida Console"/>
         </w:rPr>
       </w:pPr>
-      <w:r>
-        <w:t>change back 2 levels up</w:t>
+      <w:proofErr w:type="gramStart"/>
+      <w:r>
+        <w:t>change</w:t>
+      </w:r>
+      <w:proofErr w:type="gramEnd"/>
+      <w:r>
+        <w:t xml:space="preserve"> back 2 levels up</w:t>
       </w:r>
       <w:r>
         <w:br/>
@@ -3139,12 +4587,14 @@
       <w:r>
         <w:br/>
       </w:r>
+      <w:proofErr w:type="spellStart"/>
       <w:r>
         <w:rPr>
           <w:rFonts w:ascii="Lucida Console" w:hAnsi="Lucida Console"/>
         </w:rPr>
         <w:t>pwd</w:t>
       </w:r>
+      <w:proofErr w:type="spellEnd"/>
     </w:p>
     <w:p>
       <w:pPr>
@@ -3164,8 +4614,16 @@
         <w:rPr>
           <w:rFonts w:ascii="Lucida Console" w:hAnsi="Lucida Console"/>
         </w:rPr>
-        <w:t>edit FBP.par</w:t>
-      </w:r>
+        <w:t xml:space="preserve">edit </w:t>
+      </w:r>
+      <w:proofErr w:type="spellStart"/>
+      <w:r>
+        <w:rPr>
+          <w:rFonts w:ascii="Lucida Console" w:hAnsi="Lucida Console"/>
+        </w:rPr>
+        <w:t>FBP.par</w:t>
+      </w:r>
+      <w:proofErr w:type="spellEnd"/>
     </w:p>
     <w:p>
       <w:pPr>
@@ -3185,8 +4643,16 @@
         <w:rPr>
           <w:rFonts w:ascii="Lucida Console" w:hAnsi="Lucida Console"/>
         </w:rPr>
-        <w:t>ls *.hs</w:t>
-      </w:r>
+        <w:t>ls *.</w:t>
+      </w:r>
+      <w:proofErr w:type="spellStart"/>
+      <w:r>
+        <w:rPr>
+          <w:rFonts w:ascii="Lucida Console" w:hAnsi="Lucida Console"/>
+        </w:rPr>
+        <w:t>hs</w:t>
+      </w:r>
+      <w:proofErr w:type="spellEnd"/>
     </w:p>
     <w:p>
       <w:pPr>
@@ -3200,7 +4666,15 @@
         </w:rPr>
       </w:pPr>
       <w:r>
-        <w:t>Running system commands from the ipython prompt can be done via an exclamation mark</w:t>
+        <w:t xml:space="preserve">Running system commands from the </w:t>
+      </w:r>
+      <w:proofErr w:type="spellStart"/>
+      <w:r>
+        <w:t>ipython</w:t>
+      </w:r>
+      <w:proofErr w:type="spellEnd"/>
+      <w:r>
+        <w:t xml:space="preserve"> prompt can be done via an exclamation mark</w:t>
       </w:r>
       <w:r>
         <w:br/>
@@ -3209,8 +4683,16 @@
         <w:rPr>
           <w:rFonts w:ascii="Lucida Console" w:hAnsi="Lucida Console"/>
         </w:rPr>
-        <w:t>!FBP2D FBP.par</w:t>
-      </w:r>
+        <w:t xml:space="preserve">!FBP2D </w:t>
+      </w:r>
+      <w:proofErr w:type="spellStart"/>
+      <w:r>
+        <w:rPr>
+          <w:rFonts w:ascii="Lucida Console" w:hAnsi="Lucida Console"/>
+        </w:rPr>
+        <w:t>FBP.par</w:t>
+      </w:r>
+      <w:proofErr w:type="spellEnd"/>
     </w:p>
     <w:p>
       <w:pPr>
@@ -3237,7 +4719,7 @@
           <w:i/>
           <w:lang w:val="en-GB"/>
         </w:rPr>
-        <w:footnoteReference w:id="2"/>
+        <w:footnoteReference w:id="3"/>
       </w:r>
       <w:r>
         <w:rPr>
@@ -3266,12 +4748,19 @@
           <w:lang w:val="en-GB"/>
         </w:rPr>
       </w:pPr>
+      <w:proofErr w:type="gramStart"/>
       <w:r>
         <w:rPr>
           <w:lang w:val="en-GB"/>
         </w:rPr>
-        <w:lastRenderedPageBreak/>
-        <w:t>for z in range(0,image.shape[0]):</w:t>
+        <w:t>for</w:t>
+      </w:r>
+      <w:proofErr w:type="gramEnd"/>
+      <w:r>
+        <w:rPr>
+          <w:lang w:val="en-GB"/>
+        </w:rPr>
+        <w:t xml:space="preserve"> z in range(0,image.shape[0]):</w:t>
       </w:r>
     </w:p>
     <w:p>
@@ -3287,6 +4776,8 @@
         </w:rPr>
         <w:t xml:space="preserve">   </w:t>
       </w:r>
+      <w:proofErr w:type="spellStart"/>
+      <w:proofErr w:type="gramStart"/>
       <w:r>
         <w:rPr>
           <w:lang w:val="en-GB"/>
@@ -3297,8 +4788,16 @@
         <w:rPr>
           <w:lang w:val="en-GB"/>
         </w:rPr>
-        <w:t>lt.figure()</w:t>
-      </w:r>
+        <w:t>lt.figure</w:t>
+      </w:r>
+      <w:proofErr w:type="spellEnd"/>
+      <w:r>
+        <w:rPr>
+          <w:lang w:val="en-GB"/>
+        </w:rPr>
+        <w:t>()</w:t>
+      </w:r>
+      <w:proofErr w:type="gramEnd"/>
     </w:p>
     <w:p>
       <w:pPr>
@@ -3313,6 +4812,8 @@
         </w:rPr>
         <w:t xml:space="preserve">   </w:t>
       </w:r>
+      <w:proofErr w:type="spellStart"/>
+      <w:proofErr w:type="gramStart"/>
       <w:r>
         <w:rPr>
           <w:lang w:val="en-GB"/>
@@ -3323,7 +4824,21 @@
         <w:rPr>
           <w:lang w:val="en-GB"/>
         </w:rPr>
-        <w:t>lt.imshow(image[z,:,:])</w:t>
+        <w:t>lt.imshow</w:t>
+      </w:r>
+      <w:proofErr w:type="spellEnd"/>
+      <w:r>
+        <w:rPr>
+          <w:lang w:val="en-GB"/>
+        </w:rPr>
+        <w:t>(</w:t>
+      </w:r>
+      <w:proofErr w:type="gramEnd"/>
+      <w:r>
+        <w:rPr>
+          <w:lang w:val="en-GB"/>
+        </w:rPr>
+        <w:t>image[z,:,:])</w:t>
       </w:r>
     </w:p>
     <w:p>
@@ -3351,6 +4866,55 @@
     </w:p>
     <w:p>
       <w:r>
+        <w:t xml:space="preserve">The </w:t>
+      </w:r>
+      <w:proofErr w:type="spellStart"/>
+      <w:r>
+        <w:t>Spyder</w:t>
+      </w:r>
+      <w:proofErr w:type="spellEnd"/>
+      <w:r>
+        <w:t xml:space="preserve"> Integrated Development Environment (IDE) has of course lots of parameters which you can tune to your liking. The main setting that you might want to change is if the graphics are generated “inline” in the </w:t>
+      </w:r>
+      <w:proofErr w:type="spellStart"/>
+      <w:r>
+        <w:t>iPython</w:t>
+      </w:r>
+      <w:proofErr w:type="spellEnd"/>
+      <w:r>
+        <w:t xml:space="preserve"> console, or as separate windows. Go to </w:t>
+      </w:r>
+      <w:r>
+        <w:rPr>
+          <w:rStyle w:val="st"/>
+        </w:rPr>
+        <w:t xml:space="preserve">Tools &gt; Preferences &gt; </w:t>
+      </w:r>
+      <w:proofErr w:type="spellStart"/>
+      <w:r>
+        <w:rPr>
+          <w:rStyle w:val="st"/>
+        </w:rPr>
+        <w:t>iPython</w:t>
+      </w:r>
+      <w:proofErr w:type="spellEnd"/>
+      <w:r>
+        <w:rPr>
+          <w:rStyle w:val="st"/>
+        </w:rPr>
+        <w:t xml:space="preserve"> console </w:t>
+      </w:r>
+      <w:r>
+        <w:rPr>
+          <w:rStyle w:val="st"/>
+        </w:rPr>
+        <w:t>&gt; Graphics &gt; Graphics backend. Change from “inline” to “automatic” if you prefer the separate windows.</w:t>
+      </w:r>
+    </w:p>
+    <w:p/>
+    <w:p>
+      <w:r>
+        <w:lastRenderedPageBreak/>
         <w:t>Here is some suggested material</w:t>
       </w:r>
       <w:r>
@@ -3408,7 +4972,15 @@
         </w:numPr>
       </w:pPr>
       <w:r>
-        <w:t>Examples for matplotlib, the python module that allows you to make plots almost like in MATLAB</w:t>
+        <w:t xml:space="preserve">Examples for </w:t>
+      </w:r>
+      <w:proofErr w:type="spellStart"/>
+      <w:r>
+        <w:t>matplotlib</w:t>
+      </w:r>
+      <w:proofErr w:type="spellEnd"/>
+      <w:r>
+        <w:t>, the python module that allows you to make plots almost like in MATLAB</w:t>
       </w:r>
       <w:r>
         <w:br/>
@@ -3497,14 +5069,29 @@
       <w:pPr>
         <w:pStyle w:val="Code"/>
       </w:pPr>
-      <w:r>
-        <w:t>extract_segments projdata.hs</w:t>
-      </w:r>
-    </w:p>
-    <w:p/>
-    <w:p>
-      <w:r>
-        <w:t>convert projection data into an (Interfile) image e.g. for display</w:t>
+      <w:proofErr w:type="spellStart"/>
+      <w:r>
+        <w:t>extract_segments</w:t>
+      </w:r>
+      <w:proofErr w:type="spellEnd"/>
+      <w:r>
+        <w:t xml:space="preserve"> </w:t>
+      </w:r>
+      <w:proofErr w:type="spellStart"/>
+      <w:r>
+        <w:t>projdata.hs</w:t>
+      </w:r>
+      <w:proofErr w:type="spellEnd"/>
+    </w:p>
+    <w:p/>
+    <w:p>
+      <w:proofErr w:type="gramStart"/>
+      <w:r>
+        <w:t>convert</w:t>
+      </w:r>
+      <w:proofErr w:type="gramEnd"/>
+      <w:r>
+        <w:t xml:space="preserve"> projection data into an (Interfile) image e.g. for display</w:t>
       </w:r>
     </w:p>
     <w:p/>
@@ -3517,9 +5104,19 @@
       <w:pPr>
         <w:pStyle w:val="Code"/>
       </w:pPr>
-      <w:r>
-        <w:t>list_projdata_info projdata.hs</w:t>
-      </w:r>
+      <w:proofErr w:type="spellStart"/>
+      <w:r>
+        <w:t>list_projdata_info</w:t>
+      </w:r>
+      <w:proofErr w:type="spellEnd"/>
+      <w:r>
+        <w:t xml:space="preserve"> </w:t>
+      </w:r>
+      <w:proofErr w:type="spellStart"/>
+      <w:r>
+        <w:t>projdata.hs</w:t>
+      </w:r>
+      <w:proofErr w:type="spellEnd"/>
     </w:p>
     <w:p/>
     <w:p>
@@ -3538,9 +5135,19 @@
       <w:pPr>
         <w:pStyle w:val="Code"/>
       </w:pPr>
-      <w:r>
-        <w:t>list_image_info image.hv</w:t>
-      </w:r>
+      <w:proofErr w:type="spellStart"/>
+      <w:r>
+        <w:t>list_image_info</w:t>
+      </w:r>
+      <w:proofErr w:type="spellEnd"/>
+      <w:r>
+        <w:t xml:space="preserve"> </w:t>
+      </w:r>
+      <w:proofErr w:type="spellStart"/>
+      <w:r>
+        <w:t>image.hv</w:t>
+      </w:r>
+      <w:proofErr w:type="spellEnd"/>
     </w:p>
     <w:p/>
     <w:p>
@@ -3554,8 +5161,21 @@
       <w:pPr>
         <w:pStyle w:val="Code"/>
       </w:pPr>
-      <w:r>
-        <w:t>list_image_values prof.txt input_image \</w:t>
+      <w:proofErr w:type="spellStart"/>
+      <w:r>
+        <w:t>list_image_values</w:t>
+      </w:r>
+      <w:proofErr w:type="spellEnd"/>
+      <w:r>
+        <w:t xml:space="preserve"> prof.txt </w:t>
+      </w:r>
+      <w:proofErr w:type="spellStart"/>
+      <w:r>
+        <w:t>input_image</w:t>
+      </w:r>
+      <w:proofErr w:type="spellEnd"/>
+      <w:r>
+        <w:t xml:space="preserve"> \</w:t>
       </w:r>
     </w:p>
     <w:p>
@@ -3563,23 +5183,88 @@
         <w:pStyle w:val="Code"/>
       </w:pPr>
       <w:r>
-        <w:t xml:space="preserve">     min_plane max_plane  min_row max_row min_col max_col</w:t>
-      </w:r>
-    </w:p>
-    <w:p/>
-    <w:p>
-      <w:r>
-        <w:t>(note: the backslash “\” is used in shell scripts for “line continuation”, i.e. when everything does not fit on one line)</w:t>
-      </w:r>
-    </w:p>
-    <w:p/>
-    <w:p>
+        <w:t xml:space="preserve">     </w:t>
+      </w:r>
+      <w:proofErr w:type="spellStart"/>
+      <w:r>
+        <w:t>min_plane</w:t>
+      </w:r>
+      <w:proofErr w:type="spellEnd"/>
+      <w:r>
+        <w:t xml:space="preserve"> </w:t>
+      </w:r>
+      <w:proofErr w:type="spellStart"/>
+      <w:r>
+        <w:t>max_</w:t>
+      </w:r>
+      <w:proofErr w:type="gramStart"/>
+      <w:r>
+        <w:t>plane</w:t>
+      </w:r>
+      <w:proofErr w:type="spellEnd"/>
+      <w:r>
+        <w:t xml:space="preserve">  </w:t>
+      </w:r>
+      <w:proofErr w:type="spellStart"/>
+      <w:r>
+        <w:t>min</w:t>
+      </w:r>
+      <w:proofErr w:type="gramEnd"/>
+      <w:r>
+        <w:t>_row</w:t>
+      </w:r>
+      <w:proofErr w:type="spellEnd"/>
+      <w:r>
+        <w:t xml:space="preserve"> </w:t>
+      </w:r>
+      <w:proofErr w:type="spellStart"/>
+      <w:r>
+        <w:t>max_row</w:t>
+      </w:r>
+      <w:proofErr w:type="spellEnd"/>
+      <w:r>
+        <w:t xml:space="preserve"> </w:t>
+      </w:r>
+      <w:proofErr w:type="spellStart"/>
+      <w:r>
+        <w:t>min_col</w:t>
+      </w:r>
+      <w:proofErr w:type="spellEnd"/>
+      <w:r>
+        <w:t xml:space="preserve"> </w:t>
+      </w:r>
+      <w:proofErr w:type="spellStart"/>
+      <w:r>
+        <w:t>max_col</w:t>
+      </w:r>
+      <w:proofErr w:type="spellEnd"/>
+    </w:p>
+    <w:p/>
+    <w:p>
+      <w:r>
+        <w:t>(</w:t>
+      </w:r>
+      <w:proofErr w:type="gramStart"/>
+      <w:r>
+        <w:t>note</w:t>
+      </w:r>
+      <w:proofErr w:type="gramEnd"/>
+      <w:r>
+        <w:t>: the backslash “\” is used in shell scripts for “line continuation”, i.e. when everything does not fit on one line)</w:t>
+      </w:r>
+    </w:p>
+    <w:p/>
+    <w:p>
+      <w:proofErr w:type="spellStart"/>
+      <w:proofErr w:type="gramStart"/>
       <w:r>
         <w:t>list_</w:t>
       </w:r>
       <w:r>
         <w:t>image_values</w:t>
       </w:r>
+      <w:proofErr w:type="spellEnd"/>
+      <w:proofErr w:type="gramEnd"/>
       <w:r>
         <w:t xml:space="preserve"> w</w:t>
       </w:r>
@@ -3589,23 +5274,80 @@
     </w:p>
     <w:p>
       <w:r>
-        <w:t>Indices need to be in the STIR convention (plane starts from 0, col,row are</w:t>
-      </w:r>
-    </w:p>
-    <w:p>
-      <w:r>
-        <w:t>centred around 0). Use list_image_info to find ranges.</w:t>
-      </w:r>
-    </w:p>
-    <w:p/>
-    <w:p>
-      <w:r>
-        <w:t>Note: there is currently a bug in list_image_values that row (x) and column (y)</w:t>
-      </w:r>
-    </w:p>
-    <w:p>
-      <w:r>
-        <w:t>have to be given in that order (i.e. it's z,x,y while should have been z,y,x)</w:t>
+        <w:t xml:space="preserve">Indices need to be in the STIR convention (plane starts from 0, </w:t>
+      </w:r>
+      <w:proofErr w:type="spellStart"/>
+      <w:r>
+        <w:t>col</w:t>
+      </w:r>
+      <w:proofErr w:type="gramStart"/>
+      <w:r>
+        <w:t>,row</w:t>
+      </w:r>
+      <w:proofErr w:type="spellEnd"/>
+      <w:proofErr w:type="gramEnd"/>
+      <w:r>
+        <w:t xml:space="preserve"> are</w:t>
+      </w:r>
+    </w:p>
+    <w:p>
+      <w:proofErr w:type="spellStart"/>
+      <w:proofErr w:type="gramStart"/>
+      <w:r>
+        <w:t>centred</w:t>
+      </w:r>
+      <w:proofErr w:type="spellEnd"/>
+      <w:proofErr w:type="gramEnd"/>
+      <w:r>
+        <w:t xml:space="preserve"> around 0). Use </w:t>
+      </w:r>
+      <w:proofErr w:type="spellStart"/>
+      <w:r>
+        <w:t>list_image_info</w:t>
+      </w:r>
+      <w:proofErr w:type="spellEnd"/>
+      <w:r>
+        <w:t xml:space="preserve"> to find ranges.</w:t>
+      </w:r>
+    </w:p>
+    <w:p/>
+    <w:p>
+      <w:r>
+        <w:t xml:space="preserve">Note: there is currently a bug in </w:t>
+      </w:r>
+      <w:proofErr w:type="spellStart"/>
+      <w:r>
+        <w:t>list_image_values</w:t>
+      </w:r>
+      <w:proofErr w:type="spellEnd"/>
+      <w:r>
+        <w:t xml:space="preserve"> that row (x) and column (y)</w:t>
+      </w:r>
+    </w:p>
+    <w:p>
+      <w:proofErr w:type="gramStart"/>
+      <w:r>
+        <w:t>have</w:t>
+      </w:r>
+      <w:proofErr w:type="gramEnd"/>
+      <w:r>
+        <w:t xml:space="preserve"> to be given in that order (i.e. it's </w:t>
+      </w:r>
+      <w:proofErr w:type="spellStart"/>
+      <w:r>
+        <w:t>z,x,y</w:t>
+      </w:r>
+      <w:proofErr w:type="spellEnd"/>
+      <w:r>
+        <w:t xml:space="preserve"> while should have been </w:t>
+      </w:r>
+      <w:proofErr w:type="spellStart"/>
+      <w:r>
+        <w:t>z,y,x</w:t>
+      </w:r>
+      <w:proofErr w:type="spellEnd"/>
+      <w:r>
+        <w:t>)</w:t>
       </w:r>
     </w:p>
     <w:p/>
@@ -3635,61 +5377,73 @@
       <w:pPr>
         <w:ind w:firstLine="720"/>
       </w:pPr>
+      <w:proofErr w:type="gramStart"/>
       <w:r>
         <w:t>Width ?</w:t>
       </w:r>
+      <w:proofErr w:type="gramEnd"/>
     </w:p>
     <w:p>
       <w:pPr>
         <w:ind w:firstLine="720"/>
       </w:pPr>
       <w:r>
+        <w:t>Height</w:t>
+      </w:r>
+      <w:proofErr w:type="gramStart"/>
+      <w:r>
+        <w:t>: ?</w:t>
+      </w:r>
+      <w:proofErr w:type="gramEnd"/>
+    </w:p>
+    <w:p>
+      <w:pPr>
+        <w:ind w:firstLine="720"/>
+      </w:pPr>
+      <w:r>
+        <w:t xml:space="preserve">Offset: 0 </w:t>
+      </w:r>
+    </w:p>
+    <w:p>
+      <w:pPr>
+        <w:ind w:firstLine="720"/>
+      </w:pPr>
+      <w:r>
+        <w:t xml:space="preserve">Number of </w:t>
+      </w:r>
+      <w:proofErr w:type="gramStart"/>
+      <w:r>
+        <w:t>images ?</w:t>
+      </w:r>
+      <w:proofErr w:type="gramEnd"/>
+    </w:p>
+    <w:p>
+      <w:pPr>
+        <w:ind w:firstLine="720"/>
+      </w:pPr>
+      <w:r>
+        <w:t>Gap between images: 0</w:t>
+      </w:r>
+    </w:p>
+    <w:p>
+      <w:pPr>
+        <w:ind w:firstLine="720"/>
+      </w:pPr>
+      <w:r>
+        <w:t>White is 0: Ticked</w:t>
+      </w:r>
+    </w:p>
+    <w:p>
+      <w:pPr>
+        <w:ind w:firstLine="720"/>
+      </w:pPr>
+      <w:r>
+        <w:t>Little endian: Ticked</w:t>
+      </w:r>
+    </w:p>
+    <w:p>
+      <w:r>
         <w:lastRenderedPageBreak/>
-        <w:t>Height: ?</w:t>
-      </w:r>
-    </w:p>
-    <w:p>
-      <w:pPr>
-        <w:ind w:firstLine="720"/>
-      </w:pPr>
-      <w:r>
-        <w:t xml:space="preserve">Offset: 0 </w:t>
-      </w:r>
-    </w:p>
-    <w:p>
-      <w:pPr>
-        <w:ind w:firstLine="720"/>
-      </w:pPr>
-      <w:r>
-        <w:t>Number of images ?</w:t>
-      </w:r>
-    </w:p>
-    <w:p>
-      <w:pPr>
-        <w:ind w:firstLine="720"/>
-      </w:pPr>
-      <w:r>
-        <w:t>Gap between images: 0</w:t>
-      </w:r>
-    </w:p>
-    <w:p>
-      <w:pPr>
-        <w:ind w:firstLine="720"/>
-      </w:pPr>
-      <w:r>
-        <w:t>White is 0: Ticked</w:t>
-      </w:r>
-    </w:p>
-    <w:p>
-      <w:pPr>
-        <w:ind w:firstLine="720"/>
-      </w:pPr>
-      <w:r>
-        <w:t>Little endian: Ticked</w:t>
-      </w:r>
-    </w:p>
-    <w:p>
-      <w:r>
         <w:t xml:space="preserve">You will have to find </w:t>
       </w:r>
       <w:r>
@@ -3705,7 +5459,23 @@
         <w:t xml:space="preserve"> fro</w:t>
       </w:r>
       <w:r>
-        <w:t>m the header (the .hv file), or by using list_image_info.</w:t>
+        <w:t>m the header (the .</w:t>
+      </w:r>
+      <w:proofErr w:type="spellStart"/>
+      <w:r>
+        <w:t>hv</w:t>
+      </w:r>
+      <w:proofErr w:type="spellEnd"/>
+      <w:r>
+        <w:t xml:space="preserve"> file), or by using </w:t>
+      </w:r>
+      <w:proofErr w:type="spellStart"/>
+      <w:r>
+        <w:t>list_image_info</w:t>
+      </w:r>
+      <w:proofErr w:type="spellEnd"/>
+      <w:r>
+        <w:t>.</w:t>
       </w:r>
     </w:p>
     <w:sectPr>
@@ -3757,6 +5527,30 @@
     <w:p>
       <w:pPr>
         <w:pStyle w:val="FootnoteText"/>
+      </w:pPr>
+      <w:r>
+        <w:rPr>
+          <w:rStyle w:val="FootnoteReference"/>
+        </w:rPr>
+        <w:footnoteRef/>
+      </w:r>
+      <w:r>
+        <w:t xml:space="preserve"> Note that we only copy the header (.</w:t>
+      </w:r>
+      <w:proofErr w:type="spellStart"/>
+      <w:r>
+        <w:t>hs</w:t>
+      </w:r>
+      <w:proofErr w:type="spellEnd"/>
+      <w:r>
+        <w:t xml:space="preserve">) file as this header contains a field that “points” to the raw float data (.s). </w:t>
+      </w:r>
+    </w:p>
+  </w:footnote>
+  <w:footnote w:id="2">
+    <w:p>
+      <w:pPr>
+        <w:pStyle w:val="FootnoteText"/>
         <w:rPr>
           <w:lang w:val="en-GB"/>
         </w:rPr>
@@ -3795,7 +5589,7 @@
       </w:pPr>
     </w:p>
   </w:footnote>
-  <w:footnote w:id="2">
+  <w:footnote w:id="3">
     <w:p>
       <w:pPr>
         <w:pStyle w:val="FootnoteText"/>
@@ -5493,6 +7287,22 @@
       <w:vertAlign w:val="superscript"/>
     </w:rPr>
   </w:style>
+  <w:style w:type="character" w:customStyle="1" w:styleId="st">
+    <w:name w:val="st"/>
+    <w:basedOn w:val="DefaultParagraphFont"/>
+    <w:rsid w:val="00081A49"/>
+  </w:style>
+  <w:style w:type="character" w:styleId="Emphasis">
+    <w:name w:val="Emphasis"/>
+    <w:basedOn w:val="DefaultParagraphFont"/>
+    <w:uiPriority w:val="20"/>
+    <w:qFormat/>
+    <w:rsid w:val="00081A49"/>
+    <w:rPr>
+      <w:i/>
+      <w:iCs/>
+    </w:rPr>
+  </w:style>
 </w:styles>
 </file>
 
@@ -5821,7 +7631,7 @@
 </file>
 
 <file path=customXml/itemProps1.xml><?xml version="1.0" encoding="utf-8"?>
-<ds:datastoreItem xmlns:ds="http://schemas.openxmlformats.org/officeDocument/2006/customXml" ds:itemID="{E1C7FF7D-C446-47D7-9DC6-11020AC42DE2}">
+<ds:datastoreItem xmlns:ds="http://schemas.openxmlformats.org/officeDocument/2006/customXml" ds:itemID="{3338F295-9F01-45B9-AA86-086898B98469}">
   <ds:schemaRefs>
     <ds:schemaRef ds:uri="http://schemas.openxmlformats.org/officeDocument/2006/bibliography"/>
   </ds:schemaRefs>

</xml_diff>

<commit_message>
Minor changes to instructions
- Changed default path to ~/STIR-exercises to fit with repository name on github
- Minor corrections
</commit_message>
<xml_diff>
--- a/exercises_document.docx
+++ b/exercises_document.docx
@@ -1,6 +1,6 @@
 
 <file path=word/document.xml><?xml version="1.0" encoding="utf-8"?>
-<w:document xmlns:wpc="http://schemas.microsoft.com/office/word/2010/wordprocessingCanvas" xmlns:mc="http://schemas.openxmlformats.org/markup-compatibility/2006" xmlns:o="urn:schemas-microsoft-com:office:office" xmlns:r="http://schemas.openxmlformats.org/officeDocument/2006/relationships" xmlns:m="http://schemas.openxmlformats.org/officeDocument/2006/math" xmlns:v="urn:schemas-microsoft-com:vml" xmlns:wp14="http://schemas.microsoft.com/office/word/2010/wordprocessingDrawing" xmlns:wp="http://schemas.openxmlformats.org/drawingml/2006/wordprocessingDrawing" xmlns:w10="urn:schemas-microsoft-com:office:word" xmlns:w="http://schemas.openxmlformats.org/wordprocessingml/2006/main" xmlns:w14="http://schemas.microsoft.com/office/word/2010/wordml" xmlns:w15="http://schemas.microsoft.com/office/word/2012/wordml" xmlns:wpg="http://schemas.microsoft.com/office/word/2010/wordprocessingGroup" xmlns:wpi="http://schemas.microsoft.com/office/word/2010/wordprocessingInk" xmlns:wne="http://schemas.microsoft.com/office/word/2006/wordml" xmlns:wps="http://schemas.microsoft.com/office/word/2010/wordprocessingShape" mc:Ignorable="w14 w15 wp14">
+<w:document xmlns:wpc="http://schemas.microsoft.com/office/word/2010/wordprocessingCanvas" xmlns:cx="http://schemas.microsoft.com/office/drawing/2014/chartex" xmlns:cx1="http://schemas.microsoft.com/office/drawing/2015/9/8/chartex" xmlns:cx2="http://schemas.microsoft.com/office/drawing/2015/10/21/chartex" xmlns:cx3="http://schemas.microsoft.com/office/drawing/2016/5/9/chartex" xmlns:cx4="http://schemas.microsoft.com/office/drawing/2016/5/10/chartex" xmlns:cx5="http://schemas.microsoft.com/office/drawing/2016/5/11/chartex" xmlns:mc="http://schemas.openxmlformats.org/markup-compatibility/2006" xmlns:o="urn:schemas-microsoft-com:office:office" xmlns:r="http://schemas.openxmlformats.org/officeDocument/2006/relationships" xmlns:m="http://schemas.openxmlformats.org/officeDocument/2006/math" xmlns:v="urn:schemas-microsoft-com:vml" xmlns:wp14="http://schemas.microsoft.com/office/word/2010/wordprocessingDrawing" xmlns:wp="http://schemas.openxmlformats.org/drawingml/2006/wordprocessingDrawing" xmlns:w10="urn:schemas-microsoft-com:office:word" xmlns:w="http://schemas.openxmlformats.org/wordprocessingml/2006/main" xmlns:w14="http://schemas.microsoft.com/office/word/2010/wordml" xmlns:w15="http://schemas.microsoft.com/office/word/2012/wordml" xmlns:w16se="http://schemas.microsoft.com/office/word/2015/wordml/symex" xmlns:wpg="http://schemas.microsoft.com/office/word/2010/wordprocessingGroup" xmlns:wpi="http://schemas.microsoft.com/office/word/2010/wordprocessingInk" xmlns:wne="http://schemas.microsoft.com/office/word/2006/wordml" xmlns:wps="http://schemas.microsoft.com/office/word/2010/wordprocessingShape" mc:Ignorable="w14 w15 w16se wp14">
   <w:body>
     <w:p>
       <w:pPr>
@@ -1404,7 +1404,15 @@
         </w:numPr>
       </w:pPr>
       <w:r>
-        <w:t>Brain data are obtained from BrainWeb.</w:t>
+        <w:t xml:space="preserve">Brain data are obtained from </w:t>
+      </w:r>
+      <w:proofErr w:type="spellStart"/>
+      <w:r>
+        <w:t>BrainWeb</w:t>
+      </w:r>
+      <w:proofErr w:type="spellEnd"/>
+      <w:r>
+        <w:t>.</w:t>
       </w:r>
       <w:r>
         <w:br/>
@@ -1450,7 +1458,19 @@
         <w:rPr>
           <w:b/>
         </w:rPr>
-        <w:t>, but you will need to run the scripts from the “main” exercises folders</w:t>
+        <w:t xml:space="preserve">, but you will need to run the scripts from the “main” </w:t>
+      </w:r>
+      <w:r>
+        <w:rPr>
+          <w:b/>
+        </w:rPr>
+        <w:t>STIR-</w:t>
+      </w:r>
+      <w:r>
+        <w:rPr>
+          <w:b/>
+        </w:rPr>
+        <w:t>exercises folders</w:t>
       </w:r>
       <w:r>
         <w:t xml:space="preserve"> (open a terminal, </w:t>
@@ -1486,7 +1506,15 @@
         <w:t>We are using Python for some of the exercises. Python is an open-source interactive language, a bit like MATLAB. We provide Python scripts for the evaluation, so you should be fine. It would be best to read a Python tutorial before the course.</w:t>
       </w:r>
       <w:r>
-        <w:t xml:space="preserve"> We will use Spyder as our Python environment. </w:t>
+        <w:t xml:space="preserve"> We will use </w:t>
+      </w:r>
+      <w:proofErr w:type="spellStart"/>
+      <w:r>
+        <w:t>Spyder</w:t>
+      </w:r>
+      <w:proofErr w:type="spellEnd"/>
+      <w:r>
+        <w:t xml:space="preserve"> as our Python environment. </w:t>
       </w:r>
     </w:p>
     <w:p>
@@ -1568,8 +1596,29 @@
       </w:r>
     </w:p>
     <w:p>
-      <w:r>
-        <w:t>Elisabetta Grecchi, Irene Polycarpou, Charalampos Tsoumpas, Kris Thielemans</w:t>
+      <w:proofErr w:type="spellStart"/>
+      <w:r>
+        <w:t>Elisabetta</w:t>
+      </w:r>
+      <w:proofErr w:type="spellEnd"/>
+      <w:r>
+        <w:t xml:space="preserve"> </w:t>
+      </w:r>
+      <w:proofErr w:type="spellStart"/>
+      <w:r>
+        <w:t>Grecchi</w:t>
+      </w:r>
+      <w:proofErr w:type="spellEnd"/>
+      <w:r>
+        <w:t xml:space="preserve">, Irene </w:t>
+      </w:r>
+      <w:proofErr w:type="spellStart"/>
+      <w:r>
+        <w:t>Polycarpou</w:t>
+      </w:r>
+      <w:proofErr w:type="spellEnd"/>
+      <w:r>
+        <w:t>, Charalampos Tsoumpas, Kris Thielemans</w:t>
       </w:r>
     </w:p>
     <w:p>
@@ -1593,21 +1642,40 @@
         <w:pStyle w:val="Code"/>
       </w:pPr>
       <w:r>
-        <w:t>cd ~/exercises</w:t>
+        <w:t>cd ~/</w:t>
+      </w:r>
+      <w:r>
+        <w:t>STIR-</w:t>
+      </w:r>
+      <w:r>
+        <w:t>exercises</w:t>
       </w:r>
     </w:p>
     <w:p>
       <w:pPr>
         <w:pStyle w:val="Code"/>
       </w:pPr>
-      <w:r>
-        <w:t>spyder&amp;</w:t>
+      <w:proofErr w:type="spellStart"/>
+      <w:r>
+        <w:t>spyder</w:t>
+      </w:r>
+      <w:proofErr w:type="spellEnd"/>
+      <w:r>
+        <w:t>&amp;</w:t>
       </w:r>
     </w:p>
     <w:p/>
     <w:p>
       <w:r>
-        <w:t>You will then alternate between the terminal (to run shell scripts that execute STIR commands) and the spyder window (to run Python scripts that read in data and make plots).</w:t>
+        <w:t xml:space="preserve">You will then alternate between the terminal (to run shell scripts that execute STIR commands) and the </w:t>
+      </w:r>
+      <w:proofErr w:type="spellStart"/>
+      <w:r>
+        <w:t>spyder</w:t>
+      </w:r>
+      <w:proofErr w:type="spellEnd"/>
+      <w:r>
+        <w:t xml:space="preserve"> window (to run Python scripts that read in data and make plots).</w:t>
       </w:r>
     </w:p>
     <w:p/>
@@ -1621,7 +1689,15 @@
     </w:p>
     <w:p>
       <w:r>
-        <w:t>The shell scripts (*.sh) should all write “DONE” or “Done” at the end. If they didn’t, something went wrong. Check the log files (*.log) in the output directory for the script that failed.</w:t>
+        <w:t>The shell scripts (*.</w:t>
+      </w:r>
+      <w:proofErr w:type="spellStart"/>
+      <w:r>
+        <w:t>sh</w:t>
+      </w:r>
+      <w:proofErr w:type="spellEnd"/>
+      <w:r>
+        <w:t>) should all write “DONE” or “Done” at the end. If they didn’t, something went wrong. Check the log files (*.log) in the output directory for the script that failed.</w:t>
       </w:r>
     </w:p>
     <w:p>
@@ -1645,7 +1721,13 @@
     </w:p>
     <w:p>
       <w:r>
-        <w:t>(Always run scripts from the exercises directory)</w:t>
+        <w:t xml:space="preserve">(Always run scripts from the </w:t>
+      </w:r>
+      <w:r>
+        <w:t>STIR-</w:t>
+      </w:r>
+      <w:r>
+        <w:t>exercises directory)</w:t>
       </w:r>
     </w:p>
     <w:p/>
@@ -1662,7 +1744,15 @@
     </w:p>
     <w:p>
       <w:r>
-        <w:t>The aim of the exercise is get familiar with the scripts and evaluation environment, and to look at projection data in different ways (sinograms, by view etc)</w:t>
+        <w:t xml:space="preserve">The aim of the exercise is get familiar with the scripts and evaluation environment, and to look at projection data in different ways (sinograms, by view </w:t>
+      </w:r>
+      <w:proofErr w:type="spellStart"/>
+      <w:r>
+        <w:t>etc</w:t>
+      </w:r>
+      <w:proofErr w:type="spellEnd"/>
+      <w:r>
+        <w:t>)</w:t>
       </w:r>
     </w:p>
     <w:p/>
@@ -1679,11 +1769,16 @@
         </w:rPr>
       </w:pPr>
       <w:r>
-        <w:t>./r</w:t>
+        <w:t>./</w:t>
+      </w:r>
+      <w:proofErr w:type="spellStart"/>
+      <w:r>
+        <w:t>r</w:t>
       </w:r>
       <w:r>
         <w:t>un_simulation</w:t>
       </w:r>
+      <w:proofErr w:type="spellEnd"/>
       <w:r>
         <w:rPr>
           <w:lang w:val="en-GB"/>
@@ -1691,11 +1786,16 @@
         <w:t>_brain</w:t>
       </w:r>
       <w:r>
-        <w:t>.s</w:t>
+        <w:t>.</w:t>
+      </w:r>
+      <w:proofErr w:type="spellStart"/>
+      <w:r>
+        <w:t>s</w:t>
       </w:r>
       <w:r>
         <w:t>h</w:t>
       </w:r>
+      <w:proofErr w:type="spellEnd"/>
     </w:p>
     <w:p/>
     <w:p>
@@ -1714,13 +1814,30 @@
     </w:p>
     <w:p>
       <w:r>
-        <w:t>Open the file /home/stir/exercises/</w:t>
+        <w:t>Open the file /home/stir/</w:t>
+      </w:r>
+      <w:r>
+        <w:t>STIR-</w:t>
+      </w:r>
+      <w:r>
+        <w:t>exercises/</w:t>
       </w:r>
       <w:r>
         <w:t>evaluate_simulation_brain.</w:t>
       </w:r>
       <w:r>
-        <w:t>py in Spyder.</w:t>
+        <w:t xml:space="preserve">py in </w:t>
+      </w:r>
+      <w:proofErr w:type="spellStart"/>
+      <w:r>
+        <w:t>Spyder</w:t>
+      </w:r>
+      <w:proofErr w:type="spellEnd"/>
+      <w:r>
+        <w:t xml:space="preserve"> (obviously adjust the path if you installed the exercises elsewhere)</w:t>
+      </w:r>
+      <w:r>
+        <w:t>.</w:t>
       </w:r>
       <w:r>
         <w:t xml:space="preserve"> You can do this via its menus, or by typing in the terminal:</w:t>
@@ -1730,8 +1847,13 @@
       <w:pPr>
         <w:pStyle w:val="Code"/>
       </w:pPr>
-      <w:r>
-        <w:t xml:space="preserve">spyder </w:t>
+      <w:proofErr w:type="spellStart"/>
+      <w:r>
+        <w:t>spyder</w:t>
+      </w:r>
+      <w:proofErr w:type="spellEnd"/>
+      <w:r>
+        <w:t xml:space="preserve"> </w:t>
       </w:r>
       <w:r>
         <w:t>evaluate_simulation_brain.</w:t>
@@ -2129,7 +2251,13 @@
     </w:p>
     <w:p>
       <w:r>
-        <w:t>(Always run scripts from the exercises directory)</w:t>
+        <w:t xml:space="preserve">(Always run scripts from the </w:t>
+      </w:r>
+      <w:r>
+        <w:t>STIR-</w:t>
+      </w:r>
+      <w:r>
+        <w:t>exercises directory)</w:t>
       </w:r>
     </w:p>
     <w:p/>
@@ -2146,7 +2274,15 @@
     </w:p>
     <w:p>
       <w:r>
-        <w:t>The aim of the exercise is first to do the same things as for the brain, to see differences in sinograms etc, get a first view on scatter, but then to move on to seeing the effect of motion.</w:t>
+        <w:t xml:space="preserve">The aim of the exercise is first to do the same things as for the brain, to see differences in sinograms </w:t>
+      </w:r>
+      <w:proofErr w:type="spellStart"/>
+      <w:r>
+        <w:t>etc</w:t>
+      </w:r>
+      <w:proofErr w:type="spellEnd"/>
+      <w:r>
+        <w:t>, get a first view on scatter, but then to move on to seeing the effect of motion.</w:t>
       </w:r>
     </w:p>
     <w:p/>
@@ -2163,11 +2299,16 @@
         </w:rPr>
       </w:pPr>
       <w:r>
-        <w:t>./r</w:t>
+        <w:t>./</w:t>
+      </w:r>
+      <w:proofErr w:type="spellStart"/>
+      <w:r>
+        <w:t>r</w:t>
       </w:r>
       <w:r>
         <w:t>un_simulations</w:t>
       </w:r>
+      <w:proofErr w:type="spellEnd"/>
       <w:r>
         <w:rPr>
           <w:lang w:val="en-GB"/>
@@ -2175,11 +2316,16 @@
         <w:t>_thorax</w:t>
       </w:r>
       <w:r>
-        <w:t>.s</w:t>
+        <w:t>.</w:t>
+      </w:r>
+      <w:proofErr w:type="spellStart"/>
+      <w:r>
+        <w:t>s</w:t>
       </w:r>
       <w:r>
         <w:t>h</w:t>
       </w:r>
+      <w:proofErr w:type="spellEnd"/>
     </w:p>
     <w:p/>
     <w:p>
@@ -2198,15 +2344,28 @@
     </w:p>
     <w:p>
       <w:r>
-        <w:t>Start spyder with the evaluation script</w:t>
+        <w:t xml:space="preserve">Start </w:t>
+      </w:r>
+      <w:proofErr w:type="spellStart"/>
+      <w:r>
+        <w:t>spyder</w:t>
+      </w:r>
+      <w:proofErr w:type="spellEnd"/>
+      <w:r>
+        <w:t xml:space="preserve"> with the evaluation script</w:t>
       </w:r>
     </w:p>
     <w:p>
       <w:pPr>
         <w:pStyle w:val="Code"/>
       </w:pPr>
-      <w:r>
-        <w:t>spyder evaluate_simulation_</w:t>
+      <w:proofErr w:type="spellStart"/>
+      <w:r>
+        <w:t>spyder</w:t>
+      </w:r>
+      <w:proofErr w:type="spellEnd"/>
+      <w:r>
+        <w:t xml:space="preserve"> evaluate_simulation_</w:t>
       </w:r>
       <w:r>
         <w:t>thorax</w:t>
@@ -2217,7 +2376,15 @@
     </w:p>
     <w:p>
       <w:r>
-        <w:t>or if spyder is running, just open the file.</w:t>
+        <w:t xml:space="preserve">or if </w:t>
+      </w:r>
+      <w:proofErr w:type="spellStart"/>
+      <w:r>
+        <w:t>spyder</w:t>
+      </w:r>
+      <w:proofErr w:type="spellEnd"/>
+      <w:r>
+        <w:t xml:space="preserve"> is running, just open the file.</w:t>
       </w:r>
     </w:p>
     <w:p/>
@@ -2242,7 +2409,13 @@
     </w:p>
     <w:p>
       <w:r>
-        <w:t>(Always run scripts from the exercises directory)</w:t>
+        <w:t xml:space="preserve">(Always run scripts from the </w:t>
+      </w:r>
+      <w:r>
+        <w:t>STIR-</w:t>
+      </w:r>
+      <w:r>
+        <w:t>exercises directory)</w:t>
       </w:r>
     </w:p>
     <w:p/>
@@ -2268,13 +2441,16 @@
         <w:pStyle w:val="Code"/>
       </w:pPr>
       <w:r>
-        <w:t>./r</w:t>
+        <w:t>./</w:t>
+      </w:r>
+      <w:proofErr w:type="spellStart"/>
+      <w:r>
+        <w:t>r</w:t>
       </w:r>
       <w:r>
         <w:t>un_simulations</w:t>
       </w:r>
-      <w:bookmarkStart w:id="5" w:name="_GoBack"/>
-      <w:bookmarkEnd w:id="5"/>
+      <w:proofErr w:type="spellEnd"/>
       <w:r>
         <w:rPr>
           <w:lang w:val="en-GB"/>
@@ -2282,15 +2458,36 @@
         <w:t>_SPECT</w:t>
       </w:r>
       <w:r>
-        <w:t>.s</w:t>
+        <w:t>.</w:t>
+      </w:r>
+      <w:proofErr w:type="spellStart"/>
+      <w:r>
+        <w:t>s</w:t>
       </w:r>
       <w:r>
         <w:t>h</w:t>
       </w:r>
-    </w:p>
-    <w:p>
-      <w:r>
-        <w:t>Output is in working_folder/single_slice_SPECT.</w:t>
+      <w:proofErr w:type="spellEnd"/>
+    </w:p>
+    <w:p>
+      <w:r>
+        <w:t xml:space="preserve">Output is in </w:t>
+      </w:r>
+      <w:proofErr w:type="spellStart"/>
+      <w:r>
+        <w:t>working_folder</w:t>
+      </w:r>
+      <w:proofErr w:type="spellEnd"/>
+      <w:r>
+        <w:t>/</w:t>
+      </w:r>
+      <w:proofErr w:type="spellStart"/>
+      <w:r>
+        <w:t>single_slice_SPECT</w:t>
+      </w:r>
+      <w:proofErr w:type="spellEnd"/>
+      <w:r>
+        <w:t>.</w:t>
       </w:r>
     </w:p>
     <w:p/>
@@ -2310,15 +2507,28 @@
     </w:p>
     <w:p>
       <w:r>
-        <w:t>Start spyder with the evaluation script</w:t>
+        <w:t xml:space="preserve">Start </w:t>
+      </w:r>
+      <w:proofErr w:type="spellStart"/>
+      <w:r>
+        <w:t>spyder</w:t>
+      </w:r>
+      <w:proofErr w:type="spellEnd"/>
+      <w:r>
+        <w:t xml:space="preserve"> with the evaluation script</w:t>
       </w:r>
     </w:p>
     <w:p>
       <w:pPr>
         <w:pStyle w:val="Code"/>
       </w:pPr>
-      <w:r>
-        <w:t>spyder evaluate_simulation_</w:t>
+      <w:proofErr w:type="spellStart"/>
+      <w:r>
+        <w:t>spyder</w:t>
+      </w:r>
+      <w:proofErr w:type="spellEnd"/>
+      <w:r>
+        <w:t xml:space="preserve"> evaluate_simulation_</w:t>
       </w:r>
       <w:r>
         <w:t>SPECT</w:t>
@@ -2329,7 +2539,15 @@
     </w:p>
     <w:p>
       <w:r>
-        <w:t>or if spyder is running, just open the file.</w:t>
+        <w:t xml:space="preserve">or if </w:t>
+      </w:r>
+      <w:proofErr w:type="spellStart"/>
+      <w:r>
+        <w:t>spyder</w:t>
+      </w:r>
+      <w:proofErr w:type="spellEnd"/>
+      <w:r>
+        <w:t xml:space="preserve"> is running, just open the file.</w:t>
       </w:r>
     </w:p>
     <w:p>
@@ -3012,7 +3230,7 @@
       <w:pPr>
         <w:pStyle w:val="Heading1"/>
       </w:pPr>
-      <w:bookmarkStart w:id="6" w:name="_Toc434270674"/>
+      <w:bookmarkStart w:id="5" w:name="_Toc434270674"/>
       <w:r>
         <w:t>Exercise 4</w:t>
       </w:r>
@@ -3025,93 +3243,149 @@
       <w:r>
         <w:t xml:space="preserve"> exercise</w:t>
       </w:r>
+      <w:bookmarkEnd w:id="5"/>
+    </w:p>
+    <w:p>
+      <w:r>
+        <w:t>For the</w:t>
+      </w:r>
+      <w:r>
+        <w:t xml:space="preserve"> thorax</w:t>
+      </w:r>
+      <w:r>
+        <w:t xml:space="preserve"> reconstruction exercise, we first need to generate a new simulation data set. This time just a single slice to speed things up. Scatter is also set to zero for simplicity here.</w:t>
+      </w:r>
+    </w:p>
+    <w:p/>
+    <w:p>
+      <w:pPr>
+        <w:pStyle w:val="Code"/>
+        <w:rPr>
+          <w:rFonts w:ascii="Arial" w:hAnsi="Arial"/>
+        </w:rPr>
+      </w:pPr>
+      <w:r>
+        <w:t>./r</w:t>
+      </w:r>
+      <w:r>
+        <w:t>un_simulation</w:t>
+      </w:r>
+      <w:r>
+        <w:t>_single_slice</w:t>
+      </w:r>
+      <w:r>
+        <w:t>.s</w:t>
+      </w:r>
+      <w:r>
+        <w:t>h</w:t>
+      </w:r>
+    </w:p>
+    <w:p/>
+    <w:p>
+      <w:r>
+        <w:t xml:space="preserve">Output is in </w:t>
+      </w:r>
+      <w:proofErr w:type="spellStart"/>
+      <w:r>
+        <w:t>working_folder</w:t>
+      </w:r>
+      <w:proofErr w:type="spellEnd"/>
+      <w:r>
+        <w:t>/</w:t>
+      </w:r>
+      <w:proofErr w:type="spellStart"/>
+      <w:r>
+        <w:t>single_slice</w:t>
+      </w:r>
+      <w:proofErr w:type="spellEnd"/>
+      <w:r>
+        <w:t>. There is no real need to look at the generated results as they are a single sinogram of the thorax simulation (but without scatter and with PSF).</w:t>
+      </w:r>
+    </w:p>
+    <w:p/>
+    <w:p>
+      <w:pPr>
+        <w:pStyle w:val="Heading1"/>
+      </w:pPr>
+      <w:bookmarkStart w:id="6" w:name="_Toc434270675"/>
+      <w:r>
+        <w:t>Exercise</w:t>
+      </w:r>
+      <w:r>
+        <w:t xml:space="preserve"> 5</w:t>
+      </w:r>
+      <w:r>
+        <w:t xml:space="preserve">: </w:t>
+      </w:r>
+      <w:r>
+        <w:t xml:space="preserve">Image reconstruction </w:t>
+      </w:r>
+      <w:r>
+        <w:t xml:space="preserve">part </w:t>
+      </w:r>
+      <w:r>
+        <w:t>1</w:t>
+      </w:r>
+      <w:r>
+        <w:t>: EMML and OSEM</w:t>
+      </w:r>
       <w:bookmarkEnd w:id="6"/>
     </w:p>
     <w:p>
       <w:r>
-        <w:t>For the</w:t>
-      </w:r>
-      <w:r>
-        <w:t xml:space="preserve"> thorax</w:t>
-      </w:r>
-      <w:r>
-        <w:t xml:space="preserve"> reconstruction exercise, we first need to generate a new simulation data set. This time just a single slice to speed things up. Scatter is also set to zero for simplicity here.</w:t>
-      </w:r>
-    </w:p>
-    <w:p/>
-    <w:p>
-      <w:pPr>
-        <w:pStyle w:val="Code"/>
-        <w:rPr>
-          <w:rFonts w:ascii="Arial" w:hAnsi="Arial"/>
-        </w:rPr>
-      </w:pPr>
-      <w:r>
-        <w:t>./r</w:t>
-      </w:r>
-      <w:r>
-        <w:t>un_simulation</w:t>
-      </w:r>
-      <w:r>
-        <w:t>_single_slice</w:t>
-      </w:r>
-      <w:r>
-        <w:t>.s</w:t>
-      </w:r>
-      <w:r>
-        <w:t>h</w:t>
-      </w:r>
-    </w:p>
-    <w:p/>
-    <w:p>
-      <w:r>
-        <w:t>Output is in working_folder/single_slice</w:t>
-      </w:r>
-      <w:r>
-        <w:t>. There is no real need to look at the generated results as they are a single sinogram of the thorax simulation (but without scatter and with PSF).</w:t>
-      </w:r>
-    </w:p>
-    <w:p/>
-    <w:p>
-      <w:pPr>
-        <w:pStyle w:val="Heading1"/>
-      </w:pPr>
-      <w:bookmarkStart w:id="7" w:name="_Toc434270675"/>
-      <w:r>
-        <w:t>Exercise</w:t>
-      </w:r>
-      <w:r>
-        <w:t xml:space="preserve"> 5</w:t>
-      </w:r>
-      <w:r>
-        <w:t xml:space="preserve">: </w:t>
-      </w:r>
-      <w:r>
-        <w:t xml:space="preserve">Image reconstruction </w:t>
-      </w:r>
-      <w:r>
-        <w:t xml:space="preserve">part </w:t>
-      </w:r>
-      <w:r>
-        <w:t>1</w:t>
-      </w:r>
-      <w:r>
-        <w:t>: EMML and OSEM</w:t>
-      </w:r>
-      <w:bookmarkEnd w:id="7"/>
-    </w:p>
-    <w:p>
-      <w:r>
-        <w:t>(Always run scripts from the exercises directory)</w:t>
-      </w:r>
-    </w:p>
-    <w:p>
-      <w:r>
-        <w:t>You will need to have run the corresponding simulation script from the previous section. Output is in working_folder/single_slice or working_folder/brain</w:t>
-      </w:r>
-      <w:r>
-        <w:t xml:space="preserve"> or working_folder/single_slice_SPECT</w:t>
-      </w:r>
+        <w:t xml:space="preserve">(Always run scripts from the </w:t>
+      </w:r>
+      <w:r>
+        <w:t>STIR-</w:t>
+      </w:r>
+      <w:r>
+        <w:t>exercises directory)</w:t>
+      </w:r>
+    </w:p>
+    <w:p>
+      <w:r>
+        <w:t xml:space="preserve">You will need to have run the corresponding simulation script from the previous section. Output is in </w:t>
+      </w:r>
+      <w:proofErr w:type="spellStart"/>
+      <w:r>
+        <w:t>working_folder</w:t>
+      </w:r>
+      <w:proofErr w:type="spellEnd"/>
+      <w:r>
+        <w:t>/</w:t>
+      </w:r>
+      <w:proofErr w:type="spellStart"/>
+      <w:r>
+        <w:t>single_slice</w:t>
+      </w:r>
+      <w:proofErr w:type="spellEnd"/>
+      <w:r>
+        <w:t xml:space="preserve"> or </w:t>
+      </w:r>
+      <w:proofErr w:type="spellStart"/>
+      <w:r>
+        <w:t>working_folder</w:t>
+      </w:r>
+      <w:proofErr w:type="spellEnd"/>
+      <w:r>
+        <w:t>/brain</w:t>
+      </w:r>
+      <w:r>
+        <w:t xml:space="preserve"> or </w:t>
+      </w:r>
+      <w:proofErr w:type="spellStart"/>
+      <w:r>
+        <w:t>working_folder</w:t>
+      </w:r>
+      <w:proofErr w:type="spellEnd"/>
+      <w:r>
+        <w:t>/</w:t>
+      </w:r>
+      <w:proofErr w:type="spellStart"/>
+      <w:r>
+        <w:t>single_slice_SPECT</w:t>
+      </w:r>
+      <w:proofErr w:type="spellEnd"/>
     </w:p>
     <w:p/>
     <w:p/>
@@ -3129,11 +3403,16 @@
         <w:pStyle w:val="Code"/>
       </w:pPr>
       <w:r>
-        <w:t>./run_</w:t>
+        <w:t>./</w:t>
+      </w:r>
+      <w:proofErr w:type="spellStart"/>
+      <w:r>
+        <w:t>run_</w:t>
       </w:r>
       <w:r>
         <w:t>reconstruction</w:t>
       </w:r>
+      <w:proofErr w:type="spellEnd"/>
       <w:r>
         <w:rPr>
           <w:lang w:val="en-GB"/>
@@ -3141,8 +3420,13 @@
         <w:t>_thorax</w:t>
       </w:r>
       <w:r>
-        <w:t>.sh</w:t>
-      </w:r>
+        <w:t>.</w:t>
+      </w:r>
+      <w:proofErr w:type="spellStart"/>
+      <w:r>
+        <w:t>sh</w:t>
+      </w:r>
+      <w:proofErr w:type="spellEnd"/>
     </w:p>
     <w:p>
       <w:r>
@@ -3154,11 +3438,16 @@
         <w:pStyle w:val="Code"/>
       </w:pPr>
       <w:r>
-        <w:t>./run_</w:t>
+        <w:t>./</w:t>
+      </w:r>
+      <w:proofErr w:type="spellStart"/>
+      <w:r>
+        <w:t>run_</w:t>
       </w:r>
       <w:r>
         <w:t>reconstruction</w:t>
       </w:r>
+      <w:proofErr w:type="spellEnd"/>
       <w:r>
         <w:rPr>
           <w:lang w:val="en-GB"/>
@@ -3166,8 +3455,13 @@
         <w:t>_brain</w:t>
       </w:r>
       <w:r>
-        <w:t>.sh</w:t>
-      </w:r>
+        <w:t>.</w:t>
+      </w:r>
+      <w:proofErr w:type="spellStart"/>
+      <w:r>
+        <w:t>sh</w:t>
+      </w:r>
+      <w:proofErr w:type="spellEnd"/>
     </w:p>
     <w:p>
       <w:r>
@@ -3179,11 +3473,16 @@
         <w:pStyle w:val="Code"/>
       </w:pPr>
       <w:r>
-        <w:t>./run_</w:t>
+        <w:t>./</w:t>
+      </w:r>
+      <w:proofErr w:type="spellStart"/>
+      <w:r>
+        <w:t>run_</w:t>
       </w:r>
       <w:r>
         <w:t>reconstruction</w:t>
       </w:r>
+      <w:proofErr w:type="spellEnd"/>
       <w:r>
         <w:rPr>
           <w:lang w:val="en-GB"/>
@@ -3191,8 +3490,13 @@
         <w:t>_SPECT</w:t>
       </w:r>
       <w:r>
-        <w:t>.sh</w:t>
-      </w:r>
+        <w:t>.</w:t>
+      </w:r>
+      <w:proofErr w:type="spellStart"/>
+      <w:r>
+        <w:t>sh</w:t>
+      </w:r>
+      <w:proofErr w:type="spellEnd"/>
     </w:p>
     <w:p>
       <w:pPr>
@@ -3245,7 +3549,15 @@
         <w:t xml:space="preserve">iterations. </w:t>
       </w:r>
       <w:r>
-        <w:t xml:space="preserve">For both of these, the images obtained after every 24 updates will be saved. </w:t>
+        <w:t xml:space="preserve">For </w:t>
+      </w:r>
+      <w:proofErr w:type="gramStart"/>
+      <w:r>
+        <w:t>both of these</w:t>
+      </w:r>
+      <w:proofErr w:type="gramEnd"/>
+      <w:r>
+        <w:t xml:space="preserve">, the images obtained after every 24 updates will be saved. </w:t>
       </w:r>
       <w:r>
         <w:t xml:space="preserve">It will also continue </w:t>
@@ -3260,7 +3572,15 @@
         <w:t>240 sub-iterations and continue for 8 more, writing</w:t>
       </w:r>
       <w:r>
-        <w:t xml:space="preserve"> images at every subiterations. </w:t>
+        <w:t xml:space="preserve"> images at every </w:t>
+      </w:r>
+      <w:proofErr w:type="spellStart"/>
+      <w:r>
+        <w:t>subiterations</w:t>
+      </w:r>
+      <w:proofErr w:type="spellEnd"/>
+      <w:r>
+        <w:t xml:space="preserve">. </w:t>
       </w:r>
       <w:r>
         <w:t>In addition, the EMML and OSEM images at 240 iterations are also post-filtered with a Gaussian filter.</w:t>
@@ -3268,13 +3588,50 @@
     </w:p>
     <w:p>
       <w:r>
-        <w:t>Output is in working_folder/single_slice or working_folder/brain or</w:t>
+        <w:t xml:space="preserve">Output is in </w:t>
+      </w:r>
+      <w:proofErr w:type="spellStart"/>
+      <w:r>
+        <w:t>working_folder</w:t>
+      </w:r>
+      <w:proofErr w:type="spellEnd"/>
+      <w:r>
+        <w:t>/</w:t>
+      </w:r>
+      <w:proofErr w:type="spellStart"/>
+      <w:r>
+        <w:t>single_slice</w:t>
+      </w:r>
+      <w:proofErr w:type="spellEnd"/>
+      <w:r>
+        <w:t xml:space="preserve"> or </w:t>
+      </w:r>
+      <w:proofErr w:type="spellStart"/>
+      <w:r>
+        <w:t>working_folder</w:t>
+      </w:r>
+      <w:proofErr w:type="spellEnd"/>
+      <w:r>
+        <w:t>/brain or</w:t>
       </w:r>
       <w:r>
         <w:t xml:space="preserve"> </w:t>
       </w:r>
-      <w:r>
-        <w:t xml:space="preserve">working_folder/single_slice_SPECT </w:t>
+      <w:proofErr w:type="spellStart"/>
+      <w:r>
+        <w:t>working_folder</w:t>
+      </w:r>
+      <w:proofErr w:type="spellEnd"/>
+      <w:r>
+        <w:t>/</w:t>
+      </w:r>
+      <w:proofErr w:type="spellStart"/>
+      <w:r>
+        <w:t>single_slice_SPECT</w:t>
+      </w:r>
+      <w:proofErr w:type="spellEnd"/>
+      <w:r>
+        <w:t xml:space="preserve"> </w:t>
       </w:r>
       <w:r>
         <w:rPr>
@@ -3331,7 +3688,15 @@
         </w:numPr>
       </w:pPr>
       <w:r>
-        <w:t>At late iterations, is there a difference between OSEM and MLEM convergence behaviour?</w:t>
+        <w:t xml:space="preserve">At late iterations, is there a difference between OSEM and MLEM convergence </w:t>
+      </w:r>
+      <w:proofErr w:type="spellStart"/>
+      <w:r>
+        <w:t>behaviour</w:t>
+      </w:r>
+      <w:proofErr w:type="spellEnd"/>
+      <w:r>
+        <w:t>?</w:t>
       </w:r>
     </w:p>
     <w:p>
@@ -3355,15 +3720,28 @@
     </w:p>
     <w:p>
       <w:r>
-        <w:t>Start spyder with the evaluation script</w:t>
+        <w:t xml:space="preserve">Start </w:t>
+      </w:r>
+      <w:proofErr w:type="spellStart"/>
+      <w:r>
+        <w:t>spyder</w:t>
+      </w:r>
+      <w:proofErr w:type="spellEnd"/>
+      <w:r>
+        <w:t xml:space="preserve"> with the evaluation script</w:t>
       </w:r>
     </w:p>
     <w:p>
       <w:pPr>
         <w:pStyle w:val="Code"/>
       </w:pPr>
-      <w:r>
-        <w:t>spyder evaluate_</w:t>
+      <w:proofErr w:type="spellStart"/>
+      <w:r>
+        <w:t>spyder</w:t>
+      </w:r>
+      <w:proofErr w:type="spellEnd"/>
+      <w:r>
+        <w:t xml:space="preserve"> evaluate_</w:t>
       </w:r>
       <w:r>
         <w:t>reconstruction_brain</w:t>
@@ -3374,22 +3752,53 @@
     </w:p>
     <w:p>
       <w:r>
-        <w:t>or if spyder is running, just open the file.</w:t>
+        <w:t xml:space="preserve">or if </w:t>
+      </w:r>
+      <w:proofErr w:type="spellStart"/>
+      <w:r>
+        <w:t>spyder</w:t>
+      </w:r>
+      <w:proofErr w:type="spellEnd"/>
+      <w:r>
+        <w:t xml:space="preserve"> is running, just open the file.</w:t>
       </w:r>
       <w:r>
         <w:t xml:space="preserve"> </w:t>
       </w:r>
       <w:r>
-        <w:t>If you have run the thorax or SPECT simulation, just adjust the path in Line 23 (or there abouts)</w:t>
+        <w:t xml:space="preserve">If you have run the thorax or SPECT simulation, just adjust the path in Line 23 (or there </w:t>
+      </w:r>
+      <w:proofErr w:type="spellStart"/>
+      <w:r>
+        <w:t>abouts</w:t>
+      </w:r>
+      <w:proofErr w:type="spellEnd"/>
+      <w:r>
+        <w:t>)</w:t>
       </w:r>
     </w:p>
     <w:p>
       <w:pPr>
         <w:pStyle w:val="Code"/>
       </w:pPr>
+      <w:proofErr w:type="spellStart"/>
+      <w:proofErr w:type="gramStart"/>
       <w:r>
         <w:lastRenderedPageBreak/>
-        <w:t>os.chdir('working_folder/brain')</w:t>
+        <w:t>os.chdir</w:t>
+      </w:r>
+      <w:proofErr w:type="spellEnd"/>
+      <w:proofErr w:type="gramEnd"/>
+      <w:r>
+        <w:t>('</w:t>
+      </w:r>
+      <w:proofErr w:type="spellStart"/>
+      <w:r>
+        <w:t>working_folder</w:t>
+      </w:r>
+      <w:proofErr w:type="spellEnd"/>
+      <w:r>
+        <w:t>/brain')</w:t>
       </w:r>
     </w:p>
     <w:p>
@@ -3587,7 +3996,7 @@
       <w:pPr>
         <w:pStyle w:val="Heading1"/>
       </w:pPr>
-      <w:bookmarkStart w:id="8" w:name="_Toc434270676"/>
+      <w:bookmarkStart w:id="7" w:name="_Toc434270676"/>
       <w:r>
         <w:t>Exercise</w:t>
       </w:r>
@@ -3609,14 +4018,22 @@
       <w:r>
         <w:t>dding Poisson noise</w:t>
       </w:r>
-      <w:bookmarkEnd w:id="8"/>
+      <w:bookmarkEnd w:id="7"/>
     </w:p>
     <w:p>
       <w:r>
         <w:t>(</w:t>
       </w:r>
       <w:r>
-        <w:t>You will have to run the simulation and reconstruction scripts first.</w:t>
+        <w:t xml:space="preserve">You </w:t>
+      </w:r>
+      <w:proofErr w:type="gramStart"/>
+      <w:r>
+        <w:t>will have to</w:t>
+      </w:r>
+      <w:proofErr w:type="gramEnd"/>
+      <w:r>
+        <w:t xml:space="preserve"> run the simulation and reconstruction scripts first.</w:t>
       </w:r>
       <w:r>
         <w:t>)</w:t>
@@ -3642,6 +4059,7 @@
         </w:rPr>
         <w:t xml:space="preserve">, e.g. </w:t>
       </w:r>
+      <w:proofErr w:type="spellStart"/>
       <w:r>
         <w:rPr>
           <w:rFonts w:ascii="Monaco" w:hAnsi="Monaco" w:cs="Monaco"/>
@@ -3650,6 +4068,7 @@
         </w:rPr>
         <w:t>working_folder</w:t>
       </w:r>
+      <w:proofErr w:type="spellEnd"/>
       <w:r>
         <w:rPr>
           <w:i/>
@@ -3672,6 +4091,7 @@
         </w:rPr>
         <w:t xml:space="preserve"> </w:t>
       </w:r>
+      <w:proofErr w:type="spellStart"/>
       <w:r>
         <w:rPr>
           <w:rFonts w:ascii="Monaco" w:hAnsi="Monaco" w:cs="Monaco"/>
@@ -3680,15 +4100,18 @@
         </w:rPr>
         <w:t>working_folder</w:t>
       </w:r>
+      <w:proofErr w:type="spellEnd"/>
       <w:r>
         <w:t>/</w:t>
       </w:r>
+      <w:proofErr w:type="spellStart"/>
       <w:r>
         <w:rPr>
           <w:rFonts w:ascii="Courier New" w:hAnsi="Courier New" w:cs="Courier New"/>
         </w:rPr>
         <w:t>single_slice_SPECT</w:t>
       </w:r>
+      <w:proofErr w:type="spellEnd"/>
       <w:r>
         <w:t>)</w:t>
       </w:r>
@@ -3710,38 +4133,41 @@
         </w:rPr>
         <w:t xml:space="preserve">cd </w:t>
       </w:r>
+      <w:proofErr w:type="spellStart"/>
       <w:r>
         <w:rPr>
           <w:rFonts w:ascii="Monaco" w:hAnsi="Monaco" w:cs="Monaco"/>
           <w:sz w:val="20"/>
           <w:szCs w:val="20"/>
         </w:rPr>
-        <w:t xml:space="preserve">working_folder/single_slice </w:t>
-      </w:r>
-    </w:p>
-    <w:p>
-      <w:pPr>
+        <w:t>working_folder</w:t>
+      </w:r>
+      <w:proofErr w:type="spellEnd"/>
+      <w:r>
         <w:rPr>
           <w:rFonts w:ascii="Monaco" w:hAnsi="Monaco" w:cs="Monaco"/>
           <w:sz w:val="20"/>
           <w:szCs w:val="20"/>
         </w:rPr>
-      </w:pPr>
+        <w:t>/</w:t>
+      </w:r>
+      <w:proofErr w:type="spellStart"/>
       <w:r>
         <w:rPr>
           <w:rFonts w:ascii="Monaco" w:hAnsi="Monaco" w:cs="Monaco"/>
           <w:sz w:val="20"/>
           <w:szCs w:val="20"/>
         </w:rPr>
-        <w:t># save noiseless data results</w:t>
-      </w:r>
+        <w:t>single_slice</w:t>
+      </w:r>
+      <w:proofErr w:type="spellEnd"/>
       <w:r>
         <w:rPr>
           <w:rFonts w:ascii="Monaco" w:hAnsi="Monaco" w:cs="Monaco"/>
           <w:sz w:val="20"/>
           <w:szCs w:val="20"/>
         </w:rPr>
-        <w:t xml:space="preserve"> in a subfolder</w:t>
+        <w:t xml:space="preserve"> </w:t>
       </w:r>
     </w:p>
     <w:p>
@@ -3758,122 +4184,132 @@
           <w:sz w:val="20"/>
           <w:szCs w:val="20"/>
         </w:rPr>
-        <w:t>mkdir noiseless</w:t>
-      </w:r>
-    </w:p>
-    <w:p>
-      <w:pPr>
+        <w:t># save noiseless data results</w:t>
+      </w:r>
+      <w:r>
         <w:rPr>
           <w:rFonts w:ascii="Monaco" w:hAnsi="Monaco" w:cs="Monaco"/>
           <w:sz w:val="20"/>
           <w:szCs w:val="20"/>
         </w:rPr>
-      </w:pPr>
-      <w:r>
+        <w:t xml:space="preserve"> in a subfolder</w:t>
+      </w:r>
+    </w:p>
+    <w:p>
+      <w:pPr>
         <w:rPr>
           <w:rFonts w:ascii="Monaco" w:hAnsi="Monaco" w:cs="Monaco"/>
           <w:sz w:val="20"/>
           <w:szCs w:val="20"/>
         </w:rPr>
-        <w:t>cp *.* noiseless</w:t>
-      </w:r>
-    </w:p>
-    <w:p>
-      <w:pPr>
+      </w:pPr>
+      <w:proofErr w:type="spellStart"/>
+      <w:r>
         <w:rPr>
           <w:rFonts w:ascii="Monaco" w:hAnsi="Monaco" w:cs="Monaco"/>
           <w:sz w:val="20"/>
           <w:szCs w:val="20"/>
         </w:rPr>
-      </w:pPr>
+        <w:t>mkdir</w:t>
+      </w:r>
+      <w:proofErr w:type="spellEnd"/>
       <w:r>
         <w:rPr>
           <w:rFonts w:ascii="Monaco" w:hAnsi="Monaco" w:cs="Monaco"/>
           <w:sz w:val="20"/>
           <w:szCs w:val="20"/>
         </w:rPr>
-        <w:t>poisson_noise -p my_noisy_data</w:t>
-      </w:r>
-      <w:r>
+        <w:t xml:space="preserve"> noiseless</w:t>
+      </w:r>
+    </w:p>
+    <w:p>
+      <w:pPr>
         <w:rPr>
           <w:rFonts w:ascii="Monaco" w:hAnsi="Monaco" w:cs="Monaco"/>
           <w:sz w:val="20"/>
           <w:szCs w:val="20"/>
         </w:rPr>
-        <w:t>.hs</w:t>
-      </w:r>
+      </w:pPr>
+      <w:proofErr w:type="spellStart"/>
       <w:r>
         <w:rPr>
           <w:rFonts w:ascii="Monaco" w:hAnsi="Monaco" w:cs="Monaco"/>
           <w:sz w:val="20"/>
           <w:szCs w:val="20"/>
         </w:rPr>
-        <w:t xml:space="preserve"> </w:t>
-      </w:r>
+        <w:t>cp</w:t>
+      </w:r>
+      <w:proofErr w:type="spellEnd"/>
       <w:r>
         <w:rPr>
           <w:rFonts w:ascii="Monaco" w:hAnsi="Monaco" w:cs="Monaco"/>
           <w:sz w:val="20"/>
           <w:szCs w:val="20"/>
         </w:rPr>
-        <w:t xml:space="preserve"> my_</w:t>
-      </w:r>
+        <w:t xml:space="preserve"> </w:t>
+      </w:r>
+      <w:proofErr w:type="gramStart"/>
       <w:r>
         <w:rPr>
           <w:rFonts w:ascii="Monaco" w:hAnsi="Monaco" w:cs="Monaco"/>
           <w:sz w:val="20"/>
           <w:szCs w:val="20"/>
         </w:rPr>
-        <w:t>prompts</w:t>
-      </w:r>
+        <w:t>*.*</w:t>
+      </w:r>
+      <w:proofErr w:type="gramEnd"/>
       <w:r>
         <w:rPr>
           <w:rFonts w:ascii="Monaco" w:hAnsi="Monaco" w:cs="Monaco"/>
           <w:sz w:val="20"/>
           <w:szCs w:val="20"/>
         </w:rPr>
-        <w:t xml:space="preserve">.hs </w:t>
-      </w:r>
-      <w:r>
+        <w:t xml:space="preserve"> noiseless</w:t>
+      </w:r>
+    </w:p>
+    <w:p>
+      <w:pPr>
         <w:rPr>
           <w:rFonts w:ascii="Monaco" w:hAnsi="Monaco" w:cs="Monaco"/>
           <w:sz w:val="20"/>
           <w:szCs w:val="20"/>
         </w:rPr>
-        <w:t>0.</w:t>
-      </w:r>
+      </w:pPr>
+      <w:proofErr w:type="spellStart"/>
       <w:r>
         <w:rPr>
           <w:rFonts w:ascii="Monaco" w:hAnsi="Monaco" w:cs="Monaco"/>
           <w:sz w:val="20"/>
           <w:szCs w:val="20"/>
         </w:rPr>
-        <w:t>1 1</w:t>
-      </w:r>
-    </w:p>
-    <w:p>
-      <w:pPr>
+        <w:t>poisson_noise</w:t>
+      </w:r>
+      <w:proofErr w:type="spellEnd"/>
+      <w:r>
         <w:rPr>
           <w:rFonts w:ascii="Monaco" w:hAnsi="Monaco" w:cs="Monaco"/>
           <w:sz w:val="20"/>
           <w:szCs w:val="20"/>
         </w:rPr>
-      </w:pPr>
+        <w:t xml:space="preserve"> -p </w:t>
+      </w:r>
+      <w:proofErr w:type="spellStart"/>
       <w:r>
         <w:rPr>
           <w:rFonts w:ascii="Monaco" w:hAnsi="Monaco" w:cs="Monaco"/>
           <w:sz w:val="20"/>
           <w:szCs w:val="20"/>
         </w:rPr>
-        <w:t xml:space="preserve"># overwrite the noiseless </w:t>
-      </w:r>
+        <w:t>my_noisy_</w:t>
+      </w:r>
+      <w:proofErr w:type="gramStart"/>
       <w:r>
         <w:rPr>
           <w:rFonts w:ascii="Monaco" w:hAnsi="Monaco" w:cs="Monaco"/>
           <w:sz w:val="20"/>
           <w:szCs w:val="20"/>
         </w:rPr>
-        <w:t xml:space="preserve">projection </w:t>
+        <w:t>data</w:t>
       </w:r>
       <w:r>
         <w:rPr>
@@ -3881,32 +4317,34 @@
           <w:sz w:val="20"/>
           <w:szCs w:val="20"/>
         </w:rPr>
-        <w:t>data with the noisy ones</w:t>
-      </w:r>
-    </w:p>
-    <w:p>
-      <w:pPr>
+        <w:t>.hs</w:t>
+      </w:r>
+      <w:proofErr w:type="spellEnd"/>
+      <w:proofErr w:type="gramEnd"/>
+      <w:r>
         <w:rPr>
           <w:rFonts w:ascii="Monaco" w:hAnsi="Monaco" w:cs="Monaco"/>
           <w:sz w:val="20"/>
           <w:szCs w:val="20"/>
         </w:rPr>
-      </w:pPr>
+        <w:t xml:space="preserve"> </w:t>
+      </w:r>
       <w:r>
         <w:rPr>
           <w:rFonts w:ascii="Monaco" w:hAnsi="Monaco" w:cs="Monaco"/>
           <w:sz w:val="20"/>
           <w:szCs w:val="20"/>
         </w:rPr>
-        <w:t>cp</w:t>
-      </w:r>
+        <w:t xml:space="preserve"> </w:t>
+      </w:r>
+      <w:proofErr w:type="spellStart"/>
       <w:r>
         <w:rPr>
           <w:rFonts w:ascii="Monaco" w:hAnsi="Monaco" w:cs="Monaco"/>
           <w:sz w:val="20"/>
           <w:szCs w:val="20"/>
         </w:rPr>
-        <w:t xml:space="preserve"> my_noisy</w:t>
+        <w:t>my_</w:t>
       </w:r>
       <w:r>
         <w:rPr>
@@ -3914,67 +4352,57 @@
           <w:sz w:val="20"/>
           <w:szCs w:val="20"/>
         </w:rPr>
-        <w:t>_data.hs my_prompts.hs</w:t>
-      </w:r>
-    </w:p>
-    <w:p>
-      <w:pPr>
+        <w:t>prompts</w:t>
+      </w:r>
+      <w:r>
         <w:rPr>
           <w:rFonts w:ascii="Monaco" w:hAnsi="Monaco" w:cs="Monaco"/>
           <w:sz w:val="20"/>
           <w:szCs w:val="20"/>
         </w:rPr>
-      </w:pPr>
+        <w:t>.hs</w:t>
+      </w:r>
+      <w:proofErr w:type="spellEnd"/>
       <w:r>
         <w:rPr>
           <w:rFonts w:ascii="Monaco" w:hAnsi="Monaco" w:cs="Monaco"/>
           <w:sz w:val="20"/>
           <w:szCs w:val="20"/>
         </w:rPr>
-        <w:t>cd ../..</w:t>
-      </w:r>
-    </w:p>
-    <w:p>
-      <w:pPr>
+        <w:t xml:space="preserve"> </w:t>
+      </w:r>
+      <w:r>
         <w:rPr>
           <w:rFonts w:ascii="Monaco" w:hAnsi="Monaco" w:cs="Monaco"/>
           <w:sz w:val="20"/>
           <w:szCs w:val="20"/>
         </w:rPr>
-      </w:pPr>
-    </w:p>
-    <w:p>
-      <w:pPr>
+        <w:t>0.</w:t>
+      </w:r>
+      <w:r>
         <w:rPr>
           <w:rFonts w:ascii="Monaco" w:hAnsi="Monaco" w:cs="Monaco"/>
           <w:sz w:val="20"/>
           <w:szCs w:val="20"/>
         </w:rPr>
-      </w:pPr>
-      <w:r>
-        <w:t>For the SPECT exercise, replace</w:t>
-      </w:r>
-      <w:r>
+        <w:t>1 1</w:t>
+      </w:r>
+    </w:p>
+    <w:p>
+      <w:pPr>
         <w:rPr>
           <w:rFonts w:ascii="Monaco" w:hAnsi="Monaco" w:cs="Monaco"/>
           <w:sz w:val="20"/>
           <w:szCs w:val="20"/>
         </w:rPr>
-        <w:t xml:space="preserve"> my_prompts.hs </w:t>
-      </w:r>
-      <w:r>
-        <w:t>in the text above</w:t>
-      </w:r>
+      </w:pPr>
       <w:r>
         <w:rPr>
           <w:rFonts w:ascii="Monaco" w:hAnsi="Monaco" w:cs="Monaco"/>
           <w:sz w:val="20"/>
           <w:szCs w:val="20"/>
         </w:rPr>
-        <w:t xml:space="preserve"> </w:t>
-      </w:r>
-      <w:r>
-        <w:t>with</w:t>
+        <w:t xml:space="preserve"># overwrite the noiseless </w:t>
       </w:r>
       <w:r>
         <w:rPr>
@@ -3982,151 +4410,89 @@
           <w:sz w:val="20"/>
           <w:szCs w:val="20"/>
         </w:rPr>
-        <w:t xml:space="preserve"> my_sim.hs.</w:t>
-      </w:r>
-    </w:p>
-    <w:p>
-      <w:pPr>
+        <w:t xml:space="preserve">projection </w:t>
+      </w:r>
+      <w:r>
         <w:rPr>
           <w:rFonts w:ascii="Monaco" w:hAnsi="Monaco" w:cs="Monaco"/>
           <w:sz w:val="20"/>
           <w:szCs w:val="20"/>
         </w:rPr>
-      </w:pPr>
-    </w:p>
-    <w:p>
-      <w:r>
-        <w:t xml:space="preserve">Run </w:t>
-      </w:r>
-      <w:r>
-        <w:rPr>
-          <w:rStyle w:val="CodeChar"/>
-        </w:rPr>
-        <w:t>poisson_noise</w:t>
-      </w:r>
-      <w:r>
-        <w:t xml:space="preserve"> to understand what these arguments mean</w:t>
-      </w:r>
-      <w:r>
-        <w:t>.</w:t>
-      </w:r>
-      <w:r>
-        <w:t xml:space="preserve"> </w:t>
-      </w:r>
-    </w:p>
-    <w:p/>
-    <w:p>
-      <w:r>
-        <w:t xml:space="preserve">As we </w:t>
-      </w:r>
-      <w:r>
-        <w:t>overwrite the data</w:t>
-      </w:r>
-      <w:r>
-        <w:rPr>
-          <w:rStyle w:val="FootnoteReference"/>
-        </w:rPr>
-        <w:footnoteReference w:id="1"/>
-      </w:r>
-      <w:r>
-        <w:t>, we can just use the same reconstruction and evaluation scripts as before</w:t>
-      </w:r>
-      <w:r>
-        <w:t xml:space="preserve"> (Exercise 5)</w:t>
-      </w:r>
-      <w:r>
-        <w:t>. An alternative would be to a</w:t>
-      </w:r>
-      <w:r>
-        <w:t>djust the reconstruction parameter files to use your new noisy data (input) and change th</w:t>
-      </w:r>
-      <w:r>
-        <w:t>e filename used for the output, and change your evaluation scripts.</w:t>
-      </w:r>
-    </w:p>
-    <w:p>
-      <w:r>
-        <w:t>If you want to “reset</w:t>
-      </w:r>
-      <w:r>
-        <w:t xml:space="preserve">” to the noiseless case, you can of course copy </w:t>
-      </w:r>
-      <w:r>
-        <w:t xml:space="preserve">the data in </w:t>
-      </w:r>
-      <w:r>
+        <w:t>data with the noisy ones</w:t>
+      </w:r>
+    </w:p>
+    <w:p>
+      <w:pPr>
         <w:rPr>
           <w:rFonts w:ascii="Monaco" w:hAnsi="Monaco" w:cs="Monaco"/>
           <w:sz w:val="20"/>
           <w:szCs w:val="20"/>
         </w:rPr>
-        <w:t xml:space="preserve">noiseless </w:t>
-      </w:r>
-      <w:r>
-        <w:t>back</w:t>
-      </w:r>
-      <w:r>
-        <w:t>.</w:t>
-      </w:r>
-    </w:p>
-    <w:p>
-      <w:pPr>
+      </w:pPr>
+      <w:proofErr w:type="spellStart"/>
+      <w:r>
         <w:rPr>
           <w:rFonts w:ascii="Monaco" w:hAnsi="Monaco" w:cs="Monaco"/>
           <w:sz w:val="20"/>
           <w:szCs w:val="20"/>
         </w:rPr>
-      </w:pPr>
+        <w:t>cp</w:t>
+      </w:r>
+      <w:proofErr w:type="spellEnd"/>
       <w:r>
         <w:rPr>
           <w:rFonts w:ascii="Monaco" w:hAnsi="Monaco" w:cs="Monaco"/>
           <w:sz w:val="20"/>
           <w:szCs w:val="20"/>
         </w:rPr>
-        <w:t xml:space="preserve">cd </w:t>
-      </w:r>
+        <w:t xml:space="preserve"> </w:t>
+      </w:r>
+      <w:proofErr w:type="spellStart"/>
       <w:r>
         <w:rPr>
           <w:rFonts w:ascii="Monaco" w:hAnsi="Monaco" w:cs="Monaco"/>
           <w:sz w:val="20"/>
           <w:szCs w:val="20"/>
         </w:rPr>
-        <w:t xml:space="preserve">working_folder/single_slice </w:t>
-      </w:r>
-    </w:p>
-    <w:p>
-      <w:pPr>
+        <w:t>my_noisy</w:t>
+      </w:r>
+      <w:r>
         <w:rPr>
           <w:rFonts w:ascii="Monaco" w:hAnsi="Monaco" w:cs="Monaco"/>
           <w:sz w:val="20"/>
           <w:szCs w:val="20"/>
         </w:rPr>
-      </w:pPr>
+        <w:t>_</w:t>
+      </w:r>
+      <w:proofErr w:type="gramStart"/>
       <w:r>
         <w:rPr>
           <w:rFonts w:ascii="Monaco" w:hAnsi="Monaco" w:cs="Monaco"/>
           <w:sz w:val="20"/>
           <w:szCs w:val="20"/>
         </w:rPr>
-        <w:t># save noisy data</w:t>
-      </w:r>
-    </w:p>
-    <w:p>
-      <w:pPr>
+        <w:t>data.hs</w:t>
+      </w:r>
+      <w:proofErr w:type="spellEnd"/>
+      <w:proofErr w:type="gramEnd"/>
+      <w:r>
         <w:rPr>
           <w:rFonts w:ascii="Monaco" w:hAnsi="Monaco" w:cs="Monaco"/>
           <w:sz w:val="20"/>
           <w:szCs w:val="20"/>
         </w:rPr>
-      </w:pPr>
+        <w:t xml:space="preserve"> </w:t>
+      </w:r>
+      <w:proofErr w:type="spellStart"/>
       <w:r>
         <w:rPr>
           <w:rFonts w:ascii="Monaco" w:hAnsi="Monaco" w:cs="Monaco"/>
           <w:sz w:val="20"/>
           <w:szCs w:val="20"/>
         </w:rPr>
-        <w:t>mkdir noisy</w:t>
-      </w:r>
+        <w:t>my_prompts.hs</w:t>
+      </w:r>
+      <w:proofErr w:type="spellEnd"/>
     </w:p>
     <w:p>
       <w:pPr>
@@ -4142,34 +4508,415 @@
           <w:sz w:val="20"/>
           <w:szCs w:val="20"/>
         </w:rPr>
-        <w:t>cp *.* noisy</w:t>
-      </w:r>
-    </w:p>
-    <w:p>
-      <w:pPr>
+        <w:t>cd</w:t>
+      </w:r>
+      <w:proofErr w:type="gramStart"/>
+      <w:r>
         <w:rPr>
           <w:rFonts w:ascii="Monaco" w:hAnsi="Monaco" w:cs="Monaco"/>
           <w:sz w:val="20"/>
           <w:szCs w:val="20"/>
         </w:rPr>
-      </w:pPr>
+        <w:t xml:space="preserve"> ..</w:t>
+      </w:r>
+      <w:proofErr w:type="gramEnd"/>
       <w:r>
         <w:rPr>
           <w:rFonts w:ascii="Monaco" w:hAnsi="Monaco" w:cs="Monaco"/>
           <w:sz w:val="20"/>
           <w:szCs w:val="20"/>
         </w:rPr>
-        <w:t>cp noiseless/* .</w:t>
-      </w:r>
-    </w:p>
-    <w:p>
-      <w:r>
+        <w:t>/..</w:t>
+      </w:r>
+    </w:p>
+    <w:p>
+      <w:pPr>
         <w:rPr>
           <w:rFonts w:ascii="Monaco" w:hAnsi="Monaco" w:cs="Monaco"/>
           <w:sz w:val="20"/>
           <w:szCs w:val="20"/>
         </w:rPr>
-        <w:t>cd ../..</w:t>
+      </w:pPr>
+    </w:p>
+    <w:p>
+      <w:pPr>
+        <w:rPr>
+          <w:rFonts w:ascii="Monaco" w:hAnsi="Monaco" w:cs="Monaco"/>
+          <w:sz w:val="20"/>
+          <w:szCs w:val="20"/>
+        </w:rPr>
+      </w:pPr>
+      <w:r>
+        <w:t>For the SPECT exercise, replace</w:t>
+      </w:r>
+      <w:r>
+        <w:rPr>
+          <w:rFonts w:ascii="Monaco" w:hAnsi="Monaco" w:cs="Monaco"/>
+          <w:sz w:val="20"/>
+          <w:szCs w:val="20"/>
+        </w:rPr>
+        <w:t xml:space="preserve"> </w:t>
+      </w:r>
+      <w:proofErr w:type="spellStart"/>
+      <w:r>
+        <w:rPr>
+          <w:rFonts w:ascii="Monaco" w:hAnsi="Monaco" w:cs="Monaco"/>
+          <w:sz w:val="20"/>
+          <w:szCs w:val="20"/>
+        </w:rPr>
+        <w:t>my_</w:t>
+      </w:r>
+      <w:proofErr w:type="gramStart"/>
+      <w:r>
+        <w:rPr>
+          <w:rFonts w:ascii="Monaco" w:hAnsi="Monaco" w:cs="Monaco"/>
+          <w:sz w:val="20"/>
+          <w:szCs w:val="20"/>
+        </w:rPr>
+        <w:t>prompts.hs</w:t>
+      </w:r>
+      <w:proofErr w:type="spellEnd"/>
+      <w:proofErr w:type="gramEnd"/>
+      <w:r>
+        <w:rPr>
+          <w:rFonts w:ascii="Monaco" w:hAnsi="Monaco" w:cs="Monaco"/>
+          <w:sz w:val="20"/>
+          <w:szCs w:val="20"/>
+        </w:rPr>
+        <w:t xml:space="preserve"> </w:t>
+      </w:r>
+      <w:r>
+        <w:t>in the text above</w:t>
+      </w:r>
+      <w:r>
+        <w:rPr>
+          <w:rFonts w:ascii="Monaco" w:hAnsi="Monaco" w:cs="Monaco"/>
+          <w:sz w:val="20"/>
+          <w:szCs w:val="20"/>
+        </w:rPr>
+        <w:t xml:space="preserve"> </w:t>
+      </w:r>
+      <w:r>
+        <w:t>with</w:t>
+      </w:r>
+      <w:r>
+        <w:rPr>
+          <w:rFonts w:ascii="Monaco" w:hAnsi="Monaco" w:cs="Monaco"/>
+          <w:sz w:val="20"/>
+          <w:szCs w:val="20"/>
+        </w:rPr>
+        <w:t xml:space="preserve"> </w:t>
+      </w:r>
+      <w:proofErr w:type="spellStart"/>
+      <w:r>
+        <w:rPr>
+          <w:rFonts w:ascii="Monaco" w:hAnsi="Monaco" w:cs="Monaco"/>
+          <w:sz w:val="20"/>
+          <w:szCs w:val="20"/>
+        </w:rPr>
+        <w:t>my_sim.hs</w:t>
+      </w:r>
+      <w:proofErr w:type="spellEnd"/>
+      <w:r>
+        <w:rPr>
+          <w:rFonts w:ascii="Monaco" w:hAnsi="Monaco" w:cs="Monaco"/>
+          <w:sz w:val="20"/>
+          <w:szCs w:val="20"/>
+        </w:rPr>
+        <w:t>.</w:t>
+      </w:r>
+    </w:p>
+    <w:p>
+      <w:pPr>
+        <w:rPr>
+          <w:rFonts w:ascii="Monaco" w:hAnsi="Monaco" w:cs="Monaco"/>
+          <w:sz w:val="20"/>
+          <w:szCs w:val="20"/>
+        </w:rPr>
+      </w:pPr>
+    </w:p>
+    <w:p>
+      <w:r>
+        <w:t xml:space="preserve">Run </w:t>
+      </w:r>
+      <w:proofErr w:type="spellStart"/>
+      <w:r>
+        <w:rPr>
+          <w:rStyle w:val="CodeChar"/>
+        </w:rPr>
+        <w:t>poisson_noise</w:t>
+      </w:r>
+      <w:proofErr w:type="spellEnd"/>
+      <w:r>
+        <w:t xml:space="preserve"> to understand what these arguments mean</w:t>
+      </w:r>
+      <w:r>
+        <w:t>.</w:t>
+      </w:r>
+      <w:r>
+        <w:t xml:space="preserve"> </w:t>
+      </w:r>
+    </w:p>
+    <w:p/>
+    <w:p>
+      <w:r>
+        <w:t xml:space="preserve">As we </w:t>
+      </w:r>
+      <w:r>
+        <w:t>overwrite the data</w:t>
+      </w:r>
+      <w:r>
+        <w:rPr>
+          <w:rStyle w:val="FootnoteReference"/>
+        </w:rPr>
+        <w:footnoteReference w:id="1"/>
+      </w:r>
+      <w:r>
+        <w:t>, we can just use the same reconstruction and evaluation scripts as before</w:t>
+      </w:r>
+      <w:r>
+        <w:t xml:space="preserve"> (Exercise 5)</w:t>
+      </w:r>
+      <w:r>
+        <w:t>. An alternative would be to a</w:t>
+      </w:r>
+      <w:r>
+        <w:t>djust the reconstruction parameter files to use your new noisy data (input) and change th</w:t>
+      </w:r>
+      <w:r>
+        <w:t>e filename used for the output, and change your evaluation scripts.</w:t>
+      </w:r>
+    </w:p>
+    <w:p>
+      <w:r>
+        <w:t>If you want to “reset</w:t>
+      </w:r>
+      <w:r>
+        <w:t xml:space="preserve">” to the noiseless case, you can of course copy </w:t>
+      </w:r>
+      <w:r>
+        <w:t xml:space="preserve">the data in </w:t>
+      </w:r>
+      <w:r>
+        <w:rPr>
+          <w:rFonts w:ascii="Monaco" w:hAnsi="Monaco" w:cs="Monaco"/>
+          <w:sz w:val="20"/>
+          <w:szCs w:val="20"/>
+        </w:rPr>
+        <w:t xml:space="preserve">noiseless </w:t>
+      </w:r>
+      <w:r>
+        <w:t>back</w:t>
+      </w:r>
+      <w:r>
+        <w:t>:</w:t>
+      </w:r>
+    </w:p>
+    <w:p>
+      <w:pPr>
+        <w:rPr>
+          <w:rFonts w:ascii="Monaco" w:hAnsi="Monaco" w:cs="Monaco"/>
+          <w:sz w:val="20"/>
+          <w:szCs w:val="20"/>
+        </w:rPr>
+      </w:pPr>
+      <w:r>
+        <w:rPr>
+          <w:rFonts w:ascii="Monaco" w:hAnsi="Monaco" w:cs="Monaco"/>
+          <w:sz w:val="20"/>
+          <w:szCs w:val="20"/>
+        </w:rPr>
+        <w:t xml:space="preserve">cd </w:t>
+      </w:r>
+      <w:proofErr w:type="spellStart"/>
+      <w:r>
+        <w:rPr>
+          <w:rFonts w:ascii="Monaco" w:hAnsi="Monaco" w:cs="Monaco"/>
+          <w:sz w:val="20"/>
+          <w:szCs w:val="20"/>
+        </w:rPr>
+        <w:t>working_folder</w:t>
+      </w:r>
+      <w:proofErr w:type="spellEnd"/>
+      <w:r>
+        <w:rPr>
+          <w:rFonts w:ascii="Monaco" w:hAnsi="Monaco" w:cs="Monaco"/>
+          <w:sz w:val="20"/>
+          <w:szCs w:val="20"/>
+        </w:rPr>
+        <w:t>/</w:t>
+      </w:r>
+      <w:proofErr w:type="spellStart"/>
+      <w:r>
+        <w:rPr>
+          <w:rFonts w:ascii="Monaco" w:hAnsi="Monaco" w:cs="Monaco"/>
+          <w:sz w:val="20"/>
+          <w:szCs w:val="20"/>
+        </w:rPr>
+        <w:t>single_slice</w:t>
+      </w:r>
+      <w:proofErr w:type="spellEnd"/>
+      <w:r>
+        <w:rPr>
+          <w:rFonts w:ascii="Monaco" w:hAnsi="Monaco" w:cs="Monaco"/>
+          <w:sz w:val="20"/>
+          <w:szCs w:val="20"/>
+        </w:rPr>
+        <w:t xml:space="preserve"> </w:t>
+      </w:r>
+    </w:p>
+    <w:p>
+      <w:pPr>
+        <w:rPr>
+          <w:rFonts w:ascii="Monaco" w:hAnsi="Monaco" w:cs="Monaco"/>
+          <w:sz w:val="20"/>
+          <w:szCs w:val="20"/>
+        </w:rPr>
+      </w:pPr>
+      <w:r>
+        <w:rPr>
+          <w:rFonts w:ascii="Monaco" w:hAnsi="Monaco" w:cs="Monaco"/>
+          <w:sz w:val="20"/>
+          <w:szCs w:val="20"/>
+        </w:rPr>
+        <w:t># save noisy data</w:t>
+      </w:r>
+    </w:p>
+    <w:p>
+      <w:pPr>
+        <w:rPr>
+          <w:rFonts w:ascii="Monaco" w:hAnsi="Monaco" w:cs="Monaco"/>
+          <w:sz w:val="20"/>
+          <w:szCs w:val="20"/>
+        </w:rPr>
+      </w:pPr>
+      <w:proofErr w:type="spellStart"/>
+      <w:r>
+        <w:rPr>
+          <w:rFonts w:ascii="Monaco" w:hAnsi="Monaco" w:cs="Monaco"/>
+          <w:sz w:val="20"/>
+          <w:szCs w:val="20"/>
+        </w:rPr>
+        <w:t>mkdir</w:t>
+      </w:r>
+      <w:proofErr w:type="spellEnd"/>
+      <w:r>
+        <w:rPr>
+          <w:rFonts w:ascii="Monaco" w:hAnsi="Monaco" w:cs="Monaco"/>
+          <w:sz w:val="20"/>
+          <w:szCs w:val="20"/>
+        </w:rPr>
+        <w:t xml:space="preserve"> noisy</w:t>
+      </w:r>
+    </w:p>
+    <w:p>
+      <w:pPr>
+        <w:rPr>
+          <w:rFonts w:ascii="Monaco" w:hAnsi="Monaco" w:cs="Monaco"/>
+          <w:sz w:val="20"/>
+          <w:szCs w:val="20"/>
+        </w:rPr>
+      </w:pPr>
+      <w:proofErr w:type="spellStart"/>
+      <w:r>
+        <w:rPr>
+          <w:rFonts w:ascii="Monaco" w:hAnsi="Monaco" w:cs="Monaco"/>
+          <w:sz w:val="20"/>
+          <w:szCs w:val="20"/>
+        </w:rPr>
+        <w:t>cp</w:t>
+      </w:r>
+      <w:proofErr w:type="spellEnd"/>
+      <w:r>
+        <w:rPr>
+          <w:rFonts w:ascii="Monaco" w:hAnsi="Monaco" w:cs="Monaco"/>
+          <w:sz w:val="20"/>
+          <w:szCs w:val="20"/>
+        </w:rPr>
+        <w:t xml:space="preserve"> </w:t>
+      </w:r>
+      <w:proofErr w:type="gramStart"/>
+      <w:r>
+        <w:rPr>
+          <w:rFonts w:ascii="Monaco" w:hAnsi="Monaco" w:cs="Monaco"/>
+          <w:sz w:val="20"/>
+          <w:szCs w:val="20"/>
+        </w:rPr>
+        <w:t>*.*</w:t>
+      </w:r>
+      <w:proofErr w:type="gramEnd"/>
+      <w:r>
+        <w:rPr>
+          <w:rFonts w:ascii="Monaco" w:hAnsi="Monaco" w:cs="Monaco"/>
+          <w:sz w:val="20"/>
+          <w:szCs w:val="20"/>
+        </w:rPr>
+        <w:t xml:space="preserve"> noisy</w:t>
+      </w:r>
+    </w:p>
+    <w:p>
+      <w:pPr>
+        <w:rPr>
+          <w:rFonts w:ascii="Monaco" w:hAnsi="Monaco" w:cs="Monaco"/>
+          <w:sz w:val="20"/>
+          <w:szCs w:val="20"/>
+        </w:rPr>
+      </w:pPr>
+      <w:proofErr w:type="spellStart"/>
+      <w:r>
+        <w:rPr>
+          <w:rFonts w:ascii="Monaco" w:hAnsi="Monaco" w:cs="Monaco"/>
+          <w:sz w:val="20"/>
+          <w:szCs w:val="20"/>
+        </w:rPr>
+        <w:t>cp</w:t>
+      </w:r>
+      <w:proofErr w:type="spellEnd"/>
+      <w:r>
+        <w:rPr>
+          <w:rFonts w:ascii="Monaco" w:hAnsi="Monaco" w:cs="Monaco"/>
+          <w:sz w:val="20"/>
+          <w:szCs w:val="20"/>
+        </w:rPr>
+        <w:t xml:space="preserve"> noiseless/</w:t>
+      </w:r>
+      <w:proofErr w:type="gramStart"/>
+      <w:r>
+        <w:rPr>
+          <w:rFonts w:ascii="Monaco" w:hAnsi="Monaco" w:cs="Monaco"/>
+          <w:sz w:val="20"/>
+          <w:szCs w:val="20"/>
+        </w:rPr>
+        <w:t>* .</w:t>
+      </w:r>
+      <w:proofErr w:type="gramEnd"/>
+    </w:p>
+    <w:p>
+      <w:r>
+        <w:rPr>
+          <w:rFonts w:ascii="Monaco" w:hAnsi="Monaco" w:cs="Monaco"/>
+          <w:sz w:val="20"/>
+          <w:szCs w:val="20"/>
+        </w:rPr>
+        <w:t>cd</w:t>
+      </w:r>
+      <w:proofErr w:type="gramStart"/>
+      <w:r>
+        <w:rPr>
+          <w:rFonts w:ascii="Monaco" w:hAnsi="Monaco" w:cs="Monaco"/>
+          <w:sz w:val="20"/>
+          <w:szCs w:val="20"/>
+        </w:rPr>
+        <w:t xml:space="preserve"> ..</w:t>
+      </w:r>
+      <w:proofErr w:type="gramEnd"/>
+      <w:r>
+        <w:rPr>
+          <w:rFonts w:ascii="Monaco" w:hAnsi="Monaco" w:cs="Monaco"/>
+          <w:sz w:val="20"/>
+          <w:szCs w:val="20"/>
+        </w:rPr>
+        <w:t>/..</w:t>
       </w:r>
     </w:p>
     <w:p/>
@@ -4195,7 +4942,7 @@
       <w:pPr>
         <w:pStyle w:val="Heading1"/>
       </w:pPr>
-      <w:bookmarkStart w:id="9" w:name="_Toc434270677"/>
+      <w:bookmarkStart w:id="8" w:name="_Toc434270677"/>
       <w:r>
         <w:t>Exercise</w:t>
       </w:r>
@@ -4217,17 +4964,54 @@
       <w:r>
         <w:t>MAP</w:t>
       </w:r>
-      <w:bookmarkEnd w:id="9"/>
-    </w:p>
-    <w:p>
-      <w:r>
-        <w:t>This exercise needs results from the previous step (as the MAP reconstruction starts from an OSEM image in this exercise). Output is in working_folder/single_slice or working_folder/brain or</w:t>
+      <w:bookmarkEnd w:id="8"/>
+    </w:p>
+    <w:p>
+      <w:r>
+        <w:t xml:space="preserve">This exercise needs results from the previous step (as the MAP reconstruction starts from an OSEM image in this exercise). Output is in </w:t>
+      </w:r>
+      <w:proofErr w:type="spellStart"/>
+      <w:r>
+        <w:t>working_folder</w:t>
+      </w:r>
+      <w:proofErr w:type="spellEnd"/>
+      <w:r>
+        <w:t>/</w:t>
+      </w:r>
+      <w:proofErr w:type="spellStart"/>
+      <w:r>
+        <w:t>single_slice</w:t>
+      </w:r>
+      <w:proofErr w:type="spellEnd"/>
+      <w:r>
+        <w:t xml:space="preserve"> or </w:t>
+      </w:r>
+      <w:proofErr w:type="spellStart"/>
+      <w:r>
+        <w:t>working_folder</w:t>
+      </w:r>
+      <w:proofErr w:type="spellEnd"/>
+      <w:r>
+        <w:t>/brain or</w:t>
       </w:r>
       <w:r>
         <w:t xml:space="preserve"> </w:t>
       </w:r>
-      <w:r>
-        <w:t xml:space="preserve">working_folder/single_slice_SPECT </w:t>
+      <w:proofErr w:type="spellStart"/>
+      <w:r>
+        <w:t>working_folder</w:t>
+      </w:r>
+      <w:proofErr w:type="spellEnd"/>
+      <w:r>
+        <w:t>/</w:t>
+      </w:r>
+      <w:proofErr w:type="spellStart"/>
+      <w:r>
+        <w:t>single_slice_SPECT</w:t>
+      </w:r>
+      <w:proofErr w:type="spellEnd"/>
+      <w:r>
+        <w:t xml:space="preserve"> </w:t>
       </w:r>
       <w:r>
         <w:rPr>
@@ -4270,20 +5054,38 @@
         <w:pStyle w:val="Code"/>
       </w:pPr>
       <w:r>
-        <w:t>./run_</w:t>
+        <w:t>./</w:t>
+      </w:r>
+      <w:proofErr w:type="spellStart"/>
+      <w:r>
+        <w:t>run_</w:t>
       </w:r>
       <w:r>
         <w:t>reconstruction</w:t>
       </w:r>
+      <w:proofErr w:type="spellEnd"/>
       <w:r>
         <w:rPr>
           <w:lang w:val="en-GB"/>
         </w:rPr>
-        <w:t>_brain_MAP</w:t>
-      </w:r>
-      <w:r>
-        <w:t>.sh</w:t>
-      </w:r>
+        <w:t>_</w:t>
+      </w:r>
+      <w:proofErr w:type="spellStart"/>
+      <w:r>
+        <w:rPr>
+          <w:lang w:val="en-GB"/>
+        </w:rPr>
+        <w:t>brain_MAP</w:t>
+      </w:r>
+      <w:proofErr w:type="spellEnd"/>
+      <w:r>
+        <w:t>.</w:t>
+      </w:r>
+      <w:proofErr w:type="spellStart"/>
+      <w:r>
+        <w:t>sh</w:t>
+      </w:r>
+      <w:proofErr w:type="spellEnd"/>
     </w:p>
     <w:p>
       <w:r>
@@ -4295,11 +5097,16 @@
         <w:pStyle w:val="Code"/>
       </w:pPr>
       <w:r>
-        <w:t>./run_</w:t>
+        <w:t>./</w:t>
+      </w:r>
+      <w:proofErr w:type="spellStart"/>
+      <w:r>
+        <w:t>run_</w:t>
       </w:r>
       <w:r>
         <w:t>reconstruction</w:t>
       </w:r>
+      <w:proofErr w:type="spellEnd"/>
       <w:r>
         <w:rPr>
           <w:lang w:val="en-GB"/>
@@ -4307,8 +5114,13 @@
         <w:t>_SPECT_MAP</w:t>
       </w:r>
       <w:r>
-        <w:t>.sh</w:t>
-      </w:r>
+        <w:t>.</w:t>
+      </w:r>
+      <w:proofErr w:type="spellStart"/>
+      <w:r>
+        <w:t>sh</w:t>
+      </w:r>
+      <w:proofErr w:type="spellEnd"/>
     </w:p>
     <w:p>
       <w:pPr>
@@ -4321,8 +5133,13 @@
         <w:t>This will run OSL and OSSPS (continuing from a previous OSEM image</w:t>
       </w:r>
       <w:r>
-        <w:t xml:space="preserve"> after 24 subiterations</w:t>
-      </w:r>
+        <w:t xml:space="preserve"> after 24 </w:t>
+      </w:r>
+      <w:proofErr w:type="spellStart"/>
+      <w:r>
+        <w:t>subiterations</w:t>
+      </w:r>
+      <w:proofErr w:type="spellEnd"/>
       <w:r>
         <w:t xml:space="preserve">). </w:t>
       </w:r>
@@ -4381,21 +5198,42 @@
         </w:numPr>
       </w:pPr>
       <w:r>
-        <w:t>Does this depend on the penalty factor? Noise level? Iteration number? Initialisation (try to remove the initial estimate for instance).</w:t>
+        <w:t xml:space="preserve">Does this depend on the penalty factor? Noise level? Iteration number? </w:t>
+      </w:r>
+      <w:proofErr w:type="spellStart"/>
+      <w:r>
+        <w:t>Initialisation</w:t>
+      </w:r>
+      <w:proofErr w:type="spellEnd"/>
+      <w:r>
+        <w:t xml:space="preserve"> (try to remove the initial estimate for instance).</w:t>
       </w:r>
     </w:p>
     <w:p/>
     <w:p>
       <w:r>
-        <w:t>Start spyder with the evaluation script</w:t>
+        <w:t xml:space="preserve">Start </w:t>
+      </w:r>
+      <w:proofErr w:type="spellStart"/>
+      <w:r>
+        <w:t>spyder</w:t>
+      </w:r>
+      <w:proofErr w:type="spellEnd"/>
+      <w:r>
+        <w:t xml:space="preserve"> with the evaluation script</w:t>
       </w:r>
     </w:p>
     <w:p>
       <w:pPr>
         <w:pStyle w:val="Code"/>
       </w:pPr>
-      <w:r>
-        <w:t>spyder evaluate_</w:t>
+      <w:proofErr w:type="spellStart"/>
+      <w:r>
+        <w:t>spyder</w:t>
+      </w:r>
+      <w:proofErr w:type="spellEnd"/>
+      <w:r>
+        <w:t xml:space="preserve"> evaluate_</w:t>
       </w:r>
       <w:r>
         <w:t>reconstruction_brain_MAP</w:t>
@@ -4406,15 +5244,46 @@
     </w:p>
     <w:p>
       <w:r>
-        <w:t>or if spyder is running, just open the file. If you have run the thorax or SPECT simulation, just adjust the path in Line 23 (or there abouts)</w:t>
+        <w:t xml:space="preserve">or if </w:t>
+      </w:r>
+      <w:proofErr w:type="spellStart"/>
+      <w:r>
+        <w:t>spyder</w:t>
+      </w:r>
+      <w:proofErr w:type="spellEnd"/>
+      <w:r>
+        <w:t xml:space="preserve"> is running, just open the file. If you have run the thorax or SPECT simulation, just adjust the path in Line 23 (or there </w:t>
+      </w:r>
+      <w:proofErr w:type="spellStart"/>
+      <w:r>
+        <w:t>abouts</w:t>
+      </w:r>
+      <w:proofErr w:type="spellEnd"/>
+      <w:r>
+        <w:t>)</w:t>
       </w:r>
     </w:p>
     <w:p>
       <w:pPr>
         <w:pStyle w:val="Code"/>
       </w:pPr>
-      <w:r>
-        <w:t>os.chdir('working_folder/brain')</w:t>
+      <w:proofErr w:type="spellStart"/>
+      <w:proofErr w:type="gramStart"/>
+      <w:r>
+        <w:t>os.chdir</w:t>
+      </w:r>
+      <w:proofErr w:type="spellEnd"/>
+      <w:proofErr w:type="gramEnd"/>
+      <w:r>
+        <w:t>('</w:t>
+      </w:r>
+      <w:proofErr w:type="spellStart"/>
+      <w:r>
+        <w:t>working_folder</w:t>
+      </w:r>
+      <w:proofErr w:type="spellEnd"/>
+      <w:r>
+        <w:t>/brain')</w:t>
       </w:r>
     </w:p>
     <w:p>
@@ -4427,7 +5296,7 @@
       <w:pPr>
         <w:pStyle w:val="Heading1"/>
       </w:pPr>
-      <w:bookmarkStart w:id="10" w:name="_Toc434270678"/>
+      <w:bookmarkStart w:id="9" w:name="_Toc434270678"/>
       <w:r>
         <w:t>Exercise</w:t>
       </w:r>
@@ -4440,29 +5309,47 @@
       <w:r>
         <w:t>Random estimation</w:t>
       </w:r>
-      <w:bookmarkEnd w:id="10"/>
-    </w:p>
-    <w:p>
-      <w:r>
-        <w:t>This exercise uses Maximum Likelihood estimation to find singles from a sinogram of ‘delayed coincidences’. These estimated singles are then used to construct the randoms estimate.</w:t>
+      <w:bookmarkEnd w:id="9"/>
+    </w:p>
+    <w:p>
+      <w:r>
+        <w:t xml:space="preserve">This exercise uses Maximum Likelihood estimation to find singles from a sinogram of ‘delayed coincidences’. These estimated singles are then used to construct the </w:t>
+      </w:r>
+      <w:proofErr w:type="spellStart"/>
+      <w:r>
+        <w:t>randoms</w:t>
+      </w:r>
+      <w:proofErr w:type="spellEnd"/>
+      <w:r>
+        <w:t xml:space="preserve"> estimate.</w:t>
       </w:r>
     </w:p>
     <w:p>
       <w:r>
         <w:t xml:space="preserve">Output is in </w:t>
       </w:r>
+      <w:proofErr w:type="spellStart"/>
       <w:r>
         <w:rPr>
           <w:rFonts w:ascii="Courier New" w:hAnsi="Courier New" w:cs="Courier New"/>
         </w:rPr>
-        <w:t>working_folder/</w:t>
-      </w:r>
+        <w:t>working_folder</w:t>
+      </w:r>
+      <w:proofErr w:type="spellEnd"/>
       <w:r>
         <w:rPr>
           <w:rFonts w:ascii="Courier New" w:hAnsi="Courier New" w:cs="Courier New"/>
         </w:rPr>
+        <w:t>/</w:t>
+      </w:r>
+      <w:proofErr w:type="spellStart"/>
+      <w:r>
+        <w:rPr>
+          <w:rFonts w:ascii="Courier New" w:hAnsi="Courier New" w:cs="Courier New"/>
+        </w:rPr>
         <w:t>randoms</w:t>
       </w:r>
+      <w:proofErr w:type="spellEnd"/>
       <w:r>
         <w:rPr>
           <w:i/>
@@ -4499,7 +5386,15 @@
         <w:t xml:space="preserve">This will construct a </w:t>
       </w:r>
       <w:r>
-        <w:t xml:space="preserve">noiseless randoms </w:t>
+        <w:t xml:space="preserve">noiseless </w:t>
+      </w:r>
+      <w:proofErr w:type="spellStart"/>
+      <w:r>
+        <w:t>randoms</w:t>
+      </w:r>
+      <w:proofErr w:type="spellEnd"/>
+      <w:r>
+        <w:t xml:space="preserve"> </w:t>
       </w:r>
       <w:r>
         <w:t>sinogram</w:t>
@@ -4526,7 +5421,15 @@
         </w:numPr>
       </w:pPr>
       <w:r>
-        <w:t>How do the estimated singles differ from the fansums? In which situations does this matter?</w:t>
+        <w:t xml:space="preserve">How do the estimated singles differ from the </w:t>
+      </w:r>
+      <w:proofErr w:type="spellStart"/>
+      <w:r>
+        <w:t>fansums</w:t>
+      </w:r>
+      <w:proofErr w:type="spellEnd"/>
+      <w:r>
+        <w:t>? In which situations does this matter?</w:t>
       </w:r>
     </w:p>
     <w:p>
@@ -4544,15 +5447,28 @@
     <w:p/>
     <w:p>
       <w:r>
-        <w:t>Start spyder with the evaluation script to help you</w:t>
+        <w:t xml:space="preserve">Start </w:t>
+      </w:r>
+      <w:proofErr w:type="spellStart"/>
+      <w:r>
+        <w:t>spyder</w:t>
+      </w:r>
+      <w:proofErr w:type="spellEnd"/>
+      <w:r>
+        <w:t xml:space="preserve"> with the evaluation script to help you</w:t>
       </w:r>
     </w:p>
     <w:p>
       <w:pPr>
         <w:pStyle w:val="Code"/>
       </w:pPr>
-      <w:r>
-        <w:t>spyder evaluate_</w:t>
+      <w:proofErr w:type="spellStart"/>
+      <w:r>
+        <w:t>spyder</w:t>
+      </w:r>
+      <w:proofErr w:type="spellEnd"/>
+      <w:r>
+        <w:t xml:space="preserve"> evaluate_</w:t>
       </w:r>
       <w:r>
         <w:t>randoms</w:t>
@@ -4563,7 +5479,15 @@
     </w:p>
     <w:p>
       <w:r>
-        <w:t xml:space="preserve">or if spyder is running, just open the file. </w:t>
+        <w:t xml:space="preserve">or if </w:t>
+      </w:r>
+      <w:proofErr w:type="spellStart"/>
+      <w:r>
+        <w:t>spyder</w:t>
+      </w:r>
+      <w:proofErr w:type="spellEnd"/>
+      <w:r>
+        <w:t xml:space="preserve"> is running, just open the file. </w:t>
       </w:r>
     </w:p>
     <w:p/>
@@ -4572,14 +5496,14 @@
       <w:pPr>
         <w:pStyle w:val="Heading1"/>
       </w:pPr>
-      <w:bookmarkStart w:id="11" w:name="_Toc434270679"/>
+      <w:bookmarkStart w:id="10" w:name="_Toc434270679"/>
       <w:r>
         <w:t xml:space="preserve">Exercise 9: </w:t>
       </w:r>
       <w:r>
         <w:t>Scatter Correction</w:t>
       </w:r>
-      <w:bookmarkEnd w:id="11"/>
+      <w:bookmarkEnd w:id="10"/>
     </w:p>
     <w:p>
       <w:r>
@@ -4710,6 +5634,7 @@
         </w:rPr>
         <w:t xml:space="preserve">Run </w:t>
       </w:r>
+      <w:proofErr w:type="gramStart"/>
       <w:r>
         <w:rPr>
           <w:b/>
@@ -4724,7 +5649,11 @@
         <w:t xml:space="preserve">  </w:t>
       </w:r>
       <w:r>
-        <w:t>(this is currently not available)</w:t>
+        <w:t>(</w:t>
+      </w:r>
+      <w:proofErr w:type="gramEnd"/>
+      <w:r>
+        <w:t>this is currently not available)</w:t>
       </w:r>
     </w:p>
     <w:p>
@@ -4862,7 +5791,15 @@
         <w:t>attenuation ma</w:t>
       </w:r>
       <w:r>
-        <w:t xml:space="preserve">p. In the particular exercise we have assigned bone </w:t>
+        <w:t xml:space="preserve">p. In the particular </w:t>
+      </w:r>
+      <w:proofErr w:type="gramStart"/>
+      <w:r>
+        <w:t>exercise</w:t>
+      </w:r>
+      <w:proofErr w:type="gramEnd"/>
+      <w:r>
+        <w:t xml:space="preserve"> we have assigned bone </w:t>
       </w:r>
       <w:r>
         <w:t xml:space="preserve">attenuation value </w:t>
@@ -4880,13 +5817,29 @@
         <w:t>each</w:t>
       </w:r>
       <w:r>
-        <w:t xml:space="preserve"> gates.   </w:t>
+        <w:t xml:space="preserve"> </w:t>
+      </w:r>
+      <w:proofErr w:type="gramStart"/>
+      <w:r>
+        <w:t>gates</w:t>
+      </w:r>
+      <w:proofErr w:type="gramEnd"/>
+      <w:r>
+        <w:t xml:space="preserve">.   </w:t>
       </w:r>
     </w:p>
     <w:p/>
     <w:p>
       <w:r>
-        <w:t xml:space="preserve">You should run the scripts as folllows (you can try reading it but these scripts are relatively complicated): </w:t>
+        <w:t xml:space="preserve">You should run the scripts as </w:t>
+      </w:r>
+      <w:proofErr w:type="spellStart"/>
+      <w:r>
+        <w:t>folllows</w:t>
+      </w:r>
+      <w:proofErr w:type="spellEnd"/>
+      <w:r>
+        <w:t xml:space="preserve"> (you can try reading it but these scripts are relatively complicated): </w:t>
       </w:r>
     </w:p>
     <w:p>
@@ -4917,11 +5870,19 @@
       <w:r>
         <w:t xml:space="preserve">The scripts make the following files in </w:t>
       </w:r>
+      <w:proofErr w:type="spellStart"/>
       <w:r>
         <w:rPr>
           <w:rFonts w:ascii="Lucida Console" w:hAnsi="Lucida Console"/>
         </w:rPr>
-        <w:t>working_folder/GATE1</w:t>
+        <w:t>working_folder</w:t>
+      </w:r>
+      <w:proofErr w:type="spellEnd"/>
+      <w:r>
+        <w:rPr>
+          <w:rFonts w:ascii="Lucida Console" w:hAnsi="Lucida Console"/>
+        </w:rPr>
+        <w:t>/GATE1</w:t>
       </w:r>
       <w:r>
         <w:t xml:space="preserve"> </w:t>
@@ -4935,11 +5896,19 @@
       <w:r>
         <w:t xml:space="preserve">similar in </w:t>
       </w:r>
+      <w:proofErr w:type="spellStart"/>
       <w:r>
         <w:rPr>
           <w:rFonts w:ascii="Lucida Console" w:hAnsi="Lucida Console"/>
         </w:rPr>
-        <w:t>working_folder/GATE2</w:t>
+        <w:t>working_folder</w:t>
+      </w:r>
+      <w:proofErr w:type="spellEnd"/>
+      <w:r>
+        <w:rPr>
+          <w:rFonts w:ascii="Lucida Console" w:hAnsi="Lucida Console"/>
+        </w:rPr>
+        <w:t>/GATE2</w:t>
       </w:r>
       <w:r>
         <w:rPr>
@@ -4969,17 +5938,27 @@
         </w:rPr>
         <w:t>nput_g</w:t>
       </w:r>
+      <w:proofErr w:type="gramStart"/>
       <w:r>
         <w:rPr>
           <w:rFonts w:ascii="Lucida Console" w:hAnsi="Lucida Console"/>
         </w:rPr>
         <w:t>1.hs</w:t>
       </w:r>
+      <w:proofErr w:type="gramEnd"/>
       <w:r>
         <w:t>:</w:t>
       </w:r>
       <w:r>
-        <w:t xml:space="preserve"> “measured” sinogram after randoms correction</w:t>
+        <w:t xml:space="preserve"> “measured” sinogram after </w:t>
+      </w:r>
+      <w:proofErr w:type="spellStart"/>
+      <w:r>
+        <w:t>randoms</w:t>
+      </w:r>
+      <w:proofErr w:type="spellEnd"/>
+      <w:r>
+        <w:t xml:space="preserve"> correction</w:t>
       </w:r>
     </w:p>
     <w:p>
@@ -4990,12 +5969,22 @@
           <w:numId w:val="4"/>
         </w:numPr>
       </w:pPr>
+      <w:proofErr w:type="spellStart"/>
       <w:r>
         <w:rPr>
           <w:rFonts w:ascii="Lucida Console" w:hAnsi="Lucida Console"/>
         </w:rPr>
-        <w:t>my_scatter.hs</w:t>
-      </w:r>
+        <w:t>my_</w:t>
+      </w:r>
+      <w:proofErr w:type="gramStart"/>
+      <w:r>
+        <w:rPr>
+          <w:rFonts w:ascii="Lucida Console" w:hAnsi="Lucida Console"/>
+        </w:rPr>
+        <w:t>scatter.hs</w:t>
+      </w:r>
+      <w:proofErr w:type="spellEnd"/>
+      <w:proofErr w:type="gramEnd"/>
       <w:r>
         <w:t>: sinogram output of the simulation (i.e. ground truth)</w:t>
       </w:r>
@@ -5020,9 +6009,11 @@
         </w:rPr>
         <w:t xml:space="preserve"> </w:t>
       </w:r>
+      <w:proofErr w:type="spellStart"/>
       <w:r>
         <w:t>etc</w:t>
       </w:r>
+      <w:proofErr w:type="spellEnd"/>
       <w:r>
         <w:t>:</w:t>
       </w:r>
@@ -5042,8 +6033,16 @@
         <w:rPr>
           <w:rFonts w:ascii="Lucida Console" w:hAnsi="Lucida Console"/>
         </w:rPr>
-        <w:t>FDG_g1.hv</w:t>
-      </w:r>
+        <w:t>FDG_g</w:t>
+      </w:r>
+      <w:proofErr w:type="gramStart"/>
+      <w:r>
+        <w:rPr>
+          <w:rFonts w:ascii="Lucida Console" w:hAnsi="Lucida Console"/>
+        </w:rPr>
+        <w:t>1.hv</w:t>
+      </w:r>
+      <w:proofErr w:type="gramEnd"/>
       <w:r>
         <w:t>: input of the simulation (i.e. ground truth image)</w:t>
       </w:r>
@@ -5564,7 +6563,7 @@
       <w:pPr>
         <w:pStyle w:val="Heading1"/>
       </w:pPr>
-      <w:bookmarkStart w:id="12" w:name="_Toc434270680"/>
+      <w:bookmarkStart w:id="11" w:name="_Toc434270680"/>
       <w:r>
         <w:t>Exercise</w:t>
       </w:r>
@@ -5577,7 +6576,7 @@
       <w:r>
         <w:t>Motion Correction</w:t>
       </w:r>
-      <w:bookmarkEnd w:id="12"/>
+      <w:bookmarkEnd w:id="11"/>
       <w:r>
         <w:t xml:space="preserve"> </w:t>
       </w:r>
@@ -5589,12 +6588,14 @@
       <w:r>
         <w:t xml:space="preserve">. This exercise depends on the output of </w:t>
       </w:r>
+      <w:proofErr w:type="spellStart"/>
       <w:r>
         <w:rPr>
           <w:rFonts w:ascii="Courier New" w:hAnsi="Courier New" w:cs="Courier New"/>
         </w:rPr>
         <w:t>run_simulations</w:t>
       </w:r>
+      <w:proofErr w:type="spellEnd"/>
       <w:r>
         <w:rPr>
           <w:rFonts w:ascii="Courier New" w:hAnsi="Courier New" w:cs="Courier New"/>
@@ -5606,8 +6607,16 @@
         <w:rPr>
           <w:rFonts w:ascii="Courier New" w:hAnsi="Courier New" w:cs="Courier New"/>
         </w:rPr>
-        <w:t>.sh</w:t>
-      </w:r>
+        <w:t>.</w:t>
+      </w:r>
+      <w:proofErr w:type="spellStart"/>
+      <w:r>
+        <w:rPr>
+          <w:rFonts w:ascii="Courier New" w:hAnsi="Courier New" w:cs="Courier New"/>
+        </w:rPr>
+        <w:t>sh</w:t>
+      </w:r>
+      <w:proofErr w:type="spellEnd"/>
       <w:r>
         <w:t>)</w:t>
       </w:r>
@@ -5622,7 +6631,15 @@
         <w:t>There are 2 scripts</w:t>
       </w:r>
       <w:r>
-        <w:t xml:space="preserve"> for Part I (MCIR vs noMC):</w:t>
+        <w:t xml:space="preserve"> for Part I (MCIR vs </w:t>
+      </w:r>
+      <w:proofErr w:type="spellStart"/>
+      <w:r>
+        <w:t>noMC</w:t>
+      </w:r>
+      <w:proofErr w:type="spellEnd"/>
+      <w:r>
+        <w:t>):</w:t>
       </w:r>
       <w:r>
         <w:t xml:space="preserve"> </w:t>
@@ -5655,11 +6672,19 @@
         <w:tab/>
         <w:t xml:space="preserve">output folder: </w:t>
       </w:r>
+      <w:proofErr w:type="spellStart"/>
       <w:r>
         <w:rPr>
           <w:rFonts w:ascii="Courier New" w:hAnsi="Courier New" w:cs="Courier New"/>
         </w:rPr>
-        <w:t>working_folder/MCIR</w:t>
+        <w:t>working_folder</w:t>
+      </w:r>
+      <w:proofErr w:type="spellEnd"/>
+      <w:r>
+        <w:rPr>
+          <w:rFonts w:ascii="Courier New" w:hAnsi="Courier New" w:cs="Courier New"/>
+        </w:rPr>
+        <w:t>/MCIR</w:t>
       </w:r>
     </w:p>
     <w:p>
@@ -5689,12 +6714,28 @@
         <w:tab/>
         <w:t xml:space="preserve">output folder: </w:t>
       </w:r>
+      <w:proofErr w:type="spellStart"/>
       <w:r>
         <w:rPr>
           <w:rFonts w:ascii="Courier New" w:hAnsi="Courier New" w:cs="Courier New"/>
         </w:rPr>
-        <w:t>working_folder/noMC</w:t>
-      </w:r>
+        <w:t>working_folder</w:t>
+      </w:r>
+      <w:proofErr w:type="spellEnd"/>
+      <w:r>
+        <w:rPr>
+          <w:rFonts w:ascii="Courier New" w:hAnsi="Courier New" w:cs="Courier New"/>
+        </w:rPr>
+        <w:t>/</w:t>
+      </w:r>
+      <w:proofErr w:type="spellStart"/>
+      <w:r>
+        <w:rPr>
+          <w:rFonts w:ascii="Courier New" w:hAnsi="Courier New" w:cs="Courier New"/>
+        </w:rPr>
+        <w:t>noMC</w:t>
+      </w:r>
+      <w:proofErr w:type="spellEnd"/>
     </w:p>
     <w:p/>
     <w:p>
@@ -5745,18 +6786,34 @@
       <w:r>
         <w:t xml:space="preserve">output folder: </w:t>
       </w:r>
+      <w:proofErr w:type="spellStart"/>
       <w:r>
         <w:rPr>
           <w:rFonts w:ascii="Courier New" w:hAnsi="Courier New" w:cs="Courier New"/>
         </w:rPr>
-        <w:t>working_folder/MCIR</w:t>
-      </w:r>
+        <w:t>working_folder</w:t>
+      </w:r>
+      <w:proofErr w:type="spellEnd"/>
       <w:r>
         <w:rPr>
           <w:rFonts w:ascii="Courier New" w:hAnsi="Courier New" w:cs="Courier New"/>
         </w:rPr>
-        <w:t>/avAC</w:t>
-      </w:r>
+        <w:t>/MCIR</w:t>
+      </w:r>
+      <w:r>
+        <w:rPr>
+          <w:rFonts w:ascii="Courier New" w:hAnsi="Courier New" w:cs="Courier New"/>
+        </w:rPr>
+        <w:t>/</w:t>
+      </w:r>
+      <w:proofErr w:type="spellStart"/>
+      <w:r>
+        <w:rPr>
+          <w:rFonts w:ascii="Courier New" w:hAnsi="Courier New" w:cs="Courier New"/>
+        </w:rPr>
+        <w:t>avAC</w:t>
+      </w:r>
+      <w:proofErr w:type="spellEnd"/>
     </w:p>
     <w:p>
       <w:pPr>
@@ -5805,16 +6862,24 @@
         <w:br/>
         <w:t xml:space="preserve">output folder: </w:t>
       </w:r>
+      <w:proofErr w:type="spellStart"/>
       <w:r>
         <w:rPr>
           <w:rFonts w:ascii="Courier New" w:hAnsi="Courier New" w:cs="Courier New"/>
         </w:rPr>
-        <w:t>working_folder/MCIR</w:t>
-      </w:r>
+        <w:t>working_folder</w:t>
+      </w:r>
+      <w:proofErr w:type="spellEnd"/>
       <w:r>
         <w:rPr>
           <w:rFonts w:ascii="Courier New" w:hAnsi="Courier New" w:cs="Courier New"/>
         </w:rPr>
+        <w:t>/MCIR</w:t>
+      </w:r>
+      <w:r>
+        <w:rPr>
+          <w:rFonts w:ascii="Courier New" w:hAnsi="Courier New" w:cs="Courier New"/>
+        </w:rPr>
         <w:t>/g1AC</w:t>
       </w:r>
     </w:p>
@@ -5914,8 +6979,13 @@
       <w:r>
         <w:t xml:space="preserve">less </w:t>
       </w:r>
-      <w:r>
-        <w:t>working_folder/MCIR/</w:t>
+      <w:proofErr w:type="spellStart"/>
+      <w:r>
+        <w:t>working_folder</w:t>
+      </w:r>
+      <w:proofErr w:type="spellEnd"/>
+      <w:r>
+        <w:t>/MCIR/</w:t>
       </w:r>
       <w:r>
         <w:t>MCIR.log</w:t>
@@ -5928,8 +6998,21 @@
       <w:r>
         <w:t xml:space="preserve">less </w:t>
       </w:r>
-      <w:r>
-        <w:t>working_folder/noMC/noMC</w:t>
+      <w:proofErr w:type="spellStart"/>
+      <w:r>
+        <w:t>working_folder</w:t>
+      </w:r>
+      <w:proofErr w:type="spellEnd"/>
+      <w:r>
+        <w:t>/</w:t>
+      </w:r>
+      <w:proofErr w:type="spellStart"/>
+      <w:r>
+        <w:t>noMC</w:t>
+      </w:r>
+      <w:proofErr w:type="spellEnd"/>
+      <w:r>
+        <w:t>/noMC</w:t>
       </w:r>
       <w:r>
         <w:t>.log</w:t>
@@ -6007,8 +7090,13 @@
         </w:numPr>
       </w:pPr>
       <w:r>
-        <w:t>How close is motion correction in the ideal case of a simulation and how does this affect</w:t>
-      </w:r>
+        <w:t xml:space="preserve">How close is motion correction in the ideal case of a simulation and how does this </w:t>
+      </w:r>
+      <w:proofErr w:type="gramStart"/>
+      <w:r>
+        <w:t>affect</w:t>
+      </w:r>
+      <w:proofErr w:type="gramEnd"/>
     </w:p>
     <w:p>
       <w:r>
@@ -6046,7 +7134,7 @@
       <w:pPr>
         <w:pStyle w:val="Heading1"/>
       </w:pPr>
-      <w:bookmarkStart w:id="13" w:name="_Toc434270681"/>
+      <w:bookmarkStart w:id="12" w:name="_Toc434270681"/>
       <w:r>
         <w:t>Exercise</w:t>
       </w:r>
@@ -6059,7 +7147,7 @@
       <w:r>
         <w:t>Image reconstruction part 4: PSF and MAP</w:t>
       </w:r>
-      <w:bookmarkEnd w:id="13"/>
+      <w:bookmarkEnd w:id="12"/>
     </w:p>
     <w:p>
       <w:r>
@@ -6083,13 +7171,21 @@
         <w:pStyle w:val="Code"/>
       </w:pPr>
       <w:r>
-        <w:t># o</w:t>
+        <w:t xml:space="preserve"># </w:t>
+      </w:r>
+      <w:proofErr w:type="spellStart"/>
+      <w:r>
+        <w:t>o</w:t>
       </w:r>
       <w:r>
         <w:t>a</w:t>
       </w:r>
       <w:r>
-        <w:t>ptionally add noise in Exercise 6</w:t>
+        <w:t>ptionally</w:t>
+      </w:r>
+      <w:proofErr w:type="spellEnd"/>
+      <w:r>
+        <w:t xml:space="preserve"> add noise in Exercise 6</w:t>
       </w:r>
     </w:p>
     <w:p>
@@ -6128,14 +7224,24 @@
     </w:p>
     <w:p>
       <w:r>
-        <w:t xml:space="preserve">This will run OSEM and OSSPS (continuing from a previous OSEM image after 24 subiterations) with PSF model (check e.g. </w:t>
-      </w:r>
+        <w:t xml:space="preserve">This will run OSEM and OSSPS (continuing from a previous OSEM image after 24 </w:t>
+      </w:r>
+      <w:proofErr w:type="spellStart"/>
+      <w:r>
+        <w:t>subiterations</w:t>
+      </w:r>
+      <w:proofErr w:type="spellEnd"/>
+      <w:r>
+        <w:t xml:space="preserve">) with PSF model (check e.g. </w:t>
+      </w:r>
+      <w:proofErr w:type="spellStart"/>
       <w:r>
         <w:rPr>
           <w:rFonts w:ascii="Courier New" w:hAnsi="Courier New" w:cs="Courier New"/>
         </w:rPr>
         <w:t>OSEMPSF.par</w:t>
       </w:r>
+      <w:proofErr w:type="spellEnd"/>
       <w:r>
         <w:t>)</w:t>
       </w:r>
@@ -6145,7 +7251,23 @@
     </w:p>
     <w:p>
       <w:r>
-        <w:t>Output is in working_folder/single_slice_SPECT.</w:t>
+        <w:t xml:space="preserve">Output is in </w:t>
+      </w:r>
+      <w:proofErr w:type="spellStart"/>
+      <w:r>
+        <w:t>working_folder</w:t>
+      </w:r>
+      <w:proofErr w:type="spellEnd"/>
+      <w:r>
+        <w:t>/</w:t>
+      </w:r>
+      <w:proofErr w:type="spellStart"/>
+      <w:r>
+        <w:t>single_slice_SPECT</w:t>
+      </w:r>
+      <w:proofErr w:type="spellEnd"/>
+      <w:r>
+        <w:t>.</w:t>
       </w:r>
     </w:p>
     <w:p/>
@@ -6205,7 +7327,15 @@
         </w:numPr>
       </w:pPr>
       <w:r>
-        <w:t>What happens to the noise “texture” of the images if you reconstruct with noisy data. Are overshoots worse?</w:t>
+        <w:t xml:space="preserve">What happens to the noise “texture” of the images if you reconstruct with noisy </w:t>
+      </w:r>
+      <w:proofErr w:type="gramStart"/>
+      <w:r>
+        <w:t>data.</w:t>
+      </w:r>
+      <w:proofErr w:type="gramEnd"/>
+      <w:r>
+        <w:t xml:space="preserve"> Are overshoots worse?</w:t>
       </w:r>
     </w:p>
     <w:p>
@@ -6219,12 +7349,14 @@
       <w:r>
         <w:t xml:space="preserve">Extension: you could try to underestimate the PSF (edit </w:t>
       </w:r>
+      <w:proofErr w:type="spellStart"/>
       <w:r>
         <w:rPr>
           <w:rFonts w:ascii="Courier New" w:hAnsi="Courier New" w:cs="Courier New"/>
         </w:rPr>
         <w:t>OSEMPSF.par</w:t>
       </w:r>
+      <w:proofErr w:type="spellEnd"/>
       <w:r>
         <w:t xml:space="preserve"> and change the collimator modelling and re-run the reconstruction script).</w:t>
       </w:r>
@@ -6232,15 +7364,28 @@
     <w:p/>
     <w:p>
       <w:r>
-        <w:t>Start spyder with the evaluation script</w:t>
+        <w:t xml:space="preserve">Start </w:t>
+      </w:r>
+      <w:proofErr w:type="spellStart"/>
+      <w:r>
+        <w:t>spyder</w:t>
+      </w:r>
+      <w:proofErr w:type="spellEnd"/>
+      <w:r>
+        <w:t xml:space="preserve"> with the evaluation script</w:t>
       </w:r>
     </w:p>
     <w:p>
       <w:pPr>
         <w:pStyle w:val="Code"/>
       </w:pPr>
-      <w:r>
-        <w:t>spyder evaluate_</w:t>
+      <w:proofErr w:type="spellStart"/>
+      <w:r>
+        <w:t>spyder</w:t>
+      </w:r>
+      <w:proofErr w:type="spellEnd"/>
+      <w:r>
+        <w:t xml:space="preserve"> evaluate_</w:t>
       </w:r>
       <w:r>
         <w:t>reconstruction_SPECT_PSF</w:t>
@@ -6251,7 +7396,15 @@
     </w:p>
     <w:p>
       <w:r>
-        <w:t>or if spyder is running, just open the file.</w:t>
+        <w:t xml:space="preserve">or if </w:t>
+      </w:r>
+      <w:proofErr w:type="spellStart"/>
+      <w:r>
+        <w:t>spyder</w:t>
+      </w:r>
+      <w:proofErr w:type="spellEnd"/>
+      <w:r>
+        <w:t xml:space="preserve"> is running, just open the file.</w:t>
       </w:r>
     </w:p>
     <w:p/>
@@ -6260,11 +7413,11 @@
       <w:pPr>
         <w:pStyle w:val="Heading1"/>
       </w:pPr>
-      <w:bookmarkStart w:id="14" w:name="_Toc434270682"/>
+      <w:bookmarkStart w:id="13" w:name="_Toc434270682"/>
       <w:r>
         <w:t>Appendices</w:t>
       </w:r>
-      <w:bookmarkEnd w:id="14"/>
+      <w:bookmarkEnd w:id="13"/>
     </w:p>
     <w:p>
       <w:pPr>
@@ -6537,49 +7690,102 @@
       <w:pPr>
         <w:pStyle w:val="Heading2"/>
       </w:pPr>
-      <w:bookmarkStart w:id="15" w:name="_Toc434270683"/>
+      <w:bookmarkStart w:id="14" w:name="_Toc434270683"/>
       <w:r>
         <w:t>File extensions</w:t>
       </w:r>
-      <w:bookmarkEnd w:id="15"/>
+      <w:bookmarkEnd w:id="14"/>
     </w:p>
     <w:p/>
     <w:p>
-      <w:r>
-        <w:t>.hv: Interfile header for image (volume)</w:t>
-      </w:r>
-    </w:p>
-    <w:p>
-      <w:r>
-        <w:t>.ahv: (ignore) old-style Interfile header for image</w:t>
-      </w:r>
-    </w:p>
-    <w:p>
-      <w:r>
-        <w:t>.v: raw data of image (in floats)</w:t>
+      <w:proofErr w:type="gramStart"/>
+      <w:r>
+        <w:t>.</w:t>
+      </w:r>
+      <w:proofErr w:type="spellStart"/>
+      <w:r>
+        <w:t>hv</w:t>
+      </w:r>
+      <w:proofErr w:type="spellEnd"/>
+      <w:proofErr w:type="gramEnd"/>
+      <w:r>
+        <w:t>: Interfile header for image (volume)</w:t>
+      </w:r>
+    </w:p>
+    <w:p>
+      <w:proofErr w:type="gramStart"/>
+      <w:r>
+        <w:t>.</w:t>
+      </w:r>
+      <w:proofErr w:type="spellStart"/>
+      <w:r>
+        <w:t>ahv</w:t>
+      </w:r>
+      <w:proofErr w:type="spellEnd"/>
+      <w:proofErr w:type="gramEnd"/>
+      <w:r>
+        <w:t>: (ignore) old-style Interfile header for image</w:t>
+      </w:r>
+    </w:p>
+    <w:p>
+      <w:proofErr w:type="gramStart"/>
+      <w:r>
+        <w:t>.v</w:t>
+      </w:r>
+      <w:proofErr w:type="gramEnd"/>
+      <w:r>
+        <w:t>: raw data of image (in floats)</w:t>
       </w:r>
     </w:p>
     <w:p/>
     <w:p>
-      <w:r>
-        <w:t>.hs: Interfile header projection data (sinograms)</w:t>
-      </w:r>
-    </w:p>
-    <w:p>
-      <w:r>
-        <w:t>.s: raw data of projection data (in floats)</w:t>
+      <w:proofErr w:type="gramStart"/>
+      <w:r>
+        <w:t>.</w:t>
+      </w:r>
+      <w:proofErr w:type="spellStart"/>
+      <w:r>
+        <w:t>hs</w:t>
+      </w:r>
+      <w:proofErr w:type="spellEnd"/>
+      <w:proofErr w:type="gramEnd"/>
+      <w:r>
+        <w:t>: Interfile header projection data (sinograms)</w:t>
+      </w:r>
+    </w:p>
+    <w:p>
+      <w:proofErr w:type="gramStart"/>
+      <w:r>
+        <w:t>.s</w:t>
+      </w:r>
+      <w:proofErr w:type="gramEnd"/>
+      <w:r>
+        <w:t>: raw data of projection data (in floats)</w:t>
       </w:r>
     </w:p>
     <w:p/>
     <w:p>
-      <w:r>
-        <w:t>.par: STIR parameter file</w:t>
+      <w:proofErr w:type="gramStart"/>
+      <w:r>
+        <w:t>.par</w:t>
+      </w:r>
+      <w:proofErr w:type="gramEnd"/>
+      <w:r>
+        <w:t>: STIR parameter file</w:t>
       </w:r>
     </w:p>
     <w:p/>
     <w:p>
       <w:r>
-        <w:t>.sh: Shell script (sequence of commands)</w:t>
+        <w:t>.</w:t>
+      </w:r>
+      <w:proofErr w:type="spellStart"/>
+      <w:r>
+        <w:t>sh</w:t>
+      </w:r>
+      <w:proofErr w:type="spellEnd"/>
+      <w:r>
+        <w:t>: Shell script (sequence of commands)</w:t>
       </w:r>
     </w:p>
     <w:p/>
@@ -6597,7 +7803,15 @@
     <w:p/>
     <w:p>
       <w:r>
-        <w:t>.py: Python file</w:t>
+        <w:t>.</w:t>
+      </w:r>
+      <w:proofErr w:type="spellStart"/>
+      <w:r>
+        <w:t>py</w:t>
+      </w:r>
+      <w:proofErr w:type="spellEnd"/>
+      <w:r>
+        <w:t>: Python file</w:t>
       </w:r>
     </w:p>
     <w:p/>
@@ -6605,7 +7819,7 @@
       <w:pPr>
         <w:pStyle w:val="Heading2"/>
       </w:pPr>
-      <w:bookmarkStart w:id="16" w:name="_Toc434270684"/>
+      <w:bookmarkStart w:id="15" w:name="_Toc434270684"/>
       <w:r>
         <w:t>Linux Terminal</w:t>
       </w:r>
@@ -6670,17 +7884,38 @@
       <w:r>
         <w:t>Python</w:t>
       </w:r>
-      <w:bookmarkEnd w:id="16"/>
-    </w:p>
-    <w:p>
-      <w:r>
-        <w:t>We use Spyder as a nice I</w:t>
+      <w:bookmarkEnd w:id="15"/>
+    </w:p>
+    <w:p>
+      <w:r>
+        <w:t xml:space="preserve">We use </w:t>
+      </w:r>
+      <w:proofErr w:type="spellStart"/>
+      <w:r>
+        <w:t>Spyder</w:t>
+      </w:r>
+      <w:proofErr w:type="spellEnd"/>
+      <w:r>
+        <w:t xml:space="preserve"> as a nice I</w:t>
       </w:r>
       <w:r>
         <w:t xml:space="preserve">ntegrated Development Environment (IDE) </w:t>
       </w:r>
       <w:r>
-        <w:t>for Python (actually iPython which is a slightly friendlier version of Python).</w:t>
+        <w:t>for Python (</w:t>
+      </w:r>
+      <w:proofErr w:type="gramStart"/>
+      <w:r>
+        <w:t xml:space="preserve">actually </w:t>
+      </w:r>
+      <w:proofErr w:type="spellStart"/>
+      <w:r>
+        <w:t>iPython</w:t>
+      </w:r>
+      <w:proofErr w:type="spellEnd"/>
+      <w:proofErr w:type="gramEnd"/>
+      <w:r>
+        <w:t xml:space="preserve"> which is a slightly friendlier version of Python).</w:t>
       </w:r>
       <w:r>
         <w:t xml:space="preserve"> You need only minimal knowledge of Python for this course, but it would be good to read-up a bit</w:t>
@@ -6696,7 +7931,15 @@
     <w:p>
       <w:r>
         <w:lastRenderedPageBreak/>
-        <w:t xml:space="preserve">You will normally work by loading an example script in Spyder in the editor, executing it bit by bit, and then editing it to do some more work. Useful shortcuts for in the editor (these are in Windows-style, including the usual copy-paste shortcuts </w:t>
+        <w:t xml:space="preserve">You will normally work by loading an example script in </w:t>
+      </w:r>
+      <w:proofErr w:type="spellStart"/>
+      <w:r>
+        <w:t>Spyder</w:t>
+      </w:r>
+      <w:proofErr w:type="spellEnd"/>
+      <w:r>
+        <w:t xml:space="preserve"> in the editor, executing it bit by bit, and then editing it to do some more work. Useful shortcuts for in the editor (these are in Windows-style, including the usual copy-paste shortcuts </w:t>
       </w:r>
       <w:r>
         <w:rPr>
@@ -6887,7 +8130,23 @@
         <w:t xml:space="preserve">And here </w:t>
       </w:r>
       <w:r>
-        <w:t>are some useful ipython "magic" commands that you can use in the ipython console on the right</w:t>
+        <w:t xml:space="preserve">are some useful </w:t>
+      </w:r>
+      <w:proofErr w:type="spellStart"/>
+      <w:r>
+        <w:t>ipython</w:t>
+      </w:r>
+      <w:proofErr w:type="spellEnd"/>
+      <w:r>
+        <w:t xml:space="preserve"> "magic" commands that you can use in the </w:t>
+      </w:r>
+      <w:proofErr w:type="spellStart"/>
+      <w:r>
+        <w:t>ipython</w:t>
+      </w:r>
+      <w:proofErr w:type="spellEnd"/>
+      <w:r>
+        <w:t xml:space="preserve"> console on the right</w:t>
       </w:r>
       <w:r>
         <w:t xml:space="preserve"> (but not in the scripts). M</w:t>
@@ -6924,8 +8183,36 @@
           <w:sz w:val="22"/>
           <w:szCs w:val="22"/>
         </w:rPr>
-        <w:t>cd some_dir/another_subdir</w:t>
-      </w:r>
+        <w:t xml:space="preserve">cd </w:t>
+      </w:r>
+      <w:proofErr w:type="spellStart"/>
+      <w:r>
+        <w:rPr>
+          <w:rFonts w:ascii="Courier New" w:hAnsi="Courier New" w:cs="Courier New"/>
+          <w:sz w:val="22"/>
+          <w:szCs w:val="22"/>
+        </w:rPr>
+        <w:t>some_dir</w:t>
+      </w:r>
+      <w:proofErr w:type="spellEnd"/>
+      <w:r>
+        <w:rPr>
+          <w:rFonts w:ascii="Courier New" w:hAnsi="Courier New" w:cs="Courier New"/>
+          <w:sz w:val="22"/>
+          <w:szCs w:val="22"/>
+        </w:rPr>
+        <w:t>/</w:t>
+      </w:r>
+      <w:proofErr w:type="spellStart"/>
+      <w:r>
+        <w:rPr>
+          <w:rFonts w:ascii="Courier New" w:hAnsi="Courier New" w:cs="Courier New"/>
+          <w:sz w:val="22"/>
+          <w:szCs w:val="22"/>
+        </w:rPr>
+        <w:t>another_subdir</w:t>
+      </w:r>
+      <w:proofErr w:type="spellEnd"/>
     </w:p>
     <w:p>
       <w:pPr>
@@ -6952,7 +8239,25 @@
           <w:sz w:val="22"/>
           <w:szCs w:val="22"/>
         </w:rPr>
-        <w:t>cd ../..</w:t>
+        <w:t>cd</w:t>
+      </w:r>
+      <w:proofErr w:type="gramStart"/>
+      <w:r>
+        <w:rPr>
+          <w:rFonts w:ascii="Courier New" w:hAnsi="Courier New" w:cs="Courier New"/>
+          <w:sz w:val="22"/>
+          <w:szCs w:val="22"/>
+        </w:rPr>
+        <w:t xml:space="preserve"> ..</w:t>
+      </w:r>
+      <w:proofErr w:type="gramEnd"/>
+      <w:r>
+        <w:rPr>
+          <w:rFonts w:ascii="Courier New" w:hAnsi="Courier New" w:cs="Courier New"/>
+          <w:sz w:val="22"/>
+          <w:szCs w:val="22"/>
+        </w:rPr>
+        <w:t>/..</w:t>
       </w:r>
     </w:p>
     <w:p>
@@ -6969,6 +8274,7 @@
       <w:r>
         <w:br/>
       </w:r>
+      <w:proofErr w:type="spellStart"/>
       <w:r>
         <w:rPr>
           <w:rFonts w:ascii="Courier New" w:hAnsi="Courier New" w:cs="Courier New"/>
@@ -6977,6 +8283,7 @@
         </w:rPr>
         <w:t>pwd</w:t>
       </w:r>
+      <w:proofErr w:type="spellEnd"/>
     </w:p>
     <w:p>
       <w:pPr>
@@ -6998,8 +8305,18 @@
           <w:sz w:val="22"/>
           <w:szCs w:val="22"/>
         </w:rPr>
-        <w:t>edit FBP.par</w:t>
-      </w:r>
+        <w:t xml:space="preserve">edit </w:t>
+      </w:r>
+      <w:proofErr w:type="spellStart"/>
+      <w:r>
+        <w:rPr>
+          <w:rFonts w:ascii="Courier New" w:hAnsi="Courier New" w:cs="Courier New"/>
+          <w:sz w:val="22"/>
+          <w:szCs w:val="22"/>
+        </w:rPr>
+        <w:t>FBP.par</w:t>
+      </w:r>
+      <w:proofErr w:type="spellEnd"/>
     </w:p>
     <w:p>
       <w:pPr>
@@ -7021,8 +8338,28 @@
           <w:sz w:val="22"/>
           <w:szCs w:val="22"/>
         </w:rPr>
-        <w:t>ls *.hs</w:t>
-      </w:r>
+        <w:t xml:space="preserve">ls </w:t>
+      </w:r>
+      <w:proofErr w:type="gramStart"/>
+      <w:r>
+        <w:rPr>
+          <w:rFonts w:ascii="Courier New" w:hAnsi="Courier New" w:cs="Courier New"/>
+          <w:sz w:val="22"/>
+          <w:szCs w:val="22"/>
+        </w:rPr>
+        <w:t>*.</w:t>
+      </w:r>
+      <w:proofErr w:type="spellStart"/>
+      <w:r>
+        <w:rPr>
+          <w:rFonts w:ascii="Courier New" w:hAnsi="Courier New" w:cs="Courier New"/>
+          <w:sz w:val="22"/>
+          <w:szCs w:val="22"/>
+        </w:rPr>
+        <w:t>hs</w:t>
+      </w:r>
+      <w:proofErr w:type="spellEnd"/>
+      <w:proofErr w:type="gramEnd"/>
     </w:p>
     <w:p>
       <w:pPr>
@@ -7038,7 +8375,15 @@
         </w:rPr>
       </w:pPr>
       <w:r>
-        <w:t>Running system commands from the ipython prompt can be done via an exclamation mark</w:t>
+        <w:t xml:space="preserve">Running system commands from the </w:t>
+      </w:r>
+      <w:proofErr w:type="spellStart"/>
+      <w:r>
+        <w:t>ipython</w:t>
+      </w:r>
+      <w:proofErr w:type="spellEnd"/>
+      <w:r>
+        <w:t xml:space="preserve"> prompt can be done via an exclamation mark</w:t>
       </w:r>
       <w:r>
         <w:br/>
@@ -7049,8 +8394,18 @@
           <w:sz w:val="22"/>
           <w:szCs w:val="22"/>
         </w:rPr>
-        <w:t>!FBP2D FBP.par</w:t>
-      </w:r>
+        <w:t xml:space="preserve">!FBP2D </w:t>
+      </w:r>
+      <w:proofErr w:type="spellStart"/>
+      <w:r>
+        <w:rPr>
+          <w:rFonts w:ascii="Courier New" w:hAnsi="Courier New" w:cs="Courier New"/>
+          <w:sz w:val="22"/>
+          <w:szCs w:val="22"/>
+        </w:rPr>
+        <w:t>FBP.par</w:t>
+      </w:r>
+      <w:proofErr w:type="spellEnd"/>
     </w:p>
     <w:p>
       <w:pPr>
@@ -7136,7 +8491,21 @@
         <w:rPr>
           <w:lang w:val="en-GB"/>
         </w:rPr>
-        <w:t>for z in range(0,image.shape[0]):</w:t>
+        <w:t>for z in range(</w:t>
+      </w:r>
+      <w:proofErr w:type="gramStart"/>
+      <w:r>
+        <w:rPr>
+          <w:lang w:val="en-GB"/>
+        </w:rPr>
+        <w:t>0,image</w:t>
+      </w:r>
+      <w:proofErr w:type="gramEnd"/>
+      <w:r>
+        <w:rPr>
+          <w:lang w:val="en-GB"/>
+        </w:rPr>
+        <w:t>.shape[0]):</w:t>
       </w:r>
     </w:p>
     <w:p>
@@ -7152,6 +8521,8 @@
         </w:rPr>
         <w:t xml:space="preserve">   </w:t>
       </w:r>
+      <w:proofErr w:type="spellStart"/>
+      <w:proofErr w:type="gramStart"/>
       <w:r>
         <w:rPr>
           <w:lang w:val="en-GB"/>
@@ -7162,7 +8533,15 @@
         <w:rPr>
           <w:lang w:val="en-GB"/>
         </w:rPr>
-        <w:t>lt.figure()</w:t>
+        <w:t>lt.figure</w:t>
+      </w:r>
+      <w:proofErr w:type="spellEnd"/>
+      <w:proofErr w:type="gramEnd"/>
+      <w:r>
+        <w:rPr>
+          <w:lang w:val="en-GB"/>
+        </w:rPr>
+        <w:t>()</w:t>
       </w:r>
     </w:p>
     <w:p>
@@ -7178,6 +8557,8 @@
         </w:rPr>
         <w:t xml:space="preserve">   </w:t>
       </w:r>
+      <w:proofErr w:type="spellStart"/>
+      <w:proofErr w:type="gramStart"/>
       <w:r>
         <w:rPr>
           <w:lang w:val="en-GB"/>
@@ -7188,7 +8569,15 @@
         <w:rPr>
           <w:lang w:val="en-GB"/>
         </w:rPr>
-        <w:t>lt.imshow(image[z,:,:])</w:t>
+        <w:t>lt.imshow</w:t>
+      </w:r>
+      <w:proofErr w:type="spellEnd"/>
+      <w:proofErr w:type="gramEnd"/>
+      <w:r>
+        <w:rPr>
+          <w:lang w:val="en-GB"/>
+        </w:rPr>
+        <w:t>(image[z,:,:])</w:t>
       </w:r>
     </w:p>
     <w:p>
@@ -7216,13 +8605,43 @@
     </w:p>
     <w:p>
       <w:r>
-        <w:t xml:space="preserve">The Spyder Integrated Development Environment (IDE) has of course lots of parameters which you can tune to your liking. The main setting that you might want to change is if the graphics are generated “inline” in the iPython console, or as separate windows. Go to </w:t>
+        <w:t xml:space="preserve">The </w:t>
+      </w:r>
+      <w:proofErr w:type="spellStart"/>
+      <w:r>
+        <w:t>Spyder</w:t>
+      </w:r>
+      <w:proofErr w:type="spellEnd"/>
+      <w:r>
+        <w:t xml:space="preserve"> Integrated Development Environment (IDE) has of course lots of parameters which you can tune to your liking. The main setting that you might want to change is if the graphics are generated “inline” in the </w:t>
+      </w:r>
+      <w:proofErr w:type="spellStart"/>
+      <w:r>
+        <w:t>iPython</w:t>
+      </w:r>
+      <w:proofErr w:type="spellEnd"/>
+      <w:r>
+        <w:t xml:space="preserve"> console, or as separate windows. Go to </w:t>
       </w:r>
       <w:r>
         <w:rPr>
           <w:rStyle w:val="st"/>
         </w:rPr>
-        <w:t>Tools &gt; Preferences &gt; iPython console &gt; Graphics &gt; Graphics backend. Change from “inline” to “automatic” if you prefer the separate windows.</w:t>
+        <w:t xml:space="preserve">Tools &gt; Preferences &gt; </w:t>
+      </w:r>
+      <w:proofErr w:type="spellStart"/>
+      <w:r>
+        <w:rPr>
+          <w:rStyle w:val="st"/>
+        </w:rPr>
+        <w:t>iPython</w:t>
+      </w:r>
+      <w:proofErr w:type="spellEnd"/>
+      <w:r>
+        <w:rPr>
+          <w:rStyle w:val="st"/>
+        </w:rPr>
+        <w:t xml:space="preserve"> console &gt; Graphics &gt; Graphics backend. Change from “inline” to “automatic” if you prefer the separate windows.</w:t>
       </w:r>
     </w:p>
     <w:p/>
@@ -7285,7 +8704,15 @@
         </w:numPr>
       </w:pPr>
       <w:r>
-        <w:t>Examples for matplotlib, the python module that allows you to make plots almost like in MATLAB</w:t>
+        <w:t xml:space="preserve">Examples for </w:t>
+      </w:r>
+      <w:proofErr w:type="spellStart"/>
+      <w:r>
+        <w:t>matplotlib</w:t>
+      </w:r>
+      <w:proofErr w:type="spellEnd"/>
+      <w:r>
+        <w:t>, the python module that allows you to make plots almost like in MATLAB</w:t>
       </w:r>
       <w:r>
         <w:br/>
@@ -7362,7 +8789,15 @@
     </w:p>
     <w:p>
       <w:r>
-        <w:t>Several display programs can be used. AMIDE reads the interfile volumes directly. ImageJ and others can use import of raw floats (i.e. the .v file).Settings are for instance.</w:t>
+        <w:t xml:space="preserve">Several display programs can be used. AMIDE reads the interfile volumes directly. ImageJ and others can use import of raw floats (i.e. </w:t>
+      </w:r>
+      <w:proofErr w:type="gramStart"/>
+      <w:r>
+        <w:t>the .v</w:t>
+      </w:r>
+      <w:proofErr w:type="gramEnd"/>
+      <w:r>
+        <w:t xml:space="preserve"> file).Settings are for instance.</w:t>
       </w:r>
     </w:p>
     <w:p>
@@ -7374,17 +8809,24 @@
       <w:pPr>
         <w:ind w:firstLine="720"/>
       </w:pPr>
+      <w:proofErr w:type="gramStart"/>
       <w:r>
         <w:t>Width ?</w:t>
       </w:r>
+      <w:proofErr w:type="gramEnd"/>
     </w:p>
     <w:p>
       <w:pPr>
         <w:ind w:firstLine="720"/>
       </w:pPr>
       <w:r>
-        <w:t>Height: ?</w:t>
-      </w:r>
+        <w:t>Height</w:t>
+      </w:r>
+      <w:proofErr w:type="gramStart"/>
+      <w:r>
+        <w:t>: ?</w:t>
+      </w:r>
+      <w:proofErr w:type="gramEnd"/>
     </w:p>
     <w:p>
       <w:pPr>
@@ -7399,8 +8841,13 @@
         <w:ind w:firstLine="720"/>
       </w:pPr>
       <w:r>
-        <w:t>Number of images ?</w:t>
-      </w:r>
+        <w:t xml:space="preserve">Number of </w:t>
+      </w:r>
+      <w:proofErr w:type="gramStart"/>
+      <w:r>
+        <w:t>images ?</w:t>
+      </w:r>
+      <w:proofErr w:type="gramEnd"/>
     </w:p>
     <w:p>
       <w:pPr>
@@ -7428,7 +8875,28 @@
     </w:p>
     <w:p>
       <w:r>
-        <w:t>You will have to find the data sizes from the header (the .hv file), or by using list_image_info.</w:t>
+        <w:t>You will have to find the data sizes from the header (</w:t>
+      </w:r>
+      <w:proofErr w:type="gramStart"/>
+      <w:r>
+        <w:t>the .</w:t>
+      </w:r>
+      <w:proofErr w:type="spellStart"/>
+      <w:r>
+        <w:t>hv</w:t>
+      </w:r>
+      <w:proofErr w:type="spellEnd"/>
+      <w:proofErr w:type="gramEnd"/>
+      <w:r>
+        <w:t xml:space="preserve"> file), or by using </w:t>
+      </w:r>
+      <w:proofErr w:type="spellStart"/>
+      <w:r>
+        <w:t>list_image_info</w:t>
+      </w:r>
+      <w:proofErr w:type="spellEnd"/>
+      <w:r>
+        <w:t>.</w:t>
       </w:r>
     </w:p>
     <w:p/>
@@ -7453,7 +8921,15 @@
     </w:p>
     <w:p>
       <w:r>
-        <w:t xml:space="preserve">For nearly all of these, you can just type the command name </w:t>
+        <w:t xml:space="preserve">For nearly </w:t>
+      </w:r>
+      <w:proofErr w:type="gramStart"/>
+      <w:r>
+        <w:t>all of these</w:t>
+      </w:r>
+      <w:proofErr w:type="gramEnd"/>
+      <w:r>
+        <w:t xml:space="preserve">, you can just type the command name </w:t>
       </w:r>
       <w:r>
         <w:t xml:space="preserve">without arguments for </w:t>
@@ -7475,20 +8951,44 @@
       <w:pPr>
         <w:pStyle w:val="Code"/>
       </w:pPr>
-      <w:r>
-        <w:t>list_projdata_info projdata.hs</w:t>
-      </w:r>
+      <w:proofErr w:type="spellStart"/>
+      <w:r>
+        <w:t>list_projdata_info</w:t>
+      </w:r>
+      <w:proofErr w:type="spellEnd"/>
       <w:r>
         <w:t xml:space="preserve"> </w:t>
       </w:r>
+      <w:proofErr w:type="spellStart"/>
+      <w:proofErr w:type="gramStart"/>
+      <w:r>
+        <w:t>projdata.hs</w:t>
+      </w:r>
+      <w:proofErr w:type="spellEnd"/>
+      <w:proofErr w:type="gramEnd"/>
+      <w:r>
+        <w:t xml:space="preserve"> </w:t>
+      </w:r>
     </w:p>
     <w:p>
       <w:pPr>
         <w:pStyle w:val="Code"/>
       </w:pPr>
-      <w:r>
-        <w:t>list_image_info image.hv</w:t>
-      </w:r>
+      <w:proofErr w:type="spellStart"/>
+      <w:r>
+        <w:t>list_image_info</w:t>
+      </w:r>
+      <w:proofErr w:type="spellEnd"/>
+      <w:r>
+        <w:t xml:space="preserve"> </w:t>
+      </w:r>
+      <w:proofErr w:type="spellStart"/>
+      <w:proofErr w:type="gramStart"/>
+      <w:r>
+        <w:t>image.hv</w:t>
+      </w:r>
+      <w:proofErr w:type="spellEnd"/>
+      <w:proofErr w:type="gramEnd"/>
     </w:p>
     <w:p/>
     <w:p>
@@ -7505,28 +9005,51 @@
         <w:pStyle w:val="Code"/>
       </w:pPr>
       <w:r>
-        <w:t>OSMAPOSL someParameterFile.par</w:t>
-      </w:r>
+        <w:t xml:space="preserve">OSMAPOSL </w:t>
+      </w:r>
+      <w:proofErr w:type="spellStart"/>
+      <w:r>
+        <w:t>someParameterFile.par</w:t>
+      </w:r>
+      <w:proofErr w:type="spellEnd"/>
     </w:p>
     <w:p>
       <w:pPr>
         <w:pStyle w:val="Code"/>
       </w:pPr>
       <w:r>
-        <w:t>FBP2D somePparameterFile.par</w:t>
-      </w:r>
+        <w:t xml:space="preserve">FBP2D </w:t>
+      </w:r>
+      <w:proofErr w:type="spellStart"/>
+      <w:r>
+        <w:t>somePparameterFile.par</w:t>
+      </w:r>
+      <w:proofErr w:type="spellEnd"/>
     </w:p>
     <w:p>
       <w:pPr>
         <w:pStyle w:val="Code"/>
       </w:pPr>
       <w:r>
-        <w:t>OSSPS someParameterFile.par</w:t>
-      </w:r>
-    </w:p>
-    <w:p>
-      <w:r>
-        <w:t>These are the STIR executables used for reconstruction. In the text above, they are called by the shells scripts.</w:t>
+        <w:t xml:space="preserve">OSSPS </w:t>
+      </w:r>
+      <w:proofErr w:type="spellStart"/>
+      <w:r>
+        <w:t>someParameterFile.par</w:t>
+      </w:r>
+      <w:proofErr w:type="spellEnd"/>
+    </w:p>
+    <w:p>
+      <w:r>
+        <w:t xml:space="preserve">These are the STIR executables used for reconstruction. In the </w:t>
+      </w:r>
+      <w:proofErr w:type="gramStart"/>
+      <w:r>
+        <w:t>text</w:t>
+      </w:r>
+      <w:proofErr w:type="gramEnd"/>
+      <w:r>
+        <w:t xml:space="preserve"> above, they are called by the shells scripts.</w:t>
       </w:r>
     </w:p>
     <w:p/>
@@ -7542,8 +9065,21 @@
       <w:pPr>
         <w:pStyle w:val="Code"/>
       </w:pPr>
-      <w:r>
-        <w:t>list_image_values prof.txt input_image \</w:t>
+      <w:proofErr w:type="spellStart"/>
+      <w:r>
+        <w:t>list_image_values</w:t>
+      </w:r>
+      <w:proofErr w:type="spellEnd"/>
+      <w:r>
+        <w:t xml:space="preserve"> prof.txt </w:t>
+      </w:r>
+      <w:proofErr w:type="spellStart"/>
+      <w:r>
+        <w:t>input_image</w:t>
+      </w:r>
+      <w:proofErr w:type="spellEnd"/>
+      <w:r>
+        <w:t xml:space="preserve"> \</w:t>
       </w:r>
     </w:p>
     <w:p>
@@ -7551,8 +9087,61 @@
         <w:pStyle w:val="Code"/>
       </w:pPr>
       <w:r>
-        <w:t xml:space="preserve">     min_plane max_plane  min_row max_row min_col max_col</w:t>
-      </w:r>
+        <w:t xml:space="preserve">     </w:t>
+      </w:r>
+      <w:proofErr w:type="spellStart"/>
+      <w:r>
+        <w:t>min_plane</w:t>
+      </w:r>
+      <w:proofErr w:type="spellEnd"/>
+      <w:r>
+        <w:t xml:space="preserve"> </w:t>
+      </w:r>
+      <w:proofErr w:type="spellStart"/>
+      <w:r>
+        <w:t>max_</w:t>
+      </w:r>
+      <w:proofErr w:type="gramStart"/>
+      <w:r>
+        <w:t>plane</w:t>
+      </w:r>
+      <w:proofErr w:type="spellEnd"/>
+      <w:r>
+        <w:t xml:space="preserve">  </w:t>
+      </w:r>
+      <w:proofErr w:type="spellStart"/>
+      <w:r>
+        <w:t>min</w:t>
+      </w:r>
+      <w:proofErr w:type="gramEnd"/>
+      <w:r>
+        <w:t>_row</w:t>
+      </w:r>
+      <w:proofErr w:type="spellEnd"/>
+      <w:r>
+        <w:t xml:space="preserve"> </w:t>
+      </w:r>
+      <w:proofErr w:type="spellStart"/>
+      <w:r>
+        <w:t>max_row</w:t>
+      </w:r>
+      <w:proofErr w:type="spellEnd"/>
+      <w:r>
+        <w:t xml:space="preserve"> </w:t>
+      </w:r>
+      <w:proofErr w:type="spellStart"/>
+      <w:r>
+        <w:t>min_col</w:t>
+      </w:r>
+      <w:proofErr w:type="spellEnd"/>
+      <w:r>
+        <w:t xml:space="preserve"> </w:t>
+      </w:r>
+      <w:proofErr w:type="spellStart"/>
+      <w:r>
+        <w:t>max_col</w:t>
+      </w:r>
+      <w:proofErr w:type="spellEnd"/>
     </w:p>
     <w:p/>
     <w:p>
@@ -7562,12 +9151,14 @@
     </w:p>
     <w:p/>
     <w:p>
+      <w:proofErr w:type="spellStart"/>
       <w:r>
         <w:t>list_</w:t>
       </w:r>
       <w:r>
         <w:t>image_values</w:t>
       </w:r>
+      <w:proofErr w:type="spellEnd"/>
       <w:r>
         <w:t xml:space="preserve"> w</w:t>
       </w:r>
@@ -7577,23 +9168,75 @@
     </w:p>
     <w:p>
       <w:r>
-        <w:t>Indices need to be in the STIR convention (plane starts from 0, col,row are</w:t>
-      </w:r>
-    </w:p>
-    <w:p>
-      <w:r>
-        <w:t>centred around 0). Use list_image_info to find ranges.</w:t>
+        <w:t xml:space="preserve">Indices need to be in the STIR convention (plane starts from 0, </w:t>
+      </w:r>
+      <w:proofErr w:type="spellStart"/>
+      <w:proofErr w:type="gramStart"/>
+      <w:r>
+        <w:t>col,row</w:t>
+      </w:r>
+      <w:proofErr w:type="spellEnd"/>
+      <w:proofErr w:type="gramEnd"/>
+      <w:r>
+        <w:t xml:space="preserve"> are</w:t>
+      </w:r>
+    </w:p>
+    <w:p>
+      <w:proofErr w:type="spellStart"/>
+      <w:r>
+        <w:t>centred</w:t>
+      </w:r>
+      <w:proofErr w:type="spellEnd"/>
+      <w:r>
+        <w:t xml:space="preserve"> around 0). Use </w:t>
+      </w:r>
+      <w:proofErr w:type="spellStart"/>
+      <w:r>
+        <w:t>list_image_info</w:t>
+      </w:r>
+      <w:proofErr w:type="spellEnd"/>
+      <w:r>
+        <w:t xml:space="preserve"> to find ranges.</w:t>
       </w:r>
     </w:p>
     <w:p/>
     <w:p>
       <w:r>
-        <w:t>Note: there is currently a bug in list_image_values that row (x) and column (y)</w:t>
-      </w:r>
-    </w:p>
-    <w:p>
-      <w:r>
-        <w:t>have to be given in that order (i.e. it's z,x,y while should have been z,y,x)</w:t>
+        <w:t xml:space="preserve">Note: there is currently a bug in </w:t>
+      </w:r>
+      <w:proofErr w:type="spellStart"/>
+      <w:r>
+        <w:t>list_image_values</w:t>
+      </w:r>
+      <w:proofErr w:type="spellEnd"/>
+      <w:r>
+        <w:t xml:space="preserve"> that row (x) and column (y)</w:t>
+      </w:r>
+    </w:p>
+    <w:p>
+      <w:r>
+        <w:t xml:space="preserve">have to be given in that order (i.e. it's </w:t>
+      </w:r>
+      <w:proofErr w:type="spellStart"/>
+      <w:proofErr w:type="gramStart"/>
+      <w:r>
+        <w:t>z,x</w:t>
+      </w:r>
+      <w:proofErr w:type="gramEnd"/>
+      <w:r>
+        <w:t>,y</w:t>
+      </w:r>
+      <w:proofErr w:type="spellEnd"/>
+      <w:r>
+        <w:t xml:space="preserve"> while should have been </w:t>
+      </w:r>
+      <w:proofErr w:type="spellStart"/>
+      <w:r>
+        <w:t>z,y,x</w:t>
+      </w:r>
+      <w:proofErr w:type="spellEnd"/>
+      <w:r>
+        <w:t>)</w:t>
       </w:r>
     </w:p>
     <w:p/>
@@ -7609,9 +9252,21 @@
       <w:pPr>
         <w:pStyle w:val="Code"/>
       </w:pPr>
-      <w:r>
-        <w:t>extract_segments projdata.hs</w:t>
-      </w:r>
+      <w:proofErr w:type="spellStart"/>
+      <w:r>
+        <w:t>extract_segments</w:t>
+      </w:r>
+      <w:proofErr w:type="spellEnd"/>
+      <w:r>
+        <w:t xml:space="preserve"> </w:t>
+      </w:r>
+      <w:proofErr w:type="spellStart"/>
+      <w:proofErr w:type="gramStart"/>
+      <w:r>
+        <w:t>projdata.hs</w:t>
+      </w:r>
+      <w:proofErr w:type="spellEnd"/>
+      <w:proofErr w:type="gramEnd"/>
     </w:p>
     <w:p/>
     <w:p>
@@ -7638,7 +9293,7 @@
 </file>
 
 <file path=word/endnotes.xml><?xml version="1.0" encoding="utf-8"?>
-<w:endnotes xmlns:wpc="http://schemas.microsoft.com/office/word/2010/wordprocessingCanvas" xmlns:mc="http://schemas.openxmlformats.org/markup-compatibility/2006" xmlns:o="urn:schemas-microsoft-com:office:office" xmlns:r="http://schemas.openxmlformats.org/officeDocument/2006/relationships" xmlns:m="http://schemas.openxmlformats.org/officeDocument/2006/math" xmlns:v="urn:schemas-microsoft-com:vml" xmlns:wp14="http://schemas.microsoft.com/office/word/2010/wordprocessingDrawing" xmlns:wp="http://schemas.openxmlformats.org/drawingml/2006/wordprocessingDrawing" xmlns:w10="urn:schemas-microsoft-com:office:word" xmlns:w="http://schemas.openxmlformats.org/wordprocessingml/2006/main" xmlns:w14="http://schemas.microsoft.com/office/word/2010/wordml" xmlns:w15="http://schemas.microsoft.com/office/word/2012/wordml" xmlns:wpg="http://schemas.microsoft.com/office/word/2010/wordprocessingGroup" xmlns:wpi="http://schemas.microsoft.com/office/word/2010/wordprocessingInk" xmlns:wne="http://schemas.microsoft.com/office/word/2006/wordml" xmlns:wps="http://schemas.microsoft.com/office/word/2010/wordprocessingShape" mc:Ignorable="w14 w15 wp14">
+<w:endnotes xmlns:wpc="http://schemas.microsoft.com/office/word/2010/wordprocessingCanvas" xmlns:cx="http://schemas.microsoft.com/office/drawing/2014/chartex" xmlns:cx1="http://schemas.microsoft.com/office/drawing/2015/9/8/chartex" xmlns:cx2="http://schemas.microsoft.com/office/drawing/2015/10/21/chartex" xmlns:cx3="http://schemas.microsoft.com/office/drawing/2016/5/9/chartex" xmlns:cx4="http://schemas.microsoft.com/office/drawing/2016/5/10/chartex" xmlns:cx5="http://schemas.microsoft.com/office/drawing/2016/5/11/chartex" xmlns:mc="http://schemas.openxmlformats.org/markup-compatibility/2006" xmlns:o="urn:schemas-microsoft-com:office:office" xmlns:r="http://schemas.openxmlformats.org/officeDocument/2006/relationships" xmlns:m="http://schemas.openxmlformats.org/officeDocument/2006/math" xmlns:v="urn:schemas-microsoft-com:vml" xmlns:wp14="http://schemas.microsoft.com/office/word/2010/wordprocessingDrawing" xmlns:wp="http://schemas.openxmlformats.org/drawingml/2006/wordprocessingDrawing" xmlns:w10="urn:schemas-microsoft-com:office:word" xmlns:w="http://schemas.openxmlformats.org/wordprocessingml/2006/main" xmlns:w14="http://schemas.microsoft.com/office/word/2010/wordml" xmlns:w15="http://schemas.microsoft.com/office/word/2012/wordml" xmlns:w16se="http://schemas.microsoft.com/office/word/2015/wordml/symex" xmlns:wpg="http://schemas.microsoft.com/office/word/2010/wordprocessingGroup" xmlns:wpi="http://schemas.microsoft.com/office/word/2010/wordprocessingInk" xmlns:wne="http://schemas.microsoft.com/office/word/2006/wordml" xmlns:wps="http://schemas.microsoft.com/office/word/2010/wordprocessingShape" mc:Ignorable="w14 w15 w16se wp14">
   <w:endnote w:type="separator" w:id="-1">
     <w:p>
       <w:r>
@@ -7657,7 +9312,7 @@
 </file>
 
 <file path=word/footer1.xml><?xml version="1.0" encoding="utf-8"?>
-<w:ftr xmlns:wpc="http://schemas.microsoft.com/office/word/2010/wordprocessingCanvas" xmlns:mc="http://schemas.openxmlformats.org/markup-compatibility/2006" xmlns:o="urn:schemas-microsoft-com:office:office" xmlns:r="http://schemas.openxmlformats.org/officeDocument/2006/relationships" xmlns:m="http://schemas.openxmlformats.org/officeDocument/2006/math" xmlns:v="urn:schemas-microsoft-com:vml" xmlns:wp14="http://schemas.microsoft.com/office/word/2010/wordprocessingDrawing" xmlns:wp="http://schemas.openxmlformats.org/drawingml/2006/wordprocessingDrawing" xmlns:w10="urn:schemas-microsoft-com:office:word" xmlns:w="http://schemas.openxmlformats.org/wordprocessingml/2006/main" xmlns:w14="http://schemas.microsoft.com/office/word/2010/wordml" xmlns:w15="http://schemas.microsoft.com/office/word/2012/wordml" xmlns:wpg="http://schemas.microsoft.com/office/word/2010/wordprocessingGroup" xmlns:wpi="http://schemas.microsoft.com/office/word/2010/wordprocessingInk" xmlns:wne="http://schemas.microsoft.com/office/word/2006/wordml" xmlns:wps="http://schemas.microsoft.com/office/word/2010/wordprocessingShape" mc:Ignorable="w14 w15 wp14">
+<w:ftr xmlns:wpc="http://schemas.microsoft.com/office/word/2010/wordprocessingCanvas" xmlns:cx="http://schemas.microsoft.com/office/drawing/2014/chartex" xmlns:cx1="http://schemas.microsoft.com/office/drawing/2015/9/8/chartex" xmlns:cx2="http://schemas.microsoft.com/office/drawing/2015/10/21/chartex" xmlns:cx3="http://schemas.microsoft.com/office/drawing/2016/5/9/chartex" xmlns:cx4="http://schemas.microsoft.com/office/drawing/2016/5/10/chartex" xmlns:cx5="http://schemas.microsoft.com/office/drawing/2016/5/11/chartex" xmlns:mc="http://schemas.openxmlformats.org/markup-compatibility/2006" xmlns:o="urn:schemas-microsoft-com:office:office" xmlns:r="http://schemas.openxmlformats.org/officeDocument/2006/relationships" xmlns:m="http://schemas.openxmlformats.org/officeDocument/2006/math" xmlns:v="urn:schemas-microsoft-com:vml" xmlns:wp14="http://schemas.microsoft.com/office/word/2010/wordprocessingDrawing" xmlns:wp="http://schemas.openxmlformats.org/drawingml/2006/wordprocessingDrawing" xmlns:w10="urn:schemas-microsoft-com:office:word" xmlns:w="http://schemas.openxmlformats.org/wordprocessingml/2006/main" xmlns:w14="http://schemas.microsoft.com/office/word/2010/wordml" xmlns:w15="http://schemas.microsoft.com/office/word/2012/wordml" xmlns:w16se="http://schemas.microsoft.com/office/word/2015/wordml/symex" xmlns:wpg="http://schemas.microsoft.com/office/word/2010/wordprocessingGroup" xmlns:wpi="http://schemas.microsoft.com/office/word/2010/wordprocessingInk" xmlns:wne="http://schemas.microsoft.com/office/word/2006/wordml" xmlns:wps="http://schemas.microsoft.com/office/word/2010/wordprocessingShape" mc:Ignorable="w14 w15 w16se wp14">
   <w:sdt>
     <w:sdtPr>
       <w:id w:val="-1382936741"/>
@@ -7690,7 +9345,7 @@
           <w:rPr>
             <w:noProof/>
           </w:rPr>
-          <w:t>2</w:t>
+          <w:t>10</w:t>
         </w:r>
         <w:r>
           <w:rPr>
@@ -7710,7 +9365,7 @@
 </file>
 
 <file path=word/footnotes.xml><?xml version="1.0" encoding="utf-8"?>
-<w:footnotes xmlns:wpc="http://schemas.microsoft.com/office/word/2010/wordprocessingCanvas" xmlns:mc="http://schemas.openxmlformats.org/markup-compatibility/2006" xmlns:o="urn:schemas-microsoft-com:office:office" xmlns:r="http://schemas.openxmlformats.org/officeDocument/2006/relationships" xmlns:m="http://schemas.openxmlformats.org/officeDocument/2006/math" xmlns:v="urn:schemas-microsoft-com:vml" xmlns:wp14="http://schemas.microsoft.com/office/word/2010/wordprocessingDrawing" xmlns:wp="http://schemas.openxmlformats.org/drawingml/2006/wordprocessingDrawing" xmlns:w10="urn:schemas-microsoft-com:office:word" xmlns:w="http://schemas.openxmlformats.org/wordprocessingml/2006/main" xmlns:w14="http://schemas.microsoft.com/office/word/2010/wordml" xmlns:w15="http://schemas.microsoft.com/office/word/2012/wordml" xmlns:wpg="http://schemas.microsoft.com/office/word/2010/wordprocessingGroup" xmlns:wpi="http://schemas.microsoft.com/office/word/2010/wordprocessingInk" xmlns:wne="http://schemas.microsoft.com/office/word/2006/wordml" xmlns:wps="http://schemas.microsoft.com/office/word/2010/wordprocessingShape" mc:Ignorable="w14 w15 wp14">
+<w:footnotes xmlns:wpc="http://schemas.microsoft.com/office/word/2010/wordprocessingCanvas" xmlns:cx="http://schemas.microsoft.com/office/drawing/2014/chartex" xmlns:cx1="http://schemas.microsoft.com/office/drawing/2015/9/8/chartex" xmlns:cx2="http://schemas.microsoft.com/office/drawing/2015/10/21/chartex" xmlns:cx3="http://schemas.microsoft.com/office/drawing/2016/5/9/chartex" xmlns:cx4="http://schemas.microsoft.com/office/drawing/2016/5/10/chartex" xmlns:cx5="http://schemas.microsoft.com/office/drawing/2016/5/11/chartex" xmlns:mc="http://schemas.openxmlformats.org/markup-compatibility/2006" xmlns:o="urn:schemas-microsoft-com:office:office" xmlns:r="http://schemas.openxmlformats.org/officeDocument/2006/relationships" xmlns:m="http://schemas.openxmlformats.org/officeDocument/2006/math" xmlns:v="urn:schemas-microsoft-com:vml" xmlns:wp14="http://schemas.microsoft.com/office/word/2010/wordprocessingDrawing" xmlns:wp="http://schemas.openxmlformats.org/drawingml/2006/wordprocessingDrawing" xmlns:w10="urn:schemas-microsoft-com:office:word" xmlns:w="http://schemas.openxmlformats.org/wordprocessingml/2006/main" xmlns:w14="http://schemas.microsoft.com/office/word/2010/wordml" xmlns:w15="http://schemas.microsoft.com/office/word/2012/wordml" xmlns:w16se="http://schemas.microsoft.com/office/word/2015/wordml/symex" xmlns:wpg="http://schemas.microsoft.com/office/word/2010/wordprocessingGroup" xmlns:wpi="http://schemas.microsoft.com/office/word/2010/wordprocessingInk" xmlns:wne="http://schemas.microsoft.com/office/word/2006/wordml" xmlns:wps="http://schemas.microsoft.com/office/word/2010/wordprocessingShape" mc:Ignorable="w14 w15 w16se wp14">
   <w:footnote w:type="separator" w:id="-1">
     <w:p>
       <w:r>
@@ -7737,7 +9392,20 @@
         <w:footnoteRef/>
       </w:r>
       <w:r>
-        <w:t xml:space="preserve"> Note that we only copy the header (.hs) file as this header contains a field that “points” to the raw float data (.s). </w:t>
+        <w:t xml:space="preserve"> Note that we only copy the header </w:t>
+      </w:r>
+      <w:proofErr w:type="gramStart"/>
+      <w:r>
+        <w:t>(.</w:t>
+      </w:r>
+      <w:proofErr w:type="spellStart"/>
+      <w:r>
+        <w:t>hs</w:t>
+      </w:r>
+      <w:proofErr w:type="spellEnd"/>
+      <w:proofErr w:type="gramEnd"/>
+      <w:r>
+        <w:t xml:space="preserve">) file as this header contains a field that “points” to the raw float data (.s). </w:t>
       </w:r>
     </w:p>
   </w:footnote>
@@ -7753,7 +9421,23 @@
         <w:footnoteRef/>
       </w:r>
       <w:r>
-        <w:t xml:space="preserve"> On Windows and Linux, VirtualBox sets the “host-key” by default to Right-CTRL, so unless you changes this, you have to use Left-CTRL to “send” the CTRL-keystroke to the Virtual Machine.</w:t>
+        <w:t xml:space="preserve"> On Windows and Linux, </w:t>
+      </w:r>
+      <w:proofErr w:type="spellStart"/>
+      <w:r>
+        <w:t>VirtualBox</w:t>
+      </w:r>
+      <w:proofErr w:type="spellEnd"/>
+      <w:r>
+        <w:t xml:space="preserve"> sets the “host-key” by default to R</w:t>
+      </w:r>
+      <w:r>
+        <w:t>ight-CTRL, so unless you change</w:t>
+      </w:r>
+      <w:bookmarkStart w:id="16" w:name="_GoBack"/>
+      <w:bookmarkEnd w:id="16"/>
+      <w:r>
+        <w:t xml:space="preserve"> this, you have to use Left-CTRL to “send” the CTRL-keystroke to the Virtual Machine.</w:t>
       </w:r>
     </w:p>
   </w:footnote>
@@ -7820,7 +9504,21 @@
         <w:rPr>
           <w:lang w:val="en-GB"/>
         </w:rPr>
-        <w:t>The amount of indentation is not important, as long as you are consistent (i.e. it doesn’t matter if you use 2 or 4 spaces, but you cannot mix them).</w:t>
+        <w:t xml:space="preserve">The amount of indentation is not important, </w:t>
+      </w:r>
+      <w:proofErr w:type="gramStart"/>
+      <w:r>
+        <w:rPr>
+          <w:lang w:val="en-GB"/>
+        </w:rPr>
+        <w:t>as long as</w:t>
+      </w:r>
+      <w:proofErr w:type="gramEnd"/>
+      <w:r>
+        <w:rPr>
+          <w:lang w:val="en-GB"/>
+        </w:rPr>
+        <w:t xml:space="preserve"> you are consistent (i.e. it doesn’t matter if you use 2 or 4 spaces, but you cannot mix them).</w:t>
       </w:r>
     </w:p>
   </w:footnote>
@@ -7828,7 +9526,7 @@
 </file>
 
 <file path=word/numbering.xml><?xml version="1.0" encoding="utf-8"?>
-<w:numbering xmlns:wpc="http://schemas.microsoft.com/office/word/2010/wordprocessingCanvas" xmlns:mc="http://schemas.openxmlformats.org/markup-compatibility/2006" xmlns:o="urn:schemas-microsoft-com:office:office" xmlns:r="http://schemas.openxmlformats.org/officeDocument/2006/relationships" xmlns:m="http://schemas.openxmlformats.org/officeDocument/2006/math" xmlns:v="urn:schemas-microsoft-com:vml" xmlns:wp14="http://schemas.microsoft.com/office/word/2010/wordprocessingDrawing" xmlns:wp="http://schemas.openxmlformats.org/drawingml/2006/wordprocessingDrawing" xmlns:w10="urn:schemas-microsoft-com:office:word" xmlns:w="http://schemas.openxmlformats.org/wordprocessingml/2006/main" xmlns:w14="http://schemas.microsoft.com/office/word/2010/wordml" xmlns:w15="http://schemas.microsoft.com/office/word/2012/wordml" xmlns:wpg="http://schemas.microsoft.com/office/word/2010/wordprocessingGroup" xmlns:wpi="http://schemas.microsoft.com/office/word/2010/wordprocessingInk" xmlns:wne="http://schemas.microsoft.com/office/word/2006/wordml" xmlns:wps="http://schemas.microsoft.com/office/word/2010/wordprocessingShape" mc:Ignorable="w14 w15 wp14">
+<w:numbering xmlns:wpc="http://schemas.microsoft.com/office/word/2010/wordprocessingCanvas" xmlns:cx="http://schemas.microsoft.com/office/drawing/2014/chartex" xmlns:cx1="http://schemas.microsoft.com/office/drawing/2015/9/8/chartex" xmlns:cx2="http://schemas.microsoft.com/office/drawing/2015/10/21/chartex" xmlns:cx3="http://schemas.microsoft.com/office/drawing/2016/5/9/chartex" xmlns:cx4="http://schemas.microsoft.com/office/drawing/2016/5/10/chartex" xmlns:cx5="http://schemas.microsoft.com/office/drawing/2016/5/11/chartex" xmlns:mc="http://schemas.openxmlformats.org/markup-compatibility/2006" xmlns:o="urn:schemas-microsoft-com:office:office" xmlns:r="http://schemas.openxmlformats.org/officeDocument/2006/relationships" xmlns:m="http://schemas.openxmlformats.org/officeDocument/2006/math" xmlns:v="urn:schemas-microsoft-com:vml" xmlns:wp14="http://schemas.microsoft.com/office/word/2010/wordprocessingDrawing" xmlns:wp="http://schemas.openxmlformats.org/drawingml/2006/wordprocessingDrawing" xmlns:w10="urn:schemas-microsoft-com:office:word" xmlns:w="http://schemas.openxmlformats.org/wordprocessingml/2006/main" xmlns:w14="http://schemas.microsoft.com/office/word/2010/wordml" xmlns:w15="http://schemas.microsoft.com/office/word/2012/wordml" xmlns:w16se="http://schemas.microsoft.com/office/word/2015/wordml/symex" xmlns:wpg="http://schemas.microsoft.com/office/word/2010/wordprocessingGroup" xmlns:wpi="http://schemas.microsoft.com/office/word/2010/wordprocessingInk" xmlns:wne="http://schemas.microsoft.com/office/word/2006/wordml" xmlns:wps="http://schemas.microsoft.com/office/word/2010/wordprocessingShape" mc:Ignorable="w14 w15 w16se wp14">
   <w:abstractNum w:abstractNumId="0" w15:restartNumberingAfterBreak="0">
     <w:nsid w:val="074A4232"/>
     <w:multiLevelType w:val="hybridMultilevel"/>
@@ -8990,7 +10688,7 @@
 </file>
 
 <file path=word/styles.xml><?xml version="1.0" encoding="utf-8"?>
-<w:styles xmlns:mc="http://schemas.openxmlformats.org/markup-compatibility/2006" xmlns:r="http://schemas.openxmlformats.org/officeDocument/2006/relationships" xmlns:w="http://schemas.openxmlformats.org/wordprocessingml/2006/main" xmlns:w14="http://schemas.microsoft.com/office/word/2010/wordml" xmlns:w15="http://schemas.microsoft.com/office/word/2012/wordml" mc:Ignorable="w14 w15">
+<w:styles xmlns:mc="http://schemas.openxmlformats.org/markup-compatibility/2006" xmlns:r="http://schemas.openxmlformats.org/officeDocument/2006/relationships" xmlns:w="http://schemas.openxmlformats.org/wordprocessingml/2006/main" xmlns:w14="http://schemas.microsoft.com/office/word/2010/wordml" xmlns:w15="http://schemas.microsoft.com/office/word/2012/wordml" xmlns:w16se="http://schemas.microsoft.com/office/word/2015/wordml/symex" mc:Ignorable="w14 w15 w16se">
   <w:docDefaults>
     <w:rPrDefault>
       <w:rPr>
@@ -9002,7 +10700,7 @@
     </w:rPrDefault>
     <w:pPrDefault/>
   </w:docDefaults>
-  <w:latentStyles w:defLockedState="0" w:defUIPriority="99" w:defSemiHidden="0" w:defUnhideWhenUsed="0" w:defQFormat="0" w:count="371">
+  <w:latentStyles w:defLockedState="0" w:defUIPriority="99" w:defSemiHidden="0" w:defUnhideWhenUsed="0" w:defQFormat="0" w:count="374">
     <w:lsdException w:name="Normal" w:uiPriority="0" w:qFormat="1"/>
     <w:lsdException w:name="heading 1" w:uiPriority="9" w:qFormat="1"/>
     <w:lsdException w:name="heading 2" w:semiHidden="1" w:uiPriority="9" w:unhideWhenUsed="1" w:qFormat="1"/>
@@ -9108,7 +10806,6 @@
     <w:lsdException w:name="HTML Sample" w:semiHidden="1" w:unhideWhenUsed="1"/>
     <w:lsdException w:name="HTML Typewriter" w:semiHidden="1" w:unhideWhenUsed="1"/>
     <w:lsdException w:name="HTML Variable" w:semiHidden="1" w:unhideWhenUsed="1"/>
-    <w:lsdException w:name="Normal Table" w:semiHidden="1" w:unhideWhenUsed="1"/>
     <w:lsdException w:name="annotation subject" w:semiHidden="1" w:unhideWhenUsed="1"/>
     <w:lsdException w:name="No List" w:semiHidden="1" w:unhideWhenUsed="1"/>
     <w:lsdException w:name="Outline List 1" w:semiHidden="1" w:unhideWhenUsed="1"/>
@@ -9153,7 +10850,6 @@
     <w:lsdException w:name="Table Professional" w:semiHidden="1" w:unhideWhenUsed="1"/>
     <w:lsdException w:name="Table Subtle 1" w:semiHidden="1" w:unhideWhenUsed="1"/>
     <w:lsdException w:name="Table Subtle 2" w:semiHidden="1" w:unhideWhenUsed="1"/>
-    <w:lsdException w:name="Table Web 1" w:semiHidden="1" w:unhideWhenUsed="1"/>
     <w:lsdException w:name="Table Web 2" w:semiHidden="1" w:unhideWhenUsed="1"/>
     <w:lsdException w:name="Table Web 3" w:semiHidden="1" w:unhideWhenUsed="1"/>
     <w:lsdException w:name="Balloon Text" w:semiHidden="1" w:unhideWhenUsed="1"/>
@@ -9365,6 +11061,9 @@
     <w:lsdException w:name="List Table 5 Dark Accent 6" w:uiPriority="50"/>
     <w:lsdException w:name="List Table 6 Colorful Accent 6" w:uiPriority="51"/>
     <w:lsdException w:name="List Table 7 Colorful Accent 6" w:uiPriority="52"/>
+    <w:lsdException w:name="Mention" w:semiHidden="1" w:unhideWhenUsed="1"/>
+    <w:lsdException w:name="Smart Hyperlink" w:semiHidden="1" w:unhideWhenUsed="1"/>
+    <w:lsdException w:name="Hashtag" w:semiHidden="1" w:unhideWhenUsed="1"/>
   </w:latentStyles>
   <w:style w:type="paragraph" w:default="1" w:styleId="Normal">
     <w:name w:val="Normal"/>
@@ -9885,6 +11584,18 @@
       <w:lang w:val="en-US"/>
     </w:rPr>
   </w:style>
+  <w:style w:type="character" w:styleId="FollowedHyperlink">
+    <w:name w:val="FollowedHyperlink"/>
+    <w:basedOn w:val="DefaultParagraphFont"/>
+    <w:uiPriority w:val="99"/>
+    <w:semiHidden/>
+    <w:unhideWhenUsed/>
+    <w:rsid w:val="0008762E"/>
+    <w:rPr>
+      <w:color w:val="800080" w:themeColor="followedHyperlink"/>
+      <w:u w:val="single"/>
+    </w:rPr>
+  </w:style>
 </w:styles>
 </file>
 
@@ -10213,7 +11924,7 @@
 </file>
 
 <file path=customXml/itemProps1.xml><?xml version="1.0" encoding="utf-8"?>
-<ds:datastoreItem xmlns:ds="http://schemas.openxmlformats.org/officeDocument/2006/customXml" ds:itemID="{29944C0C-406E-47F8-BDE7-F24CF451F978}">
+<ds:datastoreItem xmlns:ds="http://schemas.openxmlformats.org/officeDocument/2006/customXml" ds:itemID="{4BC16006-74A7-4583-86B2-86CCCC64753D}">
   <ds:schemaRefs>
     <ds:schemaRef ds:uri="http://schemas.openxmlformats.org/officeDocument/2006/bibliography"/>
   </ds:schemaRefs>

</xml_diff>

<commit_message>
some clarifications for the scatter and noise exercise
</commit_message>
<xml_diff>
--- a/exercises_document.docx
+++ b/exercises_document.docx
@@ -68,13 +68,130 @@
           <w:r>
             <w:fldChar w:fldCharType="separate"/>
           </w:r>
-          <w:hyperlink w:anchor="_Toc434270669" w:history="1">
+          <w:bookmarkStart w:id="0" w:name="_GoBack"/>
+          <w:bookmarkEnd w:id="0"/>
+          <w:r>
+            <w:rPr>
+              <w:rStyle w:val="Hyperlink"/>
+              <w:noProof/>
+            </w:rPr>
+            <w:fldChar w:fldCharType="begin"/>
+          </w:r>
+          <w:r>
+            <w:rPr>
+              <w:rStyle w:val="Hyperlink"/>
+              <w:noProof/>
+            </w:rPr>
+            <w:instrText xml:space="preserve"> </w:instrText>
+          </w:r>
+          <w:r>
+            <w:rPr>
+              <w:noProof/>
+            </w:rPr>
+            <w:instrText>HYPERLINK \l "_Toc478797698"</w:instrText>
+          </w:r>
+          <w:r>
+            <w:rPr>
+              <w:rStyle w:val="Hyperlink"/>
+              <w:noProof/>
+            </w:rPr>
+            <w:instrText xml:space="preserve"> </w:instrText>
+          </w:r>
+          <w:r>
+            <w:rPr>
+              <w:rStyle w:val="Hyperlink"/>
+              <w:noProof/>
+            </w:rPr>
+          </w:r>
+          <w:r>
+            <w:rPr>
+              <w:rStyle w:val="Hyperlink"/>
+              <w:noProof/>
+            </w:rPr>
+            <w:fldChar w:fldCharType="separate"/>
+          </w:r>
+          <w:r>
+            <w:rPr>
+              <w:rStyle w:val="Hyperlink"/>
+              <w:noProof/>
+            </w:rPr>
+            <w:t>Introduction</w:t>
+          </w:r>
+          <w:r>
+            <w:rPr>
+              <w:noProof/>
+              <w:webHidden/>
+            </w:rPr>
+            <w:tab/>
+          </w:r>
+          <w:r>
+            <w:rPr>
+              <w:noProof/>
+              <w:webHidden/>
+            </w:rPr>
+            <w:fldChar w:fldCharType="begin"/>
+          </w:r>
+          <w:r>
+            <w:rPr>
+              <w:noProof/>
+              <w:webHidden/>
+            </w:rPr>
+            <w:instrText xml:space="preserve"> PAGEREF _Toc478797698 \h </w:instrText>
+          </w:r>
+          <w:r>
+            <w:rPr>
+              <w:noProof/>
+              <w:webHidden/>
+            </w:rPr>
+          </w:r>
+          <w:r>
+            <w:rPr>
+              <w:noProof/>
+              <w:webHidden/>
+            </w:rPr>
+            <w:fldChar w:fldCharType="separate"/>
+          </w:r>
+          <w:r>
+            <w:rPr>
+              <w:noProof/>
+              <w:webHidden/>
+            </w:rPr>
+            <w:t>1</w:t>
+          </w:r>
+          <w:r>
+            <w:rPr>
+              <w:noProof/>
+              <w:webHidden/>
+            </w:rPr>
+            <w:fldChar w:fldCharType="end"/>
+          </w:r>
+          <w:r>
+            <w:rPr>
+              <w:rStyle w:val="Hyperlink"/>
+              <w:noProof/>
+            </w:rPr>
+            <w:fldChar w:fldCharType="end"/>
+          </w:r>
+        </w:p>
+        <w:p>
+          <w:pPr>
+            <w:pStyle w:val="TOC1"/>
+            <w:tabs>
+              <w:tab w:val="right" w:leader="dot" w:pos="10450"/>
+            </w:tabs>
+            <w:rPr>
+              <w:rFonts w:asciiTheme="minorHAnsi" w:hAnsiTheme="minorHAnsi" w:cstheme="minorBidi"/>
+              <w:noProof/>
+              <w:lang w:val="en-GB" w:eastAsia="en-GB"/>
+            </w:rPr>
+          </w:pPr>
+          <w:hyperlink w:anchor="_Toc478797699" w:history="1">
             <w:r>
               <w:rPr>
                 <w:rStyle w:val="Hyperlink"/>
                 <w:noProof/>
               </w:rPr>
-              <w:t>Introduction</w:t>
+              <w:t>Start of exercises</w:t>
             </w:r>
             <w:r>
               <w:rPr>
@@ -95,7 +212,7 @@
                 <w:noProof/>
                 <w:webHidden/>
               </w:rPr>
-              <w:instrText xml:space="preserve"> PAGEREF _Toc434270669 \h </w:instrText>
+              <w:instrText xml:space="preserve"> PAGEREF _Toc478797699 \h </w:instrText>
             </w:r>
             <w:r>
               <w:rPr>
@@ -115,7 +232,7 @@
                 <w:noProof/>
                 <w:webHidden/>
               </w:rPr>
-              <w:t>1</w:t>
+              <w:t>2</w:t>
             </w:r>
             <w:r>
               <w:rPr>
@@ -138,13 +255,13 @@
               <w:lang w:val="en-GB" w:eastAsia="en-GB"/>
             </w:rPr>
           </w:pPr>
-          <w:hyperlink w:anchor="_Toc434270670" w:history="1">
+          <w:hyperlink w:anchor="_Toc478797700" w:history="1">
             <w:r>
               <w:rPr>
                 <w:rStyle w:val="Hyperlink"/>
                 <w:noProof/>
               </w:rPr>
-              <w:t>Start of exercises</w:t>
+              <w:t>Exercise 1: Data Simulation Brain</w:t>
             </w:r>
             <w:r>
               <w:rPr>
@@ -165,7 +282,7 @@
                 <w:noProof/>
                 <w:webHidden/>
               </w:rPr>
-              <w:instrText xml:space="preserve"> PAGEREF _Toc434270670 \h </w:instrText>
+              <w:instrText xml:space="preserve"> PAGEREF _Toc478797700 \h </w:instrText>
             </w:r>
             <w:r>
               <w:rPr>
@@ -208,13 +325,13 @@
               <w:lang w:val="en-GB" w:eastAsia="en-GB"/>
             </w:rPr>
           </w:pPr>
-          <w:hyperlink w:anchor="_Toc434270671" w:history="1">
+          <w:hyperlink w:anchor="_Toc478797701" w:history="1">
             <w:r>
               <w:rPr>
                 <w:rStyle w:val="Hyperlink"/>
                 <w:noProof/>
               </w:rPr>
-              <w:t>Exercise 1: Data Simulation Brain</w:t>
+              <w:t>Exercise 2: Data Simulation Thorax with PET</w:t>
             </w:r>
             <w:r>
               <w:rPr>
@@ -235,7 +352,7 @@
                 <w:noProof/>
                 <w:webHidden/>
               </w:rPr>
-              <w:instrText xml:space="preserve"> PAGEREF _Toc434270671 \h </w:instrText>
+              <w:instrText xml:space="preserve"> PAGEREF _Toc478797701 \h </w:instrText>
             </w:r>
             <w:r>
               <w:rPr>
@@ -278,13 +395,13 @@
               <w:lang w:val="en-GB" w:eastAsia="en-GB"/>
             </w:rPr>
           </w:pPr>
-          <w:hyperlink w:anchor="_Toc434270672" w:history="1">
+          <w:hyperlink w:anchor="_Toc478797702" w:history="1">
             <w:r>
               <w:rPr>
                 <w:rStyle w:val="Hyperlink"/>
                 <w:noProof/>
               </w:rPr>
-              <w:t>Exercise 2: Data Simulation Thorax with PET</w:t>
+              <w:t>Exercise 3: Data Simulation Thorax with SPECT</w:t>
             </w:r>
             <w:r>
               <w:rPr>
@@ -305,7 +422,7 @@
                 <w:noProof/>
                 <w:webHidden/>
               </w:rPr>
-              <w:instrText xml:space="preserve"> PAGEREF _Toc434270672 \h </w:instrText>
+              <w:instrText xml:space="preserve"> PAGEREF _Toc478797702 \h </w:instrText>
             </w:r>
             <w:r>
               <w:rPr>
@@ -325,7 +442,7 @@
                 <w:noProof/>
                 <w:webHidden/>
               </w:rPr>
-              <w:t>2</w:t>
+              <w:t>3</w:t>
             </w:r>
             <w:r>
               <w:rPr>
@@ -348,13 +465,13 @@
               <w:lang w:val="en-GB" w:eastAsia="en-GB"/>
             </w:rPr>
           </w:pPr>
-          <w:hyperlink w:anchor="_Toc434270673" w:history="1">
+          <w:hyperlink w:anchor="_Toc478797703" w:history="1">
             <w:r>
               <w:rPr>
                 <w:rStyle w:val="Hyperlink"/>
                 <w:noProof/>
               </w:rPr>
-              <w:t>Exercise 3: Data Simulation Thorax with SPECT</w:t>
+              <w:t>Exercise 4: Preparation for Image reconstruction exercise</w:t>
             </w:r>
             <w:r>
               <w:rPr>
@@ -375,7 +492,7 @@
                 <w:noProof/>
                 <w:webHidden/>
               </w:rPr>
-              <w:instrText xml:space="preserve"> PAGEREF _Toc434270673 \h </w:instrText>
+              <w:instrText xml:space="preserve"> PAGEREF _Toc478797703 \h </w:instrText>
             </w:r>
             <w:r>
               <w:rPr>
@@ -395,7 +512,7 @@
                 <w:noProof/>
                 <w:webHidden/>
               </w:rPr>
-              <w:t>2</w:t>
+              <w:t>3</w:t>
             </w:r>
             <w:r>
               <w:rPr>
@@ -418,13 +535,13 @@
               <w:lang w:val="en-GB" w:eastAsia="en-GB"/>
             </w:rPr>
           </w:pPr>
-          <w:hyperlink w:anchor="_Toc434270674" w:history="1">
+          <w:hyperlink w:anchor="_Toc478797704" w:history="1">
             <w:r>
               <w:rPr>
                 <w:rStyle w:val="Hyperlink"/>
                 <w:noProof/>
               </w:rPr>
-              <w:t>Exercise 4: Preparation for Image reconstruction exercise</w:t>
+              <w:t>Exercise 5: Image reconstruction part 1: EMML and OSEM</w:t>
             </w:r>
             <w:r>
               <w:rPr>
@@ -445,7 +562,7 @@
                 <w:noProof/>
                 <w:webHidden/>
               </w:rPr>
-              <w:instrText xml:space="preserve"> PAGEREF _Toc434270674 \h </w:instrText>
+              <w:instrText xml:space="preserve"> PAGEREF _Toc478797704 \h </w:instrText>
             </w:r>
             <w:r>
               <w:rPr>
@@ -488,13 +605,13 @@
               <w:lang w:val="en-GB" w:eastAsia="en-GB"/>
             </w:rPr>
           </w:pPr>
-          <w:hyperlink w:anchor="_Toc434270675" w:history="1">
+          <w:hyperlink w:anchor="_Toc478797705" w:history="1">
             <w:r>
               <w:rPr>
                 <w:rStyle w:val="Hyperlink"/>
                 <w:noProof/>
               </w:rPr>
-              <w:t>Exercise 5: Image reconstruction part 1: EMML and OSEM</w:t>
+              <w:t>Exercise 6: Image reconstruction part 2: adding Poisson noise</w:t>
             </w:r>
             <w:r>
               <w:rPr>
@@ -515,7 +632,7 @@
                 <w:noProof/>
                 <w:webHidden/>
               </w:rPr>
-              <w:instrText xml:space="preserve"> PAGEREF _Toc434270675 \h </w:instrText>
+              <w:instrText xml:space="preserve"> PAGEREF _Toc478797705 \h </w:instrText>
             </w:r>
             <w:r>
               <w:rPr>
@@ -535,7 +652,7 @@
                 <w:noProof/>
                 <w:webHidden/>
               </w:rPr>
-              <w:t>3</w:t>
+              <w:t>4</w:t>
             </w:r>
             <w:r>
               <w:rPr>
@@ -558,13 +675,13 @@
               <w:lang w:val="en-GB" w:eastAsia="en-GB"/>
             </w:rPr>
           </w:pPr>
-          <w:hyperlink w:anchor="_Toc434270676" w:history="1">
+          <w:hyperlink w:anchor="_Toc478797706" w:history="1">
             <w:r>
               <w:rPr>
                 <w:rStyle w:val="Hyperlink"/>
                 <w:noProof/>
               </w:rPr>
-              <w:t>Exercise 6: Image reconstruction part 2: adding Poisson noise</w:t>
+              <w:t>Exercise 7: Image reconstruction part 3: MAP</w:t>
             </w:r>
             <w:r>
               <w:rPr>
@@ -585,7 +702,7 @@
                 <w:noProof/>
                 <w:webHidden/>
               </w:rPr>
-              <w:instrText xml:space="preserve"> PAGEREF _Toc434270676 \h </w:instrText>
+              <w:instrText xml:space="preserve"> PAGEREF _Toc478797706 \h </w:instrText>
             </w:r>
             <w:r>
               <w:rPr>
@@ -628,13 +745,13 @@
               <w:lang w:val="en-GB" w:eastAsia="en-GB"/>
             </w:rPr>
           </w:pPr>
-          <w:hyperlink w:anchor="_Toc434270677" w:history="1">
+          <w:hyperlink w:anchor="_Toc478797707" w:history="1">
             <w:r>
               <w:rPr>
                 <w:rStyle w:val="Hyperlink"/>
                 <w:noProof/>
               </w:rPr>
-              <w:t>Exercise 7: Image reconstruction part 3: MAP</w:t>
+              <w:t>Exercise 8: Random estimation</w:t>
             </w:r>
             <w:r>
               <w:rPr>
@@ -655,7 +772,7 @@
                 <w:noProof/>
                 <w:webHidden/>
               </w:rPr>
-              <w:instrText xml:space="preserve"> PAGEREF _Toc434270677 \h </w:instrText>
+              <w:instrText xml:space="preserve"> PAGEREF _Toc478797707 \h </w:instrText>
             </w:r>
             <w:r>
               <w:rPr>
@@ -675,7 +792,7 @@
                 <w:noProof/>
                 <w:webHidden/>
               </w:rPr>
-              <w:t>4</w:t>
+              <w:t>5</w:t>
             </w:r>
             <w:r>
               <w:rPr>
@@ -698,13 +815,13 @@
               <w:lang w:val="en-GB" w:eastAsia="en-GB"/>
             </w:rPr>
           </w:pPr>
-          <w:hyperlink w:anchor="_Toc434270678" w:history="1">
+          <w:hyperlink w:anchor="_Toc478797708" w:history="1">
             <w:r>
               <w:rPr>
                 <w:rStyle w:val="Hyperlink"/>
                 <w:noProof/>
               </w:rPr>
-              <w:t>Exercise 8: Random estimation</w:t>
+              <w:t>Exercise 9: Scatter Correction</w:t>
             </w:r>
             <w:r>
               <w:rPr>
@@ -725,7 +842,7 @@
                 <w:noProof/>
                 <w:webHidden/>
               </w:rPr>
-              <w:instrText xml:space="preserve"> PAGEREF _Toc434270678 \h </w:instrText>
+              <w:instrText xml:space="preserve"> PAGEREF _Toc478797708 \h </w:instrText>
             </w:r>
             <w:r>
               <w:rPr>
@@ -768,13 +885,13 @@
               <w:lang w:val="en-GB" w:eastAsia="en-GB"/>
             </w:rPr>
           </w:pPr>
-          <w:hyperlink w:anchor="_Toc434270679" w:history="1">
+          <w:hyperlink w:anchor="_Toc478797709" w:history="1">
             <w:r>
               <w:rPr>
                 <w:rStyle w:val="Hyperlink"/>
                 <w:noProof/>
               </w:rPr>
-              <w:t>Exercise 9: Scatter Correction</w:t>
+              <w:t>Exercise 10: Motion Correction</w:t>
             </w:r>
             <w:r>
               <w:rPr>
@@ -795,7 +912,7 @@
                 <w:noProof/>
                 <w:webHidden/>
               </w:rPr>
-              <w:instrText xml:space="preserve"> PAGEREF _Toc434270679 \h </w:instrText>
+              <w:instrText xml:space="preserve"> PAGEREF _Toc478797709 \h </w:instrText>
             </w:r>
             <w:r>
               <w:rPr>
@@ -815,7 +932,7 @@
                 <w:noProof/>
                 <w:webHidden/>
               </w:rPr>
-              <w:t>5</w:t>
+              <w:t>6</w:t>
             </w:r>
             <w:r>
               <w:rPr>
@@ -838,13 +955,13 @@
               <w:lang w:val="en-GB" w:eastAsia="en-GB"/>
             </w:rPr>
           </w:pPr>
-          <w:hyperlink w:anchor="_Toc434270680" w:history="1">
+          <w:hyperlink w:anchor="_Toc478797710" w:history="1">
             <w:r>
               <w:rPr>
                 <w:rStyle w:val="Hyperlink"/>
                 <w:noProof/>
               </w:rPr>
-              <w:t>Exercise 10: Motion Correction</w:t>
+              <w:t>Exercise 11: Image reconstruction part 4: PSF and MAP</w:t>
             </w:r>
             <w:r>
               <w:rPr>
@@ -865,7 +982,7 @@
                 <w:noProof/>
                 <w:webHidden/>
               </w:rPr>
-              <w:instrText xml:space="preserve"> PAGEREF _Toc434270680 \h </w:instrText>
+              <w:instrText xml:space="preserve"> PAGEREF _Toc478797710 \h </w:instrText>
             </w:r>
             <w:r>
               <w:rPr>
@@ -885,7 +1002,7 @@
                 <w:noProof/>
                 <w:webHidden/>
               </w:rPr>
-              <w:t>6</w:t>
+              <w:t>7</w:t>
             </w:r>
             <w:r>
               <w:rPr>
@@ -908,13 +1025,13 @@
               <w:lang w:val="en-GB" w:eastAsia="en-GB"/>
             </w:rPr>
           </w:pPr>
-          <w:hyperlink w:anchor="_Toc434270681" w:history="1">
+          <w:hyperlink w:anchor="_Toc478797711" w:history="1">
             <w:r>
               <w:rPr>
                 <w:rStyle w:val="Hyperlink"/>
                 <w:noProof/>
               </w:rPr>
-              <w:t>Exercise 11: Image reconstruction part 4: PSF and MAP</w:t>
+              <w:t>Appendices</w:t>
             </w:r>
             <w:r>
               <w:rPr>
@@ -935,7 +1052,7 @@
                 <w:noProof/>
                 <w:webHidden/>
               </w:rPr>
-              <w:instrText xml:space="preserve"> PAGEREF _Toc434270681 \h </w:instrText>
+              <w:instrText xml:space="preserve"> PAGEREF _Toc478797711 \h </w:instrText>
             </w:r>
             <w:r>
               <w:rPr>
@@ -955,77 +1072,7 @@
                 <w:noProof/>
                 <w:webHidden/>
               </w:rPr>
-              <w:t>7</w:t>
-            </w:r>
-            <w:r>
-              <w:rPr>
-                <w:noProof/>
-                <w:webHidden/>
-              </w:rPr>
-              <w:fldChar w:fldCharType="end"/>
-            </w:r>
-          </w:hyperlink>
-        </w:p>
-        <w:p>
-          <w:pPr>
-            <w:pStyle w:val="TOC1"/>
-            <w:tabs>
-              <w:tab w:val="right" w:leader="dot" w:pos="10450"/>
-            </w:tabs>
-            <w:rPr>
-              <w:rFonts w:asciiTheme="minorHAnsi" w:hAnsiTheme="minorHAnsi" w:cstheme="minorBidi"/>
-              <w:noProof/>
-              <w:lang w:val="en-GB" w:eastAsia="en-GB"/>
-            </w:rPr>
-          </w:pPr>
-          <w:hyperlink w:anchor="_Toc434270682" w:history="1">
-            <w:r>
-              <w:rPr>
-                <w:rStyle w:val="Hyperlink"/>
-                <w:noProof/>
-              </w:rPr>
-              <w:t>Appendices</w:t>
-            </w:r>
-            <w:r>
-              <w:rPr>
-                <w:noProof/>
-                <w:webHidden/>
-              </w:rPr>
-              <w:tab/>
-            </w:r>
-            <w:r>
-              <w:rPr>
-                <w:noProof/>
-                <w:webHidden/>
-              </w:rPr>
-              <w:fldChar w:fldCharType="begin"/>
-            </w:r>
-            <w:r>
-              <w:rPr>
-                <w:noProof/>
-                <w:webHidden/>
-              </w:rPr>
-              <w:instrText xml:space="preserve"> PAGEREF _Toc434270682 \h </w:instrText>
-            </w:r>
-            <w:r>
-              <w:rPr>
-                <w:noProof/>
-                <w:webHidden/>
-              </w:rPr>
-            </w:r>
-            <w:r>
-              <w:rPr>
-                <w:noProof/>
-                <w:webHidden/>
-              </w:rPr>
-              <w:fldChar w:fldCharType="separate"/>
-            </w:r>
-            <w:r>
-              <w:rPr>
-                <w:noProof/>
-                <w:webHidden/>
-              </w:rPr>
-              <w:t>7</w:t>
+              <w:t>8</w:t>
             </w:r>
             <w:r>
               <w:rPr>
@@ -1048,7 +1095,7 @@
               <w:lang w:val="en-GB" w:eastAsia="en-GB"/>
             </w:rPr>
           </w:pPr>
-          <w:hyperlink w:anchor="_Toc434270683" w:history="1">
+          <w:hyperlink w:anchor="_Toc478797712" w:history="1">
             <w:r>
               <w:rPr>
                 <w:rStyle w:val="Hyperlink"/>
@@ -1075,7 +1122,7 @@
                 <w:noProof/>
                 <w:webHidden/>
               </w:rPr>
-              <w:instrText xml:space="preserve"> PAGEREF _Toc434270683 \h </w:instrText>
+              <w:instrText xml:space="preserve"> PAGEREF _Toc478797712 \h </w:instrText>
             </w:r>
             <w:r>
               <w:rPr>
@@ -1118,13 +1165,13 @@
               <w:lang w:val="en-GB" w:eastAsia="en-GB"/>
             </w:rPr>
           </w:pPr>
-          <w:hyperlink w:anchor="_Toc434270684" w:history="1">
+          <w:hyperlink w:anchor="_Toc478797713" w:history="1">
             <w:r>
               <w:rPr>
                 <w:rStyle w:val="Hyperlink"/>
                 <w:noProof/>
               </w:rPr>
-              <w:t>Python</w:t>
+              <w:t>Linux Terminal</w:t>
             </w:r>
             <w:r>
               <w:rPr>
@@ -1145,7 +1192,7 @@
                 <w:noProof/>
                 <w:webHidden/>
               </w:rPr>
-              <w:instrText xml:space="preserve"> PAGEREF _Toc434270684 \h </w:instrText>
+              <w:instrText xml:space="preserve"> PAGEREF _Toc478797713 \h </w:instrText>
             </w:r>
             <w:r>
               <w:rPr>
@@ -1188,13 +1235,13 @@
               <w:lang w:val="en-GB" w:eastAsia="en-GB"/>
             </w:rPr>
           </w:pPr>
-          <w:hyperlink w:anchor="_Toc434270685" w:history="1">
+          <w:hyperlink w:anchor="_Toc478797714" w:history="1">
             <w:r>
               <w:rPr>
                 <w:rStyle w:val="Hyperlink"/>
                 <w:noProof/>
               </w:rPr>
-              <w:t>Image display outside of Python</w:t>
+              <w:t>Python</w:t>
             </w:r>
             <w:r>
               <w:rPr>
@@ -1215,7 +1262,7 @@
                 <w:noProof/>
                 <w:webHidden/>
               </w:rPr>
-              <w:instrText xml:space="preserve"> PAGEREF _Toc434270685 \h </w:instrText>
+              <w:instrText xml:space="preserve"> PAGEREF _Toc478797714 \h </w:instrText>
             </w:r>
             <w:r>
               <w:rPr>
@@ -1258,12 +1305,82 @@
               <w:lang w:val="en-GB" w:eastAsia="en-GB"/>
             </w:rPr>
           </w:pPr>
-          <w:hyperlink w:anchor="_Toc434270686" w:history="1">
+          <w:hyperlink w:anchor="_Toc478797715" w:history="1">
             <w:r>
               <w:rPr>
                 <w:rStyle w:val="Hyperlink"/>
                 <w:noProof/>
               </w:rPr>
+              <w:t>Image display outside of Python</w:t>
+            </w:r>
+            <w:r>
+              <w:rPr>
+                <w:noProof/>
+                <w:webHidden/>
+              </w:rPr>
+              <w:tab/>
+            </w:r>
+            <w:r>
+              <w:rPr>
+                <w:noProof/>
+                <w:webHidden/>
+              </w:rPr>
+              <w:fldChar w:fldCharType="begin"/>
+            </w:r>
+            <w:r>
+              <w:rPr>
+                <w:noProof/>
+                <w:webHidden/>
+              </w:rPr>
+              <w:instrText xml:space="preserve"> PAGEREF _Toc478797715 \h </w:instrText>
+            </w:r>
+            <w:r>
+              <w:rPr>
+                <w:noProof/>
+                <w:webHidden/>
+              </w:rPr>
+            </w:r>
+            <w:r>
+              <w:rPr>
+                <w:noProof/>
+                <w:webHidden/>
+              </w:rPr>
+              <w:fldChar w:fldCharType="separate"/>
+            </w:r>
+            <w:r>
+              <w:rPr>
+                <w:noProof/>
+                <w:webHidden/>
+              </w:rPr>
+              <w:t>10</w:t>
+            </w:r>
+            <w:r>
+              <w:rPr>
+                <w:noProof/>
+                <w:webHidden/>
+              </w:rPr>
+              <w:fldChar w:fldCharType="end"/>
+            </w:r>
+          </w:hyperlink>
+        </w:p>
+        <w:p>
+          <w:pPr>
+            <w:pStyle w:val="TOC2"/>
+            <w:tabs>
+              <w:tab w:val="right" w:leader="dot" w:pos="10450"/>
+            </w:tabs>
+            <w:rPr>
+              <w:rFonts w:asciiTheme="minorHAnsi" w:hAnsiTheme="minorHAnsi" w:cstheme="minorBidi"/>
+              <w:noProof/>
+              <w:lang w:val="en-GB" w:eastAsia="en-GB"/>
+            </w:rPr>
+          </w:pPr>
+          <w:hyperlink w:anchor="_Toc478797716" w:history="1">
+            <w:r>
+              <w:rPr>
+                <w:rStyle w:val="Hyperlink"/>
+                <w:noProof/>
+              </w:rPr>
               <w:t>STIR commands for evaluation</w:t>
             </w:r>
             <w:r>
@@ -1285,7 +1402,7 @@
                 <w:noProof/>
                 <w:webHidden/>
               </w:rPr>
-              <w:instrText xml:space="preserve"> PAGEREF _Toc434270686 \h </w:instrText>
+              <w:instrText xml:space="preserve"> PAGEREF _Toc478797716 \h </w:instrText>
             </w:r>
             <w:r>
               <w:rPr>
@@ -1305,7 +1422,7 @@
                 <w:noProof/>
                 <w:webHidden/>
               </w:rPr>
-              <w:t>9</w:t>
+              <w:t>10</w:t>
             </w:r>
             <w:r>
               <w:rPr>
@@ -1332,11 +1449,11 @@
       <w:pPr>
         <w:pStyle w:val="Heading1"/>
       </w:pPr>
-      <w:bookmarkStart w:id="0" w:name="_Toc434270669"/>
+      <w:bookmarkStart w:id="1" w:name="_Toc478797698"/>
       <w:r>
         <w:t>Introduction</w:t>
       </w:r>
-      <w:bookmarkEnd w:id="0"/>
+      <w:bookmarkEnd w:id="1"/>
     </w:p>
     <w:p/>
     <w:p>
@@ -1503,6 +1620,7 @@
     <w:p/>
     <w:p>
       <w:r>
+        <w:lastRenderedPageBreak/>
         <w:t>We are using Python for some of the exercises. Python is an open-source interactive language, a bit like MATLAB. We provide Python scripts for the evaluation, so you should be fine. It would be best to read a Python tutorial before the course.</w:t>
       </w:r>
       <w:r>
@@ -1625,11 +1743,11 @@
       <w:pPr>
         <w:pStyle w:val="Heading1"/>
       </w:pPr>
-      <w:bookmarkStart w:id="1" w:name="_Toc434270670"/>
+      <w:bookmarkStart w:id="2" w:name="_Toc478797699"/>
       <w:r>
         <w:t>Start of exercises</w:t>
       </w:r>
-      <w:bookmarkEnd w:id="1"/>
+      <w:bookmarkEnd w:id="2"/>
     </w:p>
     <w:p>
       <w:r>
@@ -1704,7 +1822,7 @@
       <w:pPr>
         <w:pStyle w:val="Heading1"/>
       </w:pPr>
-      <w:bookmarkStart w:id="2" w:name="_Toc434270671"/>
+      <w:bookmarkStart w:id="3" w:name="_Toc478797700"/>
       <w:r>
         <w:t>Exercise</w:t>
       </w:r>
@@ -1717,7 +1835,7 @@
       <w:r>
         <w:t xml:space="preserve"> Brain</w:t>
       </w:r>
-      <w:bookmarkEnd w:id="2"/>
+      <w:bookmarkEnd w:id="3"/>
     </w:p>
     <w:p>
       <w:r>
@@ -2222,7 +2340,7 @@
       <w:pPr>
         <w:pStyle w:val="Heading1"/>
       </w:pPr>
-      <w:bookmarkStart w:id="3" w:name="_Toc434270672"/>
+      <w:bookmarkStart w:id="4" w:name="_Toc478797701"/>
       <w:r>
         <w:t>Exercise</w:t>
       </w:r>
@@ -2247,7 +2365,7 @@
       <w:r>
         <w:t xml:space="preserve"> with PET</w:t>
       </w:r>
-      <w:bookmarkEnd w:id="3"/>
+      <w:bookmarkEnd w:id="4"/>
     </w:p>
     <w:p>
       <w:r>
@@ -2392,8 +2510,9 @@
       <w:pPr>
         <w:pStyle w:val="Heading1"/>
       </w:pPr>
-      <w:bookmarkStart w:id="4" w:name="_Toc434270673"/>
-      <w:r>
+      <w:bookmarkStart w:id="5" w:name="_Toc478797702"/>
+      <w:r>
+        <w:lastRenderedPageBreak/>
         <w:t>Exercise</w:t>
       </w:r>
       <w:r>
@@ -2405,7 +2524,7 @@
       <w:r>
         <w:t xml:space="preserve"> Thorax with SPECT</w:t>
       </w:r>
-      <w:bookmarkEnd w:id="4"/>
+      <w:bookmarkEnd w:id="5"/>
     </w:p>
     <w:p>
       <w:r>
@@ -2421,7 +2540,6 @@
     <w:p/>
     <w:p>
       <w:r>
-        <w:lastRenderedPageBreak/>
         <w:t>This is a simple simulation of single slice of a thorax phantom for SPECT. PSF is incorporated. Scatter is set to zero.</w:t>
       </w:r>
     </w:p>
@@ -3230,7 +3348,7 @@
       <w:pPr>
         <w:pStyle w:val="Heading1"/>
       </w:pPr>
-      <w:bookmarkStart w:id="5" w:name="_Toc434270674"/>
+      <w:bookmarkStart w:id="6" w:name="_Toc478797703"/>
       <w:r>
         <w:t>Exercise 4</w:t>
       </w:r>
@@ -3243,7 +3361,7 @@
       <w:r>
         <w:t xml:space="preserve"> exercise</w:t>
       </w:r>
-      <w:bookmarkEnd w:id="5"/>
+      <w:bookmarkEnd w:id="6"/>
     </w:p>
     <w:p>
       <w:r>
@@ -3307,7 +3425,7 @@
       <w:pPr>
         <w:pStyle w:val="Heading1"/>
       </w:pPr>
-      <w:bookmarkStart w:id="6" w:name="_Toc434270675"/>
+      <w:bookmarkStart w:id="7" w:name="_Toc478797704"/>
       <w:r>
         <w:t>Exercise</w:t>
       </w:r>
@@ -3329,7 +3447,7 @@
       <w:r>
         <w:t>: EMML and OSEM</w:t>
       </w:r>
-      <w:bookmarkEnd w:id="6"/>
+      <w:bookmarkEnd w:id="7"/>
     </w:p>
     <w:p>
       <w:r>
@@ -3737,6 +3855,7 @@
       </w:pPr>
       <w:proofErr w:type="spellStart"/>
       <w:r>
+        <w:lastRenderedPageBreak/>
         <w:t>spyder</w:t>
       </w:r>
       <w:proofErr w:type="spellEnd"/>
@@ -3784,7 +3903,6 @@
       <w:proofErr w:type="spellStart"/>
       <w:proofErr w:type="gramStart"/>
       <w:r>
-        <w:lastRenderedPageBreak/>
         <w:t>os.chdir</w:t>
       </w:r>
       <w:proofErr w:type="spellEnd"/>
@@ -3996,7 +4114,7 @@
       <w:pPr>
         <w:pStyle w:val="Heading1"/>
       </w:pPr>
-      <w:bookmarkStart w:id="7" w:name="_Toc434270676"/>
+      <w:bookmarkStart w:id="8" w:name="_Toc478797705"/>
       <w:r>
         <w:t>Exercise</w:t>
       </w:r>
@@ -4018,7 +4136,7 @@
       <w:r>
         <w:t>dding Poisson noise</w:t>
       </w:r>
-      <w:bookmarkEnd w:id="7"/>
+      <w:bookmarkEnd w:id="8"/>
     </w:p>
     <w:p>
       <w:r>
@@ -4049,6 +4167,7 @@
       </w:r>
       <w:r>
         <w:rPr>
+          <w:b/>
           <w:i/>
         </w:rPr>
         <w:t>adjust the directory name to your case</w:t>
@@ -4300,7 +4419,7 @@
           <w:sz w:val="20"/>
           <w:szCs w:val="20"/>
         </w:rPr>
-        <w:t>my_noisy_</w:t>
+        <w:t>my_</w:t>
       </w:r>
       <w:proofErr w:type="gramStart"/>
       <w:r>
@@ -4309,18 +4428,18 @@
           <w:sz w:val="20"/>
           <w:szCs w:val="20"/>
         </w:rPr>
-        <w:t>data</w:t>
-      </w:r>
+        <w:t>prompts.hs</w:t>
+      </w:r>
+      <w:proofErr w:type="spellEnd"/>
+      <w:proofErr w:type="gramEnd"/>
       <w:r>
         <w:rPr>
           <w:rFonts w:ascii="Monaco" w:hAnsi="Monaco" w:cs="Monaco"/>
           <w:sz w:val="20"/>
           <w:szCs w:val="20"/>
         </w:rPr>
-        <w:t>.hs</w:t>
-      </w:r>
-      <w:proofErr w:type="spellEnd"/>
-      <w:proofErr w:type="gramEnd"/>
+        <w:t xml:space="preserve"> </w:t>
+      </w:r>
       <w:r>
         <w:rPr>
           <w:rFonts w:ascii="Monaco" w:hAnsi="Monaco" w:cs="Monaco"/>
@@ -4335,7 +4454,7 @@
           <w:sz w:val="20"/>
           <w:szCs w:val="20"/>
         </w:rPr>
-        <w:t xml:space="preserve"> </w:t>
+        <w:t>noiseless/</w:t>
       </w:r>
       <w:proofErr w:type="spellStart"/>
       <w:r>
@@ -4377,7 +4496,7 @@
           <w:sz w:val="20"/>
           <w:szCs w:val="20"/>
         </w:rPr>
-        <w:t>0.</w:t>
+        <w:t>0.5</w:t>
       </w:r>
       <w:r>
         <w:rPr>
@@ -4385,7 +4504,7 @@
           <w:sz w:val="20"/>
           <w:szCs w:val="20"/>
         </w:rPr>
-        <w:t>1 1</w:t>
+        <w:t xml:space="preserve"> 1</w:t>
       </w:r>
     </w:p>
     <w:p>
@@ -4402,23 +4521,25 @@
           <w:sz w:val="20"/>
           <w:szCs w:val="20"/>
         </w:rPr>
-        <w:t xml:space="preserve"># overwrite the noiseless </w:t>
-      </w:r>
+        <w:t>cd</w:t>
+      </w:r>
+      <w:proofErr w:type="gramStart"/>
       <w:r>
         <w:rPr>
           <w:rFonts w:ascii="Monaco" w:hAnsi="Monaco" w:cs="Monaco"/>
           <w:sz w:val="20"/>
           <w:szCs w:val="20"/>
         </w:rPr>
-        <w:t xml:space="preserve">projection </w:t>
-      </w:r>
+        <w:t xml:space="preserve"> ..</w:t>
+      </w:r>
+      <w:proofErr w:type="gramEnd"/>
       <w:r>
         <w:rPr>
           <w:rFonts w:ascii="Monaco" w:hAnsi="Monaco" w:cs="Monaco"/>
           <w:sz w:val="20"/>
           <w:szCs w:val="20"/>
         </w:rPr>
-        <w:t>data with the noisy ones</w:t>
+        <w:t>/..</w:t>
       </w:r>
     </w:p>
     <w:p>
@@ -4429,16 +4550,18 @@
           <w:szCs w:val="20"/>
         </w:rPr>
       </w:pPr>
-      <w:proofErr w:type="spellStart"/>
-      <w:r>
+    </w:p>
+    <w:p>
+      <w:pPr>
         <w:rPr>
           <w:rFonts w:ascii="Monaco" w:hAnsi="Monaco" w:cs="Monaco"/>
           <w:sz w:val="20"/>
           <w:szCs w:val="20"/>
         </w:rPr>
-        <w:t>cp</w:t>
-      </w:r>
-      <w:proofErr w:type="spellEnd"/>
+      </w:pPr>
+      <w:r>
+        <w:t>For the SPECT exercise, replace</w:t>
+      </w:r>
       <w:r>
         <w:rPr>
           <w:rFonts w:ascii="Monaco" w:hAnsi="Monaco" w:cs="Monaco"/>
@@ -4454,27 +4577,30 @@
           <w:sz w:val="20"/>
           <w:szCs w:val="20"/>
         </w:rPr>
-        <w:t>my_noisy</w:t>
-      </w:r>
+        <w:t>my_</w:t>
+      </w:r>
+      <w:proofErr w:type="gramStart"/>
       <w:r>
         <w:rPr>
           <w:rFonts w:ascii="Monaco" w:hAnsi="Monaco" w:cs="Monaco"/>
           <w:sz w:val="20"/>
           <w:szCs w:val="20"/>
         </w:rPr>
-        <w:t>_</w:t>
-      </w:r>
-      <w:proofErr w:type="gramStart"/>
+        <w:t>prompts.hs</w:t>
+      </w:r>
+      <w:proofErr w:type="spellEnd"/>
+      <w:proofErr w:type="gramEnd"/>
       <w:r>
         <w:rPr>
           <w:rFonts w:ascii="Monaco" w:hAnsi="Monaco" w:cs="Monaco"/>
           <w:sz w:val="20"/>
           <w:szCs w:val="20"/>
         </w:rPr>
-        <w:t>data.hs</w:t>
-      </w:r>
-      <w:proofErr w:type="spellEnd"/>
-      <w:proofErr w:type="gramEnd"/>
+        <w:t xml:space="preserve"> </w:t>
+      </w:r>
+      <w:r>
+        <w:t>in the text above</w:t>
+      </w:r>
       <w:r>
         <w:rPr>
           <w:rFonts w:ascii="Monaco" w:hAnsi="Monaco" w:cs="Monaco"/>
@@ -4483,50 +4609,134 @@
         </w:rPr>
         <w:t xml:space="preserve"> </w:t>
       </w:r>
-      <w:proofErr w:type="spellStart"/>
+      <w:r>
+        <w:t>with</w:t>
+      </w:r>
       <w:r>
         <w:rPr>
           <w:rFonts w:ascii="Monaco" w:hAnsi="Monaco" w:cs="Monaco"/>
           <w:sz w:val="20"/>
           <w:szCs w:val="20"/>
         </w:rPr>
-        <w:t>my_prompts.hs</w:t>
-      </w:r>
-      <w:proofErr w:type="spellEnd"/>
-    </w:p>
-    <w:p>
-      <w:pPr>
+        <w:t xml:space="preserve"> </w:t>
+      </w:r>
+      <w:proofErr w:type="spellStart"/>
+      <w:r>
         <w:rPr>
           <w:rFonts w:ascii="Monaco" w:hAnsi="Monaco" w:cs="Monaco"/>
           <w:sz w:val="20"/>
           <w:szCs w:val="20"/>
         </w:rPr>
-      </w:pPr>
+        <w:t>my_sim.hs</w:t>
+      </w:r>
+      <w:proofErr w:type="spellEnd"/>
       <w:r>
         <w:rPr>
           <w:rFonts w:ascii="Monaco" w:hAnsi="Monaco" w:cs="Monaco"/>
           <w:sz w:val="20"/>
           <w:szCs w:val="20"/>
         </w:rPr>
-        <w:t>cd</w:t>
-      </w:r>
-      <w:proofErr w:type="gramStart"/>
-      <w:r>
+        <w:t>.</w:t>
+      </w:r>
+    </w:p>
+    <w:p>
+      <w:pPr>
         <w:rPr>
           <w:rFonts w:ascii="Monaco" w:hAnsi="Monaco" w:cs="Monaco"/>
           <w:sz w:val="20"/>
           <w:szCs w:val="20"/>
         </w:rPr>
-        <w:t xml:space="preserve"> ..</w:t>
-      </w:r>
-      <w:proofErr w:type="gramEnd"/>
+      </w:pPr>
+    </w:p>
+    <w:p>
+      <w:r>
+        <w:t xml:space="preserve">Run </w:t>
+      </w:r>
+      <w:proofErr w:type="spellStart"/>
+      <w:r>
+        <w:rPr>
+          <w:rStyle w:val="CodeChar"/>
+        </w:rPr>
+        <w:t>poisson_noise</w:t>
+      </w:r>
+      <w:proofErr w:type="spellEnd"/>
+      <w:r>
+        <w:t xml:space="preserve"> to understand what these arguments mean</w:t>
+      </w:r>
+      <w:r>
+        <w:t>.</w:t>
+      </w:r>
+      <w:r>
+        <w:t xml:space="preserve"> </w:t>
+      </w:r>
+    </w:p>
+    <w:p/>
+    <w:p>
+      <w:r>
+        <w:t xml:space="preserve">As we </w:t>
+      </w:r>
+      <w:r>
+        <w:t>overwrite the data</w:t>
+      </w:r>
+      <w:r>
+        <w:rPr>
+          <w:rStyle w:val="FootnoteReference"/>
+        </w:rPr>
+        <w:footnoteReference w:id="1"/>
+      </w:r>
+      <w:r>
+        <w:t>, we can just use the same reconstruction and evaluation scripts as before</w:t>
+      </w:r>
+      <w:r>
+        <w:t xml:space="preserve"> (Exercise 5)</w:t>
+      </w:r>
+      <w:r>
+        <w:t xml:space="preserve">. An alternative would be to </w:t>
+      </w:r>
+      <w:r>
+        <w:t xml:space="preserve">let </w:t>
+      </w:r>
+      <w:proofErr w:type="spellStart"/>
+      <w:r>
+        <w:t>poisson_noise</w:t>
+      </w:r>
+      <w:proofErr w:type="spellEnd"/>
+      <w:r>
+        <w:t xml:space="preserve"> create a new output file, </w:t>
+      </w:r>
+      <w:r>
+        <w:t>a</w:t>
+      </w:r>
+      <w:r>
+        <w:t>djust the reconstruction parameter files to use your new noisy data (input) and change th</w:t>
+      </w:r>
+      <w:r>
+        <w:t>e filename used for the output, and change your evaluation scripts.</w:t>
+      </w:r>
+    </w:p>
+    <w:p>
+      <w:r>
+        <w:t>If you want to “reset</w:t>
+      </w:r>
+      <w:r>
+        <w:t xml:space="preserve">” to the noiseless case, you can of course copy </w:t>
+      </w:r>
+      <w:r>
+        <w:t xml:space="preserve">the data in </w:t>
+      </w:r>
       <w:r>
         <w:rPr>
           <w:rFonts w:ascii="Monaco" w:hAnsi="Monaco" w:cs="Monaco"/>
           <w:sz w:val="20"/>
           <w:szCs w:val="20"/>
         </w:rPr>
-        <w:t>/..</w:t>
+        <w:t xml:space="preserve">noiseless </w:t>
+      </w:r>
+      <w:r>
+        <w:t>back</w:t>
+      </w:r>
+      <w:r>
+        <w:t>:</w:t>
       </w:r>
     </w:p>
     <w:p>
@@ -4537,46 +4747,42 @@
           <w:szCs w:val="20"/>
         </w:rPr>
       </w:pPr>
-    </w:p>
-    <w:p>
-      <w:pPr>
+      <w:r>
         <w:rPr>
           <w:rFonts w:ascii="Monaco" w:hAnsi="Monaco" w:cs="Monaco"/>
           <w:sz w:val="20"/>
           <w:szCs w:val="20"/>
         </w:rPr>
-      </w:pPr>
-      <w:r>
-        <w:t>For the SPECT exercise, replace</w:t>
-      </w:r>
+        <w:t xml:space="preserve">cd </w:t>
+      </w:r>
+      <w:proofErr w:type="spellStart"/>
       <w:r>
         <w:rPr>
           <w:rFonts w:ascii="Monaco" w:hAnsi="Monaco" w:cs="Monaco"/>
           <w:sz w:val="20"/>
           <w:szCs w:val="20"/>
         </w:rPr>
-        <w:t xml:space="preserve"> </w:t>
-      </w:r>
-      <w:proofErr w:type="spellStart"/>
+        <w:t>working_folder</w:t>
+      </w:r>
+      <w:proofErr w:type="spellEnd"/>
       <w:r>
         <w:rPr>
           <w:rFonts w:ascii="Monaco" w:hAnsi="Monaco" w:cs="Monaco"/>
           <w:sz w:val="20"/>
           <w:szCs w:val="20"/>
         </w:rPr>
-        <w:t>my_</w:t>
-      </w:r>
-      <w:proofErr w:type="gramStart"/>
+        <w:t>/</w:t>
+      </w:r>
+      <w:proofErr w:type="spellStart"/>
       <w:r>
         <w:rPr>
           <w:rFonts w:ascii="Monaco" w:hAnsi="Monaco" w:cs="Monaco"/>
           <w:sz w:val="20"/>
           <w:szCs w:val="20"/>
         </w:rPr>
-        <w:t>prompts.hs</w:t>
-      </w:r>
-      <w:proofErr w:type="spellEnd"/>
-      <w:proofErr w:type="gramEnd"/>
+        <w:t>single_slice</w:t>
+      </w:r>
+      <w:proofErr w:type="spellEnd"/>
       <w:r>
         <w:rPr>
           <w:rFonts w:ascii="Monaco" w:hAnsi="Monaco" w:cs="Monaco"/>
@@ -4585,184 +4791,111 @@
         </w:rPr>
         <w:t xml:space="preserve"> </w:t>
       </w:r>
-      <w:r>
-        <w:t>in the text above</w:t>
-      </w:r>
-      <w:r>
+    </w:p>
+    <w:p>
+      <w:pPr>
         <w:rPr>
           <w:rFonts w:ascii="Monaco" w:hAnsi="Monaco" w:cs="Monaco"/>
           <w:sz w:val="20"/>
           <w:szCs w:val="20"/>
         </w:rPr>
-        <w:t xml:space="preserve"> </w:t>
-      </w:r>
-      <w:r>
-        <w:t>with</w:t>
-      </w:r>
+      </w:pPr>
       <w:r>
         <w:rPr>
           <w:rFonts w:ascii="Monaco" w:hAnsi="Monaco" w:cs="Monaco"/>
           <w:sz w:val="20"/>
           <w:szCs w:val="20"/>
         </w:rPr>
-        <w:t xml:space="preserve"> </w:t>
-      </w:r>
-      <w:proofErr w:type="spellStart"/>
-      <w:r>
+        <w:t># save noisy data</w:t>
+      </w:r>
+    </w:p>
+    <w:p>
+      <w:pPr>
         <w:rPr>
           <w:rFonts w:ascii="Monaco" w:hAnsi="Monaco" w:cs="Monaco"/>
           <w:sz w:val="20"/>
           <w:szCs w:val="20"/>
         </w:rPr>
-        <w:t>my_sim.hs</w:t>
-      </w:r>
-      <w:proofErr w:type="spellEnd"/>
+      </w:pPr>
+      <w:proofErr w:type="spellStart"/>
       <w:r>
         <w:rPr>
           <w:rFonts w:ascii="Monaco" w:hAnsi="Monaco" w:cs="Monaco"/>
           <w:sz w:val="20"/>
           <w:szCs w:val="20"/>
         </w:rPr>
-        <w:t>.</w:t>
-      </w:r>
-    </w:p>
-    <w:p>
-      <w:pPr>
+        <w:t>mkdir</w:t>
+      </w:r>
+      <w:proofErr w:type="spellEnd"/>
+      <w:r>
         <w:rPr>
           <w:rFonts w:ascii="Monaco" w:hAnsi="Monaco" w:cs="Monaco"/>
           <w:sz w:val="20"/>
           <w:szCs w:val="20"/>
         </w:rPr>
-      </w:pPr>
-    </w:p>
-    <w:p>
-      <w:r>
-        <w:t xml:space="preserve">Run </w:t>
-      </w:r>
-      <w:proofErr w:type="spellStart"/>
-      <w:r>
-        <w:rPr>
-          <w:rStyle w:val="CodeChar"/>
-        </w:rPr>
-        <w:t>poisson_noise</w:t>
-      </w:r>
-      <w:proofErr w:type="spellEnd"/>
-      <w:r>
-        <w:t xml:space="preserve"> to understand what these arguments mean</w:t>
-      </w:r>
-      <w:r>
-        <w:t>.</w:t>
-      </w:r>
-      <w:r>
-        <w:t xml:space="preserve"> </w:t>
-      </w:r>
-    </w:p>
-    <w:p/>
-    <w:p>
-      <w:r>
-        <w:t xml:space="preserve">As we </w:t>
-      </w:r>
-      <w:r>
-        <w:t>overwrite the data</w:t>
-      </w:r>
-      <w:r>
-        <w:rPr>
-          <w:rStyle w:val="FootnoteReference"/>
-        </w:rPr>
-        <w:footnoteReference w:id="1"/>
-      </w:r>
-      <w:r>
-        <w:t>, we can just use the same reconstruction and evaluation scripts as before</w:t>
-      </w:r>
-      <w:r>
-        <w:t xml:space="preserve"> (Exercise 5)</w:t>
-      </w:r>
-      <w:r>
-        <w:t>. An alternative would be to a</w:t>
-      </w:r>
-      <w:r>
-        <w:t>djust the reconstruction parameter files to use your new noisy data (input) and change th</w:t>
-      </w:r>
-      <w:r>
-        <w:t>e filename used for the output, and change your evaluation scripts.</w:t>
-      </w:r>
-    </w:p>
-    <w:p>
-      <w:r>
-        <w:t>If you want to “reset</w:t>
-      </w:r>
-      <w:r>
-        <w:t xml:space="preserve">” to the noiseless case, you can of course copy </w:t>
-      </w:r>
-      <w:r>
-        <w:t xml:space="preserve">the data in </w:t>
-      </w:r>
-      <w:r>
+        <w:t xml:space="preserve"> noisy</w:t>
+      </w:r>
+    </w:p>
+    <w:p>
+      <w:pPr>
         <w:rPr>
           <w:rFonts w:ascii="Monaco" w:hAnsi="Monaco" w:cs="Monaco"/>
           <w:sz w:val="20"/>
           <w:szCs w:val="20"/>
         </w:rPr>
-        <w:t xml:space="preserve">noiseless </w:t>
-      </w:r>
-      <w:r>
-        <w:t>back</w:t>
-      </w:r>
-      <w:r>
-        <w:t>:</w:t>
-      </w:r>
-    </w:p>
-    <w:p>
-      <w:pPr>
+      </w:pPr>
+      <w:proofErr w:type="spellStart"/>
+      <w:r>
         <w:rPr>
           <w:rFonts w:ascii="Monaco" w:hAnsi="Monaco" w:cs="Monaco"/>
           <w:sz w:val="20"/>
           <w:szCs w:val="20"/>
         </w:rPr>
-      </w:pPr>
+        <w:t>cp</w:t>
+      </w:r>
+      <w:proofErr w:type="spellEnd"/>
       <w:r>
         <w:rPr>
           <w:rFonts w:ascii="Monaco" w:hAnsi="Monaco" w:cs="Monaco"/>
           <w:sz w:val="20"/>
           <w:szCs w:val="20"/>
         </w:rPr>
-        <w:t xml:space="preserve">cd </w:t>
-      </w:r>
-      <w:proofErr w:type="spellStart"/>
+        <w:t xml:space="preserve"> </w:t>
+      </w:r>
+      <w:proofErr w:type="gramStart"/>
       <w:r>
         <w:rPr>
           <w:rFonts w:ascii="Monaco" w:hAnsi="Monaco" w:cs="Monaco"/>
           <w:sz w:val="20"/>
           <w:szCs w:val="20"/>
         </w:rPr>
-        <w:t>working_folder</w:t>
-      </w:r>
-      <w:proofErr w:type="spellEnd"/>
+        <w:t>*.*</w:t>
+      </w:r>
+      <w:proofErr w:type="gramEnd"/>
       <w:r>
         <w:rPr>
           <w:rFonts w:ascii="Monaco" w:hAnsi="Monaco" w:cs="Monaco"/>
           <w:sz w:val="20"/>
           <w:szCs w:val="20"/>
         </w:rPr>
-        <w:t>/</w:t>
-      </w:r>
-      <w:proofErr w:type="spellStart"/>
-      <w:r>
+        <w:t xml:space="preserve"> noisy</w:t>
+      </w:r>
+    </w:p>
+    <w:p>
+      <w:pPr>
         <w:rPr>
           <w:rFonts w:ascii="Monaco" w:hAnsi="Monaco" w:cs="Monaco"/>
           <w:sz w:val="20"/>
           <w:szCs w:val="20"/>
         </w:rPr>
-        <w:t>single_slice</w:t>
-      </w:r>
-      <w:proofErr w:type="spellEnd"/>
+      </w:pPr>
       <w:r>
         <w:rPr>
           <w:rFonts w:ascii="Monaco" w:hAnsi="Monaco" w:cs="Monaco"/>
           <w:sz w:val="20"/>
           <w:szCs w:val="20"/>
         </w:rPr>
-        <w:t xml:space="preserve"> </w:t>
+        <w:t># now copy back</w:t>
       </w:r>
     </w:p>
     <w:p>
@@ -4773,150 +4906,82 @@
           <w:szCs w:val="20"/>
         </w:rPr>
       </w:pPr>
+      <w:proofErr w:type="spellStart"/>
       <w:r>
         <w:rPr>
           <w:rFonts w:ascii="Monaco" w:hAnsi="Monaco" w:cs="Monaco"/>
           <w:sz w:val="20"/>
           <w:szCs w:val="20"/>
         </w:rPr>
-        <w:t># save noisy data</w:t>
-      </w:r>
-    </w:p>
-    <w:p>
-      <w:pPr>
+        <w:t>cp</w:t>
+      </w:r>
+      <w:proofErr w:type="spellEnd"/>
+      <w:r>
         <w:rPr>
           <w:rFonts w:ascii="Monaco" w:hAnsi="Monaco" w:cs="Monaco"/>
           <w:sz w:val="20"/>
           <w:szCs w:val="20"/>
         </w:rPr>
-      </w:pPr>
-      <w:proofErr w:type="spellStart"/>
+        <w:t xml:space="preserve"> noiseless/</w:t>
+      </w:r>
+      <w:proofErr w:type="gramStart"/>
       <w:r>
         <w:rPr>
           <w:rFonts w:ascii="Monaco" w:hAnsi="Monaco" w:cs="Monaco"/>
           <w:sz w:val="20"/>
           <w:szCs w:val="20"/>
         </w:rPr>
-        <w:t>mkdir</w:t>
-      </w:r>
-      <w:proofErr w:type="spellEnd"/>
+        <w:t>* .</w:t>
+      </w:r>
+      <w:proofErr w:type="gramEnd"/>
+    </w:p>
+    <w:p>
       <w:r>
         <w:rPr>
           <w:rFonts w:ascii="Monaco" w:hAnsi="Monaco" w:cs="Monaco"/>
           <w:sz w:val="20"/>
           <w:szCs w:val="20"/>
         </w:rPr>
-        <w:t xml:space="preserve"> noisy</w:t>
-      </w:r>
-    </w:p>
-    <w:p>
-      <w:pPr>
+        <w:t>cd</w:t>
+      </w:r>
+      <w:proofErr w:type="gramStart"/>
+      <w:r>
         <w:rPr>
           <w:rFonts w:ascii="Monaco" w:hAnsi="Monaco" w:cs="Monaco"/>
           <w:sz w:val="20"/>
           <w:szCs w:val="20"/>
         </w:rPr>
-      </w:pPr>
-      <w:proofErr w:type="spellStart"/>
+        <w:t xml:space="preserve"> ..</w:t>
+      </w:r>
+      <w:proofErr w:type="gramEnd"/>
       <w:r>
         <w:rPr>
           <w:rFonts w:ascii="Monaco" w:hAnsi="Monaco" w:cs="Monaco"/>
           <w:sz w:val="20"/>
           <w:szCs w:val="20"/>
         </w:rPr>
-        <w:t>cp</w:t>
-      </w:r>
-      <w:proofErr w:type="spellEnd"/>
-      <w:r>
+        <w:t>/..</w:t>
+      </w:r>
+    </w:p>
+    <w:p/>
+    <w:p>
+      <w:pPr>
         <w:rPr>
           <w:rFonts w:ascii="Monaco" w:hAnsi="Monaco" w:cs="Monaco"/>
           <w:sz w:val="20"/>
           <w:szCs w:val="20"/>
         </w:rPr>
-        <w:t xml:space="preserve"> </w:t>
+      </w:pPr>
+      <w:r>
+        <w:t xml:space="preserve">Note that if you want to try different noise levels, you </w:t>
       </w:r>
       <w:proofErr w:type="gramStart"/>
       <w:r>
-        <w:rPr>
-          <w:rFonts w:ascii="Monaco" w:hAnsi="Monaco" w:cs="Monaco"/>
-          <w:sz w:val="20"/>
-          <w:szCs w:val="20"/>
-        </w:rPr>
-        <w:t>*.*</w:t>
+        <w:t>have to</w:t>
       </w:r>
       <w:proofErr w:type="gramEnd"/>
       <w:r>
-        <w:rPr>
-          <w:rFonts w:ascii="Monaco" w:hAnsi="Monaco" w:cs="Monaco"/>
-          <w:sz w:val="20"/>
-          <w:szCs w:val="20"/>
-        </w:rPr>
-        <w:t xml:space="preserve"> noisy</w:t>
-      </w:r>
-    </w:p>
-    <w:p>
-      <w:pPr>
-        <w:rPr>
-          <w:rFonts w:ascii="Monaco" w:hAnsi="Monaco" w:cs="Monaco"/>
-          <w:sz w:val="20"/>
-          <w:szCs w:val="20"/>
-        </w:rPr>
-      </w:pPr>
-      <w:proofErr w:type="spellStart"/>
-      <w:r>
-        <w:rPr>
-          <w:rFonts w:ascii="Monaco" w:hAnsi="Monaco" w:cs="Monaco"/>
-          <w:sz w:val="20"/>
-          <w:szCs w:val="20"/>
-        </w:rPr>
-        <w:t>cp</w:t>
-      </w:r>
-      <w:proofErr w:type="spellEnd"/>
-      <w:r>
-        <w:rPr>
-          <w:rFonts w:ascii="Monaco" w:hAnsi="Monaco" w:cs="Monaco"/>
-          <w:sz w:val="20"/>
-          <w:szCs w:val="20"/>
-        </w:rPr>
-        <w:t xml:space="preserve"> noiseless/</w:t>
-      </w:r>
-      <w:proofErr w:type="gramStart"/>
-      <w:r>
-        <w:rPr>
-          <w:rFonts w:ascii="Monaco" w:hAnsi="Monaco" w:cs="Monaco"/>
-          <w:sz w:val="20"/>
-          <w:szCs w:val="20"/>
-        </w:rPr>
-        <w:t>* .</w:t>
-      </w:r>
-      <w:proofErr w:type="gramEnd"/>
-    </w:p>
-    <w:p>
-      <w:r>
-        <w:rPr>
-          <w:rFonts w:ascii="Monaco" w:hAnsi="Monaco" w:cs="Monaco"/>
-          <w:sz w:val="20"/>
-          <w:szCs w:val="20"/>
-        </w:rPr>
-        <w:t>cd</w:t>
-      </w:r>
-      <w:proofErr w:type="gramStart"/>
-      <w:r>
-        <w:rPr>
-          <w:rFonts w:ascii="Monaco" w:hAnsi="Monaco" w:cs="Monaco"/>
-          <w:sz w:val="20"/>
-          <w:szCs w:val="20"/>
-        </w:rPr>
-        <w:t xml:space="preserve"> ..</w:t>
-      </w:r>
-      <w:proofErr w:type="gramEnd"/>
-      <w:r>
-        <w:rPr>
-          <w:rFonts w:ascii="Monaco" w:hAnsi="Monaco" w:cs="Monaco"/>
-          <w:sz w:val="20"/>
-          <w:szCs w:val="20"/>
-        </w:rPr>
-        <w:t>/..</w:t>
+        <w:t xml:space="preserve"> make sure you are adding Poisson noise to the noiseless data, not to noisy data that you’ve created in a previous step. </w:t>
       </w:r>
     </w:p>
     <w:p/>
@@ -4934,6 +4999,18 @@
         </w:numPr>
       </w:pPr>
       <w:r>
+        <w:t>Try different noise levels. Do the images change as you expected?</w:t>
+      </w:r>
+    </w:p>
+    <w:p>
+      <w:pPr>
+        <w:pStyle w:val="ListParagraph"/>
+        <w:numPr>
+          <w:ilvl w:val="0"/>
+          <w:numId w:val="9"/>
+        </w:numPr>
+      </w:pPr>
+      <w:r>
         <w:t>Are the answers to the questions in Exercise 5 the same now that we added noise?</w:t>
       </w:r>
     </w:p>
@@ -4942,7 +5019,7 @@
       <w:pPr>
         <w:pStyle w:val="Heading1"/>
       </w:pPr>
-      <w:bookmarkStart w:id="8" w:name="_Toc434270677"/>
+      <w:bookmarkStart w:id="9" w:name="_Toc478797706"/>
       <w:r>
         <w:t>Exercise</w:t>
       </w:r>
@@ -4964,7 +5041,7 @@
       <w:r>
         <w:t>MAP</w:t>
       </w:r>
-      <w:bookmarkEnd w:id="8"/>
+      <w:bookmarkEnd w:id="9"/>
     </w:p>
     <w:p>
       <w:r>
@@ -5054,6 +5131,7 @@
         <w:pStyle w:val="Code"/>
       </w:pPr>
       <w:r>
+        <w:lastRenderedPageBreak/>
         <w:t>./</w:t>
       </w:r>
       <w:proofErr w:type="spellStart"/>
@@ -5158,7 +5236,6 @@
     </w:p>
     <w:p>
       <w:r>
-        <w:lastRenderedPageBreak/>
         <w:t>If you added noise to the data (exercise 6), the MAP reconstructions will also use the noisy data of course. However, because of the initialization with OSEM, you want to run the normal reconstruction script (Exercise 5) first whenever you change the noise level.</w:t>
       </w:r>
       <w:r>
@@ -5296,7 +5373,7 @@
       <w:pPr>
         <w:pStyle w:val="Heading1"/>
       </w:pPr>
-      <w:bookmarkStart w:id="9" w:name="_Toc434270678"/>
+      <w:bookmarkStart w:id="10" w:name="_Toc478797707"/>
       <w:r>
         <w:t>Exercise</w:t>
       </w:r>
@@ -5309,7 +5386,7 @@
       <w:r>
         <w:t>Random estimation</w:t>
       </w:r>
-      <w:bookmarkEnd w:id="9"/>
+      <w:bookmarkEnd w:id="10"/>
     </w:p>
     <w:p>
       <w:r>
@@ -5496,14 +5573,14 @@
       <w:pPr>
         <w:pStyle w:val="Heading1"/>
       </w:pPr>
-      <w:bookmarkStart w:id="10" w:name="_Toc434270679"/>
+      <w:bookmarkStart w:id="11" w:name="_Toc478797708"/>
       <w:r>
         <w:t xml:space="preserve">Exercise 9: </w:t>
       </w:r>
       <w:r>
         <w:t>Scatter Correction</w:t>
       </w:r>
-      <w:bookmarkEnd w:id="10"/>
+      <w:bookmarkEnd w:id="11"/>
     </w:p>
     <w:p>
       <w:r>
@@ -5826,6 +5903,29 @@
       <w:proofErr w:type="gramEnd"/>
       <w:r>
         <w:t xml:space="preserve">.   </w:t>
+      </w:r>
+    </w:p>
+    <w:p/>
+    <w:p>
+      <w:r>
+        <w:t>You will first need to simulate the thorax data</w:t>
+      </w:r>
+    </w:p>
+    <w:p>
+      <w:pPr>
+        <w:pStyle w:val="Code"/>
+        <w:rPr>
+          <w:rFonts w:ascii="Arial" w:hAnsi="Arial"/>
+        </w:rPr>
+      </w:pPr>
+      <w:r>
+        <w:t>./r</w:t>
+      </w:r>
+      <w:r>
+        <w:t>un_</w:t>
+      </w:r>
+      <w:r>
+        <w:t>simulations_thorax.sh</w:t>
       </w:r>
     </w:p>
     <w:p/>
@@ -6563,7 +6663,7 @@
       <w:pPr>
         <w:pStyle w:val="Heading1"/>
       </w:pPr>
-      <w:bookmarkStart w:id="11" w:name="_Toc434270680"/>
+      <w:bookmarkStart w:id="12" w:name="_Toc478797709"/>
       <w:r>
         <w:t>Exercise</w:t>
       </w:r>
@@ -6576,7 +6676,7 @@
       <w:r>
         <w:t>Motion Correction</w:t>
       </w:r>
-      <w:bookmarkEnd w:id="11"/>
+      <w:bookmarkEnd w:id="12"/>
       <w:r>
         <w:t xml:space="preserve"> </w:t>
       </w:r>
@@ -6655,6 +6755,7 @@
         <w:rPr>
           <w:rFonts w:ascii="Courier New" w:hAnsi="Courier New" w:cs="Courier New"/>
         </w:rPr>
+        <w:lastRenderedPageBreak/>
         <w:t>run_MCIR_0.sh</w:t>
       </w:r>
     </w:p>
@@ -7134,7 +7235,7 @@
       <w:pPr>
         <w:pStyle w:val="Heading1"/>
       </w:pPr>
-      <w:bookmarkStart w:id="12" w:name="_Toc434270681"/>
+      <w:bookmarkStart w:id="13" w:name="_Toc478797710"/>
       <w:r>
         <w:t>Exercise</w:t>
       </w:r>
@@ -7147,7 +7248,7 @@
       <w:r>
         <w:t>Image reconstruction part 4: PSF and MAP</w:t>
       </w:r>
-      <w:bookmarkEnd w:id="12"/>
+      <w:bookmarkEnd w:id="13"/>
     </w:p>
     <w:p>
       <w:r>
@@ -7171,21 +7272,13 @@
         <w:pStyle w:val="Code"/>
       </w:pPr>
       <w:r>
-        <w:t xml:space="preserve"># </w:t>
-      </w:r>
-      <w:proofErr w:type="spellStart"/>
-      <w:r>
-        <w:t>o</w:t>
-      </w:r>
-      <w:r>
-        <w:t>a</w:t>
-      </w:r>
-      <w:r>
-        <w:t>ptionally</w:t>
-      </w:r>
-      <w:proofErr w:type="spellEnd"/>
-      <w:r>
-        <w:t xml:space="preserve"> add noise in Exercise 6</w:t>
+        <w:t xml:space="preserve"># optionally add noise </w:t>
+      </w:r>
+      <w:r>
+        <w:t xml:space="preserve">as </w:t>
+      </w:r>
+      <w:r>
+        <w:t>in Exercise 6</w:t>
       </w:r>
     </w:p>
     <w:p>
@@ -7284,7 +7377,6 @@
     </w:p>
     <w:p>
       <w:r>
-        <w:lastRenderedPageBreak/>
         <w:t>If you added noise to the data (exercise 6), the MAP reconstructions will also use the noisy data of course. See the MAP exercise for more info.</w:t>
       </w:r>
     </w:p>
@@ -7413,11 +7505,11 @@
       <w:pPr>
         <w:pStyle w:val="Heading1"/>
       </w:pPr>
-      <w:bookmarkStart w:id="13" w:name="_Toc434270682"/>
+      <w:bookmarkStart w:id="14" w:name="_Toc478797711"/>
       <w:r>
         <w:t>Appendices</w:t>
       </w:r>
-      <w:bookmarkEnd w:id="13"/>
+      <w:bookmarkEnd w:id="14"/>
     </w:p>
     <w:p>
       <w:pPr>
@@ -7690,11 +7782,11 @@
       <w:pPr>
         <w:pStyle w:val="Heading2"/>
       </w:pPr>
-      <w:bookmarkStart w:id="14" w:name="_Toc434270683"/>
+      <w:bookmarkStart w:id="15" w:name="_Toc478797712"/>
       <w:r>
         <w:t>File extensions</w:t>
       </w:r>
-      <w:bookmarkEnd w:id="14"/>
+      <w:bookmarkEnd w:id="15"/>
     </w:p>
     <w:p/>
     <w:p>
@@ -7819,10 +7911,11 @@
       <w:pPr>
         <w:pStyle w:val="Heading2"/>
       </w:pPr>
-      <w:bookmarkStart w:id="15" w:name="_Toc434270684"/>
+      <w:bookmarkStart w:id="16" w:name="_Toc478797713"/>
       <w:r>
         <w:t>Linux Terminal</w:t>
       </w:r>
+      <w:bookmarkEnd w:id="16"/>
     </w:p>
     <w:p>
       <w:r>
@@ -7849,6 +7942,7 @@
     <w:p/>
     <w:p>
       <w:r>
+        <w:lastRenderedPageBreak/>
         <w:t xml:space="preserve">You can use UPARROW to go to previous commands, and use copy-paste shortcuts </w:t>
       </w:r>
       <w:r>
@@ -7881,10 +7975,11 @@
       <w:pPr>
         <w:pStyle w:val="Heading2"/>
       </w:pPr>
+      <w:bookmarkStart w:id="17" w:name="_Toc478797714"/>
       <w:r>
         <w:t>Python</w:t>
       </w:r>
-      <w:bookmarkEnd w:id="15"/>
+      <w:bookmarkEnd w:id="17"/>
     </w:p>
     <w:p>
       <w:r>
@@ -7930,7 +8025,6 @@
     <w:p/>
     <w:p>
       <w:r>
-        <w:lastRenderedPageBreak/>
         <w:t xml:space="preserve">You will normally work by loading an example script in </w:t>
       </w:r>
       <w:proofErr w:type="spellStart"/>
@@ -8647,6 +8741,7 @@
     <w:p/>
     <w:p>
       <w:r>
+        <w:lastRenderedPageBreak/>
         <w:t>Here is some suggested material</w:t>
       </w:r>
       <w:r>
@@ -8758,7 +8853,6 @@
         </w:numPr>
       </w:pPr>
       <w:r>
-        <w:lastRenderedPageBreak/>
         <w:t>Google has an online class on Python for those who know some programming. This goes quite in depth and covers 2 days.</w:t>
       </w:r>
       <w:r>
@@ -8778,14 +8872,14 @@
       <w:pPr>
         <w:pStyle w:val="Heading2"/>
       </w:pPr>
-      <w:bookmarkStart w:id="17" w:name="_Toc434270685"/>
+      <w:bookmarkStart w:id="18" w:name="_Toc478797715"/>
       <w:r>
         <w:t>Image display</w:t>
       </w:r>
       <w:r>
         <w:t xml:space="preserve"> outside of Python</w:t>
       </w:r>
-      <w:bookmarkEnd w:id="17"/>
+      <w:bookmarkEnd w:id="18"/>
     </w:p>
     <w:p>
       <w:r>
@@ -8904,14 +8998,14 @@
       <w:pPr>
         <w:pStyle w:val="Heading2"/>
       </w:pPr>
-      <w:bookmarkStart w:id="18" w:name="_Toc434270686"/>
+      <w:bookmarkStart w:id="19" w:name="_Toc478797716"/>
       <w:r>
         <w:t>STIR c</w:t>
       </w:r>
       <w:r>
         <w:t>ommands for evaluation</w:t>
       </w:r>
-      <w:bookmarkEnd w:id="18"/>
+      <w:bookmarkEnd w:id="19"/>
     </w:p>
     <w:p/>
     <w:p>
@@ -9202,6 +9296,7 @@
     <w:p/>
     <w:p>
       <w:r>
+        <w:lastRenderedPageBreak/>
         <w:t xml:space="preserve">Note: there is currently a bug in </w:t>
       </w:r>
       <w:proofErr w:type="spellStart"/>
@@ -9345,7 +9440,7 @@
           <w:rPr>
             <w:noProof/>
           </w:rPr>
-          <w:t>10</w:t>
+          <w:t>11</w:t>
         </w:r>
         <w:r>
           <w:rPr>
@@ -9434,8 +9529,6 @@
       <w:r>
         <w:t>ight-CTRL, so unless you change</w:t>
       </w:r>
-      <w:bookmarkStart w:id="16" w:name="_GoBack"/>
-      <w:bookmarkEnd w:id="16"/>
       <w:r>
         <w:t xml:space="preserve"> this, you have to use Left-CTRL to “send” the CTRL-keystroke to the Virtual Machine.</w:t>
       </w:r>
@@ -10806,6 +10899,7 @@
     <w:lsdException w:name="HTML Sample" w:semiHidden="1" w:unhideWhenUsed="1"/>
     <w:lsdException w:name="HTML Typewriter" w:semiHidden="1" w:unhideWhenUsed="1"/>
     <w:lsdException w:name="HTML Variable" w:semiHidden="1" w:unhideWhenUsed="1"/>
+    <w:lsdException w:name="Normal Table" w:semiHidden="1" w:unhideWhenUsed="1"/>
     <w:lsdException w:name="annotation subject" w:semiHidden="1" w:unhideWhenUsed="1"/>
     <w:lsdException w:name="No List" w:semiHidden="1" w:unhideWhenUsed="1"/>
     <w:lsdException w:name="Outline List 1" w:semiHidden="1" w:unhideWhenUsed="1"/>
@@ -10850,6 +10944,7 @@
     <w:lsdException w:name="Table Professional" w:semiHidden="1" w:unhideWhenUsed="1"/>
     <w:lsdException w:name="Table Subtle 1" w:semiHidden="1" w:unhideWhenUsed="1"/>
     <w:lsdException w:name="Table Subtle 2" w:semiHidden="1" w:unhideWhenUsed="1"/>
+    <w:lsdException w:name="Table Web 1" w:semiHidden="1" w:unhideWhenUsed="1"/>
     <w:lsdException w:name="Table Web 2" w:semiHidden="1" w:unhideWhenUsed="1"/>
     <w:lsdException w:name="Table Web 3" w:semiHidden="1" w:unhideWhenUsed="1"/>
     <w:lsdException w:name="Balloon Text" w:semiHidden="1" w:unhideWhenUsed="1"/>
@@ -11924,7 +12019,7 @@
 </file>
 
 <file path=customXml/itemProps1.xml><?xml version="1.0" encoding="utf-8"?>
-<ds:datastoreItem xmlns:ds="http://schemas.openxmlformats.org/officeDocument/2006/customXml" ds:itemID="{4BC16006-74A7-4583-86B2-86CCCC64753D}">
+<ds:datastoreItem xmlns:ds="http://schemas.openxmlformats.org/officeDocument/2006/customXml" ds:itemID="{BB2DE2E9-E236-41A5-B429-F113D519DEED}">
   <ds:schemaRefs>
     <ds:schemaRef ds:uri="http://schemas.openxmlformats.org/officeDocument/2006/bibliography"/>
   </ds:schemaRefs>

</xml_diff>

<commit_message>
minor correction to the instructions
</commit_message>
<xml_diff>
--- a/exercises_document.docx
+++ b/exercises_document.docx
@@ -1,6 +1,6 @@
 
 <file path=word/document.xml><?xml version="1.0" encoding="utf-8"?>
-<w:document xmlns:wpc="http://schemas.microsoft.com/office/word/2010/wordprocessingCanvas" xmlns:cx="http://schemas.microsoft.com/office/drawing/2014/chartex" xmlns:cx1="http://schemas.microsoft.com/office/drawing/2015/9/8/chartex" xmlns:cx2="http://schemas.microsoft.com/office/drawing/2015/10/21/chartex" xmlns:cx3="http://schemas.microsoft.com/office/drawing/2016/5/9/chartex" xmlns:cx4="http://schemas.microsoft.com/office/drawing/2016/5/10/chartex" xmlns:cx5="http://schemas.microsoft.com/office/drawing/2016/5/11/chartex" xmlns:mc="http://schemas.openxmlformats.org/markup-compatibility/2006" xmlns:o="urn:schemas-microsoft-com:office:office" xmlns:r="http://schemas.openxmlformats.org/officeDocument/2006/relationships" xmlns:m="http://schemas.openxmlformats.org/officeDocument/2006/math" xmlns:v="urn:schemas-microsoft-com:vml" xmlns:wp14="http://schemas.microsoft.com/office/word/2010/wordprocessingDrawing" xmlns:wp="http://schemas.openxmlformats.org/drawingml/2006/wordprocessingDrawing" xmlns:w10="urn:schemas-microsoft-com:office:word" xmlns:w="http://schemas.openxmlformats.org/wordprocessingml/2006/main" xmlns:w14="http://schemas.microsoft.com/office/word/2010/wordml" xmlns:w15="http://schemas.microsoft.com/office/word/2012/wordml" xmlns:w16se="http://schemas.microsoft.com/office/word/2015/wordml/symex" xmlns:wpg="http://schemas.microsoft.com/office/word/2010/wordprocessingGroup" xmlns:wpi="http://schemas.microsoft.com/office/word/2010/wordprocessingInk" xmlns:wne="http://schemas.microsoft.com/office/word/2006/wordml" xmlns:wps="http://schemas.microsoft.com/office/word/2010/wordprocessingShape" mc:Ignorable="w14 w15 w16se wp14">
+<w:document xmlns:wpc="http://schemas.microsoft.com/office/word/2010/wordprocessingCanvas" xmlns:cx="http://schemas.microsoft.com/office/drawing/2014/chartex" xmlns:cx1="http://schemas.microsoft.com/office/drawing/2015/9/8/chartex" xmlns:cx2="http://schemas.microsoft.com/office/drawing/2015/10/21/chartex" xmlns:cx3="http://schemas.microsoft.com/office/drawing/2016/5/9/chartex" xmlns:cx4="http://schemas.microsoft.com/office/drawing/2016/5/10/chartex" xmlns:cx5="http://schemas.microsoft.com/office/drawing/2016/5/11/chartex" xmlns:cx6="http://schemas.microsoft.com/office/drawing/2016/5/12/chartex" xmlns:cx7="http://schemas.microsoft.com/office/drawing/2016/5/13/chartex" xmlns:cx8="http://schemas.microsoft.com/office/drawing/2016/5/14/chartex" xmlns:mc="http://schemas.openxmlformats.org/markup-compatibility/2006" xmlns:aink="http://schemas.microsoft.com/office/drawing/2016/ink" xmlns:am3d="http://schemas.microsoft.com/office/drawing/2017/model3d" xmlns:o="urn:schemas-microsoft-com:office:office" xmlns:r="http://schemas.openxmlformats.org/officeDocument/2006/relationships" xmlns:m="http://schemas.openxmlformats.org/officeDocument/2006/math" xmlns:v="urn:schemas-microsoft-com:vml" xmlns:wp14="http://schemas.microsoft.com/office/word/2010/wordprocessingDrawing" xmlns:wp="http://schemas.openxmlformats.org/drawingml/2006/wordprocessingDrawing" xmlns:w10="urn:schemas-microsoft-com:office:word" xmlns:w="http://schemas.openxmlformats.org/wordprocessingml/2006/main" xmlns:w14="http://schemas.microsoft.com/office/word/2010/wordml" xmlns:w15="http://schemas.microsoft.com/office/word/2012/wordml" xmlns:w16se="http://schemas.microsoft.com/office/word/2015/wordml/symex" xmlns:wpg="http://schemas.microsoft.com/office/word/2010/wordprocessingGroup" xmlns:wpi="http://schemas.microsoft.com/office/word/2010/wordprocessingInk" xmlns:wne="http://schemas.microsoft.com/office/word/2006/wordml" xmlns:wps="http://schemas.microsoft.com/office/word/2010/wordprocessingShape" mc:Ignorable="w14 w15 w16se wp14">
   <w:body>
     <w:p>
       <w:pPr>
@@ -68,110 +68,63 @@
           <w:r>
             <w:fldChar w:fldCharType="separate"/>
           </w:r>
-          <w:bookmarkStart w:id="0" w:name="_GoBack"/>
-          <w:bookmarkEnd w:id="0"/>
-          <w:r>
-            <w:rPr>
-              <w:rStyle w:val="Hyperlink"/>
-              <w:noProof/>
-            </w:rPr>
-            <w:fldChar w:fldCharType="begin"/>
-          </w:r>
-          <w:r>
-            <w:rPr>
-              <w:rStyle w:val="Hyperlink"/>
-              <w:noProof/>
-            </w:rPr>
-            <w:instrText xml:space="preserve"> </w:instrText>
-          </w:r>
-          <w:r>
-            <w:rPr>
-              <w:noProof/>
-            </w:rPr>
-            <w:instrText>HYPERLINK \l "_Toc478797698"</w:instrText>
-          </w:r>
-          <w:r>
-            <w:rPr>
-              <w:rStyle w:val="Hyperlink"/>
-              <w:noProof/>
-            </w:rPr>
-            <w:instrText xml:space="preserve"> </w:instrText>
-          </w:r>
-          <w:r>
-            <w:rPr>
-              <w:rStyle w:val="Hyperlink"/>
-              <w:noProof/>
-            </w:rPr>
-          </w:r>
-          <w:r>
-            <w:rPr>
-              <w:rStyle w:val="Hyperlink"/>
-              <w:noProof/>
-            </w:rPr>
-            <w:fldChar w:fldCharType="separate"/>
-          </w:r>
-          <w:r>
-            <w:rPr>
-              <w:rStyle w:val="Hyperlink"/>
-              <w:noProof/>
-            </w:rPr>
-            <w:t>Introduction</w:t>
-          </w:r>
-          <w:r>
-            <w:rPr>
-              <w:noProof/>
-              <w:webHidden/>
-            </w:rPr>
-            <w:tab/>
-          </w:r>
-          <w:r>
-            <w:rPr>
-              <w:noProof/>
-              <w:webHidden/>
-            </w:rPr>
-            <w:fldChar w:fldCharType="begin"/>
-          </w:r>
-          <w:r>
-            <w:rPr>
-              <w:noProof/>
-              <w:webHidden/>
-            </w:rPr>
-            <w:instrText xml:space="preserve"> PAGEREF _Toc478797698 \h </w:instrText>
-          </w:r>
-          <w:r>
-            <w:rPr>
-              <w:noProof/>
-              <w:webHidden/>
-            </w:rPr>
-          </w:r>
-          <w:r>
-            <w:rPr>
-              <w:noProof/>
-              <w:webHidden/>
-            </w:rPr>
-            <w:fldChar w:fldCharType="separate"/>
-          </w:r>
-          <w:r>
-            <w:rPr>
-              <w:noProof/>
-              <w:webHidden/>
-            </w:rPr>
-            <w:t>1</w:t>
-          </w:r>
-          <w:r>
-            <w:rPr>
-              <w:noProof/>
-              <w:webHidden/>
-            </w:rPr>
-            <w:fldChar w:fldCharType="end"/>
-          </w:r>
-          <w:r>
-            <w:rPr>
-              <w:rStyle w:val="Hyperlink"/>
-              <w:noProof/>
-            </w:rPr>
-            <w:fldChar w:fldCharType="end"/>
-          </w:r>
+          <w:hyperlink w:anchor="_Toc478797698" w:history="1">
+            <w:r>
+              <w:rPr>
+                <w:rStyle w:val="Hyperlink"/>
+                <w:noProof/>
+              </w:rPr>
+              <w:t>Introduction</w:t>
+            </w:r>
+            <w:r>
+              <w:rPr>
+                <w:noProof/>
+                <w:webHidden/>
+              </w:rPr>
+              <w:tab/>
+            </w:r>
+            <w:r>
+              <w:rPr>
+                <w:noProof/>
+                <w:webHidden/>
+              </w:rPr>
+              <w:fldChar w:fldCharType="begin"/>
+            </w:r>
+            <w:r>
+              <w:rPr>
+                <w:noProof/>
+                <w:webHidden/>
+              </w:rPr>
+              <w:instrText xml:space="preserve"> PAGEREF _Toc478797698 \h </w:instrText>
+            </w:r>
+            <w:r>
+              <w:rPr>
+                <w:noProof/>
+                <w:webHidden/>
+              </w:rPr>
+            </w:r>
+            <w:r>
+              <w:rPr>
+                <w:noProof/>
+                <w:webHidden/>
+              </w:rPr>
+              <w:fldChar w:fldCharType="separate"/>
+            </w:r>
+            <w:r>
+              <w:rPr>
+                <w:noProof/>
+                <w:webHidden/>
+              </w:rPr>
+              <w:t>1</w:t>
+            </w:r>
+            <w:r>
+              <w:rPr>
+                <w:noProof/>
+                <w:webHidden/>
+              </w:rPr>
+              <w:fldChar w:fldCharType="end"/>
+            </w:r>
+          </w:hyperlink>
         </w:p>
         <w:p>
           <w:pPr>
@@ -1449,11 +1402,11 @@
       <w:pPr>
         <w:pStyle w:val="Heading1"/>
       </w:pPr>
-      <w:bookmarkStart w:id="1" w:name="_Toc478797698"/>
+      <w:bookmarkStart w:id="0" w:name="_Toc478797698"/>
       <w:r>
         <w:t>Introduction</w:t>
       </w:r>
-      <w:bookmarkEnd w:id="1"/>
+      <w:bookmarkEnd w:id="0"/>
     </w:p>
     <w:p/>
     <w:p>
@@ -1521,15 +1474,7 @@
         </w:numPr>
       </w:pPr>
       <w:r>
-        <w:t xml:space="preserve">Brain data are obtained from </w:t>
-      </w:r>
-      <w:proofErr w:type="spellStart"/>
-      <w:r>
-        <w:t>BrainWeb</w:t>
-      </w:r>
-      <w:proofErr w:type="spellEnd"/>
-      <w:r>
-        <w:t>.</w:t>
+        <w:t>Brain data are obtained from BrainWeb.</w:t>
       </w:r>
       <w:r>
         <w:br/>
@@ -1624,15 +1569,7 @@
         <w:t>We are using Python for some of the exercises. Python is an open-source interactive language, a bit like MATLAB. We provide Python scripts for the evaluation, so you should be fine. It would be best to read a Python tutorial before the course.</w:t>
       </w:r>
       <w:r>
-        <w:t xml:space="preserve"> We will use </w:t>
-      </w:r>
-      <w:proofErr w:type="spellStart"/>
-      <w:r>
-        <w:t>Spyder</w:t>
-      </w:r>
-      <w:proofErr w:type="spellEnd"/>
-      <w:r>
-        <w:t xml:space="preserve"> as our Python environment. </w:t>
+        <w:t xml:space="preserve"> We will use Spyder as our Python environment. </w:t>
       </w:r>
     </w:p>
     <w:p>
@@ -1714,264 +1651,194 @@
       </w:r>
     </w:p>
     <w:p>
-      <w:proofErr w:type="spellStart"/>
-      <w:r>
-        <w:t>Elisabetta</w:t>
-      </w:r>
-      <w:proofErr w:type="spellEnd"/>
-      <w:r>
-        <w:t xml:space="preserve"> </w:t>
-      </w:r>
-      <w:proofErr w:type="spellStart"/>
-      <w:r>
-        <w:t>Grecchi</w:t>
-      </w:r>
-      <w:proofErr w:type="spellEnd"/>
-      <w:r>
-        <w:t xml:space="preserve">, Irene </w:t>
-      </w:r>
-      <w:proofErr w:type="spellStart"/>
-      <w:r>
-        <w:t>Polycarpou</w:t>
-      </w:r>
-      <w:proofErr w:type="spellEnd"/>
-      <w:r>
-        <w:t>, Charalampos Tsoumpas, Kris Thielemans</w:t>
+      <w:r>
+        <w:t>Elisabetta Grecchi, Irene Polycarpou, Charalampos Tsoumpas, Kris Thielemans</w:t>
       </w:r>
     </w:p>
     <w:p>
       <w:pPr>
         <w:pStyle w:val="Heading1"/>
       </w:pPr>
-      <w:bookmarkStart w:id="2" w:name="_Toc478797699"/>
+      <w:bookmarkStart w:id="1" w:name="_Toc478797699"/>
       <w:r>
         <w:t>Start of exercises</w:t>
       </w:r>
+      <w:bookmarkEnd w:id="1"/>
+    </w:p>
+    <w:p>
+      <w:r>
+        <w:t>Open a terminal and type</w:t>
+      </w:r>
+    </w:p>
+    <w:p/>
+    <w:p>
+      <w:pPr>
+        <w:pStyle w:val="Code"/>
+      </w:pPr>
+      <w:r>
+        <w:t>cd ~/</w:t>
+      </w:r>
+      <w:r>
+        <w:t>STIR-</w:t>
+      </w:r>
+      <w:r>
+        <w:t>exercises</w:t>
+      </w:r>
+    </w:p>
+    <w:p>
+      <w:pPr>
+        <w:pStyle w:val="Code"/>
+      </w:pPr>
+      <w:r>
+        <w:t>spyder&amp;</w:t>
+      </w:r>
+    </w:p>
+    <w:p/>
+    <w:p>
+      <w:r>
+        <w:t>You will then alternate between the terminal (to run shell scripts that execute STIR commands) and the spyder window (to run Python scripts that read in data and make plots).</w:t>
+      </w:r>
+    </w:p>
+    <w:p/>
+    <w:p>
+      <w:r>
+        <w:rPr>
+          <w:b/>
+        </w:rPr>
+        <w:t>Note:</w:t>
+      </w:r>
+    </w:p>
+    <w:p>
+      <w:r>
+        <w:t>The shell scripts (*.sh) should all write “DONE” or “Done” at the end. If they didn’t, something went wrong. Check the log files (*.log) in the output directory for the script that failed.</w:t>
+      </w:r>
+    </w:p>
+    <w:p>
+      <w:pPr>
+        <w:pStyle w:val="Heading1"/>
+      </w:pPr>
+      <w:bookmarkStart w:id="2" w:name="_Toc478797700"/>
+      <w:r>
+        <w:t>Exercise</w:t>
+      </w:r>
+      <w:r>
+        <w:t xml:space="preserve"> 1</w:t>
+      </w:r>
+      <w:r>
+        <w:t>: Data Simulation</w:t>
+      </w:r>
+      <w:r>
+        <w:t xml:space="preserve"> Brain</w:t>
+      </w:r>
       <w:bookmarkEnd w:id="2"/>
     </w:p>
     <w:p>
       <w:r>
-        <w:t>Open a terminal and type</w:t>
-      </w:r>
-    </w:p>
-    <w:p/>
+        <w:t xml:space="preserve">(Always run scripts from the </w:t>
+      </w:r>
+      <w:r>
+        <w:t>STIR-</w:t>
+      </w:r>
+      <w:r>
+        <w:t>exercises directory)</w:t>
+      </w:r>
+    </w:p>
+    <w:p/>
+    <w:p>
+      <w:r>
+        <w:t xml:space="preserve">This is a simple simulation of a brain phantom. </w:t>
+      </w:r>
+      <w:r>
+        <w:t xml:space="preserve">PSF is incorporated. </w:t>
+      </w:r>
+      <w:r>
+        <w:t>Scatter is set to zero. Randoms are constant.</w:t>
+      </w:r>
+    </w:p>
+    <w:p>
+      <w:r>
+        <w:t>The aim of the exercise is get familiar with the scripts and evaluation environment, and to look at projection data in different ways (sinograms, by view etc)</w:t>
+      </w:r>
+    </w:p>
+    <w:p/>
+    <w:p>
+      <w:r>
+        <w:t xml:space="preserve">Read and run script: </w:t>
+      </w:r>
+    </w:p>
     <w:p>
       <w:pPr>
         <w:pStyle w:val="Code"/>
-      </w:pPr>
-      <w:r>
-        <w:t>cd ~/</w:t>
+        <w:rPr>
+          <w:rFonts w:ascii="Arial" w:hAnsi="Arial"/>
+        </w:rPr>
+      </w:pPr>
+      <w:r>
+        <w:t>./r</w:t>
+      </w:r>
+      <w:r>
+        <w:t>un_simulation</w:t>
+      </w:r>
+      <w:r>
+        <w:rPr>
+          <w:lang w:val="en-GB"/>
+        </w:rPr>
+        <w:t>_brain</w:t>
+      </w:r>
+      <w:r>
+        <w:t>.s</w:t>
+      </w:r>
+      <w:r>
+        <w:t>h</w:t>
+      </w:r>
+    </w:p>
+    <w:p/>
+    <w:p>
+      <w:pPr>
+        <w:pStyle w:val="Heading2"/>
+        <w:rPr>
+          <w:vanish/>
+        </w:rPr>
+      </w:pPr>
+      <w:r>
+        <w:rPr>
+          <w:vanish/>
+        </w:rPr>
+        <w:t>Python evaluation</w:t>
+      </w:r>
+    </w:p>
+    <w:p>
+      <w:r>
+        <w:t>Open the file /home/stir/</w:t>
       </w:r>
       <w:r>
         <w:t>STIR-</w:t>
       </w:r>
       <w:r>
-        <w:t>exercises</w:t>
+        <w:t>exercises/</w:t>
+      </w:r>
+      <w:r>
+        <w:t>evaluate_simulation_brain.</w:t>
+      </w:r>
+      <w:r>
+        <w:t>py in Spyder</w:t>
+      </w:r>
+      <w:r>
+        <w:t xml:space="preserve"> (obviously adjust the path if you installed the exercises elsewhere)</w:t>
+      </w:r>
+      <w:r>
+        <w:t>.</w:t>
+      </w:r>
+      <w:r>
+        <w:t xml:space="preserve"> You can do this via its menus, or by typing in the terminal:</w:t>
       </w:r>
     </w:p>
     <w:p>
       <w:pPr>
         <w:pStyle w:val="Code"/>
       </w:pPr>
-      <w:proofErr w:type="spellStart"/>
-      <w:r>
-        <w:t>spyder</w:t>
-      </w:r>
-      <w:proofErr w:type="spellEnd"/>
-      <w:r>
-        <w:t>&amp;</w:t>
-      </w:r>
-    </w:p>
-    <w:p/>
-    <w:p>
-      <w:r>
-        <w:t xml:space="preserve">You will then alternate between the terminal (to run shell scripts that execute STIR commands) and the </w:t>
-      </w:r>
-      <w:proofErr w:type="spellStart"/>
-      <w:r>
-        <w:t>spyder</w:t>
-      </w:r>
-      <w:proofErr w:type="spellEnd"/>
-      <w:r>
-        <w:t xml:space="preserve"> window (to run Python scripts that read in data and make plots).</w:t>
-      </w:r>
-    </w:p>
-    <w:p/>
-    <w:p>
-      <w:r>
-        <w:rPr>
-          <w:b/>
-        </w:rPr>
-        <w:t>Note:</w:t>
-      </w:r>
-    </w:p>
-    <w:p>
-      <w:r>
-        <w:t>The shell scripts (*.</w:t>
-      </w:r>
-      <w:proofErr w:type="spellStart"/>
-      <w:r>
-        <w:t>sh</w:t>
-      </w:r>
-      <w:proofErr w:type="spellEnd"/>
-      <w:r>
-        <w:t>) should all write “DONE” or “Done” at the end. If they didn’t, something went wrong. Check the log files (*.log) in the output directory for the script that failed.</w:t>
-      </w:r>
-    </w:p>
-    <w:p>
-      <w:pPr>
-        <w:pStyle w:val="Heading1"/>
-      </w:pPr>
-      <w:bookmarkStart w:id="3" w:name="_Toc478797700"/>
-      <w:r>
-        <w:t>Exercise</w:t>
-      </w:r>
-      <w:r>
-        <w:t xml:space="preserve"> 1</w:t>
-      </w:r>
-      <w:r>
-        <w:t>: Data Simulation</w:t>
-      </w:r>
-      <w:r>
-        <w:t xml:space="preserve"> Brain</w:t>
-      </w:r>
-      <w:bookmarkEnd w:id="3"/>
-    </w:p>
-    <w:p>
-      <w:r>
-        <w:t xml:space="preserve">(Always run scripts from the </w:t>
-      </w:r>
-      <w:r>
-        <w:t>STIR-</w:t>
-      </w:r>
-      <w:r>
-        <w:t>exercises directory)</w:t>
-      </w:r>
-    </w:p>
-    <w:p/>
-    <w:p>
-      <w:r>
-        <w:t xml:space="preserve">This is a simple simulation of a brain phantom. </w:t>
-      </w:r>
-      <w:r>
-        <w:t xml:space="preserve">PSF is incorporated. </w:t>
-      </w:r>
-      <w:r>
-        <w:t>Scatter is set to zero. Randoms are constant.</w:t>
-      </w:r>
-    </w:p>
-    <w:p>
-      <w:r>
-        <w:t xml:space="preserve">The aim of the exercise is get familiar with the scripts and evaluation environment, and to look at projection data in different ways (sinograms, by view </w:t>
-      </w:r>
-      <w:proofErr w:type="spellStart"/>
-      <w:r>
-        <w:t>etc</w:t>
-      </w:r>
-      <w:proofErr w:type="spellEnd"/>
-      <w:r>
-        <w:t>)</w:t>
-      </w:r>
-    </w:p>
-    <w:p/>
-    <w:p>
-      <w:r>
-        <w:t xml:space="preserve">Read and run script: </w:t>
-      </w:r>
-    </w:p>
-    <w:p>
-      <w:pPr>
-        <w:pStyle w:val="Code"/>
-        <w:rPr>
-          <w:rFonts w:ascii="Arial" w:hAnsi="Arial"/>
-        </w:rPr>
-      </w:pPr>
-      <w:r>
-        <w:t>./</w:t>
-      </w:r>
-      <w:proofErr w:type="spellStart"/>
-      <w:r>
-        <w:t>r</w:t>
-      </w:r>
-      <w:r>
-        <w:t>un_simulation</w:t>
-      </w:r>
-      <w:proofErr w:type="spellEnd"/>
-      <w:r>
-        <w:rPr>
-          <w:lang w:val="en-GB"/>
-        </w:rPr>
-        <w:t>_brain</w:t>
-      </w:r>
-      <w:r>
-        <w:t>.</w:t>
-      </w:r>
-      <w:proofErr w:type="spellStart"/>
-      <w:r>
-        <w:t>s</w:t>
-      </w:r>
-      <w:r>
-        <w:t>h</w:t>
-      </w:r>
-      <w:proofErr w:type="spellEnd"/>
-    </w:p>
-    <w:p/>
-    <w:p>
-      <w:pPr>
-        <w:pStyle w:val="Heading2"/>
-        <w:rPr>
-          <w:vanish/>
-        </w:rPr>
-      </w:pPr>
-      <w:r>
-        <w:rPr>
-          <w:vanish/>
-        </w:rPr>
-        <w:t>Python evaluation</w:t>
-      </w:r>
-    </w:p>
-    <w:p>
-      <w:r>
-        <w:t>Open the file /home/stir/</w:t>
-      </w:r>
-      <w:r>
-        <w:t>STIR-</w:t>
-      </w:r>
-      <w:r>
-        <w:t>exercises/</w:t>
-      </w:r>
-      <w:r>
-        <w:t>evaluate_simulation_brain.</w:t>
-      </w:r>
-      <w:r>
-        <w:t xml:space="preserve">py in </w:t>
-      </w:r>
-      <w:proofErr w:type="spellStart"/>
-      <w:r>
-        <w:t>Spyder</w:t>
-      </w:r>
-      <w:proofErr w:type="spellEnd"/>
-      <w:r>
-        <w:t xml:space="preserve"> (obviously adjust the path if you installed the exercises elsewhere)</w:t>
-      </w:r>
-      <w:r>
-        <w:t>.</w:t>
-      </w:r>
-      <w:r>
-        <w:t xml:space="preserve"> You can do this via its menus, or by typing in the terminal:</w:t>
-      </w:r>
-    </w:p>
-    <w:p>
-      <w:pPr>
-        <w:pStyle w:val="Code"/>
-      </w:pPr>
-      <w:proofErr w:type="spellStart"/>
-      <w:r>
-        <w:t>spyder</w:t>
-      </w:r>
-      <w:proofErr w:type="spellEnd"/>
-      <w:r>
-        <w:t xml:space="preserve"> </w:t>
+      <w:r>
+        <w:t xml:space="preserve">spyder </w:t>
       </w:r>
       <w:r>
         <w:t>evaluate_simulation_brain.</w:t>
@@ -2340,7 +2207,7 @@
       <w:pPr>
         <w:pStyle w:val="Heading1"/>
       </w:pPr>
-      <w:bookmarkStart w:id="4" w:name="_Toc478797701"/>
+      <w:bookmarkStart w:id="3" w:name="_Toc478797701"/>
       <w:r>
         <w:t>Exercise</w:t>
       </w:r>
@@ -2365,7 +2232,7 @@
       <w:r>
         <w:t xml:space="preserve"> with PET</w:t>
       </w:r>
-      <w:bookmarkEnd w:id="4"/>
+      <w:bookmarkEnd w:id="3"/>
     </w:p>
     <w:p>
       <w:r>
@@ -2392,15 +2259,7 @@
     </w:p>
     <w:p>
       <w:r>
-        <w:t xml:space="preserve">The aim of the exercise is first to do the same things as for the brain, to see differences in sinograms </w:t>
-      </w:r>
-      <w:proofErr w:type="spellStart"/>
-      <w:r>
-        <w:t>etc</w:t>
-      </w:r>
-      <w:proofErr w:type="spellEnd"/>
-      <w:r>
-        <w:t>, get a first view on scatter, but then to move on to seeing the effect of motion.</w:t>
+        <w:t>The aim of the exercise is first to do the same things as for the brain, to see differences in sinograms etc, get a first view on scatter, but then to move on to seeing the effect of motion.</w:t>
       </w:r>
     </w:p>
     <w:p/>
@@ -2417,16 +2276,11 @@
         </w:rPr>
       </w:pPr>
       <w:r>
-        <w:t>./</w:t>
-      </w:r>
-      <w:proofErr w:type="spellStart"/>
-      <w:r>
-        <w:t>r</w:t>
+        <w:t>./r</w:t>
       </w:r>
       <w:r>
         <w:t>un_simulations</w:t>
       </w:r>
-      <w:proofErr w:type="spellEnd"/>
       <w:r>
         <w:rPr>
           <w:lang w:val="en-GB"/>
@@ -2434,16 +2288,11 @@
         <w:t>_thorax</w:t>
       </w:r>
       <w:r>
-        <w:t>.</w:t>
-      </w:r>
-      <w:proofErr w:type="spellStart"/>
-      <w:r>
-        <w:t>s</w:t>
+        <w:t>.s</w:t>
       </w:r>
       <w:r>
         <w:t>h</w:t>
       </w:r>
-      <w:proofErr w:type="spellEnd"/>
     </w:p>
     <w:p/>
     <w:p>
@@ -2462,28 +2311,15 @@
     </w:p>
     <w:p>
       <w:r>
-        <w:t xml:space="preserve">Start </w:t>
-      </w:r>
-      <w:proofErr w:type="spellStart"/>
-      <w:r>
-        <w:t>spyder</w:t>
-      </w:r>
-      <w:proofErr w:type="spellEnd"/>
-      <w:r>
-        <w:t xml:space="preserve"> with the evaluation script</w:t>
+        <w:t>Start spyder with the evaluation script</w:t>
       </w:r>
     </w:p>
     <w:p>
       <w:pPr>
         <w:pStyle w:val="Code"/>
       </w:pPr>
-      <w:proofErr w:type="spellStart"/>
-      <w:r>
-        <w:t>spyder</w:t>
-      </w:r>
-      <w:proofErr w:type="spellEnd"/>
-      <w:r>
-        <w:t xml:space="preserve"> evaluate_simulation_</w:t>
+      <w:r>
+        <w:t>spyder evaluate_simulation_</w:t>
       </w:r>
       <w:r>
         <w:t>thorax</w:t>
@@ -2494,15 +2330,7 @@
     </w:p>
     <w:p>
       <w:r>
-        <w:t xml:space="preserve">or if </w:t>
-      </w:r>
-      <w:proofErr w:type="spellStart"/>
-      <w:r>
-        <w:t>spyder</w:t>
-      </w:r>
-      <w:proofErr w:type="spellEnd"/>
-      <w:r>
-        <w:t xml:space="preserve"> is running, just open the file.</w:t>
+        <w:t>or if spyder is running, just open the file.</w:t>
       </w:r>
     </w:p>
     <w:p/>
@@ -2510,7 +2338,7 @@
       <w:pPr>
         <w:pStyle w:val="Heading1"/>
       </w:pPr>
-      <w:bookmarkStart w:id="5" w:name="_Toc478797702"/>
+      <w:bookmarkStart w:id="4" w:name="_Toc478797702"/>
       <w:r>
         <w:lastRenderedPageBreak/>
         <w:t>Exercise</w:t>
@@ -2524,28 +2352,36 @@
       <w:r>
         <w:t xml:space="preserve"> Thorax with SPECT</w:t>
       </w:r>
+      <w:bookmarkEnd w:id="4"/>
+    </w:p>
+    <w:p>
+      <w:r>
+        <w:t xml:space="preserve">(Always run scripts from the </w:t>
+      </w:r>
+      <w:r>
+        <w:t>STIR-</w:t>
+      </w:r>
+      <w:r>
+        <w:t>exercises directory)</w:t>
+      </w:r>
+    </w:p>
+    <w:p/>
+    <w:p>
+      <w:r>
+        <w:t>This is a simple simulation of single slice of a thorax phantom for SPECT. PSF is incorporated. Scatter is set to zero.</w:t>
+      </w:r>
+    </w:p>
+    <w:p>
+      <w:r>
+        <w:t xml:space="preserve">The aim of the exercise is first to see how </w:t>
+      </w:r>
+      <w:r>
+        <w:t>S</w:t>
+      </w:r>
+      <w:bookmarkStart w:id="5" w:name="_GoBack"/>
       <w:bookmarkEnd w:id="5"/>
-    </w:p>
-    <w:p>
-      <w:r>
-        <w:t xml:space="preserve">(Always run scripts from the </w:t>
-      </w:r>
-      <w:r>
-        <w:t>STIR-</w:t>
-      </w:r>
-      <w:r>
-        <w:t>exercises directory)</w:t>
-      </w:r>
-    </w:p>
-    <w:p/>
-    <w:p>
-      <w:r>
-        <w:t>This is a simple simulation of single slice of a thorax phantom for SPECT. PSF is incorporated. Scatter is set to zero.</w:t>
-      </w:r>
-    </w:p>
-    <w:p>
-      <w:r>
-        <w:t>The aim of the exercise is first to see how PECT sinograms differ from PET.</w:t>
+      <w:r>
+        <w:t>PECT sinograms differ from PET.</w:t>
       </w:r>
     </w:p>
     <w:p/>
@@ -2559,16 +2395,11 @@
         <w:pStyle w:val="Code"/>
       </w:pPr>
       <w:r>
-        <w:t>./</w:t>
-      </w:r>
-      <w:proofErr w:type="spellStart"/>
-      <w:r>
-        <w:t>r</w:t>
+        <w:t>./r</w:t>
       </w:r>
       <w:r>
         <w:t>un_simulations</w:t>
       </w:r>
-      <w:proofErr w:type="spellEnd"/>
       <w:r>
         <w:rPr>
           <w:lang w:val="en-GB"/>
@@ -2576,36 +2407,15 @@
         <w:t>_SPECT</w:t>
       </w:r>
       <w:r>
-        <w:t>.</w:t>
-      </w:r>
-      <w:proofErr w:type="spellStart"/>
-      <w:r>
-        <w:t>s</w:t>
+        <w:t>.s</w:t>
       </w:r>
       <w:r>
         <w:t>h</w:t>
       </w:r>
-      <w:proofErr w:type="spellEnd"/>
-    </w:p>
-    <w:p>
-      <w:r>
-        <w:t xml:space="preserve">Output is in </w:t>
-      </w:r>
-      <w:proofErr w:type="spellStart"/>
-      <w:r>
-        <w:t>working_folder</w:t>
-      </w:r>
-      <w:proofErr w:type="spellEnd"/>
-      <w:r>
-        <w:t>/</w:t>
-      </w:r>
-      <w:proofErr w:type="spellStart"/>
-      <w:r>
-        <w:t>single_slice_SPECT</w:t>
-      </w:r>
-      <w:proofErr w:type="spellEnd"/>
-      <w:r>
-        <w:t>.</w:t>
+    </w:p>
+    <w:p>
+      <w:r>
+        <w:t>Output is in working_folder/single_slice_SPECT.</w:t>
       </w:r>
     </w:p>
     <w:p/>
@@ -2625,28 +2435,15 @@
     </w:p>
     <w:p>
       <w:r>
-        <w:t xml:space="preserve">Start </w:t>
-      </w:r>
-      <w:proofErr w:type="spellStart"/>
-      <w:r>
-        <w:t>spyder</w:t>
-      </w:r>
-      <w:proofErr w:type="spellEnd"/>
-      <w:r>
-        <w:t xml:space="preserve"> with the evaluation script</w:t>
+        <w:t>Start spyder with the evaluation script</w:t>
       </w:r>
     </w:p>
     <w:p>
       <w:pPr>
         <w:pStyle w:val="Code"/>
       </w:pPr>
-      <w:proofErr w:type="spellStart"/>
-      <w:r>
-        <w:t>spyder</w:t>
-      </w:r>
-      <w:proofErr w:type="spellEnd"/>
-      <w:r>
-        <w:t xml:space="preserve"> evaluate_simulation_</w:t>
+      <w:r>
+        <w:t>spyder evaluate_simulation_</w:t>
       </w:r>
       <w:r>
         <w:t>SPECT</w:t>
@@ -2657,15 +2454,7 @@
     </w:p>
     <w:p>
       <w:r>
-        <w:t xml:space="preserve">or if </w:t>
-      </w:r>
-      <w:proofErr w:type="spellStart"/>
-      <w:r>
-        <w:t>spyder</w:t>
-      </w:r>
-      <w:proofErr w:type="spellEnd"/>
-      <w:r>
-        <w:t xml:space="preserve"> is running, just open the file.</w:t>
+        <w:t>or if spyder is running, just open the file.</w:t>
       </w:r>
     </w:p>
     <w:p>
@@ -3401,21 +3190,8 @@
     <w:p/>
     <w:p>
       <w:r>
-        <w:t xml:space="preserve">Output is in </w:t>
-      </w:r>
-      <w:proofErr w:type="spellStart"/>
-      <w:r>
-        <w:t>working_folder</w:t>
-      </w:r>
-      <w:proofErr w:type="spellEnd"/>
-      <w:r>
-        <w:t>/</w:t>
-      </w:r>
-      <w:proofErr w:type="spellStart"/>
-      <w:r>
-        <w:t>single_slice</w:t>
-      </w:r>
-      <w:proofErr w:type="spellEnd"/>
+        <w:t>Output is in working_folder/single_slice</w:t>
+      </w:r>
       <w:r>
         <w:t>. There is no real need to look at the generated results as they are a single sinogram of the thorax simulation (but without scatter and with PSF).</w:t>
       </w:r>
@@ -3462,48 +3238,11 @@
     </w:p>
     <w:p>
       <w:r>
-        <w:t xml:space="preserve">You will need to have run the corresponding simulation script from the previous section. Output is in </w:t>
-      </w:r>
-      <w:proofErr w:type="spellStart"/>
-      <w:r>
-        <w:t>working_folder</w:t>
-      </w:r>
-      <w:proofErr w:type="spellEnd"/>
-      <w:r>
-        <w:t>/</w:t>
-      </w:r>
-      <w:proofErr w:type="spellStart"/>
-      <w:r>
-        <w:t>single_slice</w:t>
-      </w:r>
-      <w:proofErr w:type="spellEnd"/>
-      <w:r>
-        <w:t xml:space="preserve"> or </w:t>
-      </w:r>
-      <w:proofErr w:type="spellStart"/>
-      <w:r>
-        <w:t>working_folder</w:t>
-      </w:r>
-      <w:proofErr w:type="spellEnd"/>
-      <w:r>
-        <w:t>/brain</w:t>
-      </w:r>
-      <w:r>
-        <w:t xml:space="preserve"> or </w:t>
-      </w:r>
-      <w:proofErr w:type="spellStart"/>
-      <w:r>
-        <w:t>working_folder</w:t>
-      </w:r>
-      <w:proofErr w:type="spellEnd"/>
-      <w:r>
-        <w:t>/</w:t>
-      </w:r>
-      <w:proofErr w:type="spellStart"/>
-      <w:r>
-        <w:t>single_slice_SPECT</w:t>
-      </w:r>
-      <w:proofErr w:type="spellEnd"/>
+        <w:t>You will need to have run the corresponding simulation script from the previous section. Output is in working_folder/single_slice or working_folder/brain</w:t>
+      </w:r>
+      <w:r>
+        <w:t xml:space="preserve"> or working_folder/single_slice_SPECT</w:t>
+      </w:r>
     </w:p>
     <w:p/>
     <w:p/>
@@ -3521,16 +3260,11 @@
         <w:pStyle w:val="Code"/>
       </w:pPr>
       <w:r>
-        <w:t>./</w:t>
-      </w:r>
-      <w:proofErr w:type="spellStart"/>
-      <w:r>
-        <w:t>run_</w:t>
+        <w:t>./run_</w:t>
       </w:r>
       <w:r>
         <w:t>reconstruction</w:t>
       </w:r>
-      <w:proofErr w:type="spellEnd"/>
       <w:r>
         <w:rPr>
           <w:lang w:val="en-GB"/>
@@ -3538,13 +3272,8 @@
         <w:t>_thorax</w:t>
       </w:r>
       <w:r>
-        <w:t>.</w:t>
-      </w:r>
-      <w:proofErr w:type="spellStart"/>
-      <w:r>
-        <w:t>sh</w:t>
-      </w:r>
-      <w:proofErr w:type="spellEnd"/>
+        <w:t>.sh</w:t>
+      </w:r>
     </w:p>
     <w:p>
       <w:r>
@@ -3556,16 +3285,11 @@
         <w:pStyle w:val="Code"/>
       </w:pPr>
       <w:r>
-        <w:t>./</w:t>
-      </w:r>
-      <w:proofErr w:type="spellStart"/>
-      <w:r>
-        <w:t>run_</w:t>
+        <w:t>./run_</w:t>
       </w:r>
       <w:r>
         <w:t>reconstruction</w:t>
       </w:r>
-      <w:proofErr w:type="spellEnd"/>
       <w:r>
         <w:rPr>
           <w:lang w:val="en-GB"/>
@@ -3573,13 +3297,8 @@
         <w:t>_brain</w:t>
       </w:r>
       <w:r>
-        <w:t>.</w:t>
-      </w:r>
-      <w:proofErr w:type="spellStart"/>
-      <w:r>
-        <w:t>sh</w:t>
-      </w:r>
-      <w:proofErr w:type="spellEnd"/>
+        <w:t>.sh</w:t>
+      </w:r>
     </w:p>
     <w:p>
       <w:r>
@@ -3591,16 +3310,11 @@
         <w:pStyle w:val="Code"/>
       </w:pPr>
       <w:r>
-        <w:t>./</w:t>
-      </w:r>
-      <w:proofErr w:type="spellStart"/>
-      <w:r>
-        <w:t>run_</w:t>
+        <w:t>./run_</w:t>
       </w:r>
       <w:r>
         <w:t>reconstruction</w:t>
       </w:r>
-      <w:proofErr w:type="spellEnd"/>
       <w:r>
         <w:rPr>
           <w:lang w:val="en-GB"/>
@@ -3608,13 +3322,8 @@
         <w:t>_SPECT</w:t>
       </w:r>
       <w:r>
-        <w:t>.</w:t>
-      </w:r>
-      <w:proofErr w:type="spellStart"/>
-      <w:r>
-        <w:t>sh</w:t>
-      </w:r>
-      <w:proofErr w:type="spellEnd"/>
+        <w:t>.sh</w:t>
+      </w:r>
     </w:p>
     <w:p>
       <w:pPr>
@@ -3667,15 +3376,7 @@
         <w:t xml:space="preserve">iterations. </w:t>
       </w:r>
       <w:r>
-        <w:t xml:space="preserve">For </w:t>
-      </w:r>
-      <w:proofErr w:type="gramStart"/>
-      <w:r>
-        <w:t>both of these</w:t>
-      </w:r>
-      <w:proofErr w:type="gramEnd"/>
-      <w:r>
-        <w:t xml:space="preserve">, the images obtained after every 24 updates will be saved. </w:t>
+        <w:t xml:space="preserve">For both of these, the images obtained after every 24 updates will be saved. </w:t>
       </w:r>
       <w:r>
         <w:t xml:space="preserve">It will also continue </w:t>
@@ -3690,15 +3391,7 @@
         <w:t>240 sub-iterations and continue for 8 more, writing</w:t>
       </w:r>
       <w:r>
-        <w:t xml:space="preserve"> images at every </w:t>
-      </w:r>
-      <w:proofErr w:type="spellStart"/>
-      <w:r>
-        <w:t>subiterations</w:t>
-      </w:r>
-      <w:proofErr w:type="spellEnd"/>
-      <w:r>
-        <w:t xml:space="preserve">. </w:t>
+        <w:t xml:space="preserve"> images at every subiterations. </w:t>
       </w:r>
       <w:r>
         <w:t>In addition, the EMML and OSEM images at 240 iterations are also post-filtered with a Gaussian filter.</w:t>
@@ -3706,50 +3399,13 @@
     </w:p>
     <w:p>
       <w:r>
-        <w:t xml:space="preserve">Output is in </w:t>
-      </w:r>
-      <w:proofErr w:type="spellStart"/>
-      <w:r>
-        <w:t>working_folder</w:t>
-      </w:r>
-      <w:proofErr w:type="spellEnd"/>
-      <w:r>
-        <w:t>/</w:t>
-      </w:r>
-      <w:proofErr w:type="spellStart"/>
-      <w:r>
-        <w:t>single_slice</w:t>
-      </w:r>
-      <w:proofErr w:type="spellEnd"/>
-      <w:r>
-        <w:t xml:space="preserve"> or </w:t>
-      </w:r>
-      <w:proofErr w:type="spellStart"/>
-      <w:r>
-        <w:t>working_folder</w:t>
-      </w:r>
-      <w:proofErr w:type="spellEnd"/>
-      <w:r>
-        <w:t>/brain or</w:t>
+        <w:t>Output is in working_folder/single_slice or working_folder/brain or</w:t>
       </w:r>
       <w:r>
         <w:t xml:space="preserve"> </w:t>
       </w:r>
-      <w:proofErr w:type="spellStart"/>
-      <w:r>
-        <w:t>working_folder</w:t>
-      </w:r>
-      <w:proofErr w:type="spellEnd"/>
-      <w:r>
-        <w:t>/</w:t>
-      </w:r>
-      <w:proofErr w:type="spellStart"/>
-      <w:r>
-        <w:t>single_slice_SPECT</w:t>
-      </w:r>
-      <w:proofErr w:type="spellEnd"/>
-      <w:r>
-        <w:t xml:space="preserve"> </w:t>
+      <w:r>
+        <w:t xml:space="preserve">working_folder/single_slice_SPECT </w:t>
       </w:r>
       <w:r>
         <w:rPr>
@@ -3806,15 +3462,7 @@
         </w:numPr>
       </w:pPr>
       <w:r>
-        <w:t xml:space="preserve">At late iterations, is there a difference between OSEM and MLEM convergence </w:t>
-      </w:r>
-      <w:proofErr w:type="spellStart"/>
-      <w:r>
-        <w:t>behaviour</w:t>
-      </w:r>
-      <w:proofErr w:type="spellEnd"/>
-      <w:r>
-        <w:t>?</w:t>
+        <w:t>At late iterations, is there a difference between OSEM and MLEM convergence behaviour?</w:t>
       </w:r>
     </w:p>
     <w:p>
@@ -3838,29 +3486,16 @@
     </w:p>
     <w:p>
       <w:r>
-        <w:t xml:space="preserve">Start </w:t>
-      </w:r>
-      <w:proofErr w:type="spellStart"/>
-      <w:r>
-        <w:t>spyder</w:t>
-      </w:r>
-      <w:proofErr w:type="spellEnd"/>
-      <w:r>
-        <w:t xml:space="preserve"> with the evaluation script</w:t>
+        <w:t>Start spyder with the evaluation script</w:t>
       </w:r>
     </w:p>
     <w:p>
       <w:pPr>
         <w:pStyle w:val="Code"/>
       </w:pPr>
-      <w:proofErr w:type="spellStart"/>
       <w:r>
         <w:lastRenderedPageBreak/>
-        <w:t>spyder</w:t>
-      </w:r>
-      <w:proofErr w:type="spellEnd"/>
-      <w:r>
-        <w:t xml:space="preserve"> evaluate_</w:t>
+        <w:t>spyder evaluate_</w:t>
       </w:r>
       <w:r>
         <w:t>reconstruction_brain</w:t>
@@ -3871,52 +3506,21 @@
     </w:p>
     <w:p>
       <w:r>
-        <w:t xml:space="preserve">or if </w:t>
-      </w:r>
-      <w:proofErr w:type="spellStart"/>
-      <w:r>
-        <w:t>spyder</w:t>
-      </w:r>
-      <w:proofErr w:type="spellEnd"/>
-      <w:r>
-        <w:t xml:space="preserve"> is running, just open the file.</w:t>
+        <w:t>or if spyder is running, just open the file.</w:t>
       </w:r>
       <w:r>
         <w:t xml:space="preserve"> </w:t>
       </w:r>
       <w:r>
-        <w:t xml:space="preserve">If you have run the thorax or SPECT simulation, just adjust the path in Line 23 (or there </w:t>
-      </w:r>
-      <w:proofErr w:type="spellStart"/>
-      <w:r>
-        <w:t>abouts</w:t>
-      </w:r>
-      <w:proofErr w:type="spellEnd"/>
-      <w:r>
-        <w:t>)</w:t>
+        <w:t>If you have run the thorax or SPECT simulation, just adjust the path in Line 23 (or there abouts)</w:t>
       </w:r>
     </w:p>
     <w:p>
       <w:pPr>
         <w:pStyle w:val="Code"/>
       </w:pPr>
-      <w:proofErr w:type="spellStart"/>
-      <w:proofErr w:type="gramStart"/>
-      <w:r>
-        <w:t>os.chdir</w:t>
-      </w:r>
-      <w:proofErr w:type="spellEnd"/>
-      <w:proofErr w:type="gramEnd"/>
-      <w:r>
-        <w:t>('</w:t>
-      </w:r>
-      <w:proofErr w:type="spellStart"/>
-      <w:r>
-        <w:t>working_folder</w:t>
-      </w:r>
-      <w:proofErr w:type="spellEnd"/>
-      <w:r>
-        <w:t>/brain')</w:t>
+      <w:r>
+        <w:t>os.chdir('working_folder/brain')</w:t>
       </w:r>
     </w:p>
     <w:p>
@@ -4143,15 +3747,7 @@
         <w:t>(</w:t>
       </w:r>
       <w:r>
-        <w:t xml:space="preserve">You </w:t>
-      </w:r>
-      <w:proofErr w:type="gramStart"/>
-      <w:r>
-        <w:t>will have to</w:t>
-      </w:r>
-      <w:proofErr w:type="gramEnd"/>
-      <w:r>
-        <w:t xml:space="preserve"> run the simulation and reconstruction scripts first.</w:t>
+        <w:t>You will have to run the simulation and reconstruction scripts first.</w:t>
       </w:r>
       <w:r>
         <w:t>)</w:t>
@@ -4178,7 +3774,6 @@
         </w:rPr>
         <w:t xml:space="preserve">, e.g. </w:t>
       </w:r>
-      <w:proofErr w:type="spellStart"/>
       <w:r>
         <w:rPr>
           <w:rFonts w:ascii="Monaco" w:hAnsi="Monaco" w:cs="Monaco"/>
@@ -4187,7 +3782,6 @@
         </w:rPr>
         <w:t>working_folder</w:t>
       </w:r>
-      <w:proofErr w:type="spellEnd"/>
       <w:r>
         <w:rPr>
           <w:i/>
@@ -4210,7 +3804,6 @@
         </w:rPr>
         <w:t xml:space="preserve"> </w:t>
       </w:r>
-      <w:proofErr w:type="spellStart"/>
       <w:r>
         <w:rPr>
           <w:rFonts w:ascii="Monaco" w:hAnsi="Monaco" w:cs="Monaco"/>
@@ -4219,18 +3812,15 @@
         </w:rPr>
         <w:t>working_folder</w:t>
       </w:r>
-      <w:proofErr w:type="spellEnd"/>
       <w:r>
         <w:t>/</w:t>
       </w:r>
-      <w:proofErr w:type="spellStart"/>
       <w:r>
         <w:rPr>
           <w:rFonts w:ascii="Courier New" w:hAnsi="Courier New" w:cs="Courier New"/>
         </w:rPr>
         <w:t>single_slice_SPECT</w:t>
       </w:r>
-      <w:proofErr w:type="spellEnd"/>
       <w:r>
         <w:t>)</w:t>
       </w:r>
@@ -4252,41 +3842,38 @@
         </w:rPr>
         <w:t xml:space="preserve">cd </w:t>
       </w:r>
-      <w:proofErr w:type="spellStart"/>
       <w:r>
         <w:rPr>
           <w:rFonts w:ascii="Monaco" w:hAnsi="Monaco" w:cs="Monaco"/>
           <w:sz w:val="20"/>
           <w:szCs w:val="20"/>
         </w:rPr>
-        <w:t>working_folder</w:t>
-      </w:r>
-      <w:proofErr w:type="spellEnd"/>
-      <w:r>
+        <w:t xml:space="preserve">working_folder/single_slice </w:t>
+      </w:r>
+    </w:p>
+    <w:p>
+      <w:pPr>
         <w:rPr>
           <w:rFonts w:ascii="Monaco" w:hAnsi="Monaco" w:cs="Monaco"/>
           <w:sz w:val="20"/>
           <w:szCs w:val="20"/>
         </w:rPr>
-        <w:t>/</w:t>
-      </w:r>
-      <w:proofErr w:type="spellStart"/>
+      </w:pPr>
       <w:r>
         <w:rPr>
           <w:rFonts w:ascii="Monaco" w:hAnsi="Monaco" w:cs="Monaco"/>
           <w:sz w:val="20"/>
           <w:szCs w:val="20"/>
         </w:rPr>
-        <w:t>single_slice</w:t>
-      </w:r>
-      <w:proofErr w:type="spellEnd"/>
+        <w:t># save noiseless data results</w:t>
+      </w:r>
       <w:r>
         <w:rPr>
           <w:rFonts w:ascii="Monaco" w:hAnsi="Monaco" w:cs="Monaco"/>
           <w:sz w:val="20"/>
           <w:szCs w:val="20"/>
         </w:rPr>
-        <w:t xml:space="preserve"> </w:t>
+        <w:t xml:space="preserve"> in a subfolder</w:t>
       </w:r>
     </w:p>
     <w:p>
@@ -4303,142 +3890,135 @@
           <w:sz w:val="20"/>
           <w:szCs w:val="20"/>
         </w:rPr>
-        <w:t># save noiseless data results</w:t>
-      </w:r>
-      <w:r>
+        <w:t>mkdir noiseless</w:t>
+      </w:r>
+    </w:p>
+    <w:p>
+      <w:pPr>
         <w:rPr>
           <w:rFonts w:ascii="Monaco" w:hAnsi="Monaco" w:cs="Monaco"/>
           <w:sz w:val="20"/>
           <w:szCs w:val="20"/>
         </w:rPr>
-        <w:t xml:space="preserve"> in a subfolder</w:t>
-      </w:r>
-    </w:p>
-    <w:p>
-      <w:pPr>
+      </w:pPr>
+      <w:r>
         <w:rPr>
           <w:rFonts w:ascii="Monaco" w:hAnsi="Monaco" w:cs="Monaco"/>
           <w:sz w:val="20"/>
           <w:szCs w:val="20"/>
         </w:rPr>
-      </w:pPr>
-      <w:proofErr w:type="spellStart"/>
-      <w:r>
+        <w:t>cp *.* noiseless</w:t>
+      </w:r>
+    </w:p>
+    <w:p>
+      <w:pPr>
         <w:rPr>
           <w:rFonts w:ascii="Monaco" w:hAnsi="Monaco" w:cs="Monaco"/>
           <w:sz w:val="20"/>
           <w:szCs w:val="20"/>
         </w:rPr>
-        <w:t>mkdir</w:t>
-      </w:r>
-      <w:proofErr w:type="spellEnd"/>
+      </w:pPr>
       <w:r>
         <w:rPr>
           <w:rFonts w:ascii="Monaco" w:hAnsi="Monaco" w:cs="Monaco"/>
           <w:sz w:val="20"/>
           <w:szCs w:val="20"/>
         </w:rPr>
-        <w:t xml:space="preserve"> noiseless</w:t>
-      </w:r>
-    </w:p>
-    <w:p>
-      <w:pPr>
+        <w:t xml:space="preserve">poisson_noise -p my_prompts.hs </w:t>
+      </w:r>
+      <w:r>
         <w:rPr>
           <w:rFonts w:ascii="Monaco" w:hAnsi="Monaco" w:cs="Monaco"/>
           <w:sz w:val="20"/>
           <w:szCs w:val="20"/>
         </w:rPr>
-      </w:pPr>
-      <w:proofErr w:type="spellStart"/>
+        <w:t xml:space="preserve"> </w:t>
+      </w:r>
       <w:r>
         <w:rPr>
           <w:rFonts w:ascii="Monaco" w:hAnsi="Monaco" w:cs="Monaco"/>
           <w:sz w:val="20"/>
           <w:szCs w:val="20"/>
         </w:rPr>
-        <w:t>cp</w:t>
-      </w:r>
-      <w:proofErr w:type="spellEnd"/>
+        <w:t>noiseless/</w:t>
+      </w:r>
       <w:r>
         <w:rPr>
           <w:rFonts w:ascii="Monaco" w:hAnsi="Monaco" w:cs="Monaco"/>
           <w:sz w:val="20"/>
           <w:szCs w:val="20"/>
         </w:rPr>
-        <w:t xml:space="preserve"> </w:t>
-      </w:r>
-      <w:proofErr w:type="gramStart"/>
+        <w:t>my_</w:t>
+      </w:r>
       <w:r>
         <w:rPr>
           <w:rFonts w:ascii="Monaco" w:hAnsi="Monaco" w:cs="Monaco"/>
           <w:sz w:val="20"/>
           <w:szCs w:val="20"/>
         </w:rPr>
-        <w:t>*.*</w:t>
-      </w:r>
-      <w:proofErr w:type="gramEnd"/>
+        <w:t>prompts</w:t>
+      </w:r>
       <w:r>
         <w:rPr>
           <w:rFonts w:ascii="Monaco" w:hAnsi="Monaco" w:cs="Monaco"/>
           <w:sz w:val="20"/>
           <w:szCs w:val="20"/>
         </w:rPr>
-        <w:t xml:space="preserve"> noiseless</w:t>
-      </w:r>
-    </w:p>
-    <w:p>
-      <w:pPr>
+        <w:t xml:space="preserve">.hs </w:t>
+      </w:r>
+      <w:r>
         <w:rPr>
           <w:rFonts w:ascii="Monaco" w:hAnsi="Monaco" w:cs="Monaco"/>
           <w:sz w:val="20"/>
           <w:szCs w:val="20"/>
         </w:rPr>
-      </w:pPr>
-      <w:proofErr w:type="spellStart"/>
+        <w:t>0.5</w:t>
+      </w:r>
       <w:r>
         <w:rPr>
           <w:rFonts w:ascii="Monaco" w:hAnsi="Monaco" w:cs="Monaco"/>
           <w:sz w:val="20"/>
           <w:szCs w:val="20"/>
         </w:rPr>
-        <w:t>poisson_noise</w:t>
-      </w:r>
-      <w:proofErr w:type="spellEnd"/>
-      <w:r>
+        <w:t xml:space="preserve"> 1</w:t>
+      </w:r>
+    </w:p>
+    <w:p>
+      <w:pPr>
         <w:rPr>
           <w:rFonts w:ascii="Monaco" w:hAnsi="Monaco" w:cs="Monaco"/>
           <w:sz w:val="20"/>
           <w:szCs w:val="20"/>
         </w:rPr>
-        <w:t xml:space="preserve"> -p </w:t>
-      </w:r>
-      <w:proofErr w:type="spellStart"/>
+      </w:pPr>
       <w:r>
         <w:rPr>
           <w:rFonts w:ascii="Monaco" w:hAnsi="Monaco" w:cs="Monaco"/>
           <w:sz w:val="20"/>
           <w:szCs w:val="20"/>
         </w:rPr>
-        <w:t>my_</w:t>
-      </w:r>
-      <w:proofErr w:type="gramStart"/>
-      <w:r>
+        <w:t>cd ../..</w:t>
+      </w:r>
+    </w:p>
+    <w:p>
+      <w:pPr>
         <w:rPr>
           <w:rFonts w:ascii="Monaco" w:hAnsi="Monaco" w:cs="Monaco"/>
           <w:sz w:val="20"/>
           <w:szCs w:val="20"/>
         </w:rPr>
-        <w:t>prompts.hs</w:t>
-      </w:r>
-      <w:proofErr w:type="spellEnd"/>
-      <w:proofErr w:type="gramEnd"/>
-      <w:r>
+      </w:pPr>
+    </w:p>
+    <w:p>
+      <w:pPr>
         <w:rPr>
           <w:rFonts w:ascii="Monaco" w:hAnsi="Monaco" w:cs="Monaco"/>
           <w:sz w:val="20"/>
           <w:szCs w:val="20"/>
         </w:rPr>
-        <w:t xml:space="preserve"> </w:t>
+      </w:pPr>
+      <w:r>
+        <w:t>For the SPECT exercise, replace</w:t>
       </w:r>
       <w:r>
         <w:rPr>
@@ -4446,7 +4026,10 @@
           <w:sz w:val="20"/>
           <w:szCs w:val="20"/>
         </w:rPr>
-        <w:t xml:space="preserve"> </w:t>
+        <w:t xml:space="preserve"> my_prompts.hs </w:t>
+      </w:r>
+      <w:r>
+        <w:t>in the text above</w:t>
       </w:r>
       <w:r>
         <w:rPr>
@@ -4454,24 +4037,94 @@
           <w:sz w:val="20"/>
           <w:szCs w:val="20"/>
         </w:rPr>
-        <w:t>noiseless/</w:t>
-      </w:r>
-      <w:proofErr w:type="spellStart"/>
+        <w:t xml:space="preserve"> </w:t>
+      </w:r>
+      <w:r>
+        <w:t>with</w:t>
+      </w:r>
       <w:r>
         <w:rPr>
           <w:rFonts w:ascii="Monaco" w:hAnsi="Monaco" w:cs="Monaco"/>
           <w:sz w:val="20"/>
           <w:szCs w:val="20"/>
         </w:rPr>
-        <w:t>my_</w:t>
-      </w:r>
-      <w:r>
+        <w:t xml:space="preserve"> my_sim.hs.</w:t>
+      </w:r>
+    </w:p>
+    <w:p>
+      <w:pPr>
         <w:rPr>
           <w:rFonts w:ascii="Monaco" w:hAnsi="Monaco" w:cs="Monaco"/>
           <w:sz w:val="20"/>
           <w:szCs w:val="20"/>
         </w:rPr>
-        <w:t>prompts</w:t>
+      </w:pPr>
+    </w:p>
+    <w:p>
+      <w:r>
+        <w:t xml:space="preserve">Run </w:t>
+      </w:r>
+      <w:r>
+        <w:rPr>
+          <w:rStyle w:val="CodeChar"/>
+        </w:rPr>
+        <w:t>poisson_noise</w:t>
+      </w:r>
+      <w:r>
+        <w:t xml:space="preserve"> to understand what these arguments mean</w:t>
+      </w:r>
+      <w:r>
+        <w:t>.</w:t>
+      </w:r>
+      <w:r>
+        <w:t xml:space="preserve"> </w:t>
+      </w:r>
+    </w:p>
+    <w:p/>
+    <w:p>
+      <w:r>
+        <w:t xml:space="preserve">As we </w:t>
+      </w:r>
+      <w:r>
+        <w:t>overwrite the data</w:t>
+      </w:r>
+      <w:r>
+        <w:rPr>
+          <w:rStyle w:val="FootnoteReference"/>
+        </w:rPr>
+        <w:footnoteReference w:id="1"/>
+      </w:r>
+      <w:r>
+        <w:t>, we can just use the same reconstruction and evaluation scripts as before</w:t>
+      </w:r>
+      <w:r>
+        <w:t xml:space="preserve"> (Exercise 5)</w:t>
+      </w:r>
+      <w:r>
+        <w:t xml:space="preserve">. An alternative would be to </w:t>
+      </w:r>
+      <w:r>
+        <w:t xml:space="preserve">let poisson_noise create a new output file, </w:t>
+      </w:r>
+      <w:r>
+        <w:t>a</w:t>
+      </w:r>
+      <w:r>
+        <w:t>djust the reconstruction parameter files to use your new noisy data (input) and change th</w:t>
+      </w:r>
+      <w:r>
+        <w:t>e filename used for the output, and change your evaluation scripts.</w:t>
+      </w:r>
+    </w:p>
+    <w:p>
+      <w:r>
+        <w:t>If you want to “reset</w:t>
+      </w:r>
+      <w:r>
+        <w:t xml:space="preserve">” to the noiseless case, you can of course copy </w:t>
+      </w:r>
+      <w:r>
+        <w:t xml:space="preserve">the data in </w:t>
       </w:r>
       <w:r>
         <w:rPr>
@@ -4479,24 +4132,30 @@
           <w:sz w:val="20"/>
           <w:szCs w:val="20"/>
         </w:rPr>
-        <w:t>.hs</w:t>
-      </w:r>
-      <w:proofErr w:type="spellEnd"/>
-      <w:r>
+        <w:t xml:space="preserve">noiseless </w:t>
+      </w:r>
+      <w:r>
+        <w:t>back</w:t>
+      </w:r>
+      <w:r>
+        <w:t>:</w:t>
+      </w:r>
+    </w:p>
+    <w:p>
+      <w:pPr>
         <w:rPr>
           <w:rFonts w:ascii="Monaco" w:hAnsi="Monaco" w:cs="Monaco"/>
           <w:sz w:val="20"/>
           <w:szCs w:val="20"/>
         </w:rPr>
-        <w:t xml:space="preserve"> </w:t>
-      </w:r>
+      </w:pPr>
       <w:r>
         <w:rPr>
           <w:rFonts w:ascii="Monaco" w:hAnsi="Monaco" w:cs="Monaco"/>
           <w:sz w:val="20"/>
           <w:szCs w:val="20"/>
         </w:rPr>
-        <w:t>0.5</w:t>
+        <w:t xml:space="preserve">cd </w:t>
       </w:r>
       <w:r>
         <w:rPr>
@@ -4504,7 +4163,7 @@
           <w:sz w:val="20"/>
           <w:szCs w:val="20"/>
         </w:rPr>
-        <w:t xml:space="preserve"> 1</w:t>
+        <w:t xml:space="preserve">working_folder/single_slice </w:t>
       </w:r>
     </w:p>
     <w:p>
@@ -4521,25 +4180,24 @@
           <w:sz w:val="20"/>
           <w:szCs w:val="20"/>
         </w:rPr>
-        <w:t>cd</w:t>
-      </w:r>
-      <w:proofErr w:type="gramStart"/>
-      <w:r>
+        <w:t># save noisy data</w:t>
+      </w:r>
+    </w:p>
+    <w:p>
+      <w:pPr>
         <w:rPr>
           <w:rFonts w:ascii="Monaco" w:hAnsi="Monaco" w:cs="Monaco"/>
           <w:sz w:val="20"/>
           <w:szCs w:val="20"/>
         </w:rPr>
-        <w:t xml:space="preserve"> ..</w:t>
-      </w:r>
-      <w:proofErr w:type="gramEnd"/>
+      </w:pPr>
       <w:r>
         <w:rPr>
           <w:rFonts w:ascii="Monaco" w:hAnsi="Monaco" w:cs="Monaco"/>
           <w:sz w:val="20"/>
           <w:szCs w:val="20"/>
         </w:rPr>
-        <w:t>/..</w:t>
+        <w:t>mkdir noisy</w:t>
       </w:r>
     </w:p>
     <w:p>
@@ -4550,438 +4208,70 @@
           <w:szCs w:val="20"/>
         </w:rPr>
       </w:pPr>
-    </w:p>
-    <w:p>
-      <w:pPr>
+      <w:r>
         <w:rPr>
           <w:rFonts w:ascii="Monaco" w:hAnsi="Monaco" w:cs="Monaco"/>
           <w:sz w:val="20"/>
           <w:szCs w:val="20"/>
         </w:rPr>
-      </w:pPr>
-      <w:r>
-        <w:t>For the SPECT exercise, replace</w:t>
-      </w:r>
-      <w:r>
+        <w:t>cp *.* noisy</w:t>
+      </w:r>
+    </w:p>
+    <w:p>
+      <w:pPr>
         <w:rPr>
           <w:rFonts w:ascii="Monaco" w:hAnsi="Monaco" w:cs="Monaco"/>
           <w:sz w:val="20"/>
           <w:szCs w:val="20"/>
         </w:rPr>
-        <w:t xml:space="preserve"> </w:t>
-      </w:r>
-      <w:proofErr w:type="spellStart"/>
+      </w:pPr>
       <w:r>
         <w:rPr>
           <w:rFonts w:ascii="Monaco" w:hAnsi="Monaco" w:cs="Monaco"/>
           <w:sz w:val="20"/>
           <w:szCs w:val="20"/>
         </w:rPr>
-        <w:t>my_</w:t>
-      </w:r>
-      <w:proofErr w:type="gramStart"/>
-      <w:r>
+        <w:t># now copy back</w:t>
+      </w:r>
+    </w:p>
+    <w:p>
+      <w:pPr>
         <w:rPr>
           <w:rFonts w:ascii="Monaco" w:hAnsi="Monaco" w:cs="Monaco"/>
           <w:sz w:val="20"/>
           <w:szCs w:val="20"/>
         </w:rPr>
-        <w:t>prompts.hs</w:t>
-      </w:r>
-      <w:proofErr w:type="spellEnd"/>
-      <w:proofErr w:type="gramEnd"/>
+      </w:pPr>
       <w:r>
         <w:rPr>
           <w:rFonts w:ascii="Monaco" w:hAnsi="Monaco" w:cs="Monaco"/>
           <w:sz w:val="20"/>
           <w:szCs w:val="20"/>
         </w:rPr>
-        <w:t xml:space="preserve"> </w:t>
-      </w:r>
-      <w:r>
-        <w:t>in the text above</w:t>
-      </w:r>
+        <w:t>cp noiseless/* .</w:t>
+      </w:r>
+    </w:p>
+    <w:p>
       <w:r>
         <w:rPr>
           <w:rFonts w:ascii="Monaco" w:hAnsi="Monaco" w:cs="Monaco"/>
           <w:sz w:val="20"/>
           <w:szCs w:val="20"/>
         </w:rPr>
-        <w:t xml:space="preserve"> </w:t>
-      </w:r>
-      <w:r>
-        <w:t>with</w:t>
-      </w:r>
-      <w:r>
+        <w:t>cd ../..</w:t>
+      </w:r>
+    </w:p>
+    <w:p/>
+    <w:p>
+      <w:pPr>
         <w:rPr>
           <w:rFonts w:ascii="Monaco" w:hAnsi="Monaco" w:cs="Monaco"/>
           <w:sz w:val="20"/>
           <w:szCs w:val="20"/>
         </w:rPr>
-        <w:t xml:space="preserve"> </w:t>
-      </w:r>
-      <w:proofErr w:type="spellStart"/>
-      <w:r>
-        <w:rPr>
-          <w:rFonts w:ascii="Monaco" w:hAnsi="Monaco" w:cs="Monaco"/>
-          <w:sz w:val="20"/>
-          <w:szCs w:val="20"/>
-        </w:rPr>
-        <w:t>my_sim.hs</w:t>
-      </w:r>
-      <w:proofErr w:type="spellEnd"/>
-      <w:r>
-        <w:rPr>
-          <w:rFonts w:ascii="Monaco" w:hAnsi="Monaco" w:cs="Monaco"/>
-          <w:sz w:val="20"/>
-          <w:szCs w:val="20"/>
-        </w:rPr>
-        <w:t>.</w:t>
-      </w:r>
-    </w:p>
-    <w:p>
-      <w:pPr>
-        <w:rPr>
-          <w:rFonts w:ascii="Monaco" w:hAnsi="Monaco" w:cs="Monaco"/>
-          <w:sz w:val="20"/>
-          <w:szCs w:val="20"/>
-        </w:rPr>
-      </w:pPr>
-    </w:p>
-    <w:p>
-      <w:r>
-        <w:t xml:space="preserve">Run </w:t>
-      </w:r>
-      <w:proofErr w:type="spellStart"/>
-      <w:r>
-        <w:rPr>
-          <w:rStyle w:val="CodeChar"/>
-        </w:rPr>
-        <w:t>poisson_noise</w:t>
-      </w:r>
-      <w:proofErr w:type="spellEnd"/>
-      <w:r>
-        <w:t xml:space="preserve"> to understand what these arguments mean</w:t>
-      </w:r>
-      <w:r>
-        <w:t>.</w:t>
-      </w:r>
-      <w:r>
-        <w:t xml:space="preserve"> </w:t>
-      </w:r>
-    </w:p>
-    <w:p/>
-    <w:p>
-      <w:r>
-        <w:t xml:space="preserve">As we </w:t>
-      </w:r>
-      <w:r>
-        <w:t>overwrite the data</w:t>
-      </w:r>
-      <w:r>
-        <w:rPr>
-          <w:rStyle w:val="FootnoteReference"/>
-        </w:rPr>
-        <w:footnoteReference w:id="1"/>
-      </w:r>
-      <w:r>
-        <w:t>, we can just use the same reconstruction and evaluation scripts as before</w:t>
-      </w:r>
-      <w:r>
-        <w:t xml:space="preserve"> (Exercise 5)</w:t>
-      </w:r>
-      <w:r>
-        <w:t xml:space="preserve">. An alternative would be to </w:t>
-      </w:r>
-      <w:r>
-        <w:t xml:space="preserve">let </w:t>
-      </w:r>
-      <w:proofErr w:type="spellStart"/>
-      <w:r>
-        <w:t>poisson_noise</w:t>
-      </w:r>
-      <w:proofErr w:type="spellEnd"/>
-      <w:r>
-        <w:t xml:space="preserve"> create a new output file, </w:t>
-      </w:r>
-      <w:r>
-        <w:t>a</w:t>
-      </w:r>
-      <w:r>
-        <w:t>djust the reconstruction parameter files to use your new noisy data (input) and change th</w:t>
-      </w:r>
-      <w:r>
-        <w:t>e filename used for the output, and change your evaluation scripts.</w:t>
-      </w:r>
-    </w:p>
-    <w:p>
-      <w:r>
-        <w:t>If you want to “reset</w:t>
-      </w:r>
-      <w:r>
-        <w:t xml:space="preserve">” to the noiseless case, you can of course copy </w:t>
-      </w:r>
-      <w:r>
-        <w:t xml:space="preserve">the data in </w:t>
-      </w:r>
-      <w:r>
-        <w:rPr>
-          <w:rFonts w:ascii="Monaco" w:hAnsi="Monaco" w:cs="Monaco"/>
-          <w:sz w:val="20"/>
-          <w:szCs w:val="20"/>
-        </w:rPr>
-        <w:t xml:space="preserve">noiseless </w:t>
-      </w:r>
-      <w:r>
-        <w:t>back</w:t>
-      </w:r>
-      <w:r>
-        <w:t>:</w:t>
-      </w:r>
-    </w:p>
-    <w:p>
-      <w:pPr>
-        <w:rPr>
-          <w:rFonts w:ascii="Monaco" w:hAnsi="Monaco" w:cs="Monaco"/>
-          <w:sz w:val="20"/>
-          <w:szCs w:val="20"/>
-        </w:rPr>
-      </w:pPr>
-      <w:r>
-        <w:rPr>
-          <w:rFonts w:ascii="Monaco" w:hAnsi="Monaco" w:cs="Monaco"/>
-          <w:sz w:val="20"/>
-          <w:szCs w:val="20"/>
-        </w:rPr>
-        <w:t xml:space="preserve">cd </w:t>
-      </w:r>
-      <w:proofErr w:type="spellStart"/>
-      <w:r>
-        <w:rPr>
-          <w:rFonts w:ascii="Monaco" w:hAnsi="Monaco" w:cs="Monaco"/>
-          <w:sz w:val="20"/>
-          <w:szCs w:val="20"/>
-        </w:rPr>
-        <w:t>working_folder</w:t>
-      </w:r>
-      <w:proofErr w:type="spellEnd"/>
-      <w:r>
-        <w:rPr>
-          <w:rFonts w:ascii="Monaco" w:hAnsi="Monaco" w:cs="Monaco"/>
-          <w:sz w:val="20"/>
-          <w:szCs w:val="20"/>
-        </w:rPr>
-        <w:t>/</w:t>
-      </w:r>
-      <w:proofErr w:type="spellStart"/>
-      <w:r>
-        <w:rPr>
-          <w:rFonts w:ascii="Monaco" w:hAnsi="Monaco" w:cs="Monaco"/>
-          <w:sz w:val="20"/>
-          <w:szCs w:val="20"/>
-        </w:rPr>
-        <w:t>single_slice</w:t>
-      </w:r>
-      <w:proofErr w:type="spellEnd"/>
-      <w:r>
-        <w:rPr>
-          <w:rFonts w:ascii="Monaco" w:hAnsi="Monaco" w:cs="Monaco"/>
-          <w:sz w:val="20"/>
-          <w:szCs w:val="20"/>
-        </w:rPr>
-        <w:t xml:space="preserve"> </w:t>
-      </w:r>
-    </w:p>
-    <w:p>
-      <w:pPr>
-        <w:rPr>
-          <w:rFonts w:ascii="Monaco" w:hAnsi="Monaco" w:cs="Monaco"/>
-          <w:sz w:val="20"/>
-          <w:szCs w:val="20"/>
-        </w:rPr>
-      </w:pPr>
-      <w:r>
-        <w:rPr>
-          <w:rFonts w:ascii="Monaco" w:hAnsi="Monaco" w:cs="Monaco"/>
-          <w:sz w:val="20"/>
-          <w:szCs w:val="20"/>
-        </w:rPr>
-        <w:t># save noisy data</w:t>
-      </w:r>
-    </w:p>
-    <w:p>
-      <w:pPr>
-        <w:rPr>
-          <w:rFonts w:ascii="Monaco" w:hAnsi="Monaco" w:cs="Monaco"/>
-          <w:sz w:val="20"/>
-          <w:szCs w:val="20"/>
-        </w:rPr>
-      </w:pPr>
-      <w:proofErr w:type="spellStart"/>
-      <w:r>
-        <w:rPr>
-          <w:rFonts w:ascii="Monaco" w:hAnsi="Monaco" w:cs="Monaco"/>
-          <w:sz w:val="20"/>
-          <w:szCs w:val="20"/>
-        </w:rPr>
-        <w:t>mkdir</w:t>
-      </w:r>
-      <w:proofErr w:type="spellEnd"/>
-      <w:r>
-        <w:rPr>
-          <w:rFonts w:ascii="Monaco" w:hAnsi="Monaco" w:cs="Monaco"/>
-          <w:sz w:val="20"/>
-          <w:szCs w:val="20"/>
-        </w:rPr>
-        <w:t xml:space="preserve"> noisy</w:t>
-      </w:r>
-    </w:p>
-    <w:p>
-      <w:pPr>
-        <w:rPr>
-          <w:rFonts w:ascii="Monaco" w:hAnsi="Monaco" w:cs="Monaco"/>
-          <w:sz w:val="20"/>
-          <w:szCs w:val="20"/>
-        </w:rPr>
-      </w:pPr>
-      <w:proofErr w:type="spellStart"/>
-      <w:r>
-        <w:rPr>
-          <w:rFonts w:ascii="Monaco" w:hAnsi="Monaco" w:cs="Monaco"/>
-          <w:sz w:val="20"/>
-          <w:szCs w:val="20"/>
-        </w:rPr>
-        <w:t>cp</w:t>
-      </w:r>
-      <w:proofErr w:type="spellEnd"/>
-      <w:r>
-        <w:rPr>
-          <w:rFonts w:ascii="Monaco" w:hAnsi="Monaco" w:cs="Monaco"/>
-          <w:sz w:val="20"/>
-          <w:szCs w:val="20"/>
-        </w:rPr>
-        <w:t xml:space="preserve"> </w:t>
-      </w:r>
-      <w:proofErr w:type="gramStart"/>
-      <w:r>
-        <w:rPr>
-          <w:rFonts w:ascii="Monaco" w:hAnsi="Monaco" w:cs="Monaco"/>
-          <w:sz w:val="20"/>
-          <w:szCs w:val="20"/>
-        </w:rPr>
-        <w:t>*.*</w:t>
-      </w:r>
-      <w:proofErr w:type="gramEnd"/>
-      <w:r>
-        <w:rPr>
-          <w:rFonts w:ascii="Monaco" w:hAnsi="Monaco" w:cs="Monaco"/>
-          <w:sz w:val="20"/>
-          <w:szCs w:val="20"/>
-        </w:rPr>
-        <w:t xml:space="preserve"> noisy</w:t>
-      </w:r>
-    </w:p>
-    <w:p>
-      <w:pPr>
-        <w:rPr>
-          <w:rFonts w:ascii="Monaco" w:hAnsi="Monaco" w:cs="Monaco"/>
-          <w:sz w:val="20"/>
-          <w:szCs w:val="20"/>
-        </w:rPr>
-      </w:pPr>
-      <w:r>
-        <w:rPr>
-          <w:rFonts w:ascii="Monaco" w:hAnsi="Monaco" w:cs="Monaco"/>
-          <w:sz w:val="20"/>
-          <w:szCs w:val="20"/>
-        </w:rPr>
-        <w:t># now copy back</w:t>
-      </w:r>
-    </w:p>
-    <w:p>
-      <w:pPr>
-        <w:rPr>
-          <w:rFonts w:ascii="Monaco" w:hAnsi="Monaco" w:cs="Monaco"/>
-          <w:sz w:val="20"/>
-          <w:szCs w:val="20"/>
-        </w:rPr>
-      </w:pPr>
-      <w:proofErr w:type="spellStart"/>
-      <w:r>
-        <w:rPr>
-          <w:rFonts w:ascii="Monaco" w:hAnsi="Monaco" w:cs="Monaco"/>
-          <w:sz w:val="20"/>
-          <w:szCs w:val="20"/>
-        </w:rPr>
-        <w:t>cp</w:t>
-      </w:r>
-      <w:proofErr w:type="spellEnd"/>
-      <w:r>
-        <w:rPr>
-          <w:rFonts w:ascii="Monaco" w:hAnsi="Monaco" w:cs="Monaco"/>
-          <w:sz w:val="20"/>
-          <w:szCs w:val="20"/>
-        </w:rPr>
-        <w:t xml:space="preserve"> noiseless/</w:t>
-      </w:r>
-      <w:proofErr w:type="gramStart"/>
-      <w:r>
-        <w:rPr>
-          <w:rFonts w:ascii="Monaco" w:hAnsi="Monaco" w:cs="Monaco"/>
-          <w:sz w:val="20"/>
-          <w:szCs w:val="20"/>
-        </w:rPr>
-        <w:t>* .</w:t>
-      </w:r>
-      <w:proofErr w:type="gramEnd"/>
-    </w:p>
-    <w:p>
-      <w:r>
-        <w:rPr>
-          <w:rFonts w:ascii="Monaco" w:hAnsi="Monaco" w:cs="Monaco"/>
-          <w:sz w:val="20"/>
-          <w:szCs w:val="20"/>
-        </w:rPr>
-        <w:t>cd</w:t>
-      </w:r>
-      <w:proofErr w:type="gramStart"/>
-      <w:r>
-        <w:rPr>
-          <w:rFonts w:ascii="Monaco" w:hAnsi="Monaco" w:cs="Monaco"/>
-          <w:sz w:val="20"/>
-          <w:szCs w:val="20"/>
-        </w:rPr>
-        <w:t xml:space="preserve"> ..</w:t>
-      </w:r>
-      <w:proofErr w:type="gramEnd"/>
-      <w:r>
-        <w:rPr>
-          <w:rFonts w:ascii="Monaco" w:hAnsi="Monaco" w:cs="Monaco"/>
-          <w:sz w:val="20"/>
-          <w:szCs w:val="20"/>
-        </w:rPr>
-        <w:t>/..</w:t>
-      </w:r>
-    </w:p>
-    <w:p/>
-    <w:p>
-      <w:pPr>
-        <w:rPr>
-          <w:rFonts w:ascii="Monaco" w:hAnsi="Monaco" w:cs="Monaco"/>
-          <w:sz w:val="20"/>
-          <w:szCs w:val="20"/>
-        </w:rPr>
-      </w:pPr>
-      <w:r>
-        <w:t xml:space="preserve">Note that if you want to try different noise levels, you </w:t>
-      </w:r>
-      <w:proofErr w:type="gramStart"/>
-      <w:r>
-        <w:t>have to</w:t>
-      </w:r>
-      <w:proofErr w:type="gramEnd"/>
-      <w:r>
-        <w:t xml:space="preserve"> make sure you are adding Poisson noise to the noiseless data, not to noisy data that you’ve created in a previous step. </w:t>
+      </w:pPr>
+      <w:r>
+        <w:t xml:space="preserve">Note that if you want to try different noise levels, you have to make sure you are adding Poisson noise to the noiseless data, not to noisy data that you’ve created in a previous step. </w:t>
       </w:r>
     </w:p>
     <w:p/>
@@ -5045,50 +4335,13 @@
     </w:p>
     <w:p>
       <w:r>
-        <w:t xml:space="preserve">This exercise needs results from the previous step (as the MAP reconstruction starts from an OSEM image in this exercise). Output is in </w:t>
-      </w:r>
-      <w:proofErr w:type="spellStart"/>
-      <w:r>
-        <w:t>working_folder</w:t>
-      </w:r>
-      <w:proofErr w:type="spellEnd"/>
-      <w:r>
-        <w:t>/</w:t>
-      </w:r>
-      <w:proofErr w:type="spellStart"/>
-      <w:r>
-        <w:t>single_slice</w:t>
-      </w:r>
-      <w:proofErr w:type="spellEnd"/>
-      <w:r>
-        <w:t xml:space="preserve"> or </w:t>
-      </w:r>
-      <w:proofErr w:type="spellStart"/>
-      <w:r>
-        <w:t>working_folder</w:t>
-      </w:r>
-      <w:proofErr w:type="spellEnd"/>
-      <w:r>
-        <w:t>/brain or</w:t>
+        <w:t>This exercise needs results from the previous step (as the MAP reconstruction starts from an OSEM image in this exercise). Output is in working_folder/single_slice or working_folder/brain or</w:t>
       </w:r>
       <w:r>
         <w:t xml:space="preserve"> </w:t>
       </w:r>
-      <w:proofErr w:type="spellStart"/>
-      <w:r>
-        <w:t>working_folder</w:t>
-      </w:r>
-      <w:proofErr w:type="spellEnd"/>
-      <w:r>
-        <w:t>/</w:t>
-      </w:r>
-      <w:proofErr w:type="spellStart"/>
-      <w:r>
-        <w:t>single_slice_SPECT</w:t>
-      </w:r>
-      <w:proofErr w:type="spellEnd"/>
-      <w:r>
-        <w:t xml:space="preserve"> </w:t>
+      <w:r>
+        <w:t xml:space="preserve">working_folder/single_slice_SPECT </w:t>
       </w:r>
       <w:r>
         <w:rPr>
@@ -5132,73 +4385,45 @@
       </w:pPr>
       <w:r>
         <w:lastRenderedPageBreak/>
-        <w:t>./</w:t>
-      </w:r>
-      <w:proofErr w:type="spellStart"/>
-      <w:r>
-        <w:t>run_</w:t>
+        <w:t>./run_</w:t>
       </w:r>
       <w:r>
         <w:t>reconstruction</w:t>
       </w:r>
-      <w:proofErr w:type="spellEnd"/>
       <w:r>
         <w:rPr>
           <w:lang w:val="en-GB"/>
         </w:rPr>
-        <w:t>_</w:t>
-      </w:r>
-      <w:proofErr w:type="spellStart"/>
+        <w:t>_brain_MAP</w:t>
+      </w:r>
+      <w:r>
+        <w:t>.sh</w:t>
+      </w:r>
+    </w:p>
+    <w:p>
+      <w:r>
+        <w:t>or</w:t>
+      </w:r>
+    </w:p>
+    <w:p>
+      <w:pPr>
+        <w:pStyle w:val="Code"/>
+      </w:pPr>
+      <w:r>
+        <w:t>./run_</w:t>
+      </w:r>
+      <w:r>
+        <w:t>reconstruction</w:t>
+      </w:r>
       <w:r>
         <w:rPr>
           <w:lang w:val="en-GB"/>
         </w:rPr>
-        <w:t>brain_MAP</w:t>
-      </w:r>
-      <w:proofErr w:type="spellEnd"/>
-      <w:r>
-        <w:t>.</w:t>
-      </w:r>
-      <w:proofErr w:type="spellStart"/>
-      <w:r>
-        <w:t>sh</w:t>
-      </w:r>
-      <w:proofErr w:type="spellEnd"/>
-    </w:p>
-    <w:p>
-      <w:r>
-        <w:t>or</w:t>
-      </w:r>
-    </w:p>
-    <w:p>
-      <w:pPr>
-        <w:pStyle w:val="Code"/>
-      </w:pPr>
-      <w:r>
-        <w:t>./</w:t>
-      </w:r>
-      <w:proofErr w:type="spellStart"/>
-      <w:r>
-        <w:t>run_</w:t>
-      </w:r>
-      <w:r>
-        <w:t>reconstruction</w:t>
-      </w:r>
-      <w:proofErr w:type="spellEnd"/>
-      <w:r>
-        <w:rPr>
-          <w:lang w:val="en-GB"/>
-        </w:rPr>
         <w:t>_SPECT_MAP</w:t>
       </w:r>
       <w:r>
-        <w:t>.</w:t>
-      </w:r>
-      <w:proofErr w:type="spellStart"/>
-      <w:r>
-        <w:t>sh</w:t>
-      </w:r>
-      <w:proofErr w:type="spellEnd"/>
+        <w:t>.sh</w:t>
+      </w:r>
     </w:p>
     <w:p>
       <w:pPr>
@@ -5211,13 +4436,8 @@
         <w:t>This will run OSL and OSSPS (continuing from a previous OSEM image</w:t>
       </w:r>
       <w:r>
-        <w:t xml:space="preserve"> after 24 </w:t>
-      </w:r>
-      <w:proofErr w:type="spellStart"/>
-      <w:r>
-        <w:t>subiterations</w:t>
-      </w:r>
-      <w:proofErr w:type="spellEnd"/>
+        <w:t xml:space="preserve"> after 24 subiterations</w:t>
+      </w:r>
       <w:r>
         <w:t xml:space="preserve">). </w:t>
       </w:r>
@@ -5275,42 +4495,21 @@
         </w:numPr>
       </w:pPr>
       <w:r>
-        <w:t xml:space="preserve">Does this depend on the penalty factor? Noise level? Iteration number? </w:t>
-      </w:r>
-      <w:proofErr w:type="spellStart"/>
-      <w:r>
-        <w:t>Initialisation</w:t>
-      </w:r>
-      <w:proofErr w:type="spellEnd"/>
-      <w:r>
-        <w:t xml:space="preserve"> (try to remove the initial estimate for instance).</w:t>
-      </w:r>
-    </w:p>
-    <w:p/>
-    <w:p>
-      <w:r>
-        <w:t xml:space="preserve">Start </w:t>
-      </w:r>
-      <w:proofErr w:type="spellStart"/>
-      <w:r>
-        <w:t>spyder</w:t>
-      </w:r>
-      <w:proofErr w:type="spellEnd"/>
-      <w:r>
-        <w:t xml:space="preserve"> with the evaluation script</w:t>
+        <w:t>Does this depend on the penalty factor? Noise level? Iteration number? Initialisation (try to remove the initial estimate for instance).</w:t>
+      </w:r>
+    </w:p>
+    <w:p/>
+    <w:p>
+      <w:r>
+        <w:t>Start spyder with the evaluation script</w:t>
       </w:r>
     </w:p>
     <w:p>
       <w:pPr>
         <w:pStyle w:val="Code"/>
       </w:pPr>
-      <w:proofErr w:type="spellStart"/>
-      <w:r>
-        <w:t>spyder</w:t>
-      </w:r>
-      <w:proofErr w:type="spellEnd"/>
-      <w:r>
-        <w:t xml:space="preserve"> evaluate_</w:t>
+      <w:r>
+        <w:t>spyder evaluate_</w:t>
       </w:r>
       <w:r>
         <w:t>reconstruction_brain_MAP</w:t>
@@ -5321,46 +4520,15 @@
     </w:p>
     <w:p>
       <w:r>
-        <w:t xml:space="preserve">or if </w:t>
-      </w:r>
-      <w:proofErr w:type="spellStart"/>
-      <w:r>
-        <w:t>spyder</w:t>
-      </w:r>
-      <w:proofErr w:type="spellEnd"/>
-      <w:r>
-        <w:t xml:space="preserve"> is running, just open the file. If you have run the thorax or SPECT simulation, just adjust the path in Line 23 (or there </w:t>
-      </w:r>
-      <w:proofErr w:type="spellStart"/>
-      <w:r>
-        <w:t>abouts</w:t>
-      </w:r>
-      <w:proofErr w:type="spellEnd"/>
-      <w:r>
-        <w:t>)</w:t>
+        <w:t>or if spyder is running, just open the file. If you have run the thorax or SPECT simulation, just adjust the path in Line 23 (or there abouts)</w:t>
       </w:r>
     </w:p>
     <w:p>
       <w:pPr>
         <w:pStyle w:val="Code"/>
       </w:pPr>
-      <w:proofErr w:type="spellStart"/>
-      <w:proofErr w:type="gramStart"/>
-      <w:r>
-        <w:t>os.chdir</w:t>
-      </w:r>
-      <w:proofErr w:type="spellEnd"/>
-      <w:proofErr w:type="gramEnd"/>
-      <w:r>
-        <w:t>('</w:t>
-      </w:r>
-      <w:proofErr w:type="spellStart"/>
-      <w:r>
-        <w:t>working_folder</w:t>
-      </w:r>
-      <w:proofErr w:type="spellEnd"/>
-      <w:r>
-        <w:t>/brain')</w:t>
+      <w:r>
+        <w:t>os.chdir('working_folder/brain')</w:t>
       </w:r>
     </w:p>
     <w:p>
@@ -5390,43 +4558,25 @@
     </w:p>
     <w:p>
       <w:r>
-        <w:t xml:space="preserve">This exercise uses Maximum Likelihood estimation to find singles from a sinogram of ‘delayed coincidences’. These estimated singles are then used to construct the </w:t>
-      </w:r>
-      <w:proofErr w:type="spellStart"/>
-      <w:r>
+        <w:t>This exercise uses Maximum Likelihood estimation to find singles from a sinogram of ‘delayed coincidences’. These estimated singles are then used to construct the randoms estimate.</w:t>
+      </w:r>
+    </w:p>
+    <w:p>
+      <w:r>
+        <w:t xml:space="preserve">Output is in </w:t>
+      </w:r>
+      <w:r>
+        <w:rPr>
+          <w:rFonts w:ascii="Courier New" w:hAnsi="Courier New" w:cs="Courier New"/>
+        </w:rPr>
+        <w:t>working_folder/</w:t>
+      </w:r>
+      <w:r>
+        <w:rPr>
+          <w:rFonts w:ascii="Courier New" w:hAnsi="Courier New" w:cs="Courier New"/>
+        </w:rPr>
         <w:t>randoms</w:t>
       </w:r>
-      <w:proofErr w:type="spellEnd"/>
-      <w:r>
-        <w:t xml:space="preserve"> estimate.</w:t>
-      </w:r>
-    </w:p>
-    <w:p>
-      <w:r>
-        <w:t xml:space="preserve">Output is in </w:t>
-      </w:r>
-      <w:proofErr w:type="spellStart"/>
-      <w:r>
-        <w:rPr>
-          <w:rFonts w:ascii="Courier New" w:hAnsi="Courier New" w:cs="Courier New"/>
-        </w:rPr>
-        <w:t>working_folder</w:t>
-      </w:r>
-      <w:proofErr w:type="spellEnd"/>
-      <w:r>
-        <w:rPr>
-          <w:rFonts w:ascii="Courier New" w:hAnsi="Courier New" w:cs="Courier New"/>
-        </w:rPr>
-        <w:t>/</w:t>
-      </w:r>
-      <w:proofErr w:type="spellStart"/>
-      <w:r>
-        <w:rPr>
-          <w:rFonts w:ascii="Courier New" w:hAnsi="Courier New" w:cs="Courier New"/>
-        </w:rPr>
-        <w:t>randoms</w:t>
-      </w:r>
-      <w:proofErr w:type="spellEnd"/>
       <w:r>
         <w:rPr>
           <w:i/>
@@ -5463,15 +4613,7 @@
         <w:t xml:space="preserve">This will construct a </w:t>
       </w:r>
       <w:r>
-        <w:t xml:space="preserve">noiseless </w:t>
-      </w:r>
-      <w:proofErr w:type="spellStart"/>
-      <w:r>
-        <w:t>randoms</w:t>
-      </w:r>
-      <w:proofErr w:type="spellEnd"/>
-      <w:r>
-        <w:t xml:space="preserve"> </w:t>
+        <w:t xml:space="preserve">noiseless randoms </w:t>
       </w:r>
       <w:r>
         <w:t>sinogram</w:t>
@@ -5498,15 +4640,7 @@
         </w:numPr>
       </w:pPr>
       <w:r>
-        <w:t xml:space="preserve">How do the estimated singles differ from the </w:t>
-      </w:r>
-      <w:proofErr w:type="spellStart"/>
-      <w:r>
-        <w:t>fansums</w:t>
-      </w:r>
-      <w:proofErr w:type="spellEnd"/>
-      <w:r>
-        <w:t>? In which situations does this matter?</w:t>
+        <w:t>How do the estimated singles differ from the fansums? In which situations does this matter?</w:t>
       </w:r>
     </w:p>
     <w:p>
@@ -5524,28 +4658,15 @@
     <w:p/>
     <w:p>
       <w:r>
-        <w:t xml:space="preserve">Start </w:t>
-      </w:r>
-      <w:proofErr w:type="spellStart"/>
-      <w:r>
-        <w:t>spyder</w:t>
-      </w:r>
-      <w:proofErr w:type="spellEnd"/>
-      <w:r>
-        <w:t xml:space="preserve"> with the evaluation script to help you</w:t>
+        <w:t>Start spyder with the evaluation script to help you</w:t>
       </w:r>
     </w:p>
     <w:p>
       <w:pPr>
         <w:pStyle w:val="Code"/>
       </w:pPr>
-      <w:proofErr w:type="spellStart"/>
-      <w:r>
-        <w:t>spyder</w:t>
-      </w:r>
-      <w:proofErr w:type="spellEnd"/>
-      <w:r>
-        <w:t xml:space="preserve"> evaluate_</w:t>
+      <w:r>
+        <w:t>spyder evaluate_</w:t>
       </w:r>
       <w:r>
         <w:t>randoms</w:t>
@@ -5556,15 +4677,7 @@
     </w:p>
     <w:p>
       <w:r>
-        <w:t xml:space="preserve">or if </w:t>
-      </w:r>
-      <w:proofErr w:type="spellStart"/>
-      <w:r>
-        <w:t>spyder</w:t>
-      </w:r>
-      <w:proofErr w:type="spellEnd"/>
-      <w:r>
-        <w:t xml:space="preserve"> is running, just open the file. </w:t>
+        <w:t xml:space="preserve">or if spyder is running, just open the file. </w:t>
       </w:r>
     </w:p>
     <w:p/>
@@ -5711,7 +4824,6 @@
         </w:rPr>
         <w:t xml:space="preserve">Run </w:t>
       </w:r>
-      <w:proofErr w:type="gramStart"/>
       <w:r>
         <w:rPr>
           <w:b/>
@@ -5726,289 +4838,245 @@
         <w:t xml:space="preserve">  </w:t>
       </w:r>
       <w:r>
+        <w:t>(this is currently not available)</w:t>
+      </w:r>
+    </w:p>
+    <w:p>
+      <w:pPr>
+        <w:rPr>
+          <w:strike/>
+        </w:rPr>
+      </w:pPr>
+      <w:r>
+        <w:rPr>
+          <w:strike/>
+        </w:rPr>
+        <w:t>S</w:t>
+      </w:r>
+      <w:r>
+        <w:rPr>
+          <w:strike/>
+        </w:rPr>
+        <w:t xml:space="preserve">catter </w:t>
+      </w:r>
+      <w:r>
+        <w:rPr>
+          <w:strike/>
+        </w:rPr>
+        <w:t xml:space="preserve">correction </w:t>
+      </w:r>
+      <w:r>
+        <w:rPr>
+          <w:strike/>
+        </w:rPr>
+        <w:t xml:space="preserve">using </w:t>
+      </w:r>
+      <w:r>
+        <w:rPr>
+          <w:strike/>
+        </w:rPr>
+        <w:t xml:space="preserve">the scatter </w:t>
+      </w:r>
+      <w:r>
+        <w:rPr>
+          <w:strike/>
+        </w:rPr>
+        <w:t>estimation</w:t>
+      </w:r>
+      <w:r>
+        <w:rPr>
+          <w:strike/>
+        </w:rPr>
+        <w:t xml:space="preserve"> from the </w:t>
+      </w:r>
+      <w:r>
+        <w:rPr>
+          <w:strike/>
+        </w:rPr>
+        <w:t>first</w:t>
+      </w:r>
+      <w:r>
+        <w:rPr>
+          <w:strike/>
+        </w:rPr>
+        <w:t xml:space="preserve"> gate</w:t>
+      </w:r>
+      <w:r>
+        <w:rPr>
+          <w:strike/>
+        </w:rPr>
+        <w:t xml:space="preserve"> </w:t>
+      </w:r>
+      <w:r>
+        <w:rPr>
+          <w:strike/>
+        </w:rPr>
+        <w:t>for both</w:t>
+      </w:r>
+      <w:r>
+        <w:rPr>
+          <w:strike/>
+        </w:rPr>
+        <w:t xml:space="preserve"> </w:t>
+      </w:r>
+      <w:r>
+        <w:rPr>
+          <w:strike/>
+        </w:rPr>
+        <w:t>gates</w:t>
+      </w:r>
+      <w:r>
+        <w:rPr>
+          <w:strike/>
+        </w:rPr>
+        <w:t xml:space="preserve">. </w:t>
+      </w:r>
+      <w:r>
+        <w:rPr>
+          <w:strike/>
+        </w:rPr>
+        <w:t xml:space="preserve">This will demonstrate </w:t>
+      </w:r>
+      <w:r>
+        <w:rPr>
+          <w:strike/>
+        </w:rPr>
+        <w:t>how sensitive is scatter in choosin</w:t>
+      </w:r>
+      <w:r>
+        <w:rPr>
+          <w:strike/>
+        </w:rPr>
+        <w:t>g different but adjacent gates.</w:t>
+      </w:r>
+    </w:p>
+    <w:p/>
+    <w:p>
+      <w:r>
+        <w:rPr>
+          <w:b/>
+        </w:rPr>
+        <w:t xml:space="preserve">Run </w:t>
+      </w:r>
+      <w:r>
+        <w:rPr>
+          <w:b/>
+        </w:rPr>
+        <w:t>3</w:t>
+      </w:r>
+      <w:r>
+        <w:t xml:space="preserve"> </w:t>
+      </w:r>
+    </w:p>
+    <w:p>
+      <w:r>
+        <w:t xml:space="preserve">Perform reconstruction &amp; attenuation correction by using wrong </w:t>
+      </w:r>
+      <w:r>
+        <w:t>attenuation ma</w:t>
+      </w:r>
+      <w:r>
+        <w:t xml:space="preserve">p. In the particular exercise we have assigned bone </w:t>
+      </w:r>
+      <w:r>
+        <w:t xml:space="preserve">attenuation value </w:t>
+      </w:r>
+      <w:r>
+        <w:t>to lung attenuation value for the first gate. Then we use this</w:t>
+      </w:r>
+      <w:r>
+        <w:t xml:space="preserve"> wrong attenuation map located at the first gate</w:t>
+      </w:r>
+      <w:r>
+        <w:t xml:space="preserve"> to correct for attenuation and scatter for </w:t>
+      </w:r>
+      <w:r>
+        <w:t>each</w:t>
+      </w:r>
+      <w:r>
+        <w:t xml:space="preserve"> gates.   </w:t>
+      </w:r>
+    </w:p>
+    <w:p/>
+    <w:p>
+      <w:r>
+        <w:t>You will first need to simulate the thorax data</w:t>
+      </w:r>
+    </w:p>
+    <w:p>
+      <w:pPr>
+        <w:pStyle w:val="Code"/>
+        <w:rPr>
+          <w:rFonts w:ascii="Arial" w:hAnsi="Arial"/>
+        </w:rPr>
+      </w:pPr>
+      <w:r>
+        <w:t>./r</w:t>
+      </w:r>
+      <w:r>
+        <w:t>un_</w:t>
+      </w:r>
+      <w:r>
+        <w:t>simulations_thorax.sh</w:t>
+      </w:r>
+    </w:p>
+    <w:p/>
+    <w:p>
+      <w:r>
+        <w:t xml:space="preserve">You should run the scripts as folllows (you can try reading it but these scripts are relatively complicated): </w:t>
+      </w:r>
+    </w:p>
+    <w:p>
+      <w:pPr>
+        <w:pStyle w:val="Code"/>
+        <w:rPr>
+          <w:rFonts w:ascii="Arial" w:hAnsi="Arial"/>
+        </w:rPr>
+      </w:pPr>
+      <w:r>
+        <w:t>./r</w:t>
+      </w:r>
+      <w:r>
+        <w:t>un_</w:t>
+      </w:r>
+      <w:r>
+        <w:t>scatter_0</w:t>
+      </w:r>
+      <w:r>
+        <w:t>.s</w:t>
+      </w:r>
+      <w:r>
+        <w:t xml:space="preserve">h </w:t>
+      </w:r>
+    </w:p>
+    <w:p/>
+    <w:p>
+      <w:r>
+        <w:t xml:space="preserve">The scripts make the following files in </w:t>
+      </w:r>
+      <w:r>
+        <w:rPr>
+          <w:rFonts w:ascii="Lucida Console" w:hAnsi="Lucida Console"/>
+        </w:rPr>
+        <w:t>working_folder/GATE1</w:t>
+      </w:r>
+      <w:r>
+        <w:t xml:space="preserve"> </w:t>
+      </w:r>
+      <w:r>
         <w:t>(</w:t>
       </w:r>
-      <w:proofErr w:type="gramEnd"/>
-      <w:r>
-        <w:t>this is currently not available)</w:t>
-      </w:r>
-    </w:p>
-    <w:p>
-      <w:pPr>
-        <w:rPr>
-          <w:strike/>
-        </w:rPr>
-      </w:pPr>
-      <w:r>
-        <w:rPr>
-          <w:strike/>
-        </w:rPr>
-        <w:t>S</w:t>
-      </w:r>
-      <w:r>
-        <w:rPr>
-          <w:strike/>
-        </w:rPr>
-        <w:t xml:space="preserve">catter </w:t>
-      </w:r>
-      <w:r>
-        <w:rPr>
-          <w:strike/>
-        </w:rPr>
-        <w:t xml:space="preserve">correction </w:t>
-      </w:r>
-      <w:r>
-        <w:rPr>
-          <w:strike/>
-        </w:rPr>
-        <w:t xml:space="preserve">using </w:t>
-      </w:r>
-      <w:r>
-        <w:rPr>
-          <w:strike/>
-        </w:rPr>
-        <w:t xml:space="preserve">the scatter </w:t>
-      </w:r>
-      <w:r>
-        <w:rPr>
-          <w:strike/>
-        </w:rPr>
-        <w:t>estimation</w:t>
-      </w:r>
-      <w:r>
-        <w:rPr>
-          <w:strike/>
-        </w:rPr>
-        <w:t xml:space="preserve"> from the </w:t>
-      </w:r>
-      <w:r>
-        <w:rPr>
-          <w:strike/>
-        </w:rPr>
-        <w:t>first</w:t>
-      </w:r>
-      <w:r>
-        <w:rPr>
-          <w:strike/>
-        </w:rPr>
-        <w:t xml:space="preserve"> gate</w:t>
-      </w:r>
-      <w:r>
-        <w:rPr>
-          <w:strike/>
-        </w:rPr>
-        <w:t xml:space="preserve"> </w:t>
-      </w:r>
-      <w:r>
-        <w:rPr>
-          <w:strike/>
-        </w:rPr>
-        <w:t>for both</w:t>
-      </w:r>
-      <w:r>
-        <w:rPr>
-          <w:strike/>
-        </w:rPr>
-        <w:t xml:space="preserve"> </w:t>
-      </w:r>
-      <w:r>
-        <w:rPr>
-          <w:strike/>
-        </w:rPr>
-        <w:t>gates</w:t>
-      </w:r>
-      <w:r>
-        <w:rPr>
-          <w:strike/>
-        </w:rPr>
-        <w:t xml:space="preserve">. </w:t>
-      </w:r>
-      <w:r>
-        <w:rPr>
-          <w:strike/>
-        </w:rPr>
-        <w:t xml:space="preserve">This will demonstrate </w:t>
-      </w:r>
-      <w:r>
-        <w:rPr>
-          <w:strike/>
-        </w:rPr>
-        <w:t>how sensitive is scatter in choosin</w:t>
-      </w:r>
-      <w:r>
-        <w:rPr>
-          <w:strike/>
-        </w:rPr>
-        <w:t>g different but adjacent gates.</w:t>
-      </w:r>
-    </w:p>
-    <w:p/>
-    <w:p>
-      <w:r>
-        <w:rPr>
-          <w:b/>
-        </w:rPr>
-        <w:t xml:space="preserve">Run </w:t>
-      </w:r>
-      <w:r>
-        <w:rPr>
-          <w:b/>
-        </w:rPr>
-        <w:t>3</w:t>
-      </w:r>
-      <w:r>
-        <w:t xml:space="preserve"> </w:t>
-      </w:r>
-    </w:p>
-    <w:p>
-      <w:r>
-        <w:t xml:space="preserve">Perform reconstruction &amp; attenuation correction by using wrong </w:t>
-      </w:r>
-      <w:r>
-        <w:t>attenuation ma</w:t>
-      </w:r>
-      <w:r>
-        <w:t xml:space="preserve">p. In the particular </w:t>
-      </w:r>
-      <w:proofErr w:type="gramStart"/>
-      <w:r>
-        <w:t>exercise</w:t>
-      </w:r>
-      <w:proofErr w:type="gramEnd"/>
-      <w:r>
-        <w:t xml:space="preserve"> we have assigned bone </w:t>
-      </w:r>
-      <w:r>
-        <w:t xml:space="preserve">attenuation value </w:t>
-      </w:r>
-      <w:r>
-        <w:t>to lung attenuation value for the first gate. Then we use this</w:t>
-      </w:r>
-      <w:r>
-        <w:t xml:space="preserve"> wrong attenuation map located at the first gate</w:t>
-      </w:r>
-      <w:r>
-        <w:t xml:space="preserve"> to correct for attenuation and scatter for </w:t>
-      </w:r>
-      <w:r>
-        <w:t>each</w:t>
-      </w:r>
-      <w:r>
-        <w:t xml:space="preserve"> </w:t>
-      </w:r>
-      <w:proofErr w:type="gramStart"/>
-      <w:r>
-        <w:t>gates</w:t>
-      </w:r>
-      <w:proofErr w:type="gramEnd"/>
-      <w:r>
-        <w:t xml:space="preserve">.   </w:t>
-      </w:r>
-    </w:p>
-    <w:p/>
-    <w:p>
-      <w:r>
-        <w:t>You will first need to simulate the thorax data</w:t>
-      </w:r>
-    </w:p>
-    <w:p>
-      <w:pPr>
-        <w:pStyle w:val="Code"/>
-        <w:rPr>
-          <w:rFonts w:ascii="Arial" w:hAnsi="Arial"/>
-        </w:rPr>
-      </w:pPr>
-      <w:r>
-        <w:t>./r</w:t>
-      </w:r>
-      <w:r>
-        <w:t>un_</w:t>
-      </w:r>
-      <w:r>
-        <w:t>simulations_thorax.sh</w:t>
-      </w:r>
-    </w:p>
-    <w:p/>
-    <w:p>
-      <w:r>
-        <w:t xml:space="preserve">You should run the scripts as </w:t>
-      </w:r>
-      <w:proofErr w:type="spellStart"/>
-      <w:r>
-        <w:t>folllows</w:t>
-      </w:r>
-      <w:proofErr w:type="spellEnd"/>
-      <w:r>
-        <w:t xml:space="preserve"> (you can try reading it but these scripts are relatively complicated): </w:t>
-      </w:r>
-    </w:p>
-    <w:p>
-      <w:pPr>
-        <w:pStyle w:val="Code"/>
-        <w:rPr>
-          <w:rFonts w:ascii="Arial" w:hAnsi="Arial"/>
-        </w:rPr>
-      </w:pPr>
-      <w:r>
-        <w:t>./r</w:t>
-      </w:r>
-      <w:r>
-        <w:t>un_</w:t>
-      </w:r>
-      <w:r>
-        <w:t>scatter_0</w:t>
-      </w:r>
-      <w:r>
-        <w:t>.s</w:t>
-      </w:r>
-      <w:r>
-        <w:t xml:space="preserve">h </w:t>
-      </w:r>
-    </w:p>
-    <w:p/>
-    <w:p>
-      <w:r>
-        <w:t xml:space="preserve">The scripts make the following files in </w:t>
-      </w:r>
-      <w:proofErr w:type="spellStart"/>
+      <w:r>
+        <w:t xml:space="preserve">and </w:t>
+      </w:r>
+      <w:r>
+        <w:t xml:space="preserve">similar in </w:t>
+      </w:r>
       <w:r>
         <w:rPr>
           <w:rFonts w:ascii="Lucida Console" w:hAnsi="Lucida Console"/>
         </w:rPr>
-        <w:t>working_folder</w:t>
-      </w:r>
-      <w:proofErr w:type="spellEnd"/>
-      <w:r>
-        <w:rPr>
-          <w:rFonts w:ascii="Lucida Console" w:hAnsi="Lucida Console"/>
-        </w:rPr>
-        <w:t>/GATE1</w:t>
-      </w:r>
-      <w:r>
-        <w:t xml:space="preserve"> </w:t>
-      </w:r>
-      <w:r>
-        <w:t>(</w:t>
-      </w:r>
-      <w:r>
-        <w:t xml:space="preserve">and </w:t>
-      </w:r>
-      <w:r>
-        <w:t xml:space="preserve">similar in </w:t>
-      </w:r>
-      <w:proofErr w:type="spellStart"/>
-      <w:r>
-        <w:rPr>
-          <w:rFonts w:ascii="Lucida Console" w:hAnsi="Lucida Console"/>
-        </w:rPr>
-        <w:t>working_folder</w:t>
-      </w:r>
-      <w:proofErr w:type="spellEnd"/>
-      <w:r>
-        <w:rPr>
-          <w:rFonts w:ascii="Lucida Console" w:hAnsi="Lucida Console"/>
-        </w:rPr>
-        <w:t>/GATE2</w:t>
+        <w:t>working_folder/GATE2</w:t>
       </w:r>
       <w:r>
         <w:rPr>
@@ -6038,27 +5106,17 @@
         </w:rPr>
         <w:t>nput_g</w:t>
       </w:r>
-      <w:proofErr w:type="gramStart"/>
       <w:r>
         <w:rPr>
           <w:rFonts w:ascii="Lucida Console" w:hAnsi="Lucida Console"/>
         </w:rPr>
         <w:t>1.hs</w:t>
       </w:r>
-      <w:proofErr w:type="gramEnd"/>
       <w:r>
         <w:t>:</w:t>
       </w:r>
       <w:r>
-        <w:t xml:space="preserve"> “measured” sinogram after </w:t>
-      </w:r>
-      <w:proofErr w:type="spellStart"/>
-      <w:r>
-        <w:t>randoms</w:t>
-      </w:r>
-      <w:proofErr w:type="spellEnd"/>
-      <w:r>
-        <w:t xml:space="preserve"> correction</w:t>
+        <w:t xml:space="preserve"> “measured” sinogram after randoms correction</w:t>
       </w:r>
     </w:p>
     <w:p>
@@ -6069,22 +5127,12 @@
           <w:numId w:val="4"/>
         </w:numPr>
       </w:pPr>
-      <w:proofErr w:type="spellStart"/>
       <w:r>
         <w:rPr>
           <w:rFonts w:ascii="Lucida Console" w:hAnsi="Lucida Console"/>
         </w:rPr>
-        <w:t>my_</w:t>
-      </w:r>
-      <w:proofErr w:type="gramStart"/>
-      <w:r>
-        <w:rPr>
-          <w:rFonts w:ascii="Lucida Console" w:hAnsi="Lucida Console"/>
-        </w:rPr>
-        <w:t>scatter.hs</w:t>
-      </w:r>
-      <w:proofErr w:type="spellEnd"/>
-      <w:proofErr w:type="gramEnd"/>
+        <w:t>my_scatter.hs</w:t>
+      </w:r>
       <w:r>
         <w:t>: sinogram output of the simulation (i.e. ground truth)</w:t>
       </w:r>
@@ -6109,11 +5157,9 @@
         </w:rPr>
         <w:t xml:space="preserve"> </w:t>
       </w:r>
-      <w:proofErr w:type="spellStart"/>
       <w:r>
         <w:t>etc</w:t>
       </w:r>
-      <w:proofErr w:type="spellEnd"/>
       <w:r>
         <w:t>:</w:t>
       </w:r>
@@ -6133,16 +5179,8 @@
         <w:rPr>
           <w:rFonts w:ascii="Lucida Console" w:hAnsi="Lucida Console"/>
         </w:rPr>
-        <w:t>FDG_g</w:t>
-      </w:r>
-      <w:proofErr w:type="gramStart"/>
-      <w:r>
-        <w:rPr>
-          <w:rFonts w:ascii="Lucida Console" w:hAnsi="Lucida Console"/>
-        </w:rPr>
-        <w:t>1.hv</w:t>
-      </w:r>
-      <w:proofErr w:type="gramEnd"/>
+        <w:t>FDG_g1.hv</w:t>
+      </w:r>
       <w:r>
         <w:t>: input of the simulation (i.e. ground truth image)</w:t>
       </w:r>
@@ -6688,14 +5726,12 @@
       <w:r>
         <w:t xml:space="preserve">. This exercise depends on the output of </w:t>
       </w:r>
-      <w:proofErr w:type="spellStart"/>
       <w:r>
         <w:rPr>
           <w:rFonts w:ascii="Courier New" w:hAnsi="Courier New" w:cs="Courier New"/>
         </w:rPr>
         <w:t>run_simulations</w:t>
       </w:r>
-      <w:proofErr w:type="spellEnd"/>
       <w:r>
         <w:rPr>
           <w:rFonts w:ascii="Courier New" w:hAnsi="Courier New" w:cs="Courier New"/>
@@ -6707,16 +5743,8 @@
         <w:rPr>
           <w:rFonts w:ascii="Courier New" w:hAnsi="Courier New" w:cs="Courier New"/>
         </w:rPr>
-        <w:t>.</w:t>
-      </w:r>
-      <w:proofErr w:type="spellStart"/>
-      <w:r>
-        <w:rPr>
-          <w:rFonts w:ascii="Courier New" w:hAnsi="Courier New" w:cs="Courier New"/>
-        </w:rPr>
-        <w:t>sh</w:t>
-      </w:r>
-      <w:proofErr w:type="spellEnd"/>
+        <w:t>.sh</w:t>
+      </w:r>
       <w:r>
         <w:t>)</w:t>
       </w:r>
@@ -6731,15 +5759,7 @@
         <w:t>There are 2 scripts</w:t>
       </w:r>
       <w:r>
-        <w:t xml:space="preserve"> for Part I (MCIR vs </w:t>
-      </w:r>
-      <w:proofErr w:type="spellStart"/>
-      <w:r>
-        <w:t>noMC</w:t>
-      </w:r>
-      <w:proofErr w:type="spellEnd"/>
-      <w:r>
-        <w:t>):</w:t>
+        <w:t xml:space="preserve"> for Part I (MCIR vs noMC):</w:t>
       </w:r>
       <w:r>
         <w:t xml:space="preserve"> </w:t>
@@ -6773,19 +5793,11 @@
         <w:tab/>
         <w:t xml:space="preserve">output folder: </w:t>
       </w:r>
-      <w:proofErr w:type="spellStart"/>
       <w:r>
         <w:rPr>
           <w:rFonts w:ascii="Courier New" w:hAnsi="Courier New" w:cs="Courier New"/>
         </w:rPr>
-        <w:t>working_folder</w:t>
-      </w:r>
-      <w:proofErr w:type="spellEnd"/>
-      <w:r>
-        <w:rPr>
-          <w:rFonts w:ascii="Courier New" w:hAnsi="Courier New" w:cs="Courier New"/>
-        </w:rPr>
-        <w:t>/MCIR</w:t>
+        <w:t>working_folder/MCIR</w:t>
       </w:r>
     </w:p>
     <w:p>
@@ -6815,28 +5827,12 @@
         <w:tab/>
         <w:t xml:space="preserve">output folder: </w:t>
       </w:r>
-      <w:proofErr w:type="spellStart"/>
       <w:r>
         <w:rPr>
           <w:rFonts w:ascii="Courier New" w:hAnsi="Courier New" w:cs="Courier New"/>
         </w:rPr>
-        <w:t>working_folder</w:t>
-      </w:r>
-      <w:proofErr w:type="spellEnd"/>
-      <w:r>
-        <w:rPr>
-          <w:rFonts w:ascii="Courier New" w:hAnsi="Courier New" w:cs="Courier New"/>
-        </w:rPr>
-        <w:t>/</w:t>
-      </w:r>
-      <w:proofErr w:type="spellStart"/>
-      <w:r>
-        <w:rPr>
-          <w:rFonts w:ascii="Courier New" w:hAnsi="Courier New" w:cs="Courier New"/>
-        </w:rPr>
-        <w:t>noMC</w:t>
-      </w:r>
-      <w:proofErr w:type="spellEnd"/>
+        <w:t>working_folder/noMC</w:t>
+      </w:r>
     </w:p>
     <w:p/>
     <w:p>
@@ -6887,34 +5883,18 @@
       <w:r>
         <w:t xml:space="preserve">output folder: </w:t>
       </w:r>
-      <w:proofErr w:type="spellStart"/>
       <w:r>
         <w:rPr>
           <w:rFonts w:ascii="Courier New" w:hAnsi="Courier New" w:cs="Courier New"/>
         </w:rPr>
-        <w:t>working_folder</w:t>
-      </w:r>
-      <w:proofErr w:type="spellEnd"/>
+        <w:t>working_folder/MCIR</w:t>
+      </w:r>
       <w:r>
         <w:rPr>
           <w:rFonts w:ascii="Courier New" w:hAnsi="Courier New" w:cs="Courier New"/>
         </w:rPr>
-        <w:t>/MCIR</w:t>
-      </w:r>
-      <w:r>
-        <w:rPr>
-          <w:rFonts w:ascii="Courier New" w:hAnsi="Courier New" w:cs="Courier New"/>
-        </w:rPr>
-        <w:t>/</w:t>
-      </w:r>
-      <w:proofErr w:type="spellStart"/>
-      <w:r>
-        <w:rPr>
-          <w:rFonts w:ascii="Courier New" w:hAnsi="Courier New" w:cs="Courier New"/>
-        </w:rPr>
-        <w:t>avAC</w:t>
-      </w:r>
-      <w:proofErr w:type="spellEnd"/>
+        <w:t>/avAC</w:t>
+      </w:r>
     </w:p>
     <w:p>
       <w:pPr>
@@ -6963,24 +5943,16 @@
         <w:br/>
         <w:t xml:space="preserve">output folder: </w:t>
       </w:r>
-      <w:proofErr w:type="spellStart"/>
       <w:r>
         <w:rPr>
           <w:rFonts w:ascii="Courier New" w:hAnsi="Courier New" w:cs="Courier New"/>
         </w:rPr>
-        <w:t>working_folder</w:t>
-      </w:r>
-      <w:proofErr w:type="spellEnd"/>
+        <w:t>working_folder/MCIR</w:t>
+      </w:r>
       <w:r>
         <w:rPr>
           <w:rFonts w:ascii="Courier New" w:hAnsi="Courier New" w:cs="Courier New"/>
         </w:rPr>
-        <w:t>/MCIR</w:t>
-      </w:r>
-      <w:r>
-        <w:rPr>
-          <w:rFonts w:ascii="Courier New" w:hAnsi="Courier New" w:cs="Courier New"/>
-        </w:rPr>
         <w:t>/g1AC</w:t>
       </w:r>
     </w:p>
@@ -7080,13 +6052,8 @@
       <w:r>
         <w:t xml:space="preserve">less </w:t>
       </w:r>
-      <w:proofErr w:type="spellStart"/>
-      <w:r>
-        <w:t>working_folder</w:t>
-      </w:r>
-      <w:proofErr w:type="spellEnd"/>
-      <w:r>
-        <w:t>/MCIR/</w:t>
+      <w:r>
+        <w:t>working_folder/MCIR/</w:t>
       </w:r>
       <w:r>
         <w:t>MCIR.log</w:t>
@@ -7099,21 +6066,8 @@
       <w:r>
         <w:t xml:space="preserve">less </w:t>
       </w:r>
-      <w:proofErr w:type="spellStart"/>
-      <w:r>
-        <w:t>working_folder</w:t>
-      </w:r>
-      <w:proofErr w:type="spellEnd"/>
-      <w:r>
-        <w:t>/</w:t>
-      </w:r>
-      <w:proofErr w:type="spellStart"/>
-      <w:r>
-        <w:t>noMC</w:t>
-      </w:r>
-      <w:proofErr w:type="spellEnd"/>
-      <w:r>
-        <w:t>/noMC</w:t>
+      <w:r>
+        <w:t>working_folder/noMC/noMC</w:t>
       </w:r>
       <w:r>
         <w:t>.log</w:t>
@@ -7191,13 +6145,8 @@
         </w:numPr>
       </w:pPr>
       <w:r>
-        <w:t xml:space="preserve">How close is motion correction in the ideal case of a simulation and how does this </w:t>
-      </w:r>
-      <w:proofErr w:type="gramStart"/>
-      <w:r>
-        <w:t>affect</w:t>
-      </w:r>
-      <w:proofErr w:type="gramEnd"/>
+        <w:t>How close is motion correction in the ideal case of a simulation and how does this affect</w:t>
+      </w:r>
     </w:p>
     <w:p>
       <w:r>
@@ -7317,24 +6266,14 @@
     </w:p>
     <w:p>
       <w:r>
-        <w:t xml:space="preserve">This will run OSEM and OSSPS (continuing from a previous OSEM image after 24 </w:t>
-      </w:r>
-      <w:proofErr w:type="spellStart"/>
-      <w:r>
-        <w:t>subiterations</w:t>
-      </w:r>
-      <w:proofErr w:type="spellEnd"/>
-      <w:r>
-        <w:t xml:space="preserve">) with PSF model (check e.g. </w:t>
-      </w:r>
-      <w:proofErr w:type="spellStart"/>
+        <w:t xml:space="preserve">This will run OSEM and OSSPS (continuing from a previous OSEM image after 24 subiterations) with PSF model (check e.g. </w:t>
+      </w:r>
       <w:r>
         <w:rPr>
           <w:rFonts w:ascii="Courier New" w:hAnsi="Courier New" w:cs="Courier New"/>
         </w:rPr>
         <w:t>OSEMPSF.par</w:t>
       </w:r>
-      <w:proofErr w:type="spellEnd"/>
       <w:r>
         <w:t>)</w:t>
       </w:r>
@@ -7344,23 +6283,7 @@
     </w:p>
     <w:p>
       <w:r>
-        <w:t xml:space="preserve">Output is in </w:t>
-      </w:r>
-      <w:proofErr w:type="spellStart"/>
-      <w:r>
-        <w:t>working_folder</w:t>
-      </w:r>
-      <w:proofErr w:type="spellEnd"/>
-      <w:r>
-        <w:t>/</w:t>
-      </w:r>
-      <w:proofErr w:type="spellStart"/>
-      <w:r>
-        <w:t>single_slice_SPECT</w:t>
-      </w:r>
-      <w:proofErr w:type="spellEnd"/>
-      <w:r>
-        <w:t>.</w:t>
+        <w:t>Output is in working_folder/single_slice_SPECT.</w:t>
       </w:r>
     </w:p>
     <w:p/>
@@ -7419,15 +6342,7 @@
         </w:numPr>
       </w:pPr>
       <w:r>
-        <w:t xml:space="preserve">What happens to the noise “texture” of the images if you reconstruct with noisy </w:t>
-      </w:r>
-      <w:proofErr w:type="gramStart"/>
-      <w:r>
-        <w:t>data.</w:t>
-      </w:r>
-      <w:proofErr w:type="gramEnd"/>
-      <w:r>
-        <w:t xml:space="preserve"> Are overshoots worse?</w:t>
+        <w:t>What happens to the noise “texture” of the images if you reconstruct with noisy data. Are overshoots worse?</w:t>
       </w:r>
     </w:p>
     <w:p>
@@ -7441,14 +6356,12 @@
       <w:r>
         <w:t xml:space="preserve">Extension: you could try to underestimate the PSF (edit </w:t>
       </w:r>
-      <w:proofErr w:type="spellStart"/>
       <w:r>
         <w:rPr>
           <w:rFonts w:ascii="Courier New" w:hAnsi="Courier New" w:cs="Courier New"/>
         </w:rPr>
         <w:t>OSEMPSF.par</w:t>
       </w:r>
-      <w:proofErr w:type="spellEnd"/>
       <w:r>
         <w:t xml:space="preserve"> and change the collimator modelling and re-run the reconstruction script).</w:t>
       </w:r>
@@ -7456,28 +6369,15 @@
     <w:p/>
     <w:p>
       <w:r>
-        <w:t xml:space="preserve">Start </w:t>
-      </w:r>
-      <w:proofErr w:type="spellStart"/>
-      <w:r>
-        <w:t>spyder</w:t>
-      </w:r>
-      <w:proofErr w:type="spellEnd"/>
-      <w:r>
-        <w:t xml:space="preserve"> with the evaluation script</w:t>
+        <w:t>Start spyder with the evaluation script</w:t>
       </w:r>
     </w:p>
     <w:p>
       <w:pPr>
         <w:pStyle w:val="Code"/>
       </w:pPr>
-      <w:proofErr w:type="spellStart"/>
-      <w:r>
-        <w:t>spyder</w:t>
-      </w:r>
-      <w:proofErr w:type="spellEnd"/>
-      <w:r>
-        <w:t xml:space="preserve"> evaluate_</w:t>
+      <w:r>
+        <w:t>spyder evaluate_</w:t>
       </w:r>
       <w:r>
         <w:t>reconstruction_SPECT_PSF</w:t>
@@ -7488,15 +6388,7 @@
     </w:p>
     <w:p>
       <w:r>
-        <w:t xml:space="preserve">or if </w:t>
-      </w:r>
-      <w:proofErr w:type="spellStart"/>
-      <w:r>
-        <w:t>spyder</w:t>
-      </w:r>
-      <w:proofErr w:type="spellEnd"/>
-      <w:r>
-        <w:t xml:space="preserve"> is running, just open the file.</w:t>
+        <w:t>or if spyder is running, just open the file.</w:t>
       </w:r>
     </w:p>
     <w:p/>
@@ -7790,94 +6682,41 @@
     </w:p>
     <w:p/>
     <w:p>
-      <w:proofErr w:type="gramStart"/>
-      <w:r>
-        <w:t>.</w:t>
-      </w:r>
-      <w:proofErr w:type="spellStart"/>
-      <w:r>
-        <w:t>hv</w:t>
-      </w:r>
-      <w:proofErr w:type="spellEnd"/>
-      <w:proofErr w:type="gramEnd"/>
-      <w:r>
-        <w:t>: Interfile header for image (volume)</w:t>
-      </w:r>
-    </w:p>
-    <w:p>
-      <w:proofErr w:type="gramStart"/>
-      <w:r>
-        <w:t>.</w:t>
-      </w:r>
-      <w:proofErr w:type="spellStart"/>
-      <w:r>
-        <w:t>ahv</w:t>
-      </w:r>
-      <w:proofErr w:type="spellEnd"/>
-      <w:proofErr w:type="gramEnd"/>
-      <w:r>
-        <w:t>: (ignore) old-style Interfile header for image</w:t>
-      </w:r>
-    </w:p>
-    <w:p>
-      <w:proofErr w:type="gramStart"/>
-      <w:r>
-        <w:t>.v</w:t>
-      </w:r>
-      <w:proofErr w:type="gramEnd"/>
-      <w:r>
-        <w:t>: raw data of image (in floats)</w:t>
-      </w:r>
-    </w:p>
-    <w:p/>
-    <w:p>
-      <w:proofErr w:type="gramStart"/>
-      <w:r>
-        <w:t>.</w:t>
-      </w:r>
-      <w:proofErr w:type="spellStart"/>
-      <w:r>
-        <w:t>hs</w:t>
-      </w:r>
-      <w:proofErr w:type="spellEnd"/>
-      <w:proofErr w:type="gramEnd"/>
-      <w:r>
-        <w:t>: Interfile header projection data (sinograms)</w:t>
-      </w:r>
-    </w:p>
-    <w:p>
-      <w:proofErr w:type="gramStart"/>
-      <w:r>
-        <w:t>.s</w:t>
-      </w:r>
-      <w:proofErr w:type="gramEnd"/>
-      <w:r>
-        <w:t>: raw data of projection data (in floats)</w:t>
-      </w:r>
-    </w:p>
-    <w:p/>
-    <w:p>
-      <w:proofErr w:type="gramStart"/>
-      <w:r>
-        <w:t>.par</w:t>
-      </w:r>
-      <w:proofErr w:type="gramEnd"/>
-      <w:r>
-        <w:t>: STIR parameter file</w:t>
-      </w:r>
-    </w:p>
-    <w:p/>
-    <w:p>
-      <w:r>
-        <w:t>.</w:t>
-      </w:r>
-      <w:proofErr w:type="spellStart"/>
-      <w:r>
-        <w:t>sh</w:t>
-      </w:r>
-      <w:proofErr w:type="spellEnd"/>
-      <w:r>
-        <w:t>: Shell script (sequence of commands)</w:t>
+      <w:r>
+        <w:t>.hv: Interfile header for image (volume)</w:t>
+      </w:r>
+    </w:p>
+    <w:p>
+      <w:r>
+        <w:t>.ahv: (ignore) old-style Interfile header for image</w:t>
+      </w:r>
+    </w:p>
+    <w:p>
+      <w:r>
+        <w:t>.v: raw data of image (in floats)</w:t>
+      </w:r>
+    </w:p>
+    <w:p/>
+    <w:p>
+      <w:r>
+        <w:t>.hs: Interfile header projection data (sinograms)</w:t>
+      </w:r>
+    </w:p>
+    <w:p>
+      <w:r>
+        <w:t>.s: raw data of projection data (in floats)</w:t>
+      </w:r>
+    </w:p>
+    <w:p/>
+    <w:p>
+      <w:r>
+        <w:t>.par: STIR parameter file</w:t>
+      </w:r>
+    </w:p>
+    <w:p/>
+    <w:p>
+      <w:r>
+        <w:t>.sh: Shell script (sequence of commands)</w:t>
       </w:r>
     </w:p>
     <w:p/>
@@ -7895,15 +6734,7 @@
     <w:p/>
     <w:p>
       <w:r>
-        <w:t>.</w:t>
-      </w:r>
-      <w:proofErr w:type="spellStart"/>
-      <w:r>
-        <w:t>py</w:t>
-      </w:r>
-      <w:proofErr w:type="spellEnd"/>
-      <w:r>
-        <w:t>: Python file</w:t>
+        <w:t>.py: Python file</w:t>
       </w:r>
     </w:p>
     <w:p/>
@@ -7983,34 +6814,13 @@
     </w:p>
     <w:p>
       <w:r>
-        <w:t xml:space="preserve">We use </w:t>
-      </w:r>
-      <w:proofErr w:type="spellStart"/>
-      <w:r>
-        <w:t>Spyder</w:t>
-      </w:r>
-      <w:proofErr w:type="spellEnd"/>
-      <w:r>
-        <w:t xml:space="preserve"> as a nice I</w:t>
+        <w:t>We use Spyder as a nice I</w:t>
       </w:r>
       <w:r>
         <w:t xml:space="preserve">ntegrated Development Environment (IDE) </w:t>
       </w:r>
       <w:r>
-        <w:t>for Python (</w:t>
-      </w:r>
-      <w:proofErr w:type="gramStart"/>
-      <w:r>
-        <w:t xml:space="preserve">actually </w:t>
-      </w:r>
-      <w:proofErr w:type="spellStart"/>
-      <w:r>
-        <w:t>iPython</w:t>
-      </w:r>
-      <w:proofErr w:type="spellEnd"/>
-      <w:proofErr w:type="gramEnd"/>
-      <w:r>
-        <w:t xml:space="preserve"> which is a slightly friendlier version of Python).</w:t>
+        <w:t>for Python (actually iPython which is a slightly friendlier version of Python).</w:t>
       </w:r>
       <w:r>
         <w:t xml:space="preserve"> You need only minimal knowledge of Python for this course, but it would be good to read-up a bit</w:t>
@@ -8025,15 +6835,7 @@
     <w:p/>
     <w:p>
       <w:r>
-        <w:t xml:space="preserve">You will normally work by loading an example script in </w:t>
-      </w:r>
-      <w:proofErr w:type="spellStart"/>
-      <w:r>
-        <w:t>Spyder</w:t>
-      </w:r>
-      <w:proofErr w:type="spellEnd"/>
-      <w:r>
-        <w:t xml:space="preserve"> in the editor, executing it bit by bit, and then editing it to do some more work. Useful shortcuts for in the editor (these are in Windows-style, including the usual copy-paste shortcuts </w:t>
+        <w:t xml:space="preserve">You will normally work by loading an example script in Spyder in the editor, executing it bit by bit, and then editing it to do some more work. Useful shortcuts for in the editor (these are in Windows-style, including the usual copy-paste shortcuts </w:t>
       </w:r>
       <w:r>
         <w:rPr>
@@ -8224,23 +7026,7 @@
         <w:t xml:space="preserve">And here </w:t>
       </w:r>
       <w:r>
-        <w:t xml:space="preserve">are some useful </w:t>
-      </w:r>
-      <w:proofErr w:type="spellStart"/>
-      <w:r>
-        <w:t>ipython</w:t>
-      </w:r>
-      <w:proofErr w:type="spellEnd"/>
-      <w:r>
-        <w:t xml:space="preserve"> "magic" commands that you can use in the </w:t>
-      </w:r>
-      <w:proofErr w:type="spellStart"/>
-      <w:r>
-        <w:t>ipython</w:t>
-      </w:r>
-      <w:proofErr w:type="spellEnd"/>
-      <w:r>
-        <w:t xml:space="preserve"> console on the right</w:t>
+        <w:t>are some useful ipython "magic" commands that you can use in the ipython console on the right</w:t>
       </w:r>
       <w:r>
         <w:t xml:space="preserve"> (but not in the scripts). M</w:t>
@@ -8277,36 +7063,8 @@
           <w:sz w:val="22"/>
           <w:szCs w:val="22"/>
         </w:rPr>
-        <w:t xml:space="preserve">cd </w:t>
-      </w:r>
-      <w:proofErr w:type="spellStart"/>
-      <w:r>
-        <w:rPr>
-          <w:rFonts w:ascii="Courier New" w:hAnsi="Courier New" w:cs="Courier New"/>
-          <w:sz w:val="22"/>
-          <w:szCs w:val="22"/>
-        </w:rPr>
-        <w:t>some_dir</w:t>
-      </w:r>
-      <w:proofErr w:type="spellEnd"/>
-      <w:r>
-        <w:rPr>
-          <w:rFonts w:ascii="Courier New" w:hAnsi="Courier New" w:cs="Courier New"/>
-          <w:sz w:val="22"/>
-          <w:szCs w:val="22"/>
-        </w:rPr>
-        <w:t>/</w:t>
-      </w:r>
-      <w:proofErr w:type="spellStart"/>
-      <w:r>
-        <w:rPr>
-          <w:rFonts w:ascii="Courier New" w:hAnsi="Courier New" w:cs="Courier New"/>
-          <w:sz w:val="22"/>
-          <w:szCs w:val="22"/>
-        </w:rPr>
-        <w:t>another_subdir</w:t>
-      </w:r>
-      <w:proofErr w:type="spellEnd"/>
+        <w:t>cd some_dir/another_subdir</w:t>
+      </w:r>
     </w:p>
     <w:p>
       <w:pPr>
@@ -8333,25 +7091,7 @@
           <w:sz w:val="22"/>
           <w:szCs w:val="22"/>
         </w:rPr>
-        <w:t>cd</w:t>
-      </w:r>
-      <w:proofErr w:type="gramStart"/>
-      <w:r>
-        <w:rPr>
-          <w:rFonts w:ascii="Courier New" w:hAnsi="Courier New" w:cs="Courier New"/>
-          <w:sz w:val="22"/>
-          <w:szCs w:val="22"/>
-        </w:rPr>
-        <w:t xml:space="preserve"> ..</w:t>
-      </w:r>
-      <w:proofErr w:type="gramEnd"/>
-      <w:r>
-        <w:rPr>
-          <w:rFonts w:ascii="Courier New" w:hAnsi="Courier New" w:cs="Courier New"/>
-          <w:sz w:val="22"/>
-          <w:szCs w:val="22"/>
-        </w:rPr>
-        <w:t>/..</w:t>
+        <w:t>cd ../..</w:t>
       </w:r>
     </w:p>
     <w:p>
@@ -8368,7 +7108,6 @@
       <w:r>
         <w:br/>
       </w:r>
-      <w:proofErr w:type="spellStart"/>
       <w:r>
         <w:rPr>
           <w:rFonts w:ascii="Courier New" w:hAnsi="Courier New" w:cs="Courier New"/>
@@ -8377,7 +7116,6 @@
         </w:rPr>
         <w:t>pwd</w:t>
       </w:r>
-      <w:proofErr w:type="spellEnd"/>
     </w:p>
     <w:p>
       <w:pPr>
@@ -8399,18 +7137,8 @@
           <w:sz w:val="22"/>
           <w:szCs w:val="22"/>
         </w:rPr>
-        <w:t xml:space="preserve">edit </w:t>
-      </w:r>
-      <w:proofErr w:type="spellStart"/>
-      <w:r>
-        <w:rPr>
-          <w:rFonts w:ascii="Courier New" w:hAnsi="Courier New" w:cs="Courier New"/>
-          <w:sz w:val="22"/>
-          <w:szCs w:val="22"/>
-        </w:rPr>
-        <w:t>FBP.par</w:t>
-      </w:r>
-      <w:proofErr w:type="spellEnd"/>
+        <w:t>edit FBP.par</w:t>
+      </w:r>
     </w:p>
     <w:p>
       <w:pPr>
@@ -8432,28 +7160,8 @@
           <w:sz w:val="22"/>
           <w:szCs w:val="22"/>
         </w:rPr>
-        <w:t xml:space="preserve">ls </w:t>
-      </w:r>
-      <w:proofErr w:type="gramStart"/>
-      <w:r>
-        <w:rPr>
-          <w:rFonts w:ascii="Courier New" w:hAnsi="Courier New" w:cs="Courier New"/>
-          <w:sz w:val="22"/>
-          <w:szCs w:val="22"/>
-        </w:rPr>
-        <w:t>*.</w:t>
-      </w:r>
-      <w:proofErr w:type="spellStart"/>
-      <w:r>
-        <w:rPr>
-          <w:rFonts w:ascii="Courier New" w:hAnsi="Courier New" w:cs="Courier New"/>
-          <w:sz w:val="22"/>
-          <w:szCs w:val="22"/>
-        </w:rPr>
-        <w:t>hs</w:t>
-      </w:r>
-      <w:proofErr w:type="spellEnd"/>
-      <w:proofErr w:type="gramEnd"/>
+        <w:t>ls *.hs</w:t>
+      </w:r>
     </w:p>
     <w:p>
       <w:pPr>
@@ -8469,15 +7177,7 @@
         </w:rPr>
       </w:pPr>
       <w:r>
-        <w:t xml:space="preserve">Running system commands from the </w:t>
-      </w:r>
-      <w:proofErr w:type="spellStart"/>
-      <w:r>
-        <w:t>ipython</w:t>
-      </w:r>
-      <w:proofErr w:type="spellEnd"/>
-      <w:r>
-        <w:t xml:space="preserve"> prompt can be done via an exclamation mark</w:t>
+        <w:t>Running system commands from the ipython prompt can be done via an exclamation mark</w:t>
       </w:r>
       <w:r>
         <w:br/>
@@ -8488,18 +7188,8 @@
           <w:sz w:val="22"/>
           <w:szCs w:val="22"/>
         </w:rPr>
-        <w:t xml:space="preserve">!FBP2D </w:t>
-      </w:r>
-      <w:proofErr w:type="spellStart"/>
-      <w:r>
-        <w:rPr>
-          <w:rFonts w:ascii="Courier New" w:hAnsi="Courier New" w:cs="Courier New"/>
-          <w:sz w:val="22"/>
-          <w:szCs w:val="22"/>
-        </w:rPr>
-        <w:t>FBP.par</w:t>
-      </w:r>
-      <w:proofErr w:type="spellEnd"/>
+        <w:t>!FBP2D FBP.par</w:t>
+      </w:r>
     </w:p>
     <w:p>
       <w:pPr>
@@ -8585,21 +7275,33 @@
         <w:rPr>
           <w:lang w:val="en-GB"/>
         </w:rPr>
-        <w:t>for z in range(</w:t>
-      </w:r>
-      <w:proofErr w:type="gramStart"/>
-      <w:r>
+        <w:t>for z in range(0,image.shape[0]):</w:t>
+      </w:r>
+    </w:p>
+    <w:p>
+      <w:pPr>
+        <w:pStyle w:val="Code"/>
         <w:rPr>
           <w:lang w:val="en-GB"/>
         </w:rPr>
-        <w:t>0,image</w:t>
-      </w:r>
-      <w:proofErr w:type="gramEnd"/>
+      </w:pPr>
       <w:r>
         <w:rPr>
           <w:lang w:val="en-GB"/>
         </w:rPr>
-        <w:t>.shape[0]):</w:t>
+        <w:t xml:space="preserve">   </w:t>
+      </w:r>
+      <w:r>
+        <w:rPr>
+          <w:lang w:val="en-GB"/>
+        </w:rPr>
+        <w:t>p</w:t>
+      </w:r>
+      <w:r>
+        <w:rPr>
+          <w:lang w:val="en-GB"/>
+        </w:rPr>
+        <w:t>lt.figure()</w:t>
       </w:r>
     </w:p>
     <w:p>
@@ -8615,8 +7317,6 @@
         </w:rPr>
         <w:t xml:space="preserve">   </w:t>
       </w:r>
-      <w:proofErr w:type="spellStart"/>
-      <w:proofErr w:type="gramStart"/>
       <w:r>
         <w:rPr>
           <w:lang w:val="en-GB"/>
@@ -8627,51 +7327,7 @@
         <w:rPr>
           <w:lang w:val="en-GB"/>
         </w:rPr>
-        <w:t>lt.figure</w:t>
-      </w:r>
-      <w:proofErr w:type="spellEnd"/>
-      <w:proofErr w:type="gramEnd"/>
-      <w:r>
-        <w:rPr>
-          <w:lang w:val="en-GB"/>
-        </w:rPr>
-        <w:t>()</w:t>
-      </w:r>
-    </w:p>
-    <w:p>
-      <w:pPr>
-        <w:pStyle w:val="Code"/>
-        <w:rPr>
-          <w:lang w:val="en-GB"/>
-        </w:rPr>
-      </w:pPr>
-      <w:r>
-        <w:rPr>
-          <w:lang w:val="en-GB"/>
-        </w:rPr>
-        <w:t xml:space="preserve">   </w:t>
-      </w:r>
-      <w:proofErr w:type="spellStart"/>
-      <w:proofErr w:type="gramStart"/>
-      <w:r>
-        <w:rPr>
-          <w:lang w:val="en-GB"/>
-        </w:rPr>
-        <w:t>p</w:t>
-      </w:r>
-      <w:r>
-        <w:rPr>
-          <w:lang w:val="en-GB"/>
-        </w:rPr>
-        <w:t>lt.imshow</w:t>
-      </w:r>
-      <w:proofErr w:type="spellEnd"/>
-      <w:proofErr w:type="gramEnd"/>
-      <w:r>
-        <w:rPr>
-          <w:lang w:val="en-GB"/>
-        </w:rPr>
-        <w:t>(image[z,:,:])</w:t>
+        <w:t>lt.imshow(image[z,:,:])</w:t>
       </w:r>
     </w:p>
     <w:p>
@@ -8699,43 +7355,13 @@
     </w:p>
     <w:p>
       <w:r>
-        <w:t xml:space="preserve">The </w:t>
-      </w:r>
-      <w:proofErr w:type="spellStart"/>
-      <w:r>
-        <w:t>Spyder</w:t>
-      </w:r>
-      <w:proofErr w:type="spellEnd"/>
-      <w:r>
-        <w:t xml:space="preserve"> Integrated Development Environment (IDE) has of course lots of parameters which you can tune to your liking. The main setting that you might want to change is if the graphics are generated “inline” in the </w:t>
-      </w:r>
-      <w:proofErr w:type="spellStart"/>
-      <w:r>
-        <w:t>iPython</w:t>
-      </w:r>
-      <w:proofErr w:type="spellEnd"/>
-      <w:r>
-        <w:t xml:space="preserve"> console, or as separate windows. Go to </w:t>
+        <w:t xml:space="preserve">The Spyder Integrated Development Environment (IDE) has of course lots of parameters which you can tune to your liking. The main setting that you might want to change is if the graphics are generated “inline” in the iPython console, or as separate windows. Go to </w:t>
       </w:r>
       <w:r>
         <w:rPr>
           <w:rStyle w:val="st"/>
         </w:rPr>
-        <w:t xml:space="preserve">Tools &gt; Preferences &gt; </w:t>
-      </w:r>
-      <w:proofErr w:type="spellStart"/>
-      <w:r>
-        <w:rPr>
-          <w:rStyle w:val="st"/>
-        </w:rPr>
-        <w:t>iPython</w:t>
-      </w:r>
-      <w:proofErr w:type="spellEnd"/>
-      <w:r>
-        <w:rPr>
-          <w:rStyle w:val="st"/>
-        </w:rPr>
-        <w:t xml:space="preserve"> console &gt; Graphics &gt; Graphics backend. Change from “inline” to “automatic” if you prefer the separate windows.</w:t>
+        <w:t>Tools &gt; Preferences &gt; iPython console &gt; Graphics &gt; Graphics backend. Change from “inline” to “automatic” if you prefer the separate windows.</w:t>
       </w:r>
     </w:p>
     <w:p/>
@@ -8799,15 +7425,7 @@
         </w:numPr>
       </w:pPr>
       <w:r>
-        <w:t xml:space="preserve">Examples for </w:t>
-      </w:r>
-      <w:proofErr w:type="spellStart"/>
-      <w:r>
-        <w:t>matplotlib</w:t>
-      </w:r>
-      <w:proofErr w:type="spellEnd"/>
-      <w:r>
-        <w:t>, the python module that allows you to make plots almost like in MATLAB</w:t>
+        <w:t>Examples for matplotlib, the python module that allows you to make plots almost like in MATLAB</w:t>
       </w:r>
       <w:r>
         <w:br/>
@@ -8883,15 +7501,7 @@
     </w:p>
     <w:p>
       <w:r>
-        <w:t xml:space="preserve">Several display programs can be used. AMIDE reads the interfile volumes directly. ImageJ and others can use import of raw floats (i.e. </w:t>
-      </w:r>
-      <w:proofErr w:type="gramStart"/>
-      <w:r>
-        <w:t>the .v</w:t>
-      </w:r>
-      <w:proofErr w:type="gramEnd"/>
-      <w:r>
-        <w:t xml:space="preserve"> file).Settings are for instance.</w:t>
+        <w:t>Several display programs can be used. AMIDE reads the interfile volumes directly. ImageJ and others can use import of raw floats (i.e. the .v file).Settings are for instance.</w:t>
       </w:r>
     </w:p>
     <w:p>
@@ -8903,24 +7513,17 @@
       <w:pPr>
         <w:ind w:firstLine="720"/>
       </w:pPr>
-      <w:proofErr w:type="gramStart"/>
       <w:r>
         <w:t>Width ?</w:t>
       </w:r>
-      <w:proofErr w:type="gramEnd"/>
     </w:p>
     <w:p>
       <w:pPr>
         <w:ind w:firstLine="720"/>
       </w:pPr>
       <w:r>
-        <w:t>Height</w:t>
-      </w:r>
-      <w:proofErr w:type="gramStart"/>
-      <w:r>
-        <w:t>: ?</w:t>
-      </w:r>
-      <w:proofErr w:type="gramEnd"/>
+        <w:t>Height: ?</w:t>
+      </w:r>
     </w:p>
     <w:p>
       <w:pPr>
@@ -8935,13 +7538,8 @@
         <w:ind w:firstLine="720"/>
       </w:pPr>
       <w:r>
-        <w:t xml:space="preserve">Number of </w:t>
-      </w:r>
-      <w:proofErr w:type="gramStart"/>
-      <w:r>
-        <w:t>images ?</w:t>
-      </w:r>
-      <w:proofErr w:type="gramEnd"/>
+        <w:t>Number of images ?</w:t>
+      </w:r>
     </w:p>
     <w:p>
       <w:pPr>
@@ -8969,28 +7567,7 @@
     </w:p>
     <w:p>
       <w:r>
-        <w:t>You will have to find the data sizes from the header (</w:t>
-      </w:r>
-      <w:proofErr w:type="gramStart"/>
-      <w:r>
-        <w:t>the .</w:t>
-      </w:r>
-      <w:proofErr w:type="spellStart"/>
-      <w:r>
-        <w:t>hv</w:t>
-      </w:r>
-      <w:proofErr w:type="spellEnd"/>
-      <w:proofErr w:type="gramEnd"/>
-      <w:r>
-        <w:t xml:space="preserve"> file), or by using </w:t>
-      </w:r>
-      <w:proofErr w:type="spellStart"/>
-      <w:r>
-        <w:t>list_image_info</w:t>
-      </w:r>
-      <w:proofErr w:type="spellEnd"/>
-      <w:r>
-        <w:t>.</w:t>
+        <w:t>You will have to find the data sizes from the header (the .hv file), or by using list_image_info.</w:t>
       </w:r>
     </w:p>
     <w:p/>
@@ -9015,15 +7592,7 @@
     </w:p>
     <w:p>
       <w:r>
-        <w:t xml:space="preserve">For nearly </w:t>
-      </w:r>
-      <w:proofErr w:type="gramStart"/>
-      <w:r>
-        <w:t>all of these</w:t>
-      </w:r>
-      <w:proofErr w:type="gramEnd"/>
-      <w:r>
-        <w:t xml:space="preserve">, you can just type the command name </w:t>
+        <w:t xml:space="preserve">For nearly all of these, you can just type the command name </w:t>
       </w:r>
       <w:r>
         <w:t xml:space="preserve">without arguments for </w:t>
@@ -9045,44 +7614,20 @@
       <w:pPr>
         <w:pStyle w:val="Code"/>
       </w:pPr>
-      <w:proofErr w:type="spellStart"/>
-      <w:r>
-        <w:t>list_projdata_info</w:t>
-      </w:r>
-      <w:proofErr w:type="spellEnd"/>
+      <w:r>
+        <w:t>list_projdata_info projdata.hs</w:t>
+      </w:r>
       <w:r>
         <w:t xml:space="preserve"> </w:t>
       </w:r>
-      <w:proofErr w:type="spellStart"/>
-      <w:proofErr w:type="gramStart"/>
-      <w:r>
-        <w:t>projdata.hs</w:t>
-      </w:r>
-      <w:proofErr w:type="spellEnd"/>
-      <w:proofErr w:type="gramEnd"/>
-      <w:r>
-        <w:t xml:space="preserve"> </w:t>
-      </w:r>
     </w:p>
     <w:p>
       <w:pPr>
         <w:pStyle w:val="Code"/>
       </w:pPr>
-      <w:proofErr w:type="spellStart"/>
-      <w:r>
-        <w:t>list_image_info</w:t>
-      </w:r>
-      <w:proofErr w:type="spellEnd"/>
-      <w:r>
-        <w:t xml:space="preserve"> </w:t>
-      </w:r>
-      <w:proofErr w:type="spellStart"/>
-      <w:proofErr w:type="gramStart"/>
-      <w:r>
-        <w:t>image.hv</w:t>
-      </w:r>
-      <w:proofErr w:type="spellEnd"/>
-      <w:proofErr w:type="gramEnd"/>
+      <w:r>
+        <w:t>list_image_info image.hv</w:t>
+      </w:r>
     </w:p>
     <w:p/>
     <w:p>
@@ -9099,51 +7644,28 @@
         <w:pStyle w:val="Code"/>
       </w:pPr>
       <w:r>
-        <w:t xml:space="preserve">OSMAPOSL </w:t>
-      </w:r>
-      <w:proofErr w:type="spellStart"/>
-      <w:r>
-        <w:t>someParameterFile.par</w:t>
-      </w:r>
-      <w:proofErr w:type="spellEnd"/>
+        <w:t>OSMAPOSL someParameterFile.par</w:t>
+      </w:r>
     </w:p>
     <w:p>
       <w:pPr>
         <w:pStyle w:val="Code"/>
       </w:pPr>
       <w:r>
-        <w:t xml:space="preserve">FBP2D </w:t>
-      </w:r>
-      <w:proofErr w:type="spellStart"/>
-      <w:r>
-        <w:t>somePparameterFile.par</w:t>
-      </w:r>
-      <w:proofErr w:type="spellEnd"/>
+        <w:t>FBP2D somePparameterFile.par</w:t>
+      </w:r>
     </w:p>
     <w:p>
       <w:pPr>
         <w:pStyle w:val="Code"/>
       </w:pPr>
       <w:r>
-        <w:t xml:space="preserve">OSSPS </w:t>
-      </w:r>
-      <w:proofErr w:type="spellStart"/>
-      <w:r>
-        <w:t>someParameterFile.par</w:t>
-      </w:r>
-      <w:proofErr w:type="spellEnd"/>
-    </w:p>
-    <w:p>
-      <w:r>
-        <w:t xml:space="preserve">These are the STIR executables used for reconstruction. In the </w:t>
-      </w:r>
-      <w:proofErr w:type="gramStart"/>
-      <w:r>
-        <w:t>text</w:t>
-      </w:r>
-      <w:proofErr w:type="gramEnd"/>
-      <w:r>
-        <w:t xml:space="preserve"> above, they are called by the shells scripts.</w:t>
+        <w:t>OSSPS someParameterFile.par</w:t>
+      </w:r>
+    </w:p>
+    <w:p>
+      <w:r>
+        <w:t>These are the STIR executables used for reconstruction. In the text above, they are called by the shells scripts.</w:t>
       </w:r>
     </w:p>
     <w:p/>
@@ -9159,21 +7681,8 @@
       <w:pPr>
         <w:pStyle w:val="Code"/>
       </w:pPr>
-      <w:proofErr w:type="spellStart"/>
-      <w:r>
-        <w:t>list_image_values</w:t>
-      </w:r>
-      <w:proofErr w:type="spellEnd"/>
-      <w:r>
-        <w:t xml:space="preserve"> prof.txt </w:t>
-      </w:r>
-      <w:proofErr w:type="spellStart"/>
-      <w:r>
-        <w:t>input_image</w:t>
-      </w:r>
-      <w:proofErr w:type="spellEnd"/>
-      <w:r>
-        <w:t xml:space="preserve"> \</w:t>
+      <w:r>
+        <w:t>list_image_values prof.txt input_image \</w:t>
       </w:r>
     </w:p>
     <w:p>
@@ -9181,61 +7690,8 @@
         <w:pStyle w:val="Code"/>
       </w:pPr>
       <w:r>
-        <w:t xml:space="preserve">     </w:t>
-      </w:r>
-      <w:proofErr w:type="spellStart"/>
-      <w:r>
-        <w:t>min_plane</w:t>
-      </w:r>
-      <w:proofErr w:type="spellEnd"/>
-      <w:r>
-        <w:t xml:space="preserve"> </w:t>
-      </w:r>
-      <w:proofErr w:type="spellStart"/>
-      <w:r>
-        <w:t>max_</w:t>
-      </w:r>
-      <w:proofErr w:type="gramStart"/>
-      <w:r>
-        <w:t>plane</w:t>
-      </w:r>
-      <w:proofErr w:type="spellEnd"/>
-      <w:r>
-        <w:t xml:space="preserve">  </w:t>
-      </w:r>
-      <w:proofErr w:type="spellStart"/>
-      <w:r>
-        <w:t>min</w:t>
-      </w:r>
-      <w:proofErr w:type="gramEnd"/>
-      <w:r>
-        <w:t>_row</w:t>
-      </w:r>
-      <w:proofErr w:type="spellEnd"/>
-      <w:r>
-        <w:t xml:space="preserve"> </w:t>
-      </w:r>
-      <w:proofErr w:type="spellStart"/>
-      <w:r>
-        <w:t>max_row</w:t>
-      </w:r>
-      <w:proofErr w:type="spellEnd"/>
-      <w:r>
-        <w:t xml:space="preserve"> </w:t>
-      </w:r>
-      <w:proofErr w:type="spellStart"/>
-      <w:r>
-        <w:t>min_col</w:t>
-      </w:r>
-      <w:proofErr w:type="spellEnd"/>
-      <w:r>
-        <w:t xml:space="preserve"> </w:t>
-      </w:r>
-      <w:proofErr w:type="spellStart"/>
-      <w:r>
-        <w:t>max_col</w:t>
-      </w:r>
-      <w:proofErr w:type="spellEnd"/>
+        <w:t xml:space="preserve">     min_plane max_plane  min_row max_row min_col max_col</w:t>
+      </w:r>
     </w:p>
     <w:p/>
     <w:p>
@@ -9245,14 +7701,12 @@
     </w:p>
     <w:p/>
     <w:p>
-      <w:proofErr w:type="spellStart"/>
       <w:r>
         <w:t>list_</w:t>
       </w:r>
       <w:r>
         <w:t>image_values</w:t>
       </w:r>
-      <w:proofErr w:type="spellEnd"/>
       <w:r>
         <w:t xml:space="preserve"> w</w:t>
       </w:r>
@@ -9262,76 +7716,24 @@
     </w:p>
     <w:p>
       <w:r>
-        <w:t xml:space="preserve">Indices need to be in the STIR convention (plane starts from 0, </w:t>
-      </w:r>
-      <w:proofErr w:type="spellStart"/>
-      <w:proofErr w:type="gramStart"/>
-      <w:r>
-        <w:t>col,row</w:t>
-      </w:r>
-      <w:proofErr w:type="spellEnd"/>
-      <w:proofErr w:type="gramEnd"/>
-      <w:r>
-        <w:t xml:space="preserve"> are</w:t>
-      </w:r>
-    </w:p>
-    <w:p>
-      <w:proofErr w:type="spellStart"/>
-      <w:r>
-        <w:t>centred</w:t>
-      </w:r>
-      <w:proofErr w:type="spellEnd"/>
-      <w:r>
-        <w:t xml:space="preserve"> around 0). Use </w:t>
-      </w:r>
-      <w:proofErr w:type="spellStart"/>
-      <w:r>
-        <w:t>list_image_info</w:t>
-      </w:r>
-      <w:proofErr w:type="spellEnd"/>
-      <w:r>
-        <w:t xml:space="preserve"> to find ranges.</w:t>
+        <w:t>Indices need to be in the STIR convention (plane starts from 0, col,row are</w:t>
+      </w:r>
+    </w:p>
+    <w:p>
+      <w:r>
+        <w:t>centred around 0). Use list_image_info to find ranges.</w:t>
       </w:r>
     </w:p>
     <w:p/>
     <w:p>
       <w:r>
         <w:lastRenderedPageBreak/>
-        <w:t xml:space="preserve">Note: there is currently a bug in </w:t>
-      </w:r>
-      <w:proofErr w:type="spellStart"/>
-      <w:r>
-        <w:t>list_image_values</w:t>
-      </w:r>
-      <w:proofErr w:type="spellEnd"/>
-      <w:r>
-        <w:t xml:space="preserve"> that row (x) and column (y)</w:t>
-      </w:r>
-    </w:p>
-    <w:p>
-      <w:r>
-        <w:t xml:space="preserve">have to be given in that order (i.e. it's </w:t>
-      </w:r>
-      <w:proofErr w:type="spellStart"/>
-      <w:proofErr w:type="gramStart"/>
-      <w:r>
-        <w:t>z,x</w:t>
-      </w:r>
-      <w:proofErr w:type="gramEnd"/>
-      <w:r>
-        <w:t>,y</w:t>
-      </w:r>
-      <w:proofErr w:type="spellEnd"/>
-      <w:r>
-        <w:t xml:space="preserve"> while should have been </w:t>
-      </w:r>
-      <w:proofErr w:type="spellStart"/>
-      <w:r>
-        <w:t>z,y,x</w:t>
-      </w:r>
-      <w:proofErr w:type="spellEnd"/>
-      <w:r>
-        <w:t>)</w:t>
+        <w:t>Note: there is currently a bug in list_image_values that row (x) and column (y)</w:t>
+      </w:r>
+    </w:p>
+    <w:p>
+      <w:r>
+        <w:t>have to be given in that order (i.e. it's z,x,y while should have been z,y,x)</w:t>
       </w:r>
     </w:p>
     <w:p/>
@@ -9347,21 +7749,9 @@
       <w:pPr>
         <w:pStyle w:val="Code"/>
       </w:pPr>
-      <w:proofErr w:type="spellStart"/>
-      <w:r>
-        <w:t>extract_segments</w:t>
-      </w:r>
-      <w:proofErr w:type="spellEnd"/>
-      <w:r>
-        <w:t xml:space="preserve"> </w:t>
-      </w:r>
-      <w:proofErr w:type="spellStart"/>
-      <w:proofErr w:type="gramStart"/>
-      <w:r>
-        <w:t>projdata.hs</w:t>
-      </w:r>
-      <w:proofErr w:type="spellEnd"/>
-      <w:proofErr w:type="gramEnd"/>
+      <w:r>
+        <w:t>extract_segments projdata.hs</w:t>
+      </w:r>
     </w:p>
     <w:p/>
     <w:p>
@@ -9388,7 +7778,7 @@
 </file>
 
 <file path=word/endnotes.xml><?xml version="1.0" encoding="utf-8"?>
-<w:endnotes xmlns:wpc="http://schemas.microsoft.com/office/word/2010/wordprocessingCanvas" xmlns:cx="http://schemas.microsoft.com/office/drawing/2014/chartex" xmlns:cx1="http://schemas.microsoft.com/office/drawing/2015/9/8/chartex" xmlns:cx2="http://schemas.microsoft.com/office/drawing/2015/10/21/chartex" xmlns:cx3="http://schemas.microsoft.com/office/drawing/2016/5/9/chartex" xmlns:cx4="http://schemas.microsoft.com/office/drawing/2016/5/10/chartex" xmlns:cx5="http://schemas.microsoft.com/office/drawing/2016/5/11/chartex" xmlns:mc="http://schemas.openxmlformats.org/markup-compatibility/2006" xmlns:o="urn:schemas-microsoft-com:office:office" xmlns:r="http://schemas.openxmlformats.org/officeDocument/2006/relationships" xmlns:m="http://schemas.openxmlformats.org/officeDocument/2006/math" xmlns:v="urn:schemas-microsoft-com:vml" xmlns:wp14="http://schemas.microsoft.com/office/word/2010/wordprocessingDrawing" xmlns:wp="http://schemas.openxmlformats.org/drawingml/2006/wordprocessingDrawing" xmlns:w10="urn:schemas-microsoft-com:office:word" xmlns:w="http://schemas.openxmlformats.org/wordprocessingml/2006/main" xmlns:w14="http://schemas.microsoft.com/office/word/2010/wordml" xmlns:w15="http://schemas.microsoft.com/office/word/2012/wordml" xmlns:w16se="http://schemas.microsoft.com/office/word/2015/wordml/symex" xmlns:wpg="http://schemas.microsoft.com/office/word/2010/wordprocessingGroup" xmlns:wpi="http://schemas.microsoft.com/office/word/2010/wordprocessingInk" xmlns:wne="http://schemas.microsoft.com/office/word/2006/wordml" xmlns:wps="http://schemas.microsoft.com/office/word/2010/wordprocessingShape" mc:Ignorable="w14 w15 w16se wp14">
+<w:endnotes xmlns:wpc="http://schemas.microsoft.com/office/word/2010/wordprocessingCanvas" xmlns:cx="http://schemas.microsoft.com/office/drawing/2014/chartex" xmlns:cx1="http://schemas.microsoft.com/office/drawing/2015/9/8/chartex" xmlns:cx2="http://schemas.microsoft.com/office/drawing/2015/10/21/chartex" xmlns:cx3="http://schemas.microsoft.com/office/drawing/2016/5/9/chartex" xmlns:cx4="http://schemas.microsoft.com/office/drawing/2016/5/10/chartex" xmlns:cx5="http://schemas.microsoft.com/office/drawing/2016/5/11/chartex" xmlns:cx6="http://schemas.microsoft.com/office/drawing/2016/5/12/chartex" xmlns:cx7="http://schemas.microsoft.com/office/drawing/2016/5/13/chartex" xmlns:cx8="http://schemas.microsoft.com/office/drawing/2016/5/14/chartex" xmlns:mc="http://schemas.openxmlformats.org/markup-compatibility/2006" xmlns:aink="http://schemas.microsoft.com/office/drawing/2016/ink" xmlns:am3d="http://schemas.microsoft.com/office/drawing/2017/model3d" xmlns:o="urn:schemas-microsoft-com:office:office" xmlns:r="http://schemas.openxmlformats.org/officeDocument/2006/relationships" xmlns:m="http://schemas.openxmlformats.org/officeDocument/2006/math" xmlns:v="urn:schemas-microsoft-com:vml" xmlns:wp14="http://schemas.microsoft.com/office/word/2010/wordprocessingDrawing" xmlns:wp="http://schemas.openxmlformats.org/drawingml/2006/wordprocessingDrawing" xmlns:w10="urn:schemas-microsoft-com:office:word" xmlns:w="http://schemas.openxmlformats.org/wordprocessingml/2006/main" xmlns:w14="http://schemas.microsoft.com/office/word/2010/wordml" xmlns:w15="http://schemas.microsoft.com/office/word/2012/wordml" xmlns:w16se="http://schemas.microsoft.com/office/word/2015/wordml/symex" xmlns:wpg="http://schemas.microsoft.com/office/word/2010/wordprocessingGroup" xmlns:wpi="http://schemas.microsoft.com/office/word/2010/wordprocessingInk" xmlns:wne="http://schemas.microsoft.com/office/word/2006/wordml" xmlns:wps="http://schemas.microsoft.com/office/word/2010/wordprocessingShape" mc:Ignorable="w14 w15 w16se wp14">
   <w:endnote w:type="separator" w:id="-1">
     <w:p>
       <w:r>
@@ -9407,7 +7797,7 @@
 </file>
 
 <file path=word/footer1.xml><?xml version="1.0" encoding="utf-8"?>
-<w:ftr xmlns:wpc="http://schemas.microsoft.com/office/word/2010/wordprocessingCanvas" xmlns:cx="http://schemas.microsoft.com/office/drawing/2014/chartex" xmlns:cx1="http://schemas.microsoft.com/office/drawing/2015/9/8/chartex" xmlns:cx2="http://schemas.microsoft.com/office/drawing/2015/10/21/chartex" xmlns:cx3="http://schemas.microsoft.com/office/drawing/2016/5/9/chartex" xmlns:cx4="http://schemas.microsoft.com/office/drawing/2016/5/10/chartex" xmlns:cx5="http://schemas.microsoft.com/office/drawing/2016/5/11/chartex" xmlns:mc="http://schemas.openxmlformats.org/markup-compatibility/2006" xmlns:o="urn:schemas-microsoft-com:office:office" xmlns:r="http://schemas.openxmlformats.org/officeDocument/2006/relationships" xmlns:m="http://schemas.openxmlformats.org/officeDocument/2006/math" xmlns:v="urn:schemas-microsoft-com:vml" xmlns:wp14="http://schemas.microsoft.com/office/word/2010/wordprocessingDrawing" xmlns:wp="http://schemas.openxmlformats.org/drawingml/2006/wordprocessingDrawing" xmlns:w10="urn:schemas-microsoft-com:office:word" xmlns:w="http://schemas.openxmlformats.org/wordprocessingml/2006/main" xmlns:w14="http://schemas.microsoft.com/office/word/2010/wordml" xmlns:w15="http://schemas.microsoft.com/office/word/2012/wordml" xmlns:w16se="http://schemas.microsoft.com/office/word/2015/wordml/symex" xmlns:wpg="http://schemas.microsoft.com/office/word/2010/wordprocessingGroup" xmlns:wpi="http://schemas.microsoft.com/office/word/2010/wordprocessingInk" xmlns:wne="http://schemas.microsoft.com/office/word/2006/wordml" xmlns:wps="http://schemas.microsoft.com/office/word/2010/wordprocessingShape" mc:Ignorable="w14 w15 w16se wp14">
+<w:ftr xmlns:wpc="http://schemas.microsoft.com/office/word/2010/wordprocessingCanvas" xmlns:cx="http://schemas.microsoft.com/office/drawing/2014/chartex" xmlns:cx1="http://schemas.microsoft.com/office/drawing/2015/9/8/chartex" xmlns:cx2="http://schemas.microsoft.com/office/drawing/2015/10/21/chartex" xmlns:cx3="http://schemas.microsoft.com/office/drawing/2016/5/9/chartex" xmlns:cx4="http://schemas.microsoft.com/office/drawing/2016/5/10/chartex" xmlns:cx5="http://schemas.microsoft.com/office/drawing/2016/5/11/chartex" xmlns:cx6="http://schemas.microsoft.com/office/drawing/2016/5/12/chartex" xmlns:cx7="http://schemas.microsoft.com/office/drawing/2016/5/13/chartex" xmlns:cx8="http://schemas.microsoft.com/office/drawing/2016/5/14/chartex" xmlns:mc="http://schemas.openxmlformats.org/markup-compatibility/2006" xmlns:aink="http://schemas.microsoft.com/office/drawing/2016/ink" xmlns:am3d="http://schemas.microsoft.com/office/drawing/2017/model3d" xmlns:o="urn:schemas-microsoft-com:office:office" xmlns:r="http://schemas.openxmlformats.org/officeDocument/2006/relationships" xmlns:m="http://schemas.openxmlformats.org/officeDocument/2006/math" xmlns:v="urn:schemas-microsoft-com:vml" xmlns:wp14="http://schemas.microsoft.com/office/word/2010/wordprocessingDrawing" xmlns:wp="http://schemas.openxmlformats.org/drawingml/2006/wordprocessingDrawing" xmlns:w10="urn:schemas-microsoft-com:office:word" xmlns:w="http://schemas.openxmlformats.org/wordprocessingml/2006/main" xmlns:w14="http://schemas.microsoft.com/office/word/2010/wordml" xmlns:w15="http://schemas.microsoft.com/office/word/2012/wordml" xmlns:w16se="http://schemas.microsoft.com/office/word/2015/wordml/symex" xmlns:wpg="http://schemas.microsoft.com/office/word/2010/wordprocessingGroup" xmlns:wpi="http://schemas.microsoft.com/office/word/2010/wordprocessingInk" xmlns:wne="http://schemas.microsoft.com/office/word/2006/wordml" xmlns:wps="http://schemas.microsoft.com/office/word/2010/wordprocessingShape" mc:Ignorable="w14 w15 w16se wp14">
   <w:sdt>
     <w:sdtPr>
       <w:id w:val="-1382936741"/>
@@ -9440,7 +7830,7 @@
           <w:rPr>
             <w:noProof/>
           </w:rPr>
-          <w:t>11</w:t>
+          <w:t>3</w:t>
         </w:r>
         <w:r>
           <w:rPr>
@@ -9460,7 +7850,7 @@
 </file>
 
 <file path=word/footnotes.xml><?xml version="1.0" encoding="utf-8"?>
-<w:footnotes xmlns:wpc="http://schemas.microsoft.com/office/word/2010/wordprocessingCanvas" xmlns:cx="http://schemas.microsoft.com/office/drawing/2014/chartex" xmlns:cx1="http://schemas.microsoft.com/office/drawing/2015/9/8/chartex" xmlns:cx2="http://schemas.microsoft.com/office/drawing/2015/10/21/chartex" xmlns:cx3="http://schemas.microsoft.com/office/drawing/2016/5/9/chartex" xmlns:cx4="http://schemas.microsoft.com/office/drawing/2016/5/10/chartex" xmlns:cx5="http://schemas.microsoft.com/office/drawing/2016/5/11/chartex" xmlns:mc="http://schemas.openxmlformats.org/markup-compatibility/2006" xmlns:o="urn:schemas-microsoft-com:office:office" xmlns:r="http://schemas.openxmlformats.org/officeDocument/2006/relationships" xmlns:m="http://schemas.openxmlformats.org/officeDocument/2006/math" xmlns:v="urn:schemas-microsoft-com:vml" xmlns:wp14="http://schemas.microsoft.com/office/word/2010/wordprocessingDrawing" xmlns:wp="http://schemas.openxmlformats.org/drawingml/2006/wordprocessingDrawing" xmlns:w10="urn:schemas-microsoft-com:office:word" xmlns:w="http://schemas.openxmlformats.org/wordprocessingml/2006/main" xmlns:w14="http://schemas.microsoft.com/office/word/2010/wordml" xmlns:w15="http://schemas.microsoft.com/office/word/2012/wordml" xmlns:w16se="http://schemas.microsoft.com/office/word/2015/wordml/symex" xmlns:wpg="http://schemas.microsoft.com/office/word/2010/wordprocessingGroup" xmlns:wpi="http://schemas.microsoft.com/office/word/2010/wordprocessingInk" xmlns:wne="http://schemas.microsoft.com/office/word/2006/wordml" xmlns:wps="http://schemas.microsoft.com/office/word/2010/wordprocessingShape" mc:Ignorable="w14 w15 w16se wp14">
+<w:footnotes xmlns:wpc="http://schemas.microsoft.com/office/word/2010/wordprocessingCanvas" xmlns:cx="http://schemas.microsoft.com/office/drawing/2014/chartex" xmlns:cx1="http://schemas.microsoft.com/office/drawing/2015/9/8/chartex" xmlns:cx2="http://schemas.microsoft.com/office/drawing/2015/10/21/chartex" xmlns:cx3="http://schemas.microsoft.com/office/drawing/2016/5/9/chartex" xmlns:cx4="http://schemas.microsoft.com/office/drawing/2016/5/10/chartex" xmlns:cx5="http://schemas.microsoft.com/office/drawing/2016/5/11/chartex" xmlns:cx6="http://schemas.microsoft.com/office/drawing/2016/5/12/chartex" xmlns:cx7="http://schemas.microsoft.com/office/drawing/2016/5/13/chartex" xmlns:cx8="http://schemas.microsoft.com/office/drawing/2016/5/14/chartex" xmlns:mc="http://schemas.openxmlformats.org/markup-compatibility/2006" xmlns:aink="http://schemas.microsoft.com/office/drawing/2016/ink" xmlns:am3d="http://schemas.microsoft.com/office/drawing/2017/model3d" xmlns:o="urn:schemas-microsoft-com:office:office" xmlns:r="http://schemas.openxmlformats.org/officeDocument/2006/relationships" xmlns:m="http://schemas.openxmlformats.org/officeDocument/2006/math" xmlns:v="urn:schemas-microsoft-com:vml" xmlns:wp14="http://schemas.microsoft.com/office/word/2010/wordprocessingDrawing" xmlns:wp="http://schemas.openxmlformats.org/drawingml/2006/wordprocessingDrawing" xmlns:w10="urn:schemas-microsoft-com:office:word" xmlns:w="http://schemas.openxmlformats.org/wordprocessingml/2006/main" xmlns:w14="http://schemas.microsoft.com/office/word/2010/wordml" xmlns:w15="http://schemas.microsoft.com/office/word/2012/wordml" xmlns:w16se="http://schemas.microsoft.com/office/word/2015/wordml/symex" xmlns:wpg="http://schemas.microsoft.com/office/word/2010/wordprocessingGroup" xmlns:wpi="http://schemas.microsoft.com/office/word/2010/wordprocessingInk" xmlns:wne="http://schemas.microsoft.com/office/word/2006/wordml" xmlns:wps="http://schemas.microsoft.com/office/word/2010/wordprocessingShape" mc:Ignorable="w14 w15 w16se wp14">
   <w:footnote w:type="separator" w:id="-1">
     <w:p>
       <w:r>
@@ -9487,20 +7877,7 @@
         <w:footnoteRef/>
       </w:r>
       <w:r>
-        <w:t xml:space="preserve"> Note that we only copy the header </w:t>
-      </w:r>
-      <w:proofErr w:type="gramStart"/>
-      <w:r>
-        <w:t>(.</w:t>
-      </w:r>
-      <w:proofErr w:type="spellStart"/>
-      <w:r>
-        <w:t>hs</w:t>
-      </w:r>
-      <w:proofErr w:type="spellEnd"/>
-      <w:proofErr w:type="gramEnd"/>
-      <w:r>
-        <w:t xml:space="preserve">) file as this header contains a field that “points” to the raw float data (.s). </w:t>
+        <w:t xml:space="preserve"> Note that we only copy the header (.hs) file as this header contains a field that “points” to the raw float data (.s). </w:t>
       </w:r>
     </w:p>
   </w:footnote>
@@ -9516,21 +7893,7 @@
         <w:footnoteRef/>
       </w:r>
       <w:r>
-        <w:t xml:space="preserve"> On Windows and Linux, </w:t>
-      </w:r>
-      <w:proofErr w:type="spellStart"/>
-      <w:r>
-        <w:t>VirtualBox</w:t>
-      </w:r>
-      <w:proofErr w:type="spellEnd"/>
-      <w:r>
-        <w:t xml:space="preserve"> sets the “host-key” by default to R</w:t>
-      </w:r>
-      <w:r>
-        <w:t>ight-CTRL, so unless you change</w:t>
-      </w:r>
-      <w:r>
-        <w:t xml:space="preserve"> this, you have to use Left-CTRL to “send” the CTRL-keystroke to the Virtual Machine.</w:t>
+        <w:t xml:space="preserve"> On Windows and Linux, VirtualBox sets the “host-key” by default to Right-CTRL, so unless you change this, you have to use Left-CTRL to “send” the CTRL-keystroke to the Virtual Machine.</w:t>
       </w:r>
     </w:p>
   </w:footnote>
@@ -9597,21 +7960,7 @@
         <w:rPr>
           <w:lang w:val="en-GB"/>
         </w:rPr>
-        <w:t xml:space="preserve">The amount of indentation is not important, </w:t>
-      </w:r>
-      <w:proofErr w:type="gramStart"/>
-      <w:r>
-        <w:rPr>
-          <w:lang w:val="en-GB"/>
-        </w:rPr>
-        <w:t>as long as</w:t>
-      </w:r>
-      <w:proofErr w:type="gramEnd"/>
-      <w:r>
-        <w:rPr>
-          <w:lang w:val="en-GB"/>
-        </w:rPr>
-        <w:t xml:space="preserve"> you are consistent (i.e. it doesn’t matter if you use 2 or 4 spaces, but you cannot mix them).</w:t>
+        <w:t>The amount of indentation is not important, as long as you are consistent (i.e. it doesn’t matter if you use 2 or 4 spaces, but you cannot mix them).</w:t>
       </w:r>
     </w:p>
   </w:footnote>
@@ -9619,7 +7968,7 @@
 </file>
 
 <file path=word/numbering.xml><?xml version="1.0" encoding="utf-8"?>
-<w:numbering xmlns:wpc="http://schemas.microsoft.com/office/word/2010/wordprocessingCanvas" xmlns:cx="http://schemas.microsoft.com/office/drawing/2014/chartex" xmlns:cx1="http://schemas.microsoft.com/office/drawing/2015/9/8/chartex" xmlns:cx2="http://schemas.microsoft.com/office/drawing/2015/10/21/chartex" xmlns:cx3="http://schemas.microsoft.com/office/drawing/2016/5/9/chartex" xmlns:cx4="http://schemas.microsoft.com/office/drawing/2016/5/10/chartex" xmlns:cx5="http://schemas.microsoft.com/office/drawing/2016/5/11/chartex" xmlns:mc="http://schemas.openxmlformats.org/markup-compatibility/2006" xmlns:o="urn:schemas-microsoft-com:office:office" xmlns:r="http://schemas.openxmlformats.org/officeDocument/2006/relationships" xmlns:m="http://schemas.openxmlformats.org/officeDocument/2006/math" xmlns:v="urn:schemas-microsoft-com:vml" xmlns:wp14="http://schemas.microsoft.com/office/word/2010/wordprocessingDrawing" xmlns:wp="http://schemas.openxmlformats.org/drawingml/2006/wordprocessingDrawing" xmlns:w10="urn:schemas-microsoft-com:office:word" xmlns:w="http://schemas.openxmlformats.org/wordprocessingml/2006/main" xmlns:w14="http://schemas.microsoft.com/office/word/2010/wordml" xmlns:w15="http://schemas.microsoft.com/office/word/2012/wordml" xmlns:w16se="http://schemas.microsoft.com/office/word/2015/wordml/symex" xmlns:wpg="http://schemas.microsoft.com/office/word/2010/wordprocessingGroup" xmlns:wpi="http://schemas.microsoft.com/office/word/2010/wordprocessingInk" xmlns:wne="http://schemas.microsoft.com/office/word/2006/wordml" xmlns:wps="http://schemas.microsoft.com/office/word/2010/wordprocessingShape" mc:Ignorable="w14 w15 w16se wp14">
+<w:numbering xmlns:wpc="http://schemas.microsoft.com/office/word/2010/wordprocessingCanvas" xmlns:cx="http://schemas.microsoft.com/office/drawing/2014/chartex" xmlns:cx1="http://schemas.microsoft.com/office/drawing/2015/9/8/chartex" xmlns:cx2="http://schemas.microsoft.com/office/drawing/2015/10/21/chartex" xmlns:cx3="http://schemas.microsoft.com/office/drawing/2016/5/9/chartex" xmlns:cx4="http://schemas.microsoft.com/office/drawing/2016/5/10/chartex" xmlns:cx5="http://schemas.microsoft.com/office/drawing/2016/5/11/chartex" xmlns:cx6="http://schemas.microsoft.com/office/drawing/2016/5/12/chartex" xmlns:cx7="http://schemas.microsoft.com/office/drawing/2016/5/13/chartex" xmlns:cx8="http://schemas.microsoft.com/office/drawing/2016/5/14/chartex" xmlns:mc="http://schemas.openxmlformats.org/markup-compatibility/2006" xmlns:aink="http://schemas.microsoft.com/office/drawing/2016/ink" xmlns:am3d="http://schemas.microsoft.com/office/drawing/2017/model3d" xmlns:o="urn:schemas-microsoft-com:office:office" xmlns:r="http://schemas.openxmlformats.org/officeDocument/2006/relationships" xmlns:m="http://schemas.openxmlformats.org/officeDocument/2006/math" xmlns:v="urn:schemas-microsoft-com:vml" xmlns:wp14="http://schemas.microsoft.com/office/word/2010/wordprocessingDrawing" xmlns:wp="http://schemas.openxmlformats.org/drawingml/2006/wordprocessingDrawing" xmlns:w10="urn:schemas-microsoft-com:office:word" xmlns:w="http://schemas.openxmlformats.org/wordprocessingml/2006/main" xmlns:w14="http://schemas.microsoft.com/office/word/2010/wordml" xmlns:w15="http://schemas.microsoft.com/office/word/2012/wordml" xmlns:w16se="http://schemas.microsoft.com/office/word/2015/wordml/symex" xmlns:wpg="http://schemas.microsoft.com/office/word/2010/wordprocessingGroup" xmlns:wpi="http://schemas.microsoft.com/office/word/2010/wordprocessingInk" xmlns:wne="http://schemas.microsoft.com/office/word/2006/wordml" xmlns:wps="http://schemas.microsoft.com/office/word/2010/wordprocessingShape" mc:Ignorable="w14 w15 w16se wp14">
   <w:abstractNum w:abstractNumId="0" w15:restartNumberingAfterBreak="0">
     <w:nsid w:val="074A4232"/>
     <w:multiLevelType w:val="hybridMultilevel"/>
@@ -10793,7 +9142,7 @@
     </w:rPrDefault>
     <w:pPrDefault/>
   </w:docDefaults>
-  <w:latentStyles w:defLockedState="0" w:defUIPriority="99" w:defSemiHidden="0" w:defUnhideWhenUsed="0" w:defQFormat="0" w:count="374">
+  <w:latentStyles w:defLockedState="0" w:defUIPriority="99" w:defSemiHidden="0" w:defUnhideWhenUsed="0" w:defQFormat="0" w:count="375">
     <w:lsdException w:name="Normal" w:uiPriority="0" w:qFormat="1"/>
     <w:lsdException w:name="heading 1" w:uiPriority="9" w:qFormat="1"/>
     <w:lsdException w:name="heading 2" w:semiHidden="1" w:uiPriority="9" w:unhideWhenUsed="1" w:qFormat="1"/>
@@ -10899,7 +9248,6 @@
     <w:lsdException w:name="HTML Sample" w:semiHidden="1" w:unhideWhenUsed="1"/>
     <w:lsdException w:name="HTML Typewriter" w:semiHidden="1" w:unhideWhenUsed="1"/>
     <w:lsdException w:name="HTML Variable" w:semiHidden="1" w:unhideWhenUsed="1"/>
-    <w:lsdException w:name="Normal Table" w:semiHidden="1" w:unhideWhenUsed="1"/>
     <w:lsdException w:name="annotation subject" w:semiHidden="1" w:unhideWhenUsed="1"/>
     <w:lsdException w:name="No List" w:semiHidden="1" w:unhideWhenUsed="1"/>
     <w:lsdException w:name="Outline List 1" w:semiHidden="1" w:unhideWhenUsed="1"/>
@@ -10946,10 +9294,8 @@
     <w:lsdException w:name="Table Subtle 2" w:semiHidden="1" w:unhideWhenUsed="1"/>
     <w:lsdException w:name="Table Web 1" w:semiHidden="1" w:unhideWhenUsed="1"/>
     <w:lsdException w:name="Table Web 2" w:semiHidden="1" w:unhideWhenUsed="1"/>
-    <w:lsdException w:name="Table Web 3" w:semiHidden="1" w:unhideWhenUsed="1"/>
     <w:lsdException w:name="Balloon Text" w:semiHidden="1" w:unhideWhenUsed="1"/>
     <w:lsdException w:name="Table Grid" w:uiPriority="59"/>
-    <w:lsdException w:name="Table Theme" w:semiHidden="1" w:unhideWhenUsed="1"/>
     <w:lsdException w:name="Placeholder Text" w:semiHidden="1"/>
     <w:lsdException w:name="No Spacing" w:uiPriority="1" w:qFormat="1"/>
     <w:lsdException w:name="Light Shading" w:uiPriority="60"/>
@@ -11159,6 +9505,7 @@
     <w:lsdException w:name="Mention" w:semiHidden="1" w:unhideWhenUsed="1"/>
     <w:lsdException w:name="Smart Hyperlink" w:semiHidden="1" w:unhideWhenUsed="1"/>
     <w:lsdException w:name="Hashtag" w:semiHidden="1" w:unhideWhenUsed="1"/>
+    <w:lsdException w:name="Unresolved Mention" w:semiHidden="1" w:unhideWhenUsed="1"/>
   </w:latentStyles>
   <w:style w:type="paragraph" w:default="1" w:styleId="Normal">
     <w:name w:val="Normal"/>
@@ -12019,7 +10366,7 @@
 </file>
 
 <file path=customXml/itemProps1.xml><?xml version="1.0" encoding="utf-8"?>
-<ds:datastoreItem xmlns:ds="http://schemas.openxmlformats.org/officeDocument/2006/customXml" ds:itemID="{BB2DE2E9-E236-41A5-B429-F113D519DEED}">
+<ds:datastoreItem xmlns:ds="http://schemas.openxmlformats.org/officeDocument/2006/customXml" ds:itemID="{5D3FAD84-86B8-460F-BC79-3A6452D0A179}">
   <ds:schemaRefs>
     <ds:schemaRef ds:uri="http://schemas.openxmlformats.org/officeDocument/2006/bibliography"/>
   </ds:schemaRefs>

</xml_diff>